<commit_message>
Problem 3 updated in DOC, modified menu!
</commit_message>
<xml_diff>
--- a/Graph_Documentation.docx
+++ b/Graph_Documentation.docx
@@ -83,12 +83,28 @@
           <w:sz w:val="44"/>
         </w:rPr>
       </w:pPr>
+      <w:proofErr w:type="spellStart"/>
       <w:r>
         <w:rPr>
           <w:sz w:val="44"/>
         </w:rPr>
-        <w:t>Abhijeet Padhy</w:t>
-      </w:r>
+        <w:t>Abhijeet</w:t>
+      </w:r>
+      <w:proofErr w:type="spellEnd"/>
+      <w:r>
+        <w:rPr>
+          <w:sz w:val="44"/>
+        </w:rPr>
+        <w:t xml:space="preserve"> </w:t>
+      </w:r>
+      <w:proofErr w:type="spellStart"/>
+      <w:r>
+        <w:rPr>
+          <w:sz w:val="44"/>
+        </w:rPr>
+        <w:t>Padhy</w:t>
+      </w:r>
+      <w:proofErr w:type="spellEnd"/>
     </w:p>
     <w:p>
       <w:pPr>
@@ -172,7 +188,15 @@
         </w:numPr>
       </w:pPr>
       <w:r>
-        <w:t>Strongly connected components using Tarjan’s Algorithm</w:t>
+        <w:t xml:space="preserve">Strongly connected components using </w:t>
+      </w:r>
+      <w:proofErr w:type="spellStart"/>
+      <w:r>
+        <w:t>Tarjan’s</w:t>
+      </w:r>
+      <w:proofErr w:type="spellEnd"/>
+      <w:r>
+        <w:t xml:space="preserve"> Algorithm</w:t>
       </w:r>
     </w:p>
     <w:p>
@@ -207,8 +231,13 @@
           <w:numId w:val="1"/>
         </w:numPr>
       </w:pPr>
-      <w:r>
-        <w:t>Dijsktra’s shortest path algorithm</w:t>
+      <w:proofErr w:type="spellStart"/>
+      <w:r>
+        <w:t>Dijsktra’s</w:t>
+      </w:r>
+      <w:proofErr w:type="spellEnd"/>
+      <w:r>
+        <w:t xml:space="preserve"> shortest path algorithm</w:t>
       </w:r>
     </w:p>
     <w:p/>
@@ -255,9 +284,9 @@
           <w:lang w:eastAsia="en-IN"/>
         </w:rPr>
         <w:drawing>
-          <wp:inline distT="0" distB="0" distL="0" distR="0" wp14:anchorId="05518481" wp14:editId="0E758660">
-            <wp:extent cx="5391150" cy="2257425"/>
-            <wp:effectExtent l="0" t="0" r="0" b="9525"/>
+          <wp:inline distT="0" distB="0" distL="0" distR="0" wp14:anchorId="4F7B2890" wp14:editId="3DB03886">
+            <wp:extent cx="4901184" cy="2331245"/>
+            <wp:effectExtent l="0" t="0" r="0" b="0"/>
             <wp:docPr id="1" name="Picture 1"/>
             <wp:cNvGraphicFramePr>
               <a:graphicFrameLocks xmlns:a="http://schemas.openxmlformats.org/drawingml/2006/main" noChangeAspect="1"/>
@@ -278,7 +307,7 @@
                   <pic:spPr>
                     <a:xfrm>
                       <a:off x="0" y="0"/>
-                      <a:ext cx="5391150" cy="2257425"/>
+                      <a:ext cx="4902666" cy="2331950"/>
                     </a:xfrm>
                     <a:prstGeom prst="rect">
                       <a:avLst/>
@@ -309,8 +338,8 @@
         </w:rPr>
         <w:drawing>
           <wp:inline distT="0" distB="0" distL="0" distR="0" wp14:anchorId="76EA9DD2" wp14:editId="493027CC">
-            <wp:extent cx="3705225" cy="1800225"/>
-            <wp:effectExtent l="0" t="0" r="9525" b="9525"/>
+            <wp:extent cx="3474720" cy="1688232"/>
+            <wp:effectExtent l="0" t="0" r="0" b="7620"/>
             <wp:docPr id="2" name="Picture 2"/>
             <wp:cNvGraphicFramePr>
               <a:graphicFrameLocks xmlns:a="http://schemas.openxmlformats.org/drawingml/2006/main" noChangeAspect="1"/>
@@ -331,7 +360,7 @@
                   <pic:spPr>
                     <a:xfrm>
                       <a:off x="0" y="0"/>
-                      <a:ext cx="3705225" cy="1800225"/>
+                      <a:ext cx="3476043" cy="1688875"/>
                     </a:xfrm>
                     <a:prstGeom prst="rect">
                       <a:avLst/>
@@ -471,7 +500,23 @@
     </w:p>
     <w:p>
       <w:r>
-        <w:t>Here everything is same as the previous case except the fact that each row now contains a weight value. Thus each row consists of &lt;src vertex&gt; &lt;dest vertex&gt; &lt;weight of the edge&gt;.</w:t>
+        <w:t>Here everything is same as the previous case except the fact that each row now contains a weight value. Thus each row consists of &lt;</w:t>
+      </w:r>
+      <w:proofErr w:type="spellStart"/>
+      <w:r>
+        <w:t>src</w:t>
+      </w:r>
+      <w:proofErr w:type="spellEnd"/>
+      <w:r>
+        <w:t xml:space="preserve"> vertex&gt; &lt;</w:t>
+      </w:r>
+      <w:proofErr w:type="spellStart"/>
+      <w:r>
+        <w:t>dest</w:t>
+      </w:r>
+      <w:proofErr w:type="spellEnd"/>
+      <w:r>
+        <w:t xml:space="preserve"> vertex&gt; &lt;weight of the edge&gt;.</w:t>
       </w:r>
     </w:p>
     <w:p>
@@ -491,10 +536,10 @@
           <w:lang w:eastAsia="en-IN"/>
         </w:rPr>
         <w:drawing>
-          <wp:inline distT="0" distB="0" distL="0" distR="0" wp14:anchorId="1D3F0A66" wp14:editId="1260DB69">
-            <wp:extent cx="3829050" cy="1171575"/>
-            <wp:effectExtent l="0" t="0" r="0" b="9525"/>
-            <wp:docPr id="5" name="Picture 5"/>
+          <wp:inline distT="0" distB="0" distL="0" distR="0" wp14:anchorId="2C208EAB" wp14:editId="4C569B42">
+            <wp:extent cx="3629025" cy="1247775"/>
+            <wp:effectExtent l="0" t="0" r="9525" b="9525"/>
+            <wp:docPr id="9" name="Picture 9"/>
             <wp:cNvGraphicFramePr>
               <a:graphicFrameLocks xmlns:a="http://schemas.openxmlformats.org/drawingml/2006/main" noChangeAspect="1"/>
             </wp:cNvGraphicFramePr>
@@ -514,7 +559,7 @@
                   <pic:spPr>
                     <a:xfrm>
                       <a:off x="0" y="0"/>
-                      <a:ext cx="3829050" cy="1171575"/>
+                      <a:ext cx="3629025" cy="1247775"/>
                     </a:xfrm>
                     <a:prstGeom prst="rect">
                       <a:avLst/>
@@ -576,55 +621,7 @@
         <w:rPr>
           <w:b/>
         </w:rPr>
-        <w:t>Q1. Perform DFS traversal on the graph and classify all the edges. After DFS show the annotated graph</w:t>
-      </w:r>
-      <w:r>
-        <w:rPr>
-          <w:b/>
-        </w:rPr>
-        <w:t xml:space="preserve"> </w:t>
-      </w:r>
-      <w:r>
-        <w:rPr>
-          <w:b/>
-        </w:rPr>
-        <w:t xml:space="preserve">where each vertex is </w:t>
-      </w:r>
-      <w:r>
-        <w:rPr>
-          <w:b/>
-        </w:rPr>
-        <w:t>labelled</w:t>
-      </w:r>
-      <w:r>
-        <w:rPr>
-          <w:b/>
-        </w:rPr>
-        <w:t xml:space="preserve"> with the DFS start and end time and each edge is </w:t>
-      </w:r>
-      <w:r>
-        <w:rPr>
-          <w:b/>
-        </w:rPr>
-        <w:t>labelled</w:t>
-      </w:r>
-      <w:r>
-        <w:rPr>
-          <w:b/>
-        </w:rPr>
-        <w:t xml:space="preserve"> with its edge type</w:t>
-      </w:r>
-      <w:r>
-        <w:rPr>
-          <w:b/>
-        </w:rPr>
-        <w:t xml:space="preserve"> </w:t>
-      </w:r>
-      <w:r>
-        <w:rPr>
-          <w:b/>
-        </w:rPr>
-        <w:t>(tree/forward/back/cross).</w:t>
+        <w:t>Q1. Perform DFS traversal on the graph and classify all the edges. After DFS show the annotated graph where each vertex is labelled with the DFS start and end time and each edge is labelled with its edge type (tree/forward/back/cross).</w:t>
       </w:r>
     </w:p>
     <w:p>
@@ -1009,11 +1006,75 @@
         </w:rPr>
         <w:tab/>
       </w:r>
-      <w:r>
-        <w:rPr>
-          <w:b/>
-        </w:rPr>
-        <w:t>void dfs_traversal(bool[], int[], int[], int, FILE *);</w:t>
+      <w:proofErr w:type="gramStart"/>
+      <w:r>
+        <w:rPr>
+          <w:b/>
+        </w:rPr>
+        <w:t>void</w:t>
+      </w:r>
+      <w:proofErr w:type="gramEnd"/>
+      <w:r>
+        <w:rPr>
+          <w:b/>
+        </w:rPr>
+        <w:t xml:space="preserve"> </w:t>
+      </w:r>
+      <w:proofErr w:type="spellStart"/>
+      <w:r>
+        <w:rPr>
+          <w:b/>
+        </w:rPr>
+        <w:t>dfs_traversal</w:t>
+      </w:r>
+      <w:proofErr w:type="spellEnd"/>
+      <w:r>
+        <w:rPr>
+          <w:b/>
+        </w:rPr>
+        <w:t xml:space="preserve">(bool[], </w:t>
+      </w:r>
+      <w:proofErr w:type="spellStart"/>
+      <w:r>
+        <w:rPr>
+          <w:b/>
+        </w:rPr>
+        <w:t>int</w:t>
+      </w:r>
+      <w:proofErr w:type="spellEnd"/>
+      <w:r>
+        <w:rPr>
+          <w:b/>
+        </w:rPr>
+        <w:t xml:space="preserve">[], </w:t>
+      </w:r>
+      <w:proofErr w:type="spellStart"/>
+      <w:r>
+        <w:rPr>
+          <w:b/>
+        </w:rPr>
+        <w:t>int</w:t>
+      </w:r>
+      <w:proofErr w:type="spellEnd"/>
+      <w:r>
+        <w:rPr>
+          <w:b/>
+        </w:rPr>
+        <w:t xml:space="preserve">[], </w:t>
+      </w:r>
+      <w:proofErr w:type="spellStart"/>
+      <w:r>
+        <w:rPr>
+          <w:b/>
+        </w:rPr>
+        <w:t>int</w:t>
+      </w:r>
+      <w:proofErr w:type="spellEnd"/>
+      <w:r>
+        <w:rPr>
+          <w:b/>
+        </w:rPr>
+        <w:t>, FILE *);</w:t>
       </w:r>
     </w:p>
     <w:p>
@@ -1029,11 +1090,47 @@
         </w:rPr>
         <w:tab/>
       </w:r>
-      <w:r>
-        <w:rPr>
-          <w:b/>
-        </w:rPr>
-        <w:t>void dfs_traversal(int);</w:t>
+      <w:proofErr w:type="gramStart"/>
+      <w:r>
+        <w:rPr>
+          <w:b/>
+        </w:rPr>
+        <w:t>void</w:t>
+      </w:r>
+      <w:proofErr w:type="gramEnd"/>
+      <w:r>
+        <w:rPr>
+          <w:b/>
+        </w:rPr>
+        <w:t xml:space="preserve"> </w:t>
+      </w:r>
+      <w:proofErr w:type="spellStart"/>
+      <w:r>
+        <w:rPr>
+          <w:b/>
+        </w:rPr>
+        <w:t>dfs_traversal</w:t>
+      </w:r>
+      <w:proofErr w:type="spellEnd"/>
+      <w:r>
+        <w:rPr>
+          <w:b/>
+        </w:rPr>
+        <w:t>(</w:t>
+      </w:r>
+      <w:proofErr w:type="spellStart"/>
+      <w:r>
+        <w:rPr>
+          <w:b/>
+        </w:rPr>
+        <w:t>int</w:t>
+      </w:r>
+      <w:proofErr w:type="spellEnd"/>
+      <w:r>
+        <w:rPr>
+          <w:b/>
+        </w:rPr>
+        <w:t>);</w:t>
       </w:r>
     </w:p>
     <w:p>
@@ -1059,8 +1156,13 @@
         </w:numPr>
         <w:spacing w:after="0" w:line="240" w:lineRule="auto"/>
       </w:pPr>
-      <w:r>
-        <w:t>visited array is used to keep track of nodes that are already visited.</w:t>
+      <w:proofErr w:type="gramStart"/>
+      <w:r>
+        <w:t>visited</w:t>
+      </w:r>
+      <w:proofErr w:type="gramEnd"/>
+      <w:r>
+        <w:t xml:space="preserve"> array is used to keep track of nodes that are already visited.</w:t>
       </w:r>
     </w:p>
     <w:p>
@@ -1072,9 +1174,13 @@
         </w:numPr>
         <w:spacing w:after="0" w:line="240" w:lineRule="auto"/>
       </w:pPr>
+      <w:proofErr w:type="spellStart"/>
+      <w:proofErr w:type="gramStart"/>
       <w:r>
         <w:t>discovery_time</w:t>
       </w:r>
+      <w:proofErr w:type="spellEnd"/>
+      <w:proofErr w:type="gramEnd"/>
       <w:r>
         <w:t xml:space="preserve"> array is used to store the time when the node was visited for the first time.</w:t>
       </w:r>
@@ -1088,9 +1194,13 @@
         </w:numPr>
         <w:spacing w:after="0" w:line="240" w:lineRule="auto"/>
       </w:pPr>
+      <w:proofErr w:type="spellStart"/>
+      <w:proofErr w:type="gramStart"/>
       <w:r>
         <w:t>finish_time</w:t>
       </w:r>
+      <w:proofErr w:type="spellEnd"/>
+      <w:proofErr w:type="gramEnd"/>
       <w:r>
         <w:t xml:space="preserve"> array is used to store the time when the traversal leaves the node.</w:t>
       </w:r>
@@ -1105,7 +1215,15 @@
         <w:spacing w:after="0" w:line="240" w:lineRule="auto"/>
       </w:pPr>
       <w:r>
-        <w:t>First call dfs traversal on the vertex provided by user.</w:t>
+        <w:t xml:space="preserve">First call </w:t>
+      </w:r>
+      <w:proofErr w:type="spellStart"/>
+      <w:r>
+        <w:t>dfs</w:t>
+      </w:r>
+      <w:proofErr w:type="spellEnd"/>
+      <w:r>
+        <w:t xml:space="preserve"> traversal on the vertex provided by user.</w:t>
       </w:r>
     </w:p>
     <w:p>
@@ -1118,7 +1236,15 @@
         <w:spacing w:after="0" w:line="240" w:lineRule="auto"/>
       </w:pPr>
       <w:r>
-        <w:t>In case the graph has disconnected components, we need to call traversal on them too. So we make use of a loop to run dfs traversal on those nodes which are not visited.</w:t>
+        <w:t xml:space="preserve">In case the graph has disconnected components, we need to call traversal on them too. So we make use of a loop to run </w:t>
+      </w:r>
+      <w:proofErr w:type="spellStart"/>
+      <w:r>
+        <w:t>dfs</w:t>
+      </w:r>
+      <w:proofErr w:type="spellEnd"/>
+      <w:r>
+        <w:t xml:space="preserve"> traversal on those nodes which are not visited.</w:t>
       </w:r>
     </w:p>
     <w:p>
@@ -1144,7 +1270,15 @@
         <w:spacing w:after="0" w:line="240" w:lineRule="auto"/>
       </w:pPr>
       <w:r>
-        <w:t>Update the discovery_time.</w:t>
+        <w:t xml:space="preserve">Update the </w:t>
+      </w:r>
+      <w:proofErr w:type="spellStart"/>
+      <w:r>
+        <w:t>discovery_time</w:t>
+      </w:r>
+      <w:proofErr w:type="spellEnd"/>
+      <w:r>
+        <w:t>.</w:t>
       </w:r>
     </w:p>
     <w:p>
@@ -1157,7 +1291,15 @@
         <w:spacing w:after="0" w:line="240" w:lineRule="auto"/>
       </w:pPr>
       <w:r>
-        <w:t>We call further dfs traversal on nodes adjacent to the current node provided the adjacent node is not already visited.</w:t>
+        <w:t xml:space="preserve">We call further </w:t>
+      </w:r>
+      <w:proofErr w:type="spellStart"/>
+      <w:r>
+        <w:t>dfs</w:t>
+      </w:r>
+      <w:proofErr w:type="spellEnd"/>
+      <w:r>
+        <w:t xml:space="preserve"> traversal on nodes adjacent to the current node provided the adjacent node is not already visited.</w:t>
       </w:r>
     </w:p>
     <w:p>
@@ -1170,8 +1312,21 @@
         <w:spacing w:after="0" w:line="240" w:lineRule="auto"/>
       </w:pPr>
       <w:r>
-        <w:t>Before leaving the current vertex, at the end of the function call, we update the finish_time .</w:t>
-      </w:r>
+        <w:t xml:space="preserve">Before leaving the current vertex, at the end of the function call, we update the </w:t>
+      </w:r>
+      <w:proofErr w:type="spellStart"/>
+      <w:r>
+        <w:t>finish_</w:t>
+      </w:r>
+      <w:proofErr w:type="gramStart"/>
+      <w:r>
+        <w:t>time</w:t>
+      </w:r>
+      <w:proofErr w:type="spellEnd"/>
+      <w:r>
+        <w:t xml:space="preserve"> .</w:t>
+      </w:r>
+      <w:proofErr w:type="gramEnd"/>
     </w:p>
     <w:p>
       <w:pPr>
@@ -1459,7 +1614,15 @@
       </w:pPr>
       <w:r>
         <w:lastRenderedPageBreak/>
-        <w:t>Strongly connected components using Tarjan’s Algorithm</w:t>
+        <w:t xml:space="preserve">Strongly connected components using </w:t>
+      </w:r>
+      <w:proofErr w:type="spellStart"/>
+      <w:r>
+        <w:t>Tarjan’s</w:t>
+      </w:r>
+      <w:proofErr w:type="spellEnd"/>
+      <w:r>
+        <w:t xml:space="preserve"> Algorithm</w:t>
       </w:r>
     </w:p>
     <w:p>
@@ -1548,12 +1711,34 @@
         <w:rPr>
           <w:b/>
         </w:rPr>
-        <w:t>Q2. Find all strongly connected components using Tarjan’s algorithm.</w:t>
-      </w:r>
-    </w:p>
-    <w:p>
-      <w:r>
-        <w:t xml:space="preserve">Use option 6 to find out the strongly connected components using Tarjan’s Algorithm. The output of this method produces an image of the form shown in </w:t>
+        <w:t xml:space="preserve">Q2. Find all strongly connected components using </w:t>
+      </w:r>
+      <w:proofErr w:type="spellStart"/>
+      <w:r>
+        <w:rPr>
+          <w:b/>
+        </w:rPr>
+        <w:t>Tarjan’s</w:t>
+      </w:r>
+      <w:proofErr w:type="spellEnd"/>
+      <w:r>
+        <w:rPr>
+          <w:b/>
+        </w:rPr>
+        <w:t xml:space="preserve"> algorithm.</w:t>
+      </w:r>
+    </w:p>
+    <w:p>
+      <w:r>
+        <w:t xml:space="preserve">Use option 6 to find out the strongly connected components using </w:t>
+      </w:r>
+      <w:proofErr w:type="spellStart"/>
+      <w:r>
+        <w:t>Tarjan’s</w:t>
+      </w:r>
+      <w:proofErr w:type="spellEnd"/>
+      <w:r>
+        <w:t xml:space="preserve"> Algorithm. The output of this method produces an image of the form shown in </w:t>
       </w:r>
       <w:r>
         <w:t>right</w:t>
@@ -1582,11 +1767,47 @@
           <w:b/>
         </w:rPr>
       </w:pPr>
-      <w:r>
-        <w:rPr>
-          <w:b/>
-        </w:rPr>
-        <w:t>vector&lt;vector&lt;int&gt;&gt; *find_scc();</w:t>
+      <w:proofErr w:type="gramStart"/>
+      <w:r>
+        <w:rPr>
+          <w:b/>
+        </w:rPr>
+        <w:t>vector&lt;</w:t>
+      </w:r>
+      <w:proofErr w:type="gramEnd"/>
+      <w:r>
+        <w:rPr>
+          <w:b/>
+        </w:rPr>
+        <w:t>vector&lt;</w:t>
+      </w:r>
+      <w:proofErr w:type="spellStart"/>
+      <w:r>
+        <w:rPr>
+          <w:b/>
+        </w:rPr>
+        <w:t>int</w:t>
+      </w:r>
+      <w:proofErr w:type="spellEnd"/>
+      <w:r>
+        <w:rPr>
+          <w:b/>
+        </w:rPr>
+        <w:t>&gt;&gt; *</w:t>
+      </w:r>
+      <w:proofErr w:type="spellStart"/>
+      <w:r>
+        <w:rPr>
+          <w:b/>
+        </w:rPr>
+        <w:t>find_scc</w:t>
+      </w:r>
+      <w:proofErr w:type="spellEnd"/>
+      <w:r>
+        <w:rPr>
+          <w:b/>
+        </w:rPr>
+        <w:t>();</w:t>
       </w:r>
     </w:p>
     <w:p>
@@ -1608,11 +1829,103 @@
           <w:b/>
         </w:rPr>
       </w:pPr>
-      <w:r>
-        <w:rPr>
-          <w:b/>
-        </w:rPr>
-        <w:t>void find_scc(int, bool[], int[], bool[], stack&lt;int&gt;*, int[], vector&lt;vector&lt;int&gt;&gt;*);</w:t>
+      <w:proofErr w:type="gramStart"/>
+      <w:r>
+        <w:rPr>
+          <w:b/>
+        </w:rPr>
+        <w:t>void</w:t>
+      </w:r>
+      <w:proofErr w:type="gramEnd"/>
+      <w:r>
+        <w:rPr>
+          <w:b/>
+        </w:rPr>
+        <w:t xml:space="preserve"> </w:t>
+      </w:r>
+      <w:proofErr w:type="spellStart"/>
+      <w:r>
+        <w:rPr>
+          <w:b/>
+        </w:rPr>
+        <w:t>find_scc</w:t>
+      </w:r>
+      <w:proofErr w:type="spellEnd"/>
+      <w:r>
+        <w:rPr>
+          <w:b/>
+        </w:rPr>
+        <w:t>(</w:t>
+      </w:r>
+      <w:proofErr w:type="spellStart"/>
+      <w:r>
+        <w:rPr>
+          <w:b/>
+        </w:rPr>
+        <w:t>int</w:t>
+      </w:r>
+      <w:proofErr w:type="spellEnd"/>
+      <w:r>
+        <w:rPr>
+          <w:b/>
+        </w:rPr>
+        <w:t xml:space="preserve">, bool[], </w:t>
+      </w:r>
+      <w:proofErr w:type="spellStart"/>
+      <w:r>
+        <w:rPr>
+          <w:b/>
+        </w:rPr>
+        <w:t>int</w:t>
+      </w:r>
+      <w:proofErr w:type="spellEnd"/>
+      <w:r>
+        <w:rPr>
+          <w:b/>
+        </w:rPr>
+        <w:t>[], bool[], stack&lt;</w:t>
+      </w:r>
+      <w:proofErr w:type="spellStart"/>
+      <w:r>
+        <w:rPr>
+          <w:b/>
+        </w:rPr>
+        <w:t>int</w:t>
+      </w:r>
+      <w:proofErr w:type="spellEnd"/>
+      <w:r>
+        <w:rPr>
+          <w:b/>
+        </w:rPr>
+        <w:t xml:space="preserve">&gt;*, </w:t>
+      </w:r>
+      <w:proofErr w:type="spellStart"/>
+      <w:r>
+        <w:rPr>
+          <w:b/>
+        </w:rPr>
+        <w:t>int</w:t>
+      </w:r>
+      <w:proofErr w:type="spellEnd"/>
+      <w:r>
+        <w:rPr>
+          <w:b/>
+        </w:rPr>
+        <w:t>[], vector&lt;vector&lt;</w:t>
+      </w:r>
+      <w:proofErr w:type="spellStart"/>
+      <w:r>
+        <w:rPr>
+          <w:b/>
+        </w:rPr>
+        <w:t>int</w:t>
+      </w:r>
+      <w:proofErr w:type="spellEnd"/>
+      <w:r>
+        <w:rPr>
+          <w:b/>
+        </w:rPr>
+        <w:t>&gt;&gt;*);</w:t>
       </w:r>
     </w:p>
     <w:p>
@@ -1634,11 +1947,47 @@
           <w:b/>
         </w:rPr>
       </w:pPr>
-      <w:r>
-        <w:rPr>
-          <w:b/>
-        </w:rPr>
-        <w:t>void output_scc(vector&lt;vector&lt;int&gt;&gt; *);</w:t>
+      <w:proofErr w:type="gramStart"/>
+      <w:r>
+        <w:rPr>
+          <w:b/>
+        </w:rPr>
+        <w:t>void</w:t>
+      </w:r>
+      <w:proofErr w:type="gramEnd"/>
+      <w:r>
+        <w:rPr>
+          <w:b/>
+        </w:rPr>
+        <w:t xml:space="preserve"> </w:t>
+      </w:r>
+      <w:proofErr w:type="spellStart"/>
+      <w:r>
+        <w:rPr>
+          <w:b/>
+        </w:rPr>
+        <w:t>output_scc</w:t>
+      </w:r>
+      <w:proofErr w:type="spellEnd"/>
+      <w:r>
+        <w:rPr>
+          <w:b/>
+        </w:rPr>
+        <w:t>(vector&lt;vector&lt;</w:t>
+      </w:r>
+      <w:proofErr w:type="spellStart"/>
+      <w:r>
+        <w:rPr>
+          <w:b/>
+        </w:rPr>
+        <w:t>int</w:t>
+      </w:r>
+      <w:proofErr w:type="spellEnd"/>
+      <w:r>
+        <w:rPr>
+          <w:b/>
+        </w:rPr>
+        <w:t>&gt;&gt; *);</w:t>
       </w:r>
     </w:p>
     <w:p>
@@ -1682,38 +2031,44 @@
       <w:pPr>
         <w:spacing w:after="0" w:line="240" w:lineRule="auto"/>
       </w:pPr>
-      <w:r>
-        <w:t>Low(v) is t</w:t>
-      </w:r>
-      <w:r>
-        <w:t>he lowest numbered vertex that is reachable from v</w:t>
-      </w:r>
-    </w:p>
-    <w:p>
-      <w:pPr>
-        <w:spacing w:after="0" w:line="240" w:lineRule="auto"/>
-      </w:pPr>
-      <w:r>
-        <w:t>by taking zero or more tree edges and then possibly one back edge (in</w:t>
-      </w:r>
-      <w:r>
-        <w:t xml:space="preserve"> </w:t>
-      </w:r>
-      <w:r>
-        <w:t>that order).</w:t>
-      </w:r>
-    </w:p>
-    <w:p>
-      <w:pPr>
-        <w:spacing w:after="0" w:line="240" w:lineRule="auto"/>
-      </w:pPr>
-    </w:p>
-    <w:p>
-      <w:pPr>
-        <w:spacing w:after="0" w:line="240" w:lineRule="auto"/>
-      </w:pPr>
-      <w:r>
-        <w:t xml:space="preserve">Low(v) is the minimum of </w:t>
+      <w:proofErr w:type="gramStart"/>
+      <w:r>
+        <w:t>Low(</w:t>
+      </w:r>
+      <w:proofErr w:type="gramEnd"/>
+      <w:r>
+        <w:t>v) is the lowest numbered vertex that is reachable from v</w:t>
+      </w:r>
+    </w:p>
+    <w:p>
+      <w:pPr>
+        <w:spacing w:after="0" w:line="240" w:lineRule="auto"/>
+      </w:pPr>
+      <w:proofErr w:type="gramStart"/>
+      <w:r>
+        <w:t>by</w:t>
+      </w:r>
+      <w:proofErr w:type="gramEnd"/>
+      <w:r>
+        <w:t xml:space="preserve"> taking zero or more tree edges and then possibly one back edge (in that order).</w:t>
+      </w:r>
+    </w:p>
+    <w:p>
+      <w:pPr>
+        <w:spacing w:after="0" w:line="240" w:lineRule="auto"/>
+      </w:pPr>
+    </w:p>
+    <w:p>
+      <w:pPr>
+        <w:spacing w:after="0" w:line="240" w:lineRule="auto"/>
+      </w:pPr>
+      <w:proofErr w:type="gramStart"/>
+      <w:r>
+        <w:t>Low(</w:t>
+      </w:r>
+      <w:proofErr w:type="gramEnd"/>
+      <w:r>
+        <w:t xml:space="preserve">v) is the minimum of </w:t>
       </w:r>
     </w:p>
     <w:p>
@@ -1739,7 +2094,15 @@
         <w:spacing w:after="0" w:line="240" w:lineRule="auto"/>
       </w:pPr>
       <w:r>
-        <w:t>The lowest DFS number of all w’s such that (v,w) is a back edge</w:t>
+        <w:t>The lowest DFS number of all w’s such that (</w:t>
+      </w:r>
+      <w:proofErr w:type="spellStart"/>
+      <w:r>
+        <w:t>v,w</w:t>
+      </w:r>
+      <w:proofErr w:type="spellEnd"/>
+      <w:r>
+        <w:t>) is a back edge</w:t>
       </w:r>
     </w:p>
     <w:p>
@@ -1752,7 +2115,15 @@
         <w:spacing w:after="0" w:line="240" w:lineRule="auto"/>
       </w:pPr>
       <w:r>
-        <w:t>The lowest Low(v) among all tree edges(v, w).</w:t>
+        <w:t xml:space="preserve">The lowest </w:t>
+      </w:r>
+      <w:proofErr w:type="gramStart"/>
+      <w:r>
+        <w:t>Low(</w:t>
+      </w:r>
+      <w:proofErr w:type="gramEnd"/>
+      <w:r>
+        <w:t>v) among all tree edges(v, w).</w:t>
       </w:r>
     </w:p>
     <w:p>
@@ -1765,11 +2136,16 @@
       <w:pPr>
         <w:spacing w:after="0" w:line="240" w:lineRule="auto"/>
       </w:pPr>
+      <w:proofErr w:type="gramStart"/>
       <w:r>
         <w:t>v</w:t>
       </w:r>
       <w:r>
-        <w:t xml:space="preserve">isited array stores whether a vertex is visited or not. </w:t>
+        <w:t>isited</w:t>
+      </w:r>
+      <w:proofErr w:type="gramEnd"/>
+      <w:r>
+        <w:t xml:space="preserve"> array stores whether a vertex is visited or not. </w:t>
       </w:r>
       <w:r>
         <w:t>Initially all the vertices are unvisited.</w:t>
@@ -1779,11 +2155,16 @@
       <w:pPr>
         <w:spacing w:after="0" w:line="240" w:lineRule="auto"/>
       </w:pPr>
+      <w:proofErr w:type="gramStart"/>
       <w:r>
         <w:t>d</w:t>
       </w:r>
       <w:r>
-        <w:t xml:space="preserve">isc array stores </w:t>
+        <w:t>isc</w:t>
+      </w:r>
+      <w:proofErr w:type="gramEnd"/>
+      <w:r>
+        <w:t xml:space="preserve"> array stores </w:t>
       </w:r>
       <w:r>
         <w:t>DFS number of a vertex.</w:t>
@@ -1793,28 +2174,46 @@
       <w:pPr>
         <w:spacing w:after="0" w:line="240" w:lineRule="auto"/>
       </w:pPr>
-      <w:r>
-        <w:t>low array stores low number of a vertex.</w:t>
-      </w:r>
-    </w:p>
-    <w:p>
-      <w:pPr>
-        <w:spacing w:after="0" w:line="240" w:lineRule="auto"/>
-      </w:pPr>
-      <w:r>
-        <w:t>stk is a stack which stores the elements of a particular component.</w:t>
-      </w:r>
-    </w:p>
-    <w:p>
-      <w:pPr>
-        <w:spacing w:after="0" w:line="240" w:lineRule="auto"/>
-      </w:pPr>
-    </w:p>
-    <w:p>
-      <w:pPr>
-        <w:spacing w:after="0" w:line="240" w:lineRule="auto"/>
-      </w:pPr>
-      <w:r>
+      <w:proofErr w:type="gramStart"/>
+      <w:r>
+        <w:t>low</w:t>
+      </w:r>
+      <w:proofErr w:type="gramEnd"/>
+      <w:r>
+        <w:t xml:space="preserve"> array stores low number of a vertex.</w:t>
+      </w:r>
+    </w:p>
+    <w:p>
+      <w:pPr>
+        <w:spacing w:after="0" w:line="240" w:lineRule="auto"/>
+      </w:pPr>
+      <w:proofErr w:type="spellStart"/>
+      <w:proofErr w:type="gramStart"/>
+      <w:r>
+        <w:t>stk</w:t>
+      </w:r>
+      <w:proofErr w:type="spellEnd"/>
+      <w:proofErr w:type="gramEnd"/>
+      <w:r>
+        <w:t xml:space="preserve"> is a stack which stores the elements of a particular component.</w:t>
+      </w:r>
+    </w:p>
+    <w:p>
+      <w:pPr>
+        <w:spacing w:after="0" w:line="240" w:lineRule="auto"/>
+      </w:pPr>
+    </w:p>
+    <w:p>
+      <w:pPr>
+        <w:spacing w:after="0" w:line="240" w:lineRule="auto"/>
+        <w:rPr>
+          <w:b/>
+        </w:rPr>
+      </w:pPr>
+      <w:r>
+        <w:rPr>
+          <w:b/>
+        </w:rPr>
         <w:t>Steps:</w:t>
       </w:r>
     </w:p>
@@ -1854,7 +2253,15 @@
         <w:spacing w:after="0" w:line="240" w:lineRule="auto"/>
       </w:pPr>
       <w:r>
-        <w:t>Update visited and DFS number. Set low value as dfs number when it is visited for the first time. Add the node to stack.</w:t>
+        <w:t xml:space="preserve">Update visited and DFS number. Set low value as </w:t>
+      </w:r>
+      <w:proofErr w:type="spellStart"/>
+      <w:r>
+        <w:t>dfs</w:t>
+      </w:r>
+      <w:proofErr w:type="spellEnd"/>
+      <w:r>
+        <w:t xml:space="preserve"> number when it is visited for the first time. Add the node to stack.</w:t>
       </w:r>
     </w:p>
     <w:p>
@@ -1893,7 +2300,15 @@
         <w:spacing w:after="0" w:line="240" w:lineRule="auto"/>
       </w:pPr>
       <w:r>
-        <w:t>If it is a back edge, update low value of u as the minimum of low value of u and dfs number of v.</w:t>
+        <w:t xml:space="preserve">If it is a back edge, update low value of u as the minimum of low value of u and </w:t>
+      </w:r>
+      <w:proofErr w:type="spellStart"/>
+      <w:r>
+        <w:t>dfs</w:t>
+      </w:r>
+      <w:proofErr w:type="spellEnd"/>
+      <w:r>
+        <w:t xml:space="preserve"> number of v.</w:t>
       </w:r>
     </w:p>
     <w:p>
@@ -1906,7 +2321,15 @@
         <w:spacing w:after="0" w:line="240" w:lineRule="auto"/>
       </w:pPr>
       <w:r>
-        <w:t xml:space="preserve">If low value of u is equal to dfs number of u, </w:t>
+        <w:t xml:space="preserve">If low value of u is equal to </w:t>
+      </w:r>
+      <w:proofErr w:type="spellStart"/>
+      <w:r>
+        <w:t>dfs</w:t>
+      </w:r>
+      <w:proofErr w:type="spellEnd"/>
+      <w:r>
+        <w:t xml:space="preserve"> number of u, </w:t>
       </w:r>
       <w:r>
         <w:t>start popping all the vertices present in the stack and add them to a vector. This vector contains all the nodes of the component. This vector is then returned.</w:t>
@@ -1924,14 +2347,1922 @@
       <w:r>
         <w:t>Likewise all the SCCs are found out.</w:t>
       </w:r>
+    </w:p>
+    <w:p>
+      <w:pPr>
+        <w:spacing w:after="0" w:line="240" w:lineRule="auto"/>
+        <w:ind w:left="720"/>
+      </w:pPr>
+    </w:p>
+    <w:p>
+      <w:pPr>
+        <w:spacing w:after="0" w:line="240" w:lineRule="auto"/>
+      </w:pPr>
+    </w:p>
+    <w:p>
+      <w:pPr>
+        <w:spacing w:after="0" w:line="240" w:lineRule="auto"/>
+      </w:pPr>
+    </w:p>
+    <w:p>
+      <w:pPr>
+        <w:spacing w:after="0" w:line="240" w:lineRule="auto"/>
+      </w:pPr>
+    </w:p>
+    <w:p>
+      <w:pPr>
+        <w:pStyle w:val="Heading1"/>
+      </w:pPr>
+      <w:r>
+        <w:lastRenderedPageBreak/>
+        <w:t>Removal of Edges from a graph</w:t>
+      </w:r>
+    </w:p>
+    <w:p>
+      <w:pPr>
+        <w:spacing w:after="0" w:line="240" w:lineRule="auto"/>
+        <w:rPr>
+          <w:rFonts w:asciiTheme="majorHAnsi" w:eastAsiaTheme="majorEastAsia" w:hAnsiTheme="majorHAnsi" w:cstheme="majorBidi"/>
+          <w:b/>
+          <w:bCs/>
+          <w:color w:val="365F91" w:themeColor="accent1" w:themeShade="BF"/>
+          <w:sz w:val="28"/>
+          <w:szCs w:val="28"/>
+        </w:rPr>
+      </w:pPr>
+    </w:p>
+    <w:p>
+      <w:pPr>
+        <w:spacing w:after="0" w:line="240" w:lineRule="auto"/>
+        <w:rPr>
+          <w:b/>
+        </w:rPr>
+      </w:pPr>
+      <w:r>
+        <w:rPr>
+          <w:b/>
+        </w:rPr>
+        <w:t>Q3. Given a directed graph G = (V, E), create another graph G’= (V, E’), where E’ is a subset of E, such</w:t>
+      </w:r>
+      <w:r>
+        <w:rPr>
+          <w:b/>
+        </w:rPr>
+        <w:t xml:space="preserve"> </w:t>
+      </w:r>
+      <w:r>
+        <w:rPr>
+          <w:b/>
+        </w:rPr>
+        <w:t>that (a) G’ has the same strongly connected components as G, (b) G’ has the same component graph as</w:t>
+      </w:r>
+      <w:r>
+        <w:rPr>
+          <w:b/>
+        </w:rPr>
+        <w:t xml:space="preserve"> </w:t>
+      </w:r>
+      <w:r>
+        <w:rPr>
+          <w:b/>
+        </w:rPr>
+        <w:t>G, and (c) E’ is as small as possible.</w:t>
+      </w:r>
+    </w:p>
+    <w:p>
+      <w:pPr>
+        <w:spacing w:after="0" w:line="240" w:lineRule="auto"/>
+        <w:rPr>
+          <w:b/>
+        </w:rPr>
+      </w:pPr>
+    </w:p>
+    <w:p>
+      <w:pPr>
+        <w:spacing w:after="0" w:line="240" w:lineRule="auto"/>
+      </w:pPr>
+      <w:r>
+        <w:t xml:space="preserve">To understand how this problem works, we have to look at the outputs shown below. </w:t>
+      </w:r>
+      <w:r>
+        <w:t xml:space="preserve">These outputs are produced by the program. The graph on left is the original graph. In the program, use option 7 to get output to this problem. The </w:t>
+      </w:r>
+      <w:r>
+        <w:t>output of the operation is shown on the right.</w:t>
+      </w:r>
+    </w:p>
+    <w:p>
+      <w:pPr>
+        <w:spacing w:after="0" w:line="240" w:lineRule="auto"/>
+        <w:rPr>
+          <w:b/>
+        </w:rPr>
+      </w:pPr>
+    </w:p>
+    <w:p>
+      <w:pPr>
+        <w:spacing w:after="0" w:line="240" w:lineRule="auto"/>
+        <w:rPr>
+          <w:rStyle w:val="Normal"/>
+          <w:rFonts w:ascii="Times New Roman" w:eastAsia="Times New Roman" w:hAnsi="Times New Roman" w:cs="Times New Roman"/>
+          <w:snapToGrid w:val="0"/>
+          <w:color w:val="000000"/>
+          <w:w w:val="0"/>
+          <w:sz w:val="0"/>
+          <w:szCs w:val="0"/>
+          <w:u w:color="000000"/>
+          <w:bdr w:val="none" w:sz="0" w:space="0" w:color="000000"/>
+          <w:shd w:val="clear" w:color="000000" w:fill="000000"/>
+          <w:lang w:eastAsia="x-none" w:bidi="x-none"/>
+        </w:rPr>
+      </w:pPr>
+      <w:r>
+        <w:rPr>
+          <w:noProof/>
+          <w:lang w:eastAsia="en-IN"/>
+        </w:rPr>
+        <w:drawing>
+          <wp:anchor distT="0" distB="0" distL="114300" distR="114300" simplePos="0" relativeHeight="251659264" behindDoc="1" locked="0" layoutInCell="1" allowOverlap="1" wp14:anchorId="2B7A4747" wp14:editId="0D0D457D">
+            <wp:simplePos x="0" y="0"/>
+            <wp:positionH relativeFrom="column">
+              <wp:posOffset>3298825</wp:posOffset>
+            </wp:positionH>
+            <wp:positionV relativeFrom="paragraph">
+              <wp:posOffset>-2540</wp:posOffset>
+            </wp:positionV>
+            <wp:extent cx="1481455" cy="3902075"/>
+            <wp:effectExtent l="0" t="0" r="4445" b="3175"/>
+            <wp:wrapTight wrapText="bothSides">
+              <wp:wrapPolygon edited="0">
+                <wp:start x="0" y="0"/>
+                <wp:lineTo x="0" y="21512"/>
+                <wp:lineTo x="21387" y="21512"/>
+                <wp:lineTo x="21387" y="0"/>
+                <wp:lineTo x="0" y="0"/>
+              </wp:wrapPolygon>
+            </wp:wrapTight>
+            <wp:docPr id="12" name="Picture 12" descr="C:\Users\User\Desktop\IIT Guwahati\DS Lab\Assignments\Ass4\DSLAB_Assignment4\compressed_graph.png"/>
+            <wp:cNvGraphicFramePr>
+              <a:graphicFrameLocks xmlns:a="http://schemas.openxmlformats.org/drawingml/2006/main" noChangeAspect="1"/>
+            </wp:cNvGraphicFramePr>
+            <a:graphic xmlns:a="http://schemas.openxmlformats.org/drawingml/2006/main">
+              <a:graphicData uri="http://schemas.openxmlformats.org/drawingml/2006/picture">
+                <pic:pic xmlns:pic="http://schemas.openxmlformats.org/drawingml/2006/picture">
+                  <pic:nvPicPr>
+                    <pic:cNvPr id="0" name="Picture 3" descr="C:\Users\User\Desktop\IIT Guwahati\DS Lab\Assignments\Ass4\DSLAB_Assignment4\compressed_graph.png"/>
+                    <pic:cNvPicPr>
+                      <a:picLocks noChangeAspect="1" noChangeArrowheads="1"/>
+                    </pic:cNvPicPr>
+                  </pic:nvPicPr>
+                  <pic:blipFill>
+                    <a:blip r:embed="rId14">
+                      <a:extLst>
+                        <a:ext uri="{28A0092B-C50C-407E-A947-70E740481C1C}">
+                          <a14:useLocalDpi xmlns:a14="http://schemas.microsoft.com/office/drawing/2010/main" val="0"/>
+                        </a:ext>
+                      </a:extLst>
+                    </a:blip>
+                    <a:srcRect/>
+                    <a:stretch>
+                      <a:fillRect/>
+                    </a:stretch>
+                  </pic:blipFill>
+                  <pic:spPr bwMode="auto">
+                    <a:xfrm>
+                      <a:off x="0" y="0"/>
+                      <a:ext cx="1481455" cy="3902075"/>
+                    </a:xfrm>
+                    <a:prstGeom prst="rect">
+                      <a:avLst/>
+                    </a:prstGeom>
+                    <a:noFill/>
+                    <a:ln>
+                      <a:noFill/>
+                    </a:ln>
+                  </pic:spPr>
+                </pic:pic>
+              </a:graphicData>
+            </a:graphic>
+            <wp14:sizeRelH relativeFrom="page">
+              <wp14:pctWidth>0</wp14:pctWidth>
+            </wp14:sizeRelH>
+            <wp14:sizeRelV relativeFrom="page">
+              <wp14:pctHeight>0</wp14:pctHeight>
+            </wp14:sizeRelV>
+          </wp:anchor>
+        </w:drawing>
+      </w:r>
+      <w:r>
+        <w:rPr>
+          <w:noProof/>
+          <w:lang w:eastAsia="en-IN"/>
+        </w:rPr>
+        <w:t xml:space="preserve"> </w:t>
+      </w:r>
+      <w:r>
+        <w:rPr>
+          <w:noProof/>
+          <w:lang w:eastAsia="en-IN"/>
+        </w:rPr>
+        <w:drawing>
+          <wp:anchor distT="0" distB="0" distL="114300" distR="114300" simplePos="0" relativeHeight="251660288" behindDoc="1" locked="0" layoutInCell="1" allowOverlap="1" wp14:anchorId="06937FE0" wp14:editId="639D7ABB">
+            <wp:simplePos x="0" y="0"/>
+            <wp:positionH relativeFrom="column">
+              <wp:posOffset>29210</wp:posOffset>
+            </wp:positionH>
+            <wp:positionV relativeFrom="paragraph">
+              <wp:posOffset>-1905</wp:posOffset>
+            </wp:positionV>
+            <wp:extent cx="1214755" cy="4008120"/>
+            <wp:effectExtent l="0" t="0" r="4445" b="0"/>
+            <wp:wrapTight wrapText="bothSides">
+              <wp:wrapPolygon edited="0">
+                <wp:start x="0" y="0"/>
+                <wp:lineTo x="0" y="21456"/>
+                <wp:lineTo x="21340" y="21456"/>
+                <wp:lineTo x="21340" y="0"/>
+                <wp:lineTo x="0" y="0"/>
+              </wp:wrapPolygon>
+            </wp:wrapTight>
+            <wp:docPr id="10" name="Picture 10" descr="C:\Users\User\Desktop\IIT Guwahati\DS Lab\Assignments\Ass4\DSLAB_Assignment4\graph.png"/>
+            <wp:cNvGraphicFramePr>
+              <a:graphicFrameLocks xmlns:a="http://schemas.openxmlformats.org/drawingml/2006/main" noChangeAspect="1"/>
+            </wp:cNvGraphicFramePr>
+            <a:graphic xmlns:a="http://schemas.openxmlformats.org/drawingml/2006/main">
+              <a:graphicData uri="http://schemas.openxmlformats.org/drawingml/2006/picture">
+                <pic:pic xmlns:pic="http://schemas.openxmlformats.org/drawingml/2006/picture">
+                  <pic:nvPicPr>
+                    <pic:cNvPr id="0" name="Picture 1" descr="C:\Users\User\Desktop\IIT Guwahati\DS Lab\Assignments\Ass4\DSLAB_Assignment4\graph.png"/>
+                    <pic:cNvPicPr>
+                      <a:picLocks noChangeAspect="1" noChangeArrowheads="1"/>
+                    </pic:cNvPicPr>
+                  </pic:nvPicPr>
+                  <pic:blipFill>
+                    <a:blip r:embed="rId15">
+                      <a:extLst>
+                        <a:ext uri="{28A0092B-C50C-407E-A947-70E740481C1C}">
+                          <a14:useLocalDpi xmlns:a14="http://schemas.microsoft.com/office/drawing/2010/main" val="0"/>
+                        </a:ext>
+                      </a:extLst>
+                    </a:blip>
+                    <a:srcRect/>
+                    <a:stretch>
+                      <a:fillRect/>
+                    </a:stretch>
+                  </pic:blipFill>
+                  <pic:spPr bwMode="auto">
+                    <a:xfrm>
+                      <a:off x="0" y="0"/>
+                      <a:ext cx="1214755" cy="4008120"/>
+                    </a:xfrm>
+                    <a:prstGeom prst="rect">
+                      <a:avLst/>
+                    </a:prstGeom>
+                    <a:noFill/>
+                    <a:ln>
+                      <a:noFill/>
+                    </a:ln>
+                  </pic:spPr>
+                </pic:pic>
+              </a:graphicData>
+            </a:graphic>
+            <wp14:sizeRelH relativeFrom="page">
+              <wp14:pctWidth>0</wp14:pctWidth>
+            </wp14:sizeRelH>
+            <wp14:sizeRelV relativeFrom="page">
+              <wp14:pctHeight>0</wp14:pctHeight>
+            </wp14:sizeRelV>
+          </wp:anchor>
+        </w:drawing>
+      </w:r>
+      <w:r>
+        <w:rPr>
+          <w:noProof/>
+          <w:lang w:eastAsia="en-IN"/>
+        </w:rPr>
+        <w:t xml:space="preserve">       </w:t>
+      </w:r>
+      <w:r>
+        <w:rPr>
+          <w:rStyle w:val="Normal"/>
+          <w:rFonts w:ascii="Times New Roman" w:eastAsia="Times New Roman" w:hAnsi="Times New Roman" w:cs="Times New Roman"/>
+          <w:snapToGrid w:val="0"/>
+          <w:color w:val="000000"/>
+          <w:w w:val="0"/>
+          <w:sz w:val="0"/>
+          <w:szCs w:val="0"/>
+          <w:u w:color="000000"/>
+          <w:bdr w:val="none" w:sz="0" w:space="0" w:color="000000"/>
+          <w:shd w:val="clear" w:color="000000" w:fill="000000"/>
+          <w:lang w:val="x-none" w:eastAsia="x-none" w:bidi="x-none"/>
+        </w:rPr>
+        <w:t xml:space="preserve"> </w:t>
+      </w:r>
+    </w:p>
+    <w:p>
+      <w:pPr>
+        <w:spacing w:after="0" w:line="240" w:lineRule="auto"/>
+        <w:rPr>
+          <w:rStyle w:val="Normal"/>
+          <w:rFonts w:ascii="Times New Roman" w:eastAsia="Times New Roman" w:hAnsi="Times New Roman" w:cs="Times New Roman"/>
+          <w:snapToGrid w:val="0"/>
+          <w:color w:val="000000"/>
+          <w:w w:val="0"/>
+          <w:sz w:val="0"/>
+          <w:szCs w:val="0"/>
+          <w:u w:color="000000"/>
+          <w:bdr w:val="none" w:sz="0" w:space="0" w:color="000000"/>
+          <w:shd w:val="clear" w:color="000000" w:fill="000000"/>
+          <w:lang w:eastAsia="x-none" w:bidi="x-none"/>
+        </w:rPr>
+      </w:pPr>
+    </w:p>
+    <w:p>
+      <w:pPr>
+        <w:spacing w:after="0" w:line="240" w:lineRule="auto"/>
+        <w:rPr>
+          <w:rStyle w:val="Normal"/>
+          <w:rFonts w:ascii="Times New Roman" w:eastAsia="Times New Roman" w:hAnsi="Times New Roman" w:cs="Times New Roman"/>
+          <w:snapToGrid w:val="0"/>
+          <w:color w:val="000000"/>
+          <w:w w:val="0"/>
+          <w:sz w:val="0"/>
+          <w:szCs w:val="0"/>
+          <w:u w:color="000000"/>
+          <w:bdr w:val="none" w:sz="0" w:space="0" w:color="000000"/>
+          <w:shd w:val="clear" w:color="000000" w:fill="000000"/>
+          <w:lang w:eastAsia="x-none" w:bidi="x-none"/>
+        </w:rPr>
+      </w:pPr>
+      <w:proofErr w:type="spellStart"/>
+      <w:r>
+        <w:rPr>
+          <w:rStyle w:val="Normal"/>
+          <w:rFonts w:ascii="Times New Roman" w:eastAsia="Times New Roman" w:hAnsi="Times New Roman" w:cs="Times New Roman"/>
+          <w:snapToGrid w:val="0"/>
+          <w:color w:val="000000"/>
+          <w:w w:val="0"/>
+          <w:sz w:val="0"/>
+          <w:szCs w:val="0"/>
+          <w:u w:color="000000"/>
+          <w:bdr w:val="none" w:sz="0" w:space="0" w:color="000000"/>
+          <w:shd w:val="clear" w:color="000000" w:fill="000000"/>
+          <w:lang w:eastAsia="x-none" w:bidi="x-none"/>
+        </w:rPr>
+        <w:t>Hhg</w:t>
+      </w:r>
+      <w:proofErr w:type="spellEnd"/>
+    </w:p>
+    <w:p>
+      <w:pPr>
+        <w:spacing w:after="0" w:line="240" w:lineRule="auto"/>
+        <w:rPr>
+          <w:rStyle w:val="Normal"/>
+          <w:rFonts w:ascii="Times New Roman" w:eastAsia="Times New Roman" w:hAnsi="Times New Roman" w:cs="Times New Roman"/>
+          <w:snapToGrid w:val="0"/>
+          <w:color w:val="000000"/>
+          <w:w w:val="0"/>
+          <w:sz w:val="0"/>
+          <w:szCs w:val="0"/>
+          <w:u w:color="000000"/>
+          <w:bdr w:val="none" w:sz="0" w:space="0" w:color="000000"/>
+          <w:shd w:val="clear" w:color="000000" w:fill="000000"/>
+          <w:lang w:eastAsia="x-none" w:bidi="x-none"/>
+        </w:rPr>
+      </w:pPr>
+    </w:p>
+    <w:p>
+      <w:pPr>
+        <w:spacing w:after="0" w:line="240" w:lineRule="auto"/>
+        <w:rPr>
+          <w:rStyle w:val="Normal"/>
+          <w:rFonts w:ascii="Times New Roman" w:eastAsia="Times New Roman" w:hAnsi="Times New Roman" w:cs="Times New Roman"/>
+          <w:snapToGrid w:val="0"/>
+          <w:color w:val="000000"/>
+          <w:w w:val="0"/>
+          <w:sz w:val="0"/>
+          <w:szCs w:val="0"/>
+          <w:u w:color="000000"/>
+          <w:bdr w:val="none" w:sz="0" w:space="0" w:color="000000"/>
+          <w:shd w:val="clear" w:color="000000" w:fill="000000"/>
+          <w:lang w:eastAsia="x-none" w:bidi="x-none"/>
+        </w:rPr>
+      </w:pPr>
+    </w:p>
+    <w:p>
+      <w:pPr>
+        <w:spacing w:after="0" w:line="240" w:lineRule="auto"/>
+        <w:rPr>
+          <w:rStyle w:val="Normal"/>
+          <w:rFonts w:ascii="Times New Roman" w:eastAsia="Times New Roman" w:hAnsi="Times New Roman" w:cs="Times New Roman"/>
+          <w:snapToGrid w:val="0"/>
+          <w:color w:val="000000"/>
+          <w:w w:val="0"/>
+          <w:sz w:val="0"/>
+          <w:szCs w:val="0"/>
+          <w:u w:color="000000"/>
+          <w:bdr w:val="none" w:sz="0" w:space="0" w:color="000000"/>
+          <w:shd w:val="clear" w:color="000000" w:fill="000000"/>
+          <w:lang w:eastAsia="x-none" w:bidi="x-none"/>
+        </w:rPr>
+      </w:pPr>
+      <w:proofErr w:type="spellStart"/>
+      <w:r>
+        <w:rPr>
+          <w:rStyle w:val="Normal"/>
+          <w:rFonts w:ascii="Times New Roman" w:eastAsia="Times New Roman" w:hAnsi="Times New Roman" w:cs="Times New Roman"/>
+          <w:snapToGrid w:val="0"/>
+          <w:color w:val="000000"/>
+          <w:w w:val="0"/>
+          <w:sz w:val="0"/>
+          <w:szCs w:val="0"/>
+          <w:u w:color="000000"/>
+          <w:bdr w:val="none" w:sz="0" w:space="0" w:color="000000"/>
+          <w:shd w:val="clear" w:color="000000" w:fill="000000"/>
+          <w:lang w:eastAsia="x-none" w:bidi="x-none"/>
+        </w:rPr>
+        <w:t>Jhg</w:t>
+      </w:r>
+      <w:proofErr w:type="spellEnd"/>
+    </w:p>
+    <w:p>
+      <w:pPr>
+        <w:spacing w:after="0" w:line="240" w:lineRule="auto"/>
+        <w:rPr>
+          <w:rStyle w:val="Normal"/>
+          <w:rFonts w:ascii="Times New Roman" w:eastAsia="Times New Roman" w:hAnsi="Times New Roman" w:cs="Times New Roman"/>
+          <w:snapToGrid w:val="0"/>
+          <w:color w:val="000000"/>
+          <w:w w:val="0"/>
+          <w:sz w:val="0"/>
+          <w:szCs w:val="0"/>
+          <w:u w:color="000000"/>
+          <w:bdr w:val="none" w:sz="0" w:space="0" w:color="000000"/>
+          <w:shd w:val="clear" w:color="000000" w:fill="000000"/>
+          <w:lang w:eastAsia="x-none" w:bidi="x-none"/>
+        </w:rPr>
+      </w:pPr>
+    </w:p>
+    <w:p>
+      <w:pPr>
+        <w:spacing w:after="0" w:line="240" w:lineRule="auto"/>
+        <w:rPr>
+          <w:rStyle w:val="Normal"/>
+          <w:rFonts w:ascii="Times New Roman" w:eastAsia="Times New Roman" w:hAnsi="Times New Roman" w:cs="Times New Roman"/>
+          <w:snapToGrid w:val="0"/>
+          <w:color w:val="000000"/>
+          <w:w w:val="0"/>
+          <w:sz w:val="0"/>
+          <w:szCs w:val="0"/>
+          <w:u w:color="000000"/>
+          <w:bdr w:val="none" w:sz="0" w:space="0" w:color="000000"/>
+          <w:shd w:val="clear" w:color="000000" w:fill="000000"/>
+          <w:lang w:eastAsia="x-none" w:bidi="x-none"/>
+        </w:rPr>
+      </w:pPr>
+    </w:p>
+    <w:p>
+      <w:pPr>
+        <w:spacing w:after="0" w:line="240" w:lineRule="auto"/>
+        <w:rPr>
+          <w:rStyle w:val="Normal"/>
+          <w:rFonts w:ascii="Times New Roman" w:eastAsia="Times New Roman" w:hAnsi="Times New Roman" w:cs="Times New Roman"/>
+          <w:snapToGrid w:val="0"/>
+          <w:color w:val="000000"/>
+          <w:w w:val="0"/>
+          <w:sz w:val="0"/>
+          <w:szCs w:val="0"/>
+          <w:u w:color="000000"/>
+          <w:bdr w:val="none" w:sz="0" w:space="0" w:color="000000"/>
+          <w:shd w:val="clear" w:color="000000" w:fill="000000"/>
+          <w:lang w:eastAsia="x-none" w:bidi="x-none"/>
+        </w:rPr>
+      </w:pPr>
+    </w:p>
+    <w:p>
+      <w:pPr>
+        <w:spacing w:after="0" w:line="240" w:lineRule="auto"/>
+        <w:rPr>
+          <w:rStyle w:val="Normal"/>
+          <w:rFonts w:ascii="Times New Roman" w:eastAsia="Times New Roman" w:hAnsi="Times New Roman" w:cs="Times New Roman"/>
+          <w:snapToGrid w:val="0"/>
+          <w:color w:val="000000"/>
+          <w:w w:val="0"/>
+          <w:sz w:val="0"/>
+          <w:szCs w:val="0"/>
+          <w:u w:color="000000"/>
+          <w:bdr w:val="none" w:sz="0" w:space="0" w:color="000000"/>
+          <w:shd w:val="clear" w:color="000000" w:fill="000000"/>
+          <w:lang w:eastAsia="x-none" w:bidi="x-none"/>
+        </w:rPr>
+      </w:pPr>
+    </w:p>
+    <w:p>
+      <w:pPr>
+        <w:spacing w:after="0" w:line="240" w:lineRule="auto"/>
+        <w:rPr>
+          <w:rStyle w:val="Normal"/>
+          <w:rFonts w:ascii="Times New Roman" w:eastAsia="Times New Roman" w:hAnsi="Times New Roman" w:cs="Times New Roman"/>
+          <w:snapToGrid w:val="0"/>
+          <w:color w:val="000000"/>
+          <w:w w:val="0"/>
+          <w:sz w:val="0"/>
+          <w:szCs w:val="0"/>
+          <w:u w:color="000000"/>
+          <w:bdr w:val="none" w:sz="0" w:space="0" w:color="000000"/>
+          <w:shd w:val="clear" w:color="000000" w:fill="000000"/>
+          <w:lang w:eastAsia="x-none" w:bidi="x-none"/>
+        </w:rPr>
+      </w:pPr>
+    </w:p>
+    <w:p>
+      <w:pPr>
+        <w:spacing w:after="0" w:line="240" w:lineRule="auto"/>
+        <w:rPr>
+          <w:rStyle w:val="Normal"/>
+          <w:rFonts w:ascii="Times New Roman" w:eastAsia="Times New Roman" w:hAnsi="Times New Roman" w:cs="Times New Roman"/>
+          <w:snapToGrid w:val="0"/>
+          <w:color w:val="000000"/>
+          <w:w w:val="0"/>
+          <w:sz w:val="0"/>
+          <w:szCs w:val="0"/>
+          <w:u w:color="000000"/>
+          <w:bdr w:val="none" w:sz="0" w:space="0" w:color="000000"/>
+          <w:shd w:val="clear" w:color="000000" w:fill="000000"/>
+          <w:lang w:eastAsia="x-none" w:bidi="x-none"/>
+        </w:rPr>
+      </w:pPr>
+    </w:p>
+    <w:p>
+      <w:pPr>
+        <w:spacing w:after="0" w:line="240" w:lineRule="auto"/>
+        <w:rPr>
+          <w:rStyle w:val="Normal"/>
+          <w:rFonts w:ascii="Times New Roman" w:eastAsia="Times New Roman" w:hAnsi="Times New Roman" w:cs="Times New Roman"/>
+          <w:snapToGrid w:val="0"/>
+          <w:color w:val="000000"/>
+          <w:w w:val="0"/>
+          <w:sz w:val="0"/>
+          <w:szCs w:val="0"/>
+          <w:u w:color="000000"/>
+          <w:bdr w:val="none" w:sz="0" w:space="0" w:color="000000"/>
+          <w:shd w:val="clear" w:color="000000" w:fill="000000"/>
+          <w:lang w:eastAsia="x-none" w:bidi="x-none"/>
+        </w:rPr>
+      </w:pPr>
+    </w:p>
+    <w:p>
+      <w:pPr>
+        <w:spacing w:after="0" w:line="240" w:lineRule="auto"/>
+        <w:rPr>
+          <w:rStyle w:val="Normal"/>
+          <w:rFonts w:ascii="Times New Roman" w:eastAsia="Times New Roman" w:hAnsi="Times New Roman" w:cs="Times New Roman"/>
+          <w:snapToGrid w:val="0"/>
+          <w:color w:val="000000"/>
+          <w:w w:val="0"/>
+          <w:sz w:val="0"/>
+          <w:szCs w:val="0"/>
+          <w:u w:color="000000"/>
+          <w:bdr w:val="none" w:sz="0" w:space="0" w:color="000000"/>
+          <w:shd w:val="clear" w:color="000000" w:fill="000000"/>
+          <w:lang w:eastAsia="x-none" w:bidi="x-none"/>
+        </w:rPr>
+      </w:pPr>
+    </w:p>
+    <w:p>
+      <w:pPr>
+        <w:spacing w:after="0" w:line="240" w:lineRule="auto"/>
+        <w:rPr>
+          <w:rStyle w:val="Normal"/>
+          <w:rFonts w:ascii="Times New Roman" w:eastAsia="Times New Roman" w:hAnsi="Times New Roman" w:cs="Times New Roman"/>
+          <w:snapToGrid w:val="0"/>
+          <w:color w:val="000000"/>
+          <w:w w:val="0"/>
+          <w:sz w:val="0"/>
+          <w:szCs w:val="0"/>
+          <w:u w:color="000000"/>
+          <w:bdr w:val="none" w:sz="0" w:space="0" w:color="000000"/>
+          <w:shd w:val="clear" w:color="000000" w:fill="000000"/>
+          <w:lang w:eastAsia="x-none" w:bidi="x-none"/>
+        </w:rPr>
+      </w:pPr>
+    </w:p>
+    <w:p>
+      <w:pPr>
+        <w:spacing w:after="0" w:line="240" w:lineRule="auto"/>
+        <w:rPr>
+          <w:rStyle w:val="Normal"/>
+          <w:rFonts w:ascii="Times New Roman" w:eastAsia="Times New Roman" w:hAnsi="Times New Roman" w:cs="Times New Roman"/>
+          <w:snapToGrid w:val="0"/>
+          <w:color w:val="000000"/>
+          <w:w w:val="0"/>
+          <w:sz w:val="0"/>
+          <w:szCs w:val="0"/>
+          <w:u w:color="000000"/>
+          <w:bdr w:val="none" w:sz="0" w:space="0" w:color="000000"/>
+          <w:shd w:val="clear" w:color="000000" w:fill="000000"/>
+          <w:lang w:eastAsia="x-none" w:bidi="x-none"/>
+        </w:rPr>
+      </w:pPr>
+    </w:p>
+    <w:p>
+      <w:pPr>
+        <w:spacing w:after="0" w:line="240" w:lineRule="auto"/>
+        <w:rPr>
+          <w:rStyle w:val="Normal"/>
+          <w:rFonts w:ascii="Times New Roman" w:eastAsia="Times New Roman" w:hAnsi="Times New Roman" w:cs="Times New Roman"/>
+          <w:snapToGrid w:val="0"/>
+          <w:color w:val="000000"/>
+          <w:w w:val="0"/>
+          <w:sz w:val="0"/>
+          <w:szCs w:val="0"/>
+          <w:u w:color="000000"/>
+          <w:bdr w:val="none" w:sz="0" w:space="0" w:color="000000"/>
+          <w:shd w:val="clear" w:color="000000" w:fill="000000"/>
+          <w:lang w:eastAsia="x-none" w:bidi="x-none"/>
+        </w:rPr>
+      </w:pPr>
+    </w:p>
+    <w:p>
+      <w:pPr>
+        <w:spacing w:after="0" w:line="240" w:lineRule="auto"/>
+        <w:rPr>
+          <w:rStyle w:val="Normal"/>
+          <w:rFonts w:ascii="Times New Roman" w:eastAsia="Times New Roman" w:hAnsi="Times New Roman" w:cs="Times New Roman"/>
+          <w:snapToGrid w:val="0"/>
+          <w:color w:val="000000"/>
+          <w:w w:val="0"/>
+          <w:sz w:val="0"/>
+          <w:szCs w:val="0"/>
+          <w:u w:color="000000"/>
+          <w:bdr w:val="none" w:sz="0" w:space="0" w:color="000000"/>
+          <w:shd w:val="clear" w:color="000000" w:fill="000000"/>
+          <w:lang w:eastAsia="x-none" w:bidi="x-none"/>
+        </w:rPr>
+      </w:pPr>
+    </w:p>
+    <w:p>
+      <w:pPr>
+        <w:spacing w:after="0" w:line="240" w:lineRule="auto"/>
+        <w:rPr>
+          <w:rStyle w:val="Normal"/>
+          <w:rFonts w:ascii="Times New Roman" w:eastAsia="Times New Roman" w:hAnsi="Times New Roman" w:cs="Times New Roman"/>
+          <w:snapToGrid w:val="0"/>
+          <w:color w:val="000000"/>
+          <w:w w:val="0"/>
+          <w:sz w:val="0"/>
+          <w:szCs w:val="0"/>
+          <w:u w:color="000000"/>
+          <w:bdr w:val="none" w:sz="0" w:space="0" w:color="000000"/>
+          <w:shd w:val="clear" w:color="000000" w:fill="000000"/>
+          <w:lang w:eastAsia="x-none" w:bidi="x-none"/>
+        </w:rPr>
+      </w:pPr>
+    </w:p>
+    <w:p>
+      <w:pPr>
+        <w:spacing w:after="0" w:line="240" w:lineRule="auto"/>
+        <w:rPr>
+          <w:rStyle w:val="Normal"/>
+          <w:rFonts w:ascii="Times New Roman" w:eastAsia="Times New Roman" w:hAnsi="Times New Roman" w:cs="Times New Roman"/>
+          <w:snapToGrid w:val="0"/>
+          <w:color w:val="000000"/>
+          <w:w w:val="0"/>
+          <w:sz w:val="0"/>
+          <w:szCs w:val="0"/>
+          <w:u w:color="000000"/>
+          <w:bdr w:val="none" w:sz="0" w:space="0" w:color="000000"/>
+          <w:shd w:val="clear" w:color="000000" w:fill="000000"/>
+          <w:lang w:eastAsia="x-none" w:bidi="x-none"/>
+        </w:rPr>
+      </w:pPr>
+    </w:p>
+    <w:p>
+      <w:pPr>
+        <w:spacing w:after="0" w:line="240" w:lineRule="auto"/>
+        <w:rPr>
+          <w:rStyle w:val="Normal"/>
+          <w:rFonts w:ascii="Times New Roman" w:eastAsia="Times New Roman" w:hAnsi="Times New Roman" w:cs="Times New Roman"/>
+          <w:snapToGrid w:val="0"/>
+          <w:color w:val="000000"/>
+          <w:w w:val="0"/>
+          <w:sz w:val="0"/>
+          <w:szCs w:val="0"/>
+          <w:u w:color="000000"/>
+          <w:bdr w:val="none" w:sz="0" w:space="0" w:color="000000"/>
+          <w:shd w:val="clear" w:color="000000" w:fill="000000"/>
+          <w:lang w:eastAsia="x-none" w:bidi="x-none"/>
+        </w:rPr>
+      </w:pPr>
+    </w:p>
+    <w:p>
+      <w:pPr>
+        <w:spacing w:after="0" w:line="240" w:lineRule="auto"/>
+        <w:rPr>
+          <w:rStyle w:val="Normal"/>
+          <w:rFonts w:ascii="Times New Roman" w:eastAsia="Times New Roman" w:hAnsi="Times New Roman" w:cs="Times New Roman"/>
+          <w:snapToGrid w:val="0"/>
+          <w:color w:val="000000"/>
+          <w:w w:val="0"/>
+          <w:sz w:val="0"/>
+          <w:szCs w:val="0"/>
+          <w:u w:color="000000"/>
+          <w:bdr w:val="none" w:sz="0" w:space="0" w:color="000000"/>
+          <w:shd w:val="clear" w:color="000000" w:fill="000000"/>
+          <w:lang w:eastAsia="x-none" w:bidi="x-none"/>
+        </w:rPr>
+      </w:pPr>
+    </w:p>
+    <w:p>
+      <w:pPr>
+        <w:spacing w:after="0" w:line="240" w:lineRule="auto"/>
+        <w:rPr>
+          <w:rStyle w:val="Normal"/>
+          <w:rFonts w:ascii="Times New Roman" w:eastAsia="Times New Roman" w:hAnsi="Times New Roman" w:cs="Times New Roman"/>
+          <w:snapToGrid w:val="0"/>
+          <w:color w:val="000000"/>
+          <w:w w:val="0"/>
+          <w:sz w:val="0"/>
+          <w:szCs w:val="0"/>
+          <w:u w:color="000000"/>
+          <w:bdr w:val="none" w:sz="0" w:space="0" w:color="000000"/>
+          <w:shd w:val="clear" w:color="000000" w:fill="000000"/>
+          <w:lang w:eastAsia="x-none" w:bidi="x-none"/>
+        </w:rPr>
+      </w:pPr>
+    </w:p>
+    <w:p>
+      <w:pPr>
+        <w:spacing w:after="0" w:line="240" w:lineRule="auto"/>
+        <w:rPr>
+          <w:rStyle w:val="Normal"/>
+          <w:rFonts w:ascii="Times New Roman" w:eastAsia="Times New Roman" w:hAnsi="Times New Roman" w:cs="Times New Roman"/>
+          <w:snapToGrid w:val="0"/>
+          <w:color w:val="000000"/>
+          <w:w w:val="0"/>
+          <w:sz w:val="0"/>
+          <w:szCs w:val="0"/>
+          <w:u w:color="000000"/>
+          <w:bdr w:val="none" w:sz="0" w:space="0" w:color="000000"/>
+          <w:shd w:val="clear" w:color="000000" w:fill="000000"/>
+          <w:lang w:eastAsia="x-none" w:bidi="x-none"/>
+        </w:rPr>
+      </w:pPr>
+    </w:p>
+    <w:p>
+      <w:pPr>
+        <w:spacing w:after="0" w:line="240" w:lineRule="auto"/>
+        <w:rPr>
+          <w:rStyle w:val="Normal"/>
+          <w:rFonts w:ascii="Times New Roman" w:eastAsia="Times New Roman" w:hAnsi="Times New Roman" w:cs="Times New Roman"/>
+          <w:snapToGrid w:val="0"/>
+          <w:color w:val="000000"/>
+          <w:w w:val="0"/>
+          <w:sz w:val="0"/>
+          <w:szCs w:val="0"/>
+          <w:u w:color="000000"/>
+          <w:bdr w:val="none" w:sz="0" w:space="0" w:color="000000"/>
+          <w:shd w:val="clear" w:color="000000" w:fill="000000"/>
+          <w:lang w:eastAsia="x-none" w:bidi="x-none"/>
+        </w:rPr>
+      </w:pPr>
+    </w:p>
+    <w:p>
+      <w:pPr>
+        <w:spacing w:after="0" w:line="240" w:lineRule="auto"/>
+        <w:rPr>
+          <w:rStyle w:val="Normal"/>
+          <w:rFonts w:ascii="Times New Roman" w:eastAsia="Times New Roman" w:hAnsi="Times New Roman" w:cs="Times New Roman"/>
+          <w:snapToGrid w:val="0"/>
+          <w:color w:val="000000"/>
+          <w:w w:val="0"/>
+          <w:sz w:val="0"/>
+          <w:szCs w:val="0"/>
+          <w:u w:color="000000"/>
+          <w:bdr w:val="none" w:sz="0" w:space="0" w:color="000000"/>
+          <w:shd w:val="clear" w:color="000000" w:fill="000000"/>
+          <w:lang w:eastAsia="x-none" w:bidi="x-none"/>
+        </w:rPr>
+      </w:pPr>
+    </w:p>
+    <w:p>
+      <w:pPr>
+        <w:spacing w:after="0" w:line="240" w:lineRule="auto"/>
+        <w:rPr>
+          <w:rStyle w:val="Normal"/>
+          <w:rFonts w:ascii="Times New Roman" w:eastAsia="Times New Roman" w:hAnsi="Times New Roman" w:cs="Times New Roman"/>
+          <w:snapToGrid w:val="0"/>
+          <w:color w:val="000000"/>
+          <w:w w:val="0"/>
+          <w:sz w:val="0"/>
+          <w:szCs w:val="0"/>
+          <w:u w:color="000000"/>
+          <w:bdr w:val="none" w:sz="0" w:space="0" w:color="000000"/>
+          <w:shd w:val="clear" w:color="000000" w:fill="000000"/>
+          <w:lang w:eastAsia="x-none" w:bidi="x-none"/>
+        </w:rPr>
+      </w:pPr>
+    </w:p>
+    <w:p>
+      <w:pPr>
+        <w:spacing w:after="0" w:line="240" w:lineRule="auto"/>
+        <w:rPr>
+          <w:rStyle w:val="Normal"/>
+          <w:rFonts w:ascii="Times New Roman" w:eastAsia="Times New Roman" w:hAnsi="Times New Roman" w:cs="Times New Roman"/>
+          <w:snapToGrid w:val="0"/>
+          <w:color w:val="000000"/>
+          <w:w w:val="0"/>
+          <w:sz w:val="0"/>
+          <w:szCs w:val="0"/>
+          <w:u w:color="000000"/>
+          <w:bdr w:val="none" w:sz="0" w:space="0" w:color="000000"/>
+          <w:shd w:val="clear" w:color="000000" w:fill="000000"/>
+          <w:lang w:eastAsia="x-none" w:bidi="x-none"/>
+        </w:rPr>
+      </w:pPr>
+    </w:p>
+    <w:p>
+      <w:pPr>
+        <w:spacing w:after="0" w:line="240" w:lineRule="auto"/>
+        <w:rPr>
+          <w:rStyle w:val="Normal"/>
+          <w:rFonts w:ascii="Times New Roman" w:eastAsia="Times New Roman" w:hAnsi="Times New Roman" w:cs="Times New Roman"/>
+          <w:snapToGrid w:val="0"/>
+          <w:color w:val="000000"/>
+          <w:w w:val="0"/>
+          <w:sz w:val="0"/>
+          <w:szCs w:val="0"/>
+          <w:u w:color="000000"/>
+          <w:bdr w:val="none" w:sz="0" w:space="0" w:color="000000"/>
+          <w:shd w:val="clear" w:color="000000" w:fill="000000"/>
+          <w:lang w:eastAsia="x-none" w:bidi="x-none"/>
+        </w:rPr>
+      </w:pPr>
+    </w:p>
+    <w:p>
+      <w:pPr>
+        <w:spacing w:after="0" w:line="240" w:lineRule="auto"/>
+        <w:rPr>
+          <w:rStyle w:val="Normal"/>
+          <w:rFonts w:ascii="Times New Roman" w:eastAsia="Times New Roman" w:hAnsi="Times New Roman" w:cs="Times New Roman"/>
+          <w:snapToGrid w:val="0"/>
+          <w:color w:val="000000"/>
+          <w:w w:val="0"/>
+          <w:sz w:val="0"/>
+          <w:szCs w:val="0"/>
+          <w:u w:color="000000"/>
+          <w:bdr w:val="none" w:sz="0" w:space="0" w:color="000000"/>
+          <w:shd w:val="clear" w:color="000000" w:fill="000000"/>
+          <w:lang w:eastAsia="x-none" w:bidi="x-none"/>
+        </w:rPr>
+      </w:pPr>
+    </w:p>
+    <w:p>
+      <w:pPr>
+        <w:spacing w:after="0" w:line="240" w:lineRule="auto"/>
+      </w:pPr>
+    </w:p>
+    <w:p>
+      <w:pPr>
+        <w:spacing w:after="0" w:line="240" w:lineRule="auto"/>
+      </w:pPr>
+    </w:p>
+    <w:p>
+      <w:pPr>
+        <w:spacing w:after="0" w:line="240" w:lineRule="auto"/>
+      </w:pPr>
+    </w:p>
+    <w:p>
+      <w:pPr>
+        <w:spacing w:after="0" w:line="240" w:lineRule="auto"/>
+      </w:pPr>
+    </w:p>
+    <w:p>
+      <w:pPr>
+        <w:spacing w:after="0" w:line="240" w:lineRule="auto"/>
+      </w:pPr>
+    </w:p>
+    <w:p>
+      <w:pPr>
+        <w:spacing w:after="0" w:line="240" w:lineRule="auto"/>
+      </w:pPr>
+    </w:p>
+    <w:p>
+      <w:pPr>
+        <w:spacing w:after="0" w:line="240" w:lineRule="auto"/>
+      </w:pPr>
+    </w:p>
+    <w:p>
+      <w:pPr>
+        <w:spacing w:after="0" w:line="240" w:lineRule="auto"/>
+      </w:pPr>
+    </w:p>
+    <w:p>
+      <w:pPr>
+        <w:spacing w:after="0" w:line="240" w:lineRule="auto"/>
+      </w:pPr>
+    </w:p>
+    <w:p>
+      <w:pPr>
+        <w:spacing w:after="0" w:line="240" w:lineRule="auto"/>
+      </w:pPr>
+    </w:p>
+    <w:p>
+      <w:pPr>
+        <w:spacing w:after="0" w:line="240" w:lineRule="auto"/>
+      </w:pPr>
+    </w:p>
+    <w:p>
+      <w:pPr>
+        <w:spacing w:after="0" w:line="240" w:lineRule="auto"/>
+      </w:pPr>
+    </w:p>
+    <w:p>
+      <w:pPr>
+        <w:spacing w:after="0" w:line="240" w:lineRule="auto"/>
+      </w:pPr>
+    </w:p>
+    <w:p>
+      <w:pPr>
+        <w:spacing w:after="0" w:line="240" w:lineRule="auto"/>
+      </w:pPr>
+    </w:p>
+    <w:p>
+      <w:pPr>
+        <w:spacing w:after="0" w:line="240" w:lineRule="auto"/>
+      </w:pPr>
+    </w:p>
+    <w:p>
+      <w:pPr>
+        <w:spacing w:after="0" w:line="240" w:lineRule="auto"/>
+      </w:pPr>
+    </w:p>
+    <w:p>
+      <w:pPr>
+        <w:spacing w:after="0" w:line="240" w:lineRule="auto"/>
+      </w:pPr>
+    </w:p>
+    <w:p>
+      <w:pPr>
+        <w:spacing w:after="0" w:line="240" w:lineRule="auto"/>
+      </w:pPr>
+    </w:p>
+    <w:p>
+      <w:pPr>
+        <w:spacing w:after="0" w:line="240" w:lineRule="auto"/>
+      </w:pPr>
+    </w:p>
+    <w:p>
+      <w:pPr>
+        <w:spacing w:after="0" w:line="240" w:lineRule="auto"/>
+      </w:pPr>
+    </w:p>
+    <w:p>
+      <w:pPr>
+        <w:spacing w:after="0" w:line="240" w:lineRule="auto"/>
+      </w:pPr>
+    </w:p>
+    <w:p>
+      <w:pPr>
+        <w:spacing w:after="0" w:line="240" w:lineRule="auto"/>
+      </w:pPr>
+    </w:p>
+    <w:p>
+      <w:pPr>
+        <w:spacing w:after="0" w:line="240" w:lineRule="auto"/>
+      </w:pPr>
+    </w:p>
+    <w:p>
+      <w:pPr>
+        <w:spacing w:after="0" w:line="240" w:lineRule="auto"/>
+        <w:rPr>
+          <w:b/>
+        </w:rPr>
+      </w:pPr>
+      <w:r>
+        <w:rPr>
+          <w:b/>
+        </w:rPr>
+        <w:t>Graph G (V, E)                                                                                        Graph G’ (V, E’)</w:t>
+      </w:r>
+    </w:p>
+    <w:p>
+      <w:pPr>
+        <w:spacing w:after="0" w:line="240" w:lineRule="auto"/>
+      </w:pPr>
+    </w:p>
+    <w:p>
+      <w:pPr>
+        <w:spacing w:after="0" w:line="240" w:lineRule="auto"/>
+      </w:pPr>
+      <w:r>
+        <w:t xml:space="preserve">The simplified view of Graph G is </w:t>
+      </w:r>
+    </w:p>
+    <w:p>
+      <w:pPr>
+        <w:spacing w:after="0" w:line="240" w:lineRule="auto"/>
+      </w:pPr>
+      <w:r>
+        <w:rPr>
+          <w:noProof/>
+          <w:lang w:eastAsia="en-IN"/>
+        </w:rPr>
+        <w:drawing>
+          <wp:inline distT="0" distB="0" distL="0" distR="0" wp14:anchorId="53FDA5B4" wp14:editId="34A85CA5">
+            <wp:extent cx="3933825" cy="2152650"/>
+            <wp:effectExtent l="0" t="0" r="9525" b="0"/>
+            <wp:docPr id="13" name="Picture 13"/>
+            <wp:cNvGraphicFramePr>
+              <a:graphicFrameLocks xmlns:a="http://schemas.openxmlformats.org/drawingml/2006/main" noChangeAspect="1"/>
+            </wp:cNvGraphicFramePr>
+            <a:graphic xmlns:a="http://schemas.openxmlformats.org/drawingml/2006/main">
+              <a:graphicData uri="http://schemas.openxmlformats.org/drawingml/2006/picture">
+                <pic:pic xmlns:pic="http://schemas.openxmlformats.org/drawingml/2006/picture">
+                  <pic:nvPicPr>
+                    <pic:cNvPr id="0" name=""/>
+                    <pic:cNvPicPr/>
+                  </pic:nvPicPr>
+                  <pic:blipFill>
+                    <a:blip r:embed="rId16"/>
+                    <a:stretch>
+                      <a:fillRect/>
+                    </a:stretch>
+                  </pic:blipFill>
+                  <pic:spPr>
+                    <a:xfrm>
+                      <a:off x="0" y="0"/>
+                      <a:ext cx="3933825" cy="2152650"/>
+                    </a:xfrm>
+                    <a:prstGeom prst="rect">
+                      <a:avLst/>
+                    </a:prstGeom>
+                  </pic:spPr>
+                </pic:pic>
+              </a:graphicData>
+            </a:graphic>
+          </wp:inline>
+        </w:drawing>
+      </w:r>
+    </w:p>
+    <w:p>
+      <w:pPr>
+        <w:spacing w:after="0" w:line="240" w:lineRule="auto"/>
+      </w:pPr>
+      <w:r>
+        <w:lastRenderedPageBreak/>
+        <w:t xml:space="preserve">This graph has two strongly connected components shown as above. The dotted edges are the edges which can be removed in the graph G’ according to the problem statement. </w:t>
+      </w:r>
+    </w:p>
+    <w:p>
+      <w:pPr>
+        <w:spacing w:after="0" w:line="240" w:lineRule="auto"/>
+      </w:pPr>
+    </w:p>
+    <w:p>
+      <w:pPr>
+        <w:spacing w:after="0" w:line="240" w:lineRule="auto"/>
+      </w:pPr>
+      <w:r>
+        <w:t xml:space="preserve">The simplified view of Graph G’ is </w:t>
+      </w:r>
+    </w:p>
+    <w:p>
+      <w:pPr>
+        <w:spacing w:after="0" w:line="240" w:lineRule="auto"/>
+      </w:pPr>
+      <w:r>
+        <w:rPr>
+          <w:noProof/>
+          <w:lang w:eastAsia="en-IN"/>
+        </w:rPr>
+        <w:drawing>
+          <wp:inline distT="0" distB="0" distL="0" distR="0" wp14:anchorId="2B720C94" wp14:editId="6C1890F2">
+            <wp:extent cx="3933825" cy="2152650"/>
+            <wp:effectExtent l="0" t="0" r="9525" b="0"/>
+            <wp:docPr id="14" name="Picture 14"/>
+            <wp:cNvGraphicFramePr>
+              <a:graphicFrameLocks xmlns:a="http://schemas.openxmlformats.org/drawingml/2006/main" noChangeAspect="1"/>
+            </wp:cNvGraphicFramePr>
+            <a:graphic xmlns:a="http://schemas.openxmlformats.org/drawingml/2006/main">
+              <a:graphicData uri="http://schemas.openxmlformats.org/drawingml/2006/picture">
+                <pic:pic xmlns:pic="http://schemas.openxmlformats.org/drawingml/2006/picture">
+                  <pic:nvPicPr>
+                    <pic:cNvPr id="0" name=""/>
+                    <pic:cNvPicPr/>
+                  </pic:nvPicPr>
+                  <pic:blipFill>
+                    <a:blip r:embed="rId17"/>
+                    <a:stretch>
+                      <a:fillRect/>
+                    </a:stretch>
+                  </pic:blipFill>
+                  <pic:spPr>
+                    <a:xfrm>
+                      <a:off x="0" y="0"/>
+                      <a:ext cx="3933825" cy="2152650"/>
+                    </a:xfrm>
+                    <a:prstGeom prst="rect">
+                      <a:avLst/>
+                    </a:prstGeom>
+                  </pic:spPr>
+                </pic:pic>
+              </a:graphicData>
+            </a:graphic>
+          </wp:inline>
+        </w:drawing>
+      </w:r>
+    </w:p>
+    <w:p>
+      <w:pPr>
+        <w:spacing w:after="0" w:line="240" w:lineRule="auto"/>
+        <w:jc w:val="both"/>
+      </w:pPr>
+      <w:r>
+        <w:t xml:space="preserve">As can be seen, all the dotted edges have been removed in G’. </w:t>
+      </w:r>
+    </w:p>
+    <w:p>
+      <w:pPr>
+        <w:spacing w:after="0" w:line="240" w:lineRule="auto"/>
+        <w:jc w:val="both"/>
+      </w:pPr>
+      <w:r>
+        <w:t>To find out which edges of G are to be excluded in G’, we have to take care of following ideas:</w:t>
+      </w:r>
+    </w:p>
+    <w:p>
+      <w:pPr>
+        <w:pStyle w:val="ListParagraph"/>
+        <w:numPr>
+          <w:ilvl w:val="0"/>
+          <w:numId w:val="7"/>
+        </w:numPr>
+        <w:spacing w:after="0" w:line="240" w:lineRule="auto"/>
+        <w:jc w:val="both"/>
+      </w:pPr>
+      <w:r>
+        <w:t>Inside an SCC, exclude those edges whose removal will not create any new SCC. For example we can safely remove edge (0, 2), (4, 6) and (5, 7) as their removal will not create any new SCC.</w:t>
+      </w:r>
+      <w:r>
+        <w:t xml:space="preserve"> Suppose there is an edge (u, v)</w:t>
+      </w:r>
+      <w:r>
+        <w:t xml:space="preserve">. We can exclude it only if there is a path from u to v and there is a path from v to u without including the edge (u, v). </w:t>
+      </w:r>
+    </w:p>
+    <w:p>
+      <w:pPr>
+        <w:pStyle w:val="ListParagraph"/>
+        <w:numPr>
+          <w:ilvl w:val="0"/>
+          <w:numId w:val="7"/>
+        </w:numPr>
+        <w:spacing w:after="0" w:line="240" w:lineRule="auto"/>
+        <w:jc w:val="both"/>
+      </w:pPr>
+      <w:r>
+        <w:t>Remove the parallel edges connecting two different SCCs. For example edge (3, 7) and edge (2, 6) are parallel edges going from SCC2 to SCC1. Thus we can safely remove edge (2, 6) without disturbing the component graph.</w:t>
+      </w:r>
+      <w:r>
+        <w:t xml:space="preserve"> Suppose there is an edge (u, v) such that u and v belong to different components. We can exclude this edge only if there is already an edge (u’, v’) such that u and u’ belong to same component and v and v’ belong to same component. Thus (u, v) and (u’, v’) are parallel edges connecting one component to another.</w:t>
+      </w:r>
+    </w:p>
+    <w:p>
+      <w:pPr>
+        <w:spacing w:after="0" w:line="240" w:lineRule="auto"/>
+      </w:pPr>
+    </w:p>
+    <w:p>
+      <w:pPr>
+        <w:spacing w:after="0" w:line="240" w:lineRule="auto"/>
+      </w:pPr>
+      <w:r>
+        <w:t>The component graph in both the cases is same and can be visualised as follows:</w:t>
+      </w:r>
+    </w:p>
+    <w:p>
+      <w:pPr>
+        <w:spacing w:after="0" w:line="240" w:lineRule="auto"/>
+      </w:pPr>
+      <w:r>
+        <w:rPr>
+          <w:noProof/>
+          <w:lang w:eastAsia="en-IN"/>
+        </w:rPr>
+        <w:drawing>
+          <wp:inline distT="0" distB="0" distL="0" distR="0" wp14:anchorId="770A6C64" wp14:editId="65ED38AE">
+            <wp:extent cx="2914650" cy="800100"/>
+            <wp:effectExtent l="0" t="0" r="0" b="0"/>
+            <wp:docPr id="15" name="Picture 15"/>
+            <wp:cNvGraphicFramePr>
+              <a:graphicFrameLocks xmlns:a="http://schemas.openxmlformats.org/drawingml/2006/main" noChangeAspect="1"/>
+            </wp:cNvGraphicFramePr>
+            <a:graphic xmlns:a="http://schemas.openxmlformats.org/drawingml/2006/main">
+              <a:graphicData uri="http://schemas.openxmlformats.org/drawingml/2006/picture">
+                <pic:pic xmlns:pic="http://schemas.openxmlformats.org/drawingml/2006/picture">
+                  <pic:nvPicPr>
+                    <pic:cNvPr id="0" name=""/>
+                    <pic:cNvPicPr/>
+                  </pic:nvPicPr>
+                  <pic:blipFill>
+                    <a:blip r:embed="rId18"/>
+                    <a:stretch>
+                      <a:fillRect/>
+                    </a:stretch>
+                  </pic:blipFill>
+                  <pic:spPr>
+                    <a:xfrm>
+                      <a:off x="0" y="0"/>
+                      <a:ext cx="2914650" cy="800100"/>
+                    </a:xfrm>
+                    <a:prstGeom prst="rect">
+                      <a:avLst/>
+                    </a:prstGeom>
+                  </pic:spPr>
+                </pic:pic>
+              </a:graphicData>
+            </a:graphic>
+          </wp:inline>
+        </w:drawing>
+      </w:r>
+    </w:p>
+    <w:p>
+      <w:pPr>
+        <w:spacing w:after="0" w:line="240" w:lineRule="auto"/>
+        <w:rPr>
+          <w:b/>
+        </w:rPr>
+      </w:pPr>
+      <w:r>
+        <w:rPr>
+          <w:b/>
+        </w:rPr>
+        <w:t>Terminal Output:</w:t>
+      </w:r>
+    </w:p>
+    <w:p>
+      <w:pPr>
+        <w:spacing w:after="0" w:line="240" w:lineRule="auto"/>
+        <w:rPr>
+          <w:b/>
+        </w:rPr>
+      </w:pPr>
+    </w:p>
+    <w:p>
+      <w:pPr>
+        <w:spacing w:after="0" w:line="240" w:lineRule="auto"/>
+      </w:pPr>
+      <w:r>
+        <w:rPr>
+          <w:noProof/>
+          <w:lang w:eastAsia="en-IN"/>
+        </w:rPr>
+        <w:drawing>
+          <wp:anchor distT="0" distB="0" distL="114300" distR="114300" simplePos="0" relativeHeight="251661312" behindDoc="1" locked="0" layoutInCell="1" allowOverlap="1">
+            <wp:simplePos x="0" y="0"/>
+            <wp:positionH relativeFrom="column">
+              <wp:posOffset>0</wp:posOffset>
+            </wp:positionH>
+            <wp:positionV relativeFrom="paragraph">
+              <wp:posOffset>635</wp:posOffset>
+            </wp:positionV>
+            <wp:extent cx="3591560" cy="2399030"/>
+            <wp:effectExtent l="0" t="0" r="8890" b="1270"/>
+            <wp:wrapTight wrapText="bothSides">
+              <wp:wrapPolygon edited="0">
+                <wp:start x="0" y="0"/>
+                <wp:lineTo x="0" y="21440"/>
+                <wp:lineTo x="21539" y="21440"/>
+                <wp:lineTo x="21539" y="0"/>
+                <wp:lineTo x="0" y="0"/>
+              </wp:wrapPolygon>
+            </wp:wrapTight>
+            <wp:docPr id="18" name="Picture 18"/>
+            <wp:cNvGraphicFramePr>
+              <a:graphicFrameLocks xmlns:a="http://schemas.openxmlformats.org/drawingml/2006/main" noChangeAspect="1"/>
+            </wp:cNvGraphicFramePr>
+            <a:graphic xmlns:a="http://schemas.openxmlformats.org/drawingml/2006/main">
+              <a:graphicData uri="http://schemas.openxmlformats.org/drawingml/2006/picture">
+                <pic:pic xmlns:pic="http://schemas.openxmlformats.org/drawingml/2006/picture">
+                  <pic:nvPicPr>
+                    <pic:cNvPr id="0" name=""/>
+                    <pic:cNvPicPr/>
+                  </pic:nvPicPr>
+                  <pic:blipFill>
+                    <a:blip r:embed="rId19">
+                      <a:extLst>
+                        <a:ext uri="{28A0092B-C50C-407E-A947-70E740481C1C}">
+                          <a14:useLocalDpi xmlns:a14="http://schemas.microsoft.com/office/drawing/2010/main" val="0"/>
+                        </a:ext>
+                      </a:extLst>
+                    </a:blip>
+                    <a:stretch>
+                      <a:fillRect/>
+                    </a:stretch>
+                  </pic:blipFill>
+                  <pic:spPr>
+                    <a:xfrm>
+                      <a:off x="0" y="0"/>
+                      <a:ext cx="3591560" cy="2399030"/>
+                    </a:xfrm>
+                    <a:prstGeom prst="rect">
+                      <a:avLst/>
+                    </a:prstGeom>
+                  </pic:spPr>
+                </pic:pic>
+              </a:graphicData>
+            </a:graphic>
+            <wp14:sizeRelH relativeFrom="page">
+              <wp14:pctWidth>0</wp14:pctWidth>
+            </wp14:sizeRelH>
+            <wp14:sizeRelV relativeFrom="page">
+              <wp14:pctHeight>0</wp14:pctHeight>
+            </wp14:sizeRelV>
+          </wp:anchor>
+        </w:drawing>
+      </w:r>
+    </w:p>
+    <w:p>
+      <w:pPr>
+        <w:spacing w:after="0" w:line="240" w:lineRule="auto"/>
+        <w:jc w:val="both"/>
+      </w:pPr>
+      <w:r>
+        <w:t xml:space="preserve">The edges which are removed in the new Graph G’ are shown. After that, the adjacency list representation of the new graph is shown. Also </w:t>
+      </w:r>
+      <w:proofErr w:type="spellStart"/>
+      <w:r>
+        <w:t>graph.gv</w:t>
+      </w:r>
+      <w:proofErr w:type="spellEnd"/>
+      <w:r>
+        <w:t xml:space="preserve"> file is produced as the output which can be converted to image file using the command:</w:t>
+      </w:r>
+    </w:p>
+    <w:p>
+      <w:pPr>
+        <w:spacing w:after="0" w:line="240" w:lineRule="auto"/>
+        <w:rPr>
+          <w:b/>
+        </w:rPr>
+      </w:pPr>
+      <w:proofErr w:type="gramStart"/>
+      <w:r>
+        <w:rPr>
+          <w:b/>
+        </w:rPr>
+        <w:t>dot</w:t>
+      </w:r>
+      <w:proofErr w:type="gramEnd"/>
+      <w:r>
+        <w:rPr>
+          <w:b/>
+        </w:rPr>
+        <w:t xml:space="preserve"> -</w:t>
+      </w:r>
+      <w:proofErr w:type="spellStart"/>
+      <w:r>
+        <w:rPr>
+          <w:b/>
+        </w:rPr>
+        <w:t>Tpng</w:t>
+      </w:r>
+      <w:proofErr w:type="spellEnd"/>
+      <w:r>
+        <w:rPr>
+          <w:b/>
+        </w:rPr>
+        <w:t xml:space="preserve"> </w:t>
+      </w:r>
+      <w:proofErr w:type="spellStart"/>
+      <w:r>
+        <w:rPr>
+          <w:b/>
+        </w:rPr>
+        <w:t>graph.gv</w:t>
+      </w:r>
+      <w:proofErr w:type="spellEnd"/>
+      <w:r>
+        <w:rPr>
+          <w:b/>
+        </w:rPr>
+        <w:t xml:space="preserve"> -o compressed_graph.png</w:t>
+      </w:r>
+    </w:p>
+    <w:p>
+      <w:pPr>
+        <w:spacing w:after="0" w:line="240" w:lineRule="auto"/>
+        <w:rPr>
+          <w:b/>
+        </w:rPr>
+      </w:pPr>
+    </w:p>
+    <w:p>
+      <w:pPr>
+        <w:spacing w:after="0" w:line="240" w:lineRule="auto"/>
+        <w:rPr>
+          <w:b/>
+        </w:rPr>
+      </w:pPr>
+    </w:p>
+    <w:p>
+      <w:pPr>
+        <w:spacing w:after="0" w:line="240" w:lineRule="auto"/>
+        <w:rPr>
+          <w:b/>
+        </w:rPr>
+      </w:pPr>
+    </w:p>
+    <w:p>
+      <w:pPr>
+        <w:spacing w:after="0" w:line="240" w:lineRule="auto"/>
+        <w:rPr>
+          <w:b/>
+        </w:rPr>
+      </w:pPr>
+      <w:r>
+        <w:rPr>
+          <w:b/>
+        </w:rPr>
+        <w:lastRenderedPageBreak/>
+        <w:t>Functions used:</w:t>
+      </w:r>
+    </w:p>
+    <w:p>
+      <w:pPr>
+        <w:pStyle w:val="ListParagraph"/>
+        <w:numPr>
+          <w:ilvl w:val="0"/>
+          <w:numId w:val="9"/>
+        </w:numPr>
+        <w:spacing w:after="0" w:line="240" w:lineRule="auto"/>
+        <w:rPr>
+          <w:b/>
+        </w:rPr>
+      </w:pPr>
+      <w:r>
+        <w:rPr>
+          <w:b/>
+        </w:rPr>
+        <w:t>Graph *</w:t>
+      </w:r>
+      <w:proofErr w:type="spellStart"/>
+      <w:r>
+        <w:rPr>
+          <w:b/>
+        </w:rPr>
+        <w:t>compress_graph</w:t>
+      </w:r>
+      <w:proofErr w:type="spellEnd"/>
+      <w:r>
+        <w:rPr>
+          <w:b/>
+        </w:rPr>
+        <w:t>();</w:t>
+      </w:r>
+    </w:p>
+    <w:p>
+      <w:pPr>
+        <w:pStyle w:val="ListParagraph"/>
+        <w:numPr>
+          <w:ilvl w:val="0"/>
+          <w:numId w:val="9"/>
+        </w:numPr>
+        <w:spacing w:after="0" w:line="240" w:lineRule="auto"/>
+        <w:rPr>
+          <w:b/>
+        </w:rPr>
+      </w:pPr>
+      <w:r>
+        <w:rPr>
+          <w:b/>
+        </w:rPr>
+        <w:t xml:space="preserve">void </w:t>
+      </w:r>
+      <w:proofErr w:type="spellStart"/>
+      <w:r>
+        <w:rPr>
+          <w:b/>
+        </w:rPr>
+        <w:t>remove_edges_from_components</w:t>
+      </w:r>
+      <w:proofErr w:type="spellEnd"/>
+      <w:r>
+        <w:rPr>
+          <w:b/>
+        </w:rPr>
+        <w:t>(Graph *, vector&lt;vector&lt;</w:t>
+      </w:r>
+      <w:proofErr w:type="spellStart"/>
+      <w:r>
+        <w:rPr>
+          <w:b/>
+        </w:rPr>
+        <w:t>int</w:t>
+      </w:r>
+      <w:proofErr w:type="spellEnd"/>
+      <w:r>
+        <w:rPr>
+          <w:b/>
+        </w:rPr>
+        <w:t xml:space="preserve">&gt;&gt; *, </w:t>
+      </w:r>
+      <w:proofErr w:type="spellStart"/>
+      <w:r>
+        <w:rPr>
+          <w:b/>
+        </w:rPr>
+        <w:t>int</w:t>
+      </w:r>
+      <w:proofErr w:type="spellEnd"/>
+      <w:r>
+        <w:rPr>
+          <w:b/>
+        </w:rPr>
+        <w:t xml:space="preserve"> , </w:t>
+      </w:r>
+      <w:proofErr w:type="spellStart"/>
+      <w:r>
+        <w:rPr>
+          <w:b/>
+        </w:rPr>
+        <w:t>int</w:t>
+      </w:r>
+      <w:proofErr w:type="spellEnd"/>
+      <w:r>
+        <w:rPr>
+          <w:b/>
+        </w:rPr>
+        <w:t xml:space="preserve"> *);</w:t>
+      </w:r>
+    </w:p>
+    <w:p>
+      <w:pPr>
+        <w:pStyle w:val="ListParagraph"/>
+        <w:numPr>
+          <w:ilvl w:val="0"/>
+          <w:numId w:val="9"/>
+        </w:numPr>
+        <w:spacing w:after="0" w:line="240" w:lineRule="auto"/>
+        <w:rPr>
+          <w:b/>
+        </w:rPr>
+      </w:pPr>
+      <w:r>
+        <w:rPr>
+          <w:b/>
+        </w:rPr>
+        <w:t>Graph *</w:t>
+      </w:r>
+      <w:proofErr w:type="spellStart"/>
+      <w:r>
+        <w:rPr>
+          <w:b/>
+        </w:rPr>
+        <w:t>clone_graph</w:t>
+      </w:r>
+      <w:proofErr w:type="spellEnd"/>
+      <w:r>
+        <w:rPr>
+          <w:b/>
+        </w:rPr>
+        <w:t>();</w:t>
+      </w:r>
+    </w:p>
+    <w:p>
+      <w:pPr>
+        <w:pStyle w:val="ListParagraph"/>
+        <w:numPr>
+          <w:ilvl w:val="0"/>
+          <w:numId w:val="9"/>
+        </w:numPr>
+        <w:spacing w:after="0" w:line="240" w:lineRule="auto"/>
+        <w:rPr>
+          <w:b/>
+        </w:rPr>
+      </w:pPr>
+      <w:r>
+        <w:rPr>
+          <w:b/>
+        </w:rPr>
+        <w:t>vector&lt;vector&lt;</w:t>
+      </w:r>
+      <w:proofErr w:type="spellStart"/>
+      <w:r>
+        <w:rPr>
+          <w:b/>
+        </w:rPr>
+        <w:t>int</w:t>
+      </w:r>
+      <w:proofErr w:type="spellEnd"/>
+      <w:r>
+        <w:rPr>
+          <w:b/>
+        </w:rPr>
+        <w:t>&gt;&gt; *</w:t>
+      </w:r>
+      <w:proofErr w:type="spellStart"/>
+      <w:r>
+        <w:rPr>
+          <w:b/>
+        </w:rPr>
+        <w:t>find_scc</w:t>
+      </w:r>
+      <w:proofErr w:type="spellEnd"/>
+      <w:r>
+        <w:rPr>
+          <w:b/>
+        </w:rPr>
+        <w:t>();</w:t>
+      </w:r>
+    </w:p>
+    <w:p>
+      <w:pPr>
+        <w:pStyle w:val="ListParagraph"/>
+        <w:numPr>
+          <w:ilvl w:val="0"/>
+          <w:numId w:val="9"/>
+        </w:numPr>
+        <w:spacing w:after="0" w:line="240" w:lineRule="auto"/>
+        <w:rPr>
+          <w:b/>
+        </w:rPr>
+      </w:pPr>
+      <w:r>
+        <w:rPr>
+          <w:b/>
+        </w:rPr>
+        <w:t xml:space="preserve">bool </w:t>
+      </w:r>
+      <w:proofErr w:type="spellStart"/>
+      <w:r>
+        <w:rPr>
+          <w:b/>
+        </w:rPr>
+        <w:t>path_possible</w:t>
+      </w:r>
+      <w:proofErr w:type="spellEnd"/>
+      <w:r>
+        <w:rPr>
+          <w:b/>
+        </w:rPr>
+        <w:t xml:space="preserve">(Graph *, </w:t>
+      </w:r>
+      <w:proofErr w:type="spellStart"/>
+      <w:r>
+        <w:rPr>
+          <w:b/>
+        </w:rPr>
+        <w:t>int</w:t>
+      </w:r>
+      <w:proofErr w:type="spellEnd"/>
+      <w:r>
+        <w:rPr>
+          <w:b/>
+        </w:rPr>
+        <w:t xml:space="preserve">, </w:t>
+      </w:r>
+      <w:proofErr w:type="spellStart"/>
+      <w:r>
+        <w:rPr>
+          <w:b/>
+        </w:rPr>
+        <w:t>int</w:t>
+      </w:r>
+      <w:proofErr w:type="spellEnd"/>
+      <w:r>
+        <w:rPr>
+          <w:b/>
+        </w:rPr>
+        <w:t xml:space="preserve">, </w:t>
+      </w:r>
+      <w:proofErr w:type="spellStart"/>
+      <w:r>
+        <w:rPr>
+          <w:b/>
+        </w:rPr>
+        <w:t>int</w:t>
+      </w:r>
+      <w:proofErr w:type="spellEnd"/>
+      <w:r>
+        <w:rPr>
+          <w:b/>
+        </w:rPr>
+        <w:t xml:space="preserve">, </w:t>
+      </w:r>
+      <w:proofErr w:type="spellStart"/>
+      <w:r>
+        <w:rPr>
+          <w:b/>
+        </w:rPr>
+        <w:t>int</w:t>
+      </w:r>
+      <w:proofErr w:type="spellEnd"/>
+      <w:r>
+        <w:rPr>
+          <w:b/>
+        </w:rPr>
+        <w:t>);</w:t>
+      </w:r>
+    </w:p>
+    <w:p>
+      <w:pPr>
+        <w:pStyle w:val="ListParagraph"/>
+        <w:numPr>
+          <w:ilvl w:val="0"/>
+          <w:numId w:val="9"/>
+        </w:numPr>
+        <w:spacing w:after="0" w:line="240" w:lineRule="auto"/>
+        <w:rPr>
+          <w:b/>
+        </w:rPr>
+      </w:pPr>
+      <w:r>
+        <w:rPr>
+          <w:b/>
+        </w:rPr>
+        <w:t xml:space="preserve">void </w:t>
+      </w:r>
+      <w:proofErr w:type="spellStart"/>
+      <w:r>
+        <w:rPr>
+          <w:b/>
+        </w:rPr>
+        <w:t>remove_edge</w:t>
+      </w:r>
+      <w:proofErr w:type="spellEnd"/>
+      <w:r>
+        <w:rPr>
+          <w:b/>
+        </w:rPr>
+        <w:t>(</w:t>
+      </w:r>
+      <w:proofErr w:type="spellStart"/>
+      <w:r>
+        <w:rPr>
+          <w:b/>
+        </w:rPr>
+        <w:t>int</w:t>
+      </w:r>
+      <w:proofErr w:type="spellEnd"/>
+      <w:r>
+        <w:rPr>
+          <w:b/>
+        </w:rPr>
+        <w:t xml:space="preserve">, </w:t>
+      </w:r>
+      <w:proofErr w:type="spellStart"/>
+      <w:r>
+        <w:rPr>
+          <w:b/>
+        </w:rPr>
+        <w:t>int</w:t>
+      </w:r>
+      <w:proofErr w:type="spellEnd"/>
+      <w:r>
+        <w:rPr>
+          <w:b/>
+        </w:rPr>
+        <w:t>);</w:t>
+      </w:r>
+    </w:p>
+    <w:p>
+      <w:pPr>
+        <w:spacing w:after="0" w:line="240" w:lineRule="auto"/>
+        <w:rPr>
+          <w:b/>
+        </w:rPr>
+      </w:pPr>
+    </w:p>
+    <w:p>
+      <w:pPr>
+        <w:spacing w:after="0" w:line="240" w:lineRule="auto"/>
+        <w:rPr>
+          <w:b/>
+        </w:rPr>
+      </w:pPr>
+      <w:r>
+        <w:rPr>
+          <w:b/>
+        </w:rPr>
+        <w:t>Implementation:</w:t>
+      </w:r>
+    </w:p>
+    <w:p>
+      <w:pPr>
+        <w:spacing w:after="0" w:line="240" w:lineRule="auto"/>
+      </w:pPr>
+    </w:p>
+    <w:p>
+      <w:pPr>
+        <w:spacing w:after="0" w:line="240" w:lineRule="auto"/>
+        <w:jc w:val="both"/>
+      </w:pPr>
+      <w:r>
+        <w:t xml:space="preserve">At first </w:t>
+      </w:r>
+      <w:proofErr w:type="spellStart"/>
+      <w:r>
+        <w:t>compress_graph</w:t>
+      </w:r>
+      <w:proofErr w:type="spellEnd"/>
+      <w:r>
+        <w:t xml:space="preserve"> method is called. This creates a clone of the existing graph using </w:t>
+      </w:r>
+      <w:proofErr w:type="spellStart"/>
+      <w:r>
+        <w:t>clone_graph</w:t>
+      </w:r>
+      <w:proofErr w:type="spellEnd"/>
+      <w:r>
+        <w:t xml:space="preserve"> method. Strongly connected components are found out. All the vertices are then classified on the basis of components; this information is st</w:t>
+      </w:r>
       <w:bookmarkStart w:id="0" w:name="_GoBack"/>
       <w:bookmarkEnd w:id="0"/>
-    </w:p>
-    <w:p>
-      <w:pPr>
-        <w:spacing w:after="0" w:line="240" w:lineRule="auto"/>
-        <w:ind w:left="720"/>
-      </w:pPr>
+      <w:r>
+        <w:t xml:space="preserve">ored in </w:t>
+      </w:r>
+      <w:proofErr w:type="spellStart"/>
+      <w:r>
+        <w:t>scc_of_nodes</w:t>
+      </w:r>
+      <w:proofErr w:type="spellEnd"/>
+      <w:r>
+        <w:t xml:space="preserve"> array. For each </w:t>
+      </w:r>
+      <w:r>
+        <w:t>component we remove those</w:t>
+      </w:r>
+      <w:r>
+        <w:t xml:space="preserve"> edges from the new graph whose removal will not create any new SCC by calling </w:t>
+      </w:r>
+      <w:proofErr w:type="spellStart"/>
+      <w:r>
+        <w:t>remove_edges_from_components</w:t>
+      </w:r>
+      <w:proofErr w:type="spellEnd"/>
+      <w:r>
+        <w:t xml:space="preserve"> method.</w:t>
+      </w:r>
+      <w:r>
+        <w:t xml:space="preserve"> This method will also remove the parallel edges connecting two different components.</w:t>
+      </w:r>
+    </w:p>
+    <w:p>
+      <w:pPr>
+        <w:spacing w:after="0" w:line="240" w:lineRule="auto"/>
+        <w:jc w:val="both"/>
+      </w:pPr>
+    </w:p>
+    <w:p>
+      <w:pPr>
+        <w:spacing w:after="0" w:line="240" w:lineRule="auto"/>
+        <w:jc w:val="both"/>
+      </w:pPr>
+      <w:r>
+        <w:t xml:space="preserve">Inside </w:t>
+      </w:r>
+      <w:proofErr w:type="spellStart"/>
+      <w:r>
+        <w:t>remove_edges_from_components</w:t>
+      </w:r>
+      <w:proofErr w:type="spellEnd"/>
+      <w:r>
+        <w:t xml:space="preserve">, we iterate over all components. For a single component, we check </w:t>
+      </w:r>
+      <w:r>
+        <w:t xml:space="preserve">for all the edges (connecting two vertices of the same component) if by excluding them we do not lose a path from u to v or v to u. This is checked using </w:t>
+      </w:r>
+      <w:proofErr w:type="spellStart"/>
+      <w:r>
+        <w:t>path_possible</w:t>
+      </w:r>
+      <w:proofErr w:type="spellEnd"/>
+      <w:r>
+        <w:t xml:space="preserve"> method. If u to v and v to u paths are possible excluding the edge, we imply remove the edge by calling </w:t>
+      </w:r>
+      <w:proofErr w:type="spellStart"/>
+      <w:r>
+        <w:t>remove_edge</w:t>
+      </w:r>
+      <w:proofErr w:type="spellEnd"/>
+      <w:r>
+        <w:t xml:space="preserve"> method. Suppose the edge connects two different components, we check if already there is an edge connecting the two components in the same direction. If there is already an edge, we simply remove the edge under consideration as this is a case of a parallel edge.</w:t>
+      </w:r>
+    </w:p>
+    <w:p>
+      <w:pPr>
+        <w:spacing w:after="0" w:line="240" w:lineRule="auto"/>
+      </w:pPr>
+    </w:p>
+    <w:p>
+      <w:pPr>
+        <w:spacing w:after="0" w:line="240" w:lineRule="auto"/>
+      </w:pPr>
+      <w:r>
+        <w:t>At the end, we return the newly created graph.</w:t>
+      </w:r>
     </w:p>
     <w:sectPr>
       <w:pgSz w:w="11906" w:h="16838"/>
@@ -1946,6 +4277,119 @@
 <file path=word/numbering.xml><?xml version="1.0" encoding="utf-8"?>
 <w:numbering xmlns:wpc="http://schemas.microsoft.com/office/word/2010/wordprocessingCanvas" xmlns:mc="http://schemas.openxmlformats.org/markup-compatibility/2006" xmlns:o="urn:schemas-microsoft-com:office:office" xmlns:r="http://schemas.openxmlformats.org/officeDocument/2006/relationships" xmlns:m="http://schemas.openxmlformats.org/officeDocument/2006/math" xmlns:v="urn:schemas-microsoft-com:vml" xmlns:wp14="http://schemas.microsoft.com/office/word/2010/wordprocessingDrawing" xmlns:wp="http://schemas.openxmlformats.org/drawingml/2006/wordprocessingDrawing" xmlns:w10="urn:schemas-microsoft-com:office:word" xmlns:w="http://schemas.openxmlformats.org/wordprocessingml/2006/main" xmlns:w14="http://schemas.microsoft.com/office/word/2010/wordml" xmlns:wpg="http://schemas.microsoft.com/office/word/2010/wordprocessingGroup" xmlns:wpi="http://schemas.microsoft.com/office/word/2010/wordprocessingInk" xmlns:wne="http://schemas.microsoft.com/office/word/2006/wordml" xmlns:wps="http://schemas.microsoft.com/office/word/2010/wordprocessingShape" mc:Ignorable="w14 wp14">
   <w:abstractNum w:abstractNumId="0">
+    <w:nsid w:val="124805FD"/>
+    <w:multiLevelType w:val="hybridMultilevel"/>
+    <w:tmpl w:val="B1CEC98E"/>
+    <w:lvl w:ilvl="0" w:tplc="40090001">
+      <w:start w:val="1"/>
+      <w:numFmt w:val="bullet"/>
+      <w:lvlText w:val=""/>
+      <w:lvlJc w:val="left"/>
+      <w:pPr>
+        <w:ind w:left="720" w:hanging="360"/>
+      </w:pPr>
+      <w:rPr>
+        <w:rFonts w:ascii="Symbol" w:hAnsi="Symbol" w:hint="default"/>
+      </w:rPr>
+    </w:lvl>
+    <w:lvl w:ilvl="1" w:tplc="40090003" w:tentative="1">
+      <w:start w:val="1"/>
+      <w:numFmt w:val="bullet"/>
+      <w:lvlText w:val="o"/>
+      <w:lvlJc w:val="left"/>
+      <w:pPr>
+        <w:ind w:left="1440" w:hanging="360"/>
+      </w:pPr>
+      <w:rPr>
+        <w:rFonts w:ascii="Courier New" w:hAnsi="Courier New" w:cs="Courier New" w:hint="default"/>
+      </w:rPr>
+    </w:lvl>
+    <w:lvl w:ilvl="2" w:tplc="40090005" w:tentative="1">
+      <w:start w:val="1"/>
+      <w:numFmt w:val="bullet"/>
+      <w:lvlText w:val=""/>
+      <w:lvlJc w:val="left"/>
+      <w:pPr>
+        <w:ind w:left="2160" w:hanging="360"/>
+      </w:pPr>
+      <w:rPr>
+        <w:rFonts w:ascii="Wingdings" w:hAnsi="Wingdings" w:hint="default"/>
+      </w:rPr>
+    </w:lvl>
+    <w:lvl w:ilvl="3" w:tplc="40090001" w:tentative="1">
+      <w:start w:val="1"/>
+      <w:numFmt w:val="bullet"/>
+      <w:lvlText w:val=""/>
+      <w:lvlJc w:val="left"/>
+      <w:pPr>
+        <w:ind w:left="2880" w:hanging="360"/>
+      </w:pPr>
+      <w:rPr>
+        <w:rFonts w:ascii="Symbol" w:hAnsi="Symbol" w:hint="default"/>
+      </w:rPr>
+    </w:lvl>
+    <w:lvl w:ilvl="4" w:tplc="40090003" w:tentative="1">
+      <w:start w:val="1"/>
+      <w:numFmt w:val="bullet"/>
+      <w:lvlText w:val="o"/>
+      <w:lvlJc w:val="left"/>
+      <w:pPr>
+        <w:ind w:left="3600" w:hanging="360"/>
+      </w:pPr>
+      <w:rPr>
+        <w:rFonts w:ascii="Courier New" w:hAnsi="Courier New" w:cs="Courier New" w:hint="default"/>
+      </w:rPr>
+    </w:lvl>
+    <w:lvl w:ilvl="5" w:tplc="40090005" w:tentative="1">
+      <w:start w:val="1"/>
+      <w:numFmt w:val="bullet"/>
+      <w:lvlText w:val=""/>
+      <w:lvlJc w:val="left"/>
+      <w:pPr>
+        <w:ind w:left="4320" w:hanging="360"/>
+      </w:pPr>
+      <w:rPr>
+        <w:rFonts w:ascii="Wingdings" w:hAnsi="Wingdings" w:hint="default"/>
+      </w:rPr>
+    </w:lvl>
+    <w:lvl w:ilvl="6" w:tplc="40090001" w:tentative="1">
+      <w:start w:val="1"/>
+      <w:numFmt w:val="bullet"/>
+      <w:lvlText w:val=""/>
+      <w:lvlJc w:val="left"/>
+      <w:pPr>
+        <w:ind w:left="5040" w:hanging="360"/>
+      </w:pPr>
+      <w:rPr>
+        <w:rFonts w:ascii="Symbol" w:hAnsi="Symbol" w:hint="default"/>
+      </w:rPr>
+    </w:lvl>
+    <w:lvl w:ilvl="7" w:tplc="40090003" w:tentative="1">
+      <w:start w:val="1"/>
+      <w:numFmt w:val="bullet"/>
+      <w:lvlText w:val="o"/>
+      <w:lvlJc w:val="left"/>
+      <w:pPr>
+        <w:ind w:left="5760" w:hanging="360"/>
+      </w:pPr>
+      <w:rPr>
+        <w:rFonts w:ascii="Courier New" w:hAnsi="Courier New" w:cs="Courier New" w:hint="default"/>
+      </w:rPr>
+    </w:lvl>
+    <w:lvl w:ilvl="8" w:tplc="40090005" w:tentative="1">
+      <w:start w:val="1"/>
+      <w:numFmt w:val="bullet"/>
+      <w:lvlText w:val=""/>
+      <w:lvlJc w:val="left"/>
+      <w:pPr>
+        <w:ind w:left="6480" w:hanging="360"/>
+      </w:pPr>
+      <w:rPr>
+        <w:rFonts w:ascii="Wingdings" w:hAnsi="Wingdings" w:hint="default"/>
+      </w:rPr>
+    </w:lvl>
+  </w:abstractNum>
+  <w:abstractNum w:abstractNumId="1">
     <w:nsid w:val="15977346"/>
     <w:multiLevelType w:val="hybridMultilevel"/>
     <w:tmpl w:val="961C1B46"/>
@@ -2034,7 +4478,96 @@
       </w:pPr>
     </w:lvl>
   </w:abstractNum>
-  <w:abstractNum w:abstractNumId="1">
+  <w:abstractNum w:abstractNumId="2">
+    <w:nsid w:val="188D1888"/>
+    <w:multiLevelType w:val="hybridMultilevel"/>
+    <w:tmpl w:val="99CE0940"/>
+    <w:lvl w:ilvl="0" w:tplc="4009000F">
+      <w:start w:val="1"/>
+      <w:numFmt w:val="decimal"/>
+      <w:lvlText w:val="%1."/>
+      <w:lvlJc w:val="left"/>
+      <w:pPr>
+        <w:ind w:left="720" w:hanging="360"/>
+      </w:pPr>
+      <w:rPr>
+        <w:rFonts w:hint="default"/>
+      </w:rPr>
+    </w:lvl>
+    <w:lvl w:ilvl="1" w:tplc="40090019" w:tentative="1">
+      <w:start w:val="1"/>
+      <w:numFmt w:val="lowerLetter"/>
+      <w:lvlText w:val="%2."/>
+      <w:lvlJc w:val="left"/>
+      <w:pPr>
+        <w:ind w:left="1440" w:hanging="360"/>
+      </w:pPr>
+    </w:lvl>
+    <w:lvl w:ilvl="2" w:tplc="4009001B" w:tentative="1">
+      <w:start w:val="1"/>
+      <w:numFmt w:val="lowerRoman"/>
+      <w:lvlText w:val="%3."/>
+      <w:lvlJc w:val="right"/>
+      <w:pPr>
+        <w:ind w:left="2160" w:hanging="180"/>
+      </w:pPr>
+    </w:lvl>
+    <w:lvl w:ilvl="3" w:tplc="4009000F" w:tentative="1">
+      <w:start w:val="1"/>
+      <w:numFmt w:val="decimal"/>
+      <w:lvlText w:val="%4."/>
+      <w:lvlJc w:val="left"/>
+      <w:pPr>
+        <w:ind w:left="2880" w:hanging="360"/>
+      </w:pPr>
+    </w:lvl>
+    <w:lvl w:ilvl="4" w:tplc="40090019" w:tentative="1">
+      <w:start w:val="1"/>
+      <w:numFmt w:val="lowerLetter"/>
+      <w:lvlText w:val="%5."/>
+      <w:lvlJc w:val="left"/>
+      <w:pPr>
+        <w:ind w:left="3600" w:hanging="360"/>
+      </w:pPr>
+    </w:lvl>
+    <w:lvl w:ilvl="5" w:tplc="4009001B" w:tentative="1">
+      <w:start w:val="1"/>
+      <w:numFmt w:val="lowerRoman"/>
+      <w:lvlText w:val="%6."/>
+      <w:lvlJc w:val="right"/>
+      <w:pPr>
+        <w:ind w:left="4320" w:hanging="180"/>
+      </w:pPr>
+    </w:lvl>
+    <w:lvl w:ilvl="6" w:tplc="4009000F" w:tentative="1">
+      <w:start w:val="1"/>
+      <w:numFmt w:val="decimal"/>
+      <w:lvlText w:val="%7."/>
+      <w:lvlJc w:val="left"/>
+      <w:pPr>
+        <w:ind w:left="5040" w:hanging="360"/>
+      </w:pPr>
+    </w:lvl>
+    <w:lvl w:ilvl="7" w:tplc="40090019" w:tentative="1">
+      <w:start w:val="1"/>
+      <w:numFmt w:val="lowerLetter"/>
+      <w:lvlText w:val="%8."/>
+      <w:lvlJc w:val="left"/>
+      <w:pPr>
+        <w:ind w:left="5760" w:hanging="360"/>
+      </w:pPr>
+    </w:lvl>
+    <w:lvl w:ilvl="8" w:tplc="4009001B" w:tentative="1">
+      <w:start w:val="1"/>
+      <w:numFmt w:val="lowerRoman"/>
+      <w:lvlText w:val="%9."/>
+      <w:lvlJc w:val="right"/>
+      <w:pPr>
+        <w:ind w:left="6480" w:hanging="180"/>
+      </w:pPr>
+    </w:lvl>
+  </w:abstractNum>
+  <w:abstractNum w:abstractNumId="3">
     <w:nsid w:val="33EA64F2"/>
     <w:multiLevelType w:val="hybridMultilevel"/>
     <w:tmpl w:val="F676D586"/>
@@ -2123,7 +4656,7 @@
       </w:pPr>
     </w:lvl>
   </w:abstractNum>
-  <w:abstractNum w:abstractNumId="2">
+  <w:abstractNum w:abstractNumId="4">
     <w:nsid w:val="34EF7384"/>
     <w:multiLevelType w:val="hybridMultilevel"/>
     <w:tmpl w:val="D5EA04E0"/>
@@ -2209,7 +4742,7 @@
       </w:pPr>
     </w:lvl>
   </w:abstractNum>
-  <w:abstractNum w:abstractNumId="3">
+  <w:abstractNum w:abstractNumId="5">
     <w:nsid w:val="42365AA7"/>
     <w:multiLevelType w:val="hybridMultilevel"/>
     <w:tmpl w:val="FC12E782"/>
@@ -2298,7 +4831,93 @@
       </w:pPr>
     </w:lvl>
   </w:abstractNum>
-  <w:abstractNum w:abstractNumId="4">
+  <w:abstractNum w:abstractNumId="6">
+    <w:nsid w:val="46AE47CC"/>
+    <w:multiLevelType w:val="hybridMultilevel"/>
+    <w:tmpl w:val="41945C50"/>
+    <w:lvl w:ilvl="0" w:tplc="4009000F">
+      <w:start w:val="1"/>
+      <w:numFmt w:val="decimal"/>
+      <w:lvlText w:val="%1."/>
+      <w:lvlJc w:val="left"/>
+      <w:pPr>
+        <w:ind w:left="720" w:hanging="360"/>
+      </w:pPr>
+    </w:lvl>
+    <w:lvl w:ilvl="1" w:tplc="40090019" w:tentative="1">
+      <w:start w:val="1"/>
+      <w:numFmt w:val="lowerLetter"/>
+      <w:lvlText w:val="%2."/>
+      <w:lvlJc w:val="left"/>
+      <w:pPr>
+        <w:ind w:left="1440" w:hanging="360"/>
+      </w:pPr>
+    </w:lvl>
+    <w:lvl w:ilvl="2" w:tplc="4009001B" w:tentative="1">
+      <w:start w:val="1"/>
+      <w:numFmt w:val="lowerRoman"/>
+      <w:lvlText w:val="%3."/>
+      <w:lvlJc w:val="right"/>
+      <w:pPr>
+        <w:ind w:left="2160" w:hanging="180"/>
+      </w:pPr>
+    </w:lvl>
+    <w:lvl w:ilvl="3" w:tplc="4009000F" w:tentative="1">
+      <w:start w:val="1"/>
+      <w:numFmt w:val="decimal"/>
+      <w:lvlText w:val="%4."/>
+      <w:lvlJc w:val="left"/>
+      <w:pPr>
+        <w:ind w:left="2880" w:hanging="360"/>
+      </w:pPr>
+    </w:lvl>
+    <w:lvl w:ilvl="4" w:tplc="40090019" w:tentative="1">
+      <w:start w:val="1"/>
+      <w:numFmt w:val="lowerLetter"/>
+      <w:lvlText w:val="%5."/>
+      <w:lvlJc w:val="left"/>
+      <w:pPr>
+        <w:ind w:left="3600" w:hanging="360"/>
+      </w:pPr>
+    </w:lvl>
+    <w:lvl w:ilvl="5" w:tplc="4009001B" w:tentative="1">
+      <w:start w:val="1"/>
+      <w:numFmt w:val="lowerRoman"/>
+      <w:lvlText w:val="%6."/>
+      <w:lvlJc w:val="right"/>
+      <w:pPr>
+        <w:ind w:left="4320" w:hanging="180"/>
+      </w:pPr>
+    </w:lvl>
+    <w:lvl w:ilvl="6" w:tplc="4009000F" w:tentative="1">
+      <w:start w:val="1"/>
+      <w:numFmt w:val="decimal"/>
+      <w:lvlText w:val="%7."/>
+      <w:lvlJc w:val="left"/>
+      <w:pPr>
+        <w:ind w:left="5040" w:hanging="360"/>
+      </w:pPr>
+    </w:lvl>
+    <w:lvl w:ilvl="7" w:tplc="40090019" w:tentative="1">
+      <w:start w:val="1"/>
+      <w:numFmt w:val="lowerLetter"/>
+      <w:lvlText w:val="%8."/>
+      <w:lvlJc w:val="left"/>
+      <w:pPr>
+        <w:ind w:left="5760" w:hanging="360"/>
+      </w:pPr>
+    </w:lvl>
+    <w:lvl w:ilvl="8" w:tplc="4009001B" w:tentative="1">
+      <w:start w:val="1"/>
+      <w:numFmt w:val="lowerRoman"/>
+      <w:lvlText w:val="%9."/>
+      <w:lvlJc w:val="right"/>
+      <w:pPr>
+        <w:ind w:left="6480" w:hanging="180"/>
+      </w:pPr>
+    </w:lvl>
+  </w:abstractNum>
+  <w:abstractNum w:abstractNumId="7">
     <w:nsid w:val="5F406B0C"/>
     <w:multiLevelType w:val="hybridMultilevel"/>
     <w:tmpl w:val="FE0A58F8"/>
@@ -2387,7 +5006,7 @@
       </w:pPr>
     </w:lvl>
   </w:abstractNum>
-  <w:abstractNum w:abstractNumId="5">
+  <w:abstractNum w:abstractNumId="8">
     <w:nsid w:val="66EF1F60"/>
     <w:multiLevelType w:val="hybridMultilevel"/>
     <w:tmpl w:val="A0BA9E40"/>
@@ -2474,22 +5093,31 @@
     </w:lvl>
   </w:abstractNum>
   <w:num w:numId="1">
+    <w:abstractNumId w:val="5"/>
+  </w:num>
+  <w:num w:numId="2">
+    <w:abstractNumId w:val="4"/>
+  </w:num>
+  <w:num w:numId="3">
+    <w:abstractNumId w:val="8"/>
+  </w:num>
+  <w:num w:numId="4">
     <w:abstractNumId w:val="3"/>
   </w:num>
-  <w:num w:numId="2">
+  <w:num w:numId="5">
+    <w:abstractNumId w:val="1"/>
+  </w:num>
+  <w:num w:numId="6">
+    <w:abstractNumId w:val="7"/>
+  </w:num>
+  <w:num w:numId="7">
     <w:abstractNumId w:val="2"/>
   </w:num>
-  <w:num w:numId="3">
-    <w:abstractNumId w:val="5"/>
-  </w:num>
-  <w:num w:numId="4">
-    <w:abstractNumId w:val="1"/>
-  </w:num>
-  <w:num w:numId="5">
+  <w:num w:numId="8">
     <w:abstractNumId w:val="0"/>
   </w:num>
-  <w:num w:numId="6">
-    <w:abstractNumId w:val="4"/>
+  <w:num w:numId="9">
+    <w:abstractNumId w:val="6"/>
   </w:num>
 </w:numbering>
 </file>

</xml_diff>

<commit_message>
Started with problem 4 in doc
</commit_message>
<xml_diff>
--- a/Graph_Documentation.docx
+++ b/Graph_Documentation.docx
@@ -83,28 +83,12 @@
           <w:sz w:val="44"/>
         </w:rPr>
       </w:pPr>
-      <w:proofErr w:type="spellStart"/>
       <w:r>
         <w:rPr>
           <w:sz w:val="44"/>
         </w:rPr>
-        <w:t>Abhijeet</w:t>
-      </w:r>
-      <w:proofErr w:type="spellEnd"/>
-      <w:r>
-        <w:rPr>
-          <w:sz w:val="44"/>
-        </w:rPr>
-        <w:t xml:space="preserve"> </w:t>
-      </w:r>
-      <w:proofErr w:type="spellStart"/>
-      <w:r>
-        <w:rPr>
-          <w:sz w:val="44"/>
-        </w:rPr>
-        <w:t>Padhy</w:t>
-      </w:r>
-      <w:proofErr w:type="spellEnd"/>
+        <w:t>Abhijeet Padhy</w:t>
+      </w:r>
     </w:p>
     <w:p>
       <w:pPr>
@@ -188,15 +172,7 @@
         </w:numPr>
       </w:pPr>
       <w:r>
-        <w:t xml:space="preserve">Strongly connected components using </w:t>
-      </w:r>
-      <w:proofErr w:type="spellStart"/>
-      <w:r>
-        <w:t>Tarjan’s</w:t>
-      </w:r>
-      <w:proofErr w:type="spellEnd"/>
-      <w:r>
-        <w:t xml:space="preserve"> Algorithm</w:t>
+        <w:t>Strongly connected components using Tarjan’s Algorithm</w:t>
       </w:r>
     </w:p>
     <w:p>
@@ -231,13 +207,8 @@
           <w:numId w:val="1"/>
         </w:numPr>
       </w:pPr>
-      <w:proofErr w:type="spellStart"/>
-      <w:r>
-        <w:t>Dijsktra’s</w:t>
-      </w:r>
-      <w:proofErr w:type="spellEnd"/>
-      <w:r>
-        <w:t xml:space="preserve"> shortest path algorithm</w:t>
+      <w:r>
+        <w:t>Dijsktra’s shortest path algorithm</w:t>
       </w:r>
     </w:p>
     <w:p/>
@@ -500,23 +471,7 @@
     </w:p>
     <w:p>
       <w:r>
-        <w:t>Here everything is same as the previous case except the fact that each row now contains a weight value. Thus each row consists of &lt;</w:t>
-      </w:r>
-      <w:proofErr w:type="spellStart"/>
-      <w:r>
-        <w:t>src</w:t>
-      </w:r>
-      <w:proofErr w:type="spellEnd"/>
-      <w:r>
-        <w:t xml:space="preserve"> vertex&gt; &lt;</w:t>
-      </w:r>
-      <w:proofErr w:type="spellStart"/>
-      <w:r>
-        <w:t>dest</w:t>
-      </w:r>
-      <w:proofErr w:type="spellEnd"/>
-      <w:r>
-        <w:t xml:space="preserve"> vertex&gt; &lt;weight of the edge&gt;.</w:t>
+        <w:t>Here everything is same as the previous case except the fact that each row now contains a weight value. Thus each row consists of &lt;src vertex&gt; &lt;dest vertex&gt; &lt;weight of the edge&gt;.</w:t>
       </w:r>
     </w:p>
     <w:p>
@@ -1006,75 +961,11 @@
         </w:rPr>
         <w:tab/>
       </w:r>
-      <w:proofErr w:type="gramStart"/>
-      <w:r>
-        <w:rPr>
-          <w:b/>
-        </w:rPr>
-        <w:t>void</w:t>
-      </w:r>
-      <w:proofErr w:type="gramEnd"/>
-      <w:r>
-        <w:rPr>
-          <w:b/>
-        </w:rPr>
-        <w:t xml:space="preserve"> </w:t>
-      </w:r>
-      <w:proofErr w:type="spellStart"/>
-      <w:r>
-        <w:rPr>
-          <w:b/>
-        </w:rPr>
-        <w:t>dfs_traversal</w:t>
-      </w:r>
-      <w:proofErr w:type="spellEnd"/>
-      <w:r>
-        <w:rPr>
-          <w:b/>
-        </w:rPr>
-        <w:t xml:space="preserve">(bool[], </w:t>
-      </w:r>
-      <w:proofErr w:type="spellStart"/>
-      <w:r>
-        <w:rPr>
-          <w:b/>
-        </w:rPr>
-        <w:t>int</w:t>
-      </w:r>
-      <w:proofErr w:type="spellEnd"/>
-      <w:r>
-        <w:rPr>
-          <w:b/>
-        </w:rPr>
-        <w:t xml:space="preserve">[], </w:t>
-      </w:r>
-      <w:proofErr w:type="spellStart"/>
-      <w:r>
-        <w:rPr>
-          <w:b/>
-        </w:rPr>
-        <w:t>int</w:t>
-      </w:r>
-      <w:proofErr w:type="spellEnd"/>
-      <w:r>
-        <w:rPr>
-          <w:b/>
-        </w:rPr>
-        <w:t xml:space="preserve">[], </w:t>
-      </w:r>
-      <w:proofErr w:type="spellStart"/>
-      <w:r>
-        <w:rPr>
-          <w:b/>
-        </w:rPr>
-        <w:t>int</w:t>
-      </w:r>
-      <w:proofErr w:type="spellEnd"/>
-      <w:r>
-        <w:rPr>
-          <w:b/>
-        </w:rPr>
-        <w:t>, FILE *);</w:t>
+      <w:r>
+        <w:rPr>
+          <w:b/>
+        </w:rPr>
+        <w:t>void dfs_traversal(bool[], int[], int[], int, FILE *);</w:t>
       </w:r>
     </w:p>
     <w:p>
@@ -1090,47 +981,11 @@
         </w:rPr>
         <w:tab/>
       </w:r>
-      <w:proofErr w:type="gramStart"/>
-      <w:r>
-        <w:rPr>
-          <w:b/>
-        </w:rPr>
-        <w:t>void</w:t>
-      </w:r>
-      <w:proofErr w:type="gramEnd"/>
-      <w:r>
-        <w:rPr>
-          <w:b/>
-        </w:rPr>
-        <w:t xml:space="preserve"> </w:t>
-      </w:r>
-      <w:proofErr w:type="spellStart"/>
-      <w:r>
-        <w:rPr>
-          <w:b/>
-        </w:rPr>
-        <w:t>dfs_traversal</w:t>
-      </w:r>
-      <w:proofErr w:type="spellEnd"/>
-      <w:r>
-        <w:rPr>
-          <w:b/>
-        </w:rPr>
-        <w:t>(</w:t>
-      </w:r>
-      <w:proofErr w:type="spellStart"/>
-      <w:r>
-        <w:rPr>
-          <w:b/>
-        </w:rPr>
-        <w:t>int</w:t>
-      </w:r>
-      <w:proofErr w:type="spellEnd"/>
-      <w:r>
-        <w:rPr>
-          <w:b/>
-        </w:rPr>
-        <w:t>);</w:t>
+      <w:r>
+        <w:rPr>
+          <w:b/>
+        </w:rPr>
+        <w:t>void dfs_traversal(int);</w:t>
       </w:r>
     </w:p>
     <w:p>
@@ -1156,13 +1011,8 @@
         </w:numPr>
         <w:spacing w:after="0" w:line="240" w:lineRule="auto"/>
       </w:pPr>
-      <w:proofErr w:type="gramStart"/>
-      <w:r>
-        <w:t>visited</w:t>
-      </w:r>
-      <w:proofErr w:type="gramEnd"/>
-      <w:r>
-        <w:t xml:space="preserve"> array is used to keep track of nodes that are already visited.</w:t>
+      <w:r>
+        <w:t>visited array is used to keep track of nodes that are already visited.</w:t>
       </w:r>
     </w:p>
     <w:p>
@@ -1174,13 +1024,9 @@
         </w:numPr>
         <w:spacing w:after="0" w:line="240" w:lineRule="auto"/>
       </w:pPr>
-      <w:proofErr w:type="spellStart"/>
-      <w:proofErr w:type="gramStart"/>
       <w:r>
         <w:t>discovery_time</w:t>
       </w:r>
-      <w:proofErr w:type="spellEnd"/>
-      <w:proofErr w:type="gramEnd"/>
       <w:r>
         <w:t xml:space="preserve"> array is used to store the time when the node was visited for the first time.</w:t>
       </w:r>
@@ -1194,13 +1040,9 @@
         </w:numPr>
         <w:spacing w:after="0" w:line="240" w:lineRule="auto"/>
       </w:pPr>
-      <w:proofErr w:type="spellStart"/>
-      <w:proofErr w:type="gramStart"/>
       <w:r>
         <w:t>finish_time</w:t>
       </w:r>
-      <w:proofErr w:type="spellEnd"/>
-      <w:proofErr w:type="gramEnd"/>
       <w:r>
         <w:t xml:space="preserve"> array is used to store the time when the traversal leaves the node.</w:t>
       </w:r>
@@ -1215,15 +1057,7 @@
         <w:spacing w:after="0" w:line="240" w:lineRule="auto"/>
       </w:pPr>
       <w:r>
-        <w:t xml:space="preserve">First call </w:t>
-      </w:r>
-      <w:proofErr w:type="spellStart"/>
-      <w:r>
-        <w:t>dfs</w:t>
-      </w:r>
-      <w:proofErr w:type="spellEnd"/>
-      <w:r>
-        <w:t xml:space="preserve"> traversal on the vertex provided by user.</w:t>
+        <w:t>First call dfs traversal on the vertex provided by user.</w:t>
       </w:r>
     </w:p>
     <w:p>
@@ -1236,15 +1070,7 @@
         <w:spacing w:after="0" w:line="240" w:lineRule="auto"/>
       </w:pPr>
       <w:r>
-        <w:t xml:space="preserve">In case the graph has disconnected components, we need to call traversal on them too. So we make use of a loop to run </w:t>
-      </w:r>
-      <w:proofErr w:type="spellStart"/>
-      <w:r>
-        <w:t>dfs</w:t>
-      </w:r>
-      <w:proofErr w:type="spellEnd"/>
-      <w:r>
-        <w:t xml:space="preserve"> traversal on those nodes which are not visited.</w:t>
+        <w:t>In case the graph has disconnected components, we need to call traversal on them too. So we make use of a loop to run dfs traversal on those nodes which are not visited.</w:t>
       </w:r>
     </w:p>
     <w:p>
@@ -1270,15 +1096,7 @@
         <w:spacing w:after="0" w:line="240" w:lineRule="auto"/>
       </w:pPr>
       <w:r>
-        <w:t xml:space="preserve">Update the </w:t>
-      </w:r>
-      <w:proofErr w:type="spellStart"/>
-      <w:r>
-        <w:t>discovery_time</w:t>
-      </w:r>
-      <w:proofErr w:type="spellEnd"/>
-      <w:r>
-        <w:t>.</w:t>
+        <w:t>Update the discovery_time.</w:t>
       </w:r>
     </w:p>
     <w:p>
@@ -1291,15 +1109,7 @@
         <w:spacing w:after="0" w:line="240" w:lineRule="auto"/>
       </w:pPr>
       <w:r>
-        <w:t xml:space="preserve">We call further </w:t>
-      </w:r>
-      <w:proofErr w:type="spellStart"/>
-      <w:r>
-        <w:t>dfs</w:t>
-      </w:r>
-      <w:proofErr w:type="spellEnd"/>
-      <w:r>
-        <w:t xml:space="preserve"> traversal on nodes adjacent to the current node provided the adjacent node is not already visited.</w:t>
+        <w:t>We call further dfs traversal on nodes adjacent to the current node provided the adjacent node is not already visited.</w:t>
       </w:r>
     </w:p>
     <w:p>
@@ -1312,21 +1122,8 @@
         <w:spacing w:after="0" w:line="240" w:lineRule="auto"/>
       </w:pPr>
       <w:r>
-        <w:t xml:space="preserve">Before leaving the current vertex, at the end of the function call, we update the </w:t>
-      </w:r>
-      <w:proofErr w:type="spellStart"/>
-      <w:r>
-        <w:t>finish_</w:t>
-      </w:r>
-      <w:proofErr w:type="gramStart"/>
-      <w:r>
-        <w:t>time</w:t>
-      </w:r>
-      <w:proofErr w:type="spellEnd"/>
-      <w:r>
-        <w:t xml:space="preserve"> .</w:t>
-      </w:r>
-      <w:proofErr w:type="gramEnd"/>
+        <w:t>Before leaving the current vertex, at the end of the function call, we update the finish_time .</w:t>
+      </w:r>
     </w:p>
     <w:p>
       <w:pPr>
@@ -1614,15 +1411,7 @@
       </w:pPr>
       <w:r>
         <w:lastRenderedPageBreak/>
-        <w:t xml:space="preserve">Strongly connected components using </w:t>
-      </w:r>
-      <w:proofErr w:type="spellStart"/>
-      <w:r>
-        <w:t>Tarjan’s</w:t>
-      </w:r>
-      <w:proofErr w:type="spellEnd"/>
-      <w:r>
-        <w:t xml:space="preserve"> Algorithm</w:t>
+        <w:t>Strongly connected components using Tarjan’s Algorithm</w:t>
       </w:r>
     </w:p>
     <w:p>
@@ -1711,34 +1500,12 @@
         <w:rPr>
           <w:b/>
         </w:rPr>
-        <w:t xml:space="preserve">Q2. Find all strongly connected components using </w:t>
-      </w:r>
-      <w:proofErr w:type="spellStart"/>
-      <w:r>
-        <w:rPr>
-          <w:b/>
-        </w:rPr>
-        <w:t>Tarjan’s</w:t>
-      </w:r>
-      <w:proofErr w:type="spellEnd"/>
-      <w:r>
-        <w:rPr>
-          <w:b/>
-        </w:rPr>
-        <w:t xml:space="preserve"> algorithm.</w:t>
-      </w:r>
-    </w:p>
-    <w:p>
-      <w:r>
-        <w:t xml:space="preserve">Use option 6 to find out the strongly connected components using </w:t>
-      </w:r>
-      <w:proofErr w:type="spellStart"/>
-      <w:r>
-        <w:t>Tarjan’s</w:t>
-      </w:r>
-      <w:proofErr w:type="spellEnd"/>
-      <w:r>
-        <w:t xml:space="preserve"> Algorithm. The output of this method produces an image of the form shown in </w:t>
+        <w:t>Q2. Find all strongly connected components using Tarjan’s algorithm.</w:t>
+      </w:r>
+    </w:p>
+    <w:p>
+      <w:r>
+        <w:t xml:space="preserve">Use option 6 to find out the strongly connected components using Tarjan’s Algorithm. The output of this method produces an image of the form shown in </w:t>
       </w:r>
       <w:r>
         <w:t>right</w:t>
@@ -1767,47 +1534,11 @@
           <w:b/>
         </w:rPr>
       </w:pPr>
-      <w:proofErr w:type="gramStart"/>
-      <w:r>
-        <w:rPr>
-          <w:b/>
-        </w:rPr>
-        <w:t>vector&lt;</w:t>
-      </w:r>
-      <w:proofErr w:type="gramEnd"/>
-      <w:r>
-        <w:rPr>
-          <w:b/>
-        </w:rPr>
-        <w:t>vector&lt;</w:t>
-      </w:r>
-      <w:proofErr w:type="spellStart"/>
-      <w:r>
-        <w:rPr>
-          <w:b/>
-        </w:rPr>
-        <w:t>int</w:t>
-      </w:r>
-      <w:proofErr w:type="spellEnd"/>
-      <w:r>
-        <w:rPr>
-          <w:b/>
-        </w:rPr>
-        <w:t>&gt;&gt; *</w:t>
-      </w:r>
-      <w:proofErr w:type="spellStart"/>
-      <w:r>
-        <w:rPr>
-          <w:b/>
-        </w:rPr>
-        <w:t>find_scc</w:t>
-      </w:r>
-      <w:proofErr w:type="spellEnd"/>
-      <w:r>
-        <w:rPr>
-          <w:b/>
-        </w:rPr>
-        <w:t>();</w:t>
+      <w:r>
+        <w:rPr>
+          <w:b/>
+        </w:rPr>
+        <w:t>vector&lt;vector&lt;int&gt;&gt; *find_scc();</w:t>
       </w:r>
     </w:p>
     <w:p>
@@ -1829,103 +1560,11 @@
           <w:b/>
         </w:rPr>
       </w:pPr>
-      <w:proofErr w:type="gramStart"/>
-      <w:r>
-        <w:rPr>
-          <w:b/>
-        </w:rPr>
-        <w:t>void</w:t>
-      </w:r>
-      <w:proofErr w:type="gramEnd"/>
-      <w:r>
-        <w:rPr>
-          <w:b/>
-        </w:rPr>
-        <w:t xml:space="preserve"> </w:t>
-      </w:r>
-      <w:proofErr w:type="spellStart"/>
-      <w:r>
-        <w:rPr>
-          <w:b/>
-        </w:rPr>
-        <w:t>find_scc</w:t>
-      </w:r>
-      <w:proofErr w:type="spellEnd"/>
-      <w:r>
-        <w:rPr>
-          <w:b/>
-        </w:rPr>
-        <w:t>(</w:t>
-      </w:r>
-      <w:proofErr w:type="spellStart"/>
-      <w:r>
-        <w:rPr>
-          <w:b/>
-        </w:rPr>
-        <w:t>int</w:t>
-      </w:r>
-      <w:proofErr w:type="spellEnd"/>
-      <w:r>
-        <w:rPr>
-          <w:b/>
-        </w:rPr>
-        <w:t xml:space="preserve">, bool[], </w:t>
-      </w:r>
-      <w:proofErr w:type="spellStart"/>
-      <w:r>
-        <w:rPr>
-          <w:b/>
-        </w:rPr>
-        <w:t>int</w:t>
-      </w:r>
-      <w:proofErr w:type="spellEnd"/>
-      <w:r>
-        <w:rPr>
-          <w:b/>
-        </w:rPr>
-        <w:t>[], bool[], stack&lt;</w:t>
-      </w:r>
-      <w:proofErr w:type="spellStart"/>
-      <w:r>
-        <w:rPr>
-          <w:b/>
-        </w:rPr>
-        <w:t>int</w:t>
-      </w:r>
-      <w:proofErr w:type="spellEnd"/>
-      <w:r>
-        <w:rPr>
-          <w:b/>
-        </w:rPr>
-        <w:t xml:space="preserve">&gt;*, </w:t>
-      </w:r>
-      <w:proofErr w:type="spellStart"/>
-      <w:r>
-        <w:rPr>
-          <w:b/>
-        </w:rPr>
-        <w:t>int</w:t>
-      </w:r>
-      <w:proofErr w:type="spellEnd"/>
-      <w:r>
-        <w:rPr>
-          <w:b/>
-        </w:rPr>
-        <w:t>[], vector&lt;vector&lt;</w:t>
-      </w:r>
-      <w:proofErr w:type="spellStart"/>
-      <w:r>
-        <w:rPr>
-          <w:b/>
-        </w:rPr>
-        <w:t>int</w:t>
-      </w:r>
-      <w:proofErr w:type="spellEnd"/>
-      <w:r>
-        <w:rPr>
-          <w:b/>
-        </w:rPr>
-        <w:t>&gt;&gt;*);</w:t>
+      <w:r>
+        <w:rPr>
+          <w:b/>
+        </w:rPr>
+        <w:t>void find_scc(int, bool[], int[], bool[], stack&lt;int&gt;*, int[], vector&lt;vector&lt;int&gt;&gt;*);</w:t>
       </w:r>
     </w:p>
     <w:p>
@@ -1947,47 +1586,11 @@
           <w:b/>
         </w:rPr>
       </w:pPr>
-      <w:proofErr w:type="gramStart"/>
-      <w:r>
-        <w:rPr>
-          <w:b/>
-        </w:rPr>
-        <w:t>void</w:t>
-      </w:r>
-      <w:proofErr w:type="gramEnd"/>
-      <w:r>
-        <w:rPr>
-          <w:b/>
-        </w:rPr>
-        <w:t xml:space="preserve"> </w:t>
-      </w:r>
-      <w:proofErr w:type="spellStart"/>
-      <w:r>
-        <w:rPr>
-          <w:b/>
-        </w:rPr>
-        <w:t>output_scc</w:t>
-      </w:r>
-      <w:proofErr w:type="spellEnd"/>
-      <w:r>
-        <w:rPr>
-          <w:b/>
-        </w:rPr>
-        <w:t>(vector&lt;vector&lt;</w:t>
-      </w:r>
-      <w:proofErr w:type="spellStart"/>
-      <w:r>
-        <w:rPr>
-          <w:b/>
-        </w:rPr>
-        <w:t>int</w:t>
-      </w:r>
-      <w:proofErr w:type="spellEnd"/>
-      <w:r>
-        <w:rPr>
-          <w:b/>
-        </w:rPr>
-        <w:t>&gt;&gt; *);</w:t>
+      <w:r>
+        <w:rPr>
+          <w:b/>
+        </w:rPr>
+        <w:t>void output_scc(vector&lt;vector&lt;int&gt;&gt; *);</w:t>
       </w:r>
     </w:p>
     <w:p>
@@ -2031,44 +1634,29 @@
       <w:pPr>
         <w:spacing w:after="0" w:line="240" w:lineRule="auto"/>
       </w:pPr>
-      <w:proofErr w:type="gramStart"/>
-      <w:r>
-        <w:t>Low(</w:t>
-      </w:r>
-      <w:proofErr w:type="gramEnd"/>
-      <w:r>
-        <w:t>v) is the lowest numbered vertex that is reachable from v</w:t>
-      </w:r>
-    </w:p>
-    <w:p>
-      <w:pPr>
-        <w:spacing w:after="0" w:line="240" w:lineRule="auto"/>
-      </w:pPr>
-      <w:proofErr w:type="gramStart"/>
-      <w:r>
-        <w:t>by</w:t>
-      </w:r>
-      <w:proofErr w:type="gramEnd"/>
-      <w:r>
-        <w:t xml:space="preserve"> taking zero or more tree edges and then possibly one back edge (in that order).</w:t>
-      </w:r>
-    </w:p>
-    <w:p>
-      <w:pPr>
-        <w:spacing w:after="0" w:line="240" w:lineRule="auto"/>
-      </w:pPr>
-    </w:p>
-    <w:p>
-      <w:pPr>
-        <w:spacing w:after="0" w:line="240" w:lineRule="auto"/>
-      </w:pPr>
-      <w:proofErr w:type="gramStart"/>
-      <w:r>
-        <w:t>Low(</w:t>
-      </w:r>
-      <w:proofErr w:type="gramEnd"/>
-      <w:r>
-        <w:t xml:space="preserve">v) is the minimum of </w:t>
+      <w:r>
+        <w:t>Low(v) is the lowest numbered vertex that is reachable from v</w:t>
+      </w:r>
+    </w:p>
+    <w:p>
+      <w:pPr>
+        <w:spacing w:after="0" w:line="240" w:lineRule="auto"/>
+      </w:pPr>
+      <w:r>
+        <w:t>by taking zero or more tree edges and then possibly one back edge (in that order).</w:t>
+      </w:r>
+    </w:p>
+    <w:p>
+      <w:pPr>
+        <w:spacing w:after="0" w:line="240" w:lineRule="auto"/>
+      </w:pPr>
+    </w:p>
+    <w:p>
+      <w:pPr>
+        <w:spacing w:after="0" w:line="240" w:lineRule="auto"/>
+      </w:pPr>
+      <w:r>
+        <w:t xml:space="preserve">Low(v) is the minimum of </w:t>
       </w:r>
     </w:p>
     <w:p>
@@ -2094,15 +1682,7 @@
         <w:spacing w:after="0" w:line="240" w:lineRule="auto"/>
       </w:pPr>
       <w:r>
-        <w:t>The lowest DFS number of all w’s such that (</w:t>
-      </w:r>
-      <w:proofErr w:type="spellStart"/>
-      <w:r>
-        <w:t>v,w</w:t>
-      </w:r>
-      <w:proofErr w:type="spellEnd"/>
-      <w:r>
-        <w:t>) is a back edge</w:t>
+        <w:t>The lowest DFS number of all w’s such that (v,w) is a back edge</w:t>
       </w:r>
     </w:p>
     <w:p>
@@ -2115,15 +1695,7 @@
         <w:spacing w:after="0" w:line="240" w:lineRule="auto"/>
       </w:pPr>
       <w:r>
-        <w:t xml:space="preserve">The lowest </w:t>
-      </w:r>
-      <w:proofErr w:type="gramStart"/>
-      <w:r>
-        <w:t>Low(</w:t>
-      </w:r>
-      <w:proofErr w:type="gramEnd"/>
-      <w:r>
-        <w:t>v) among all tree edges(v, w).</w:t>
+        <w:t>The lowest Low(v) among all tree edges(v, w).</w:t>
       </w:r>
     </w:p>
     <w:p>
@@ -2136,16 +1708,11 @@
       <w:pPr>
         <w:spacing w:after="0" w:line="240" w:lineRule="auto"/>
       </w:pPr>
-      <w:proofErr w:type="gramStart"/>
       <w:r>
         <w:t>v</w:t>
       </w:r>
       <w:r>
-        <w:t>isited</w:t>
-      </w:r>
-      <w:proofErr w:type="gramEnd"/>
-      <w:r>
-        <w:t xml:space="preserve"> array stores whether a vertex is visited or not. </w:t>
+        <w:t xml:space="preserve">isited array stores whether a vertex is visited or not. </w:t>
       </w:r>
       <w:r>
         <w:t>Initially all the vertices are unvisited.</w:t>
@@ -2155,16 +1722,11 @@
       <w:pPr>
         <w:spacing w:after="0" w:line="240" w:lineRule="auto"/>
       </w:pPr>
-      <w:proofErr w:type="gramStart"/>
       <w:r>
         <w:t>d</w:t>
       </w:r>
       <w:r>
-        <w:t>isc</w:t>
-      </w:r>
-      <w:proofErr w:type="gramEnd"/>
-      <w:r>
-        <w:t xml:space="preserve"> array stores </w:t>
+        <w:t xml:space="preserve">isc array stores </w:t>
       </w:r>
       <w:r>
         <w:t>DFS number of a vertex.</w:t>
@@ -2174,28 +1736,16 @@
       <w:pPr>
         <w:spacing w:after="0" w:line="240" w:lineRule="auto"/>
       </w:pPr>
-      <w:proofErr w:type="gramStart"/>
-      <w:r>
-        <w:t>low</w:t>
-      </w:r>
-      <w:proofErr w:type="gramEnd"/>
-      <w:r>
-        <w:t xml:space="preserve"> array stores low number of a vertex.</w:t>
-      </w:r>
-    </w:p>
-    <w:p>
-      <w:pPr>
-        <w:spacing w:after="0" w:line="240" w:lineRule="auto"/>
-      </w:pPr>
-      <w:proofErr w:type="spellStart"/>
-      <w:proofErr w:type="gramStart"/>
-      <w:r>
-        <w:t>stk</w:t>
-      </w:r>
-      <w:proofErr w:type="spellEnd"/>
-      <w:proofErr w:type="gramEnd"/>
-      <w:r>
-        <w:t xml:space="preserve"> is a stack which stores the elements of a particular component.</w:t>
+      <w:r>
+        <w:t>low array stores low number of a vertex.</w:t>
+      </w:r>
+    </w:p>
+    <w:p>
+      <w:pPr>
+        <w:spacing w:after="0" w:line="240" w:lineRule="auto"/>
+      </w:pPr>
+      <w:r>
+        <w:t>stk is a stack which stores the elements of a particular component.</w:t>
       </w:r>
     </w:p>
     <w:p>
@@ -2253,15 +1803,7 @@
         <w:spacing w:after="0" w:line="240" w:lineRule="auto"/>
       </w:pPr>
       <w:r>
-        <w:t xml:space="preserve">Update visited and DFS number. Set low value as </w:t>
-      </w:r>
-      <w:proofErr w:type="spellStart"/>
-      <w:r>
-        <w:t>dfs</w:t>
-      </w:r>
-      <w:proofErr w:type="spellEnd"/>
-      <w:r>
-        <w:t xml:space="preserve"> number when it is visited for the first time. Add the node to stack.</w:t>
+        <w:t>Update visited and DFS number. Set low value as dfs number when it is visited for the first time. Add the node to stack.</w:t>
       </w:r>
     </w:p>
     <w:p>
@@ -2300,15 +1842,7 @@
         <w:spacing w:after="0" w:line="240" w:lineRule="auto"/>
       </w:pPr>
       <w:r>
-        <w:t xml:space="preserve">If it is a back edge, update low value of u as the minimum of low value of u and </w:t>
-      </w:r>
-      <w:proofErr w:type="spellStart"/>
-      <w:r>
-        <w:t>dfs</w:t>
-      </w:r>
-      <w:proofErr w:type="spellEnd"/>
-      <w:r>
-        <w:t xml:space="preserve"> number of v.</w:t>
+        <w:t>If it is a back edge, update low value of u as the minimum of low value of u and dfs number of v.</w:t>
       </w:r>
     </w:p>
     <w:p>
@@ -2321,15 +1855,7 @@
         <w:spacing w:after="0" w:line="240" w:lineRule="auto"/>
       </w:pPr>
       <w:r>
-        <w:t xml:space="preserve">If low value of u is equal to </w:t>
-      </w:r>
-      <w:proofErr w:type="spellStart"/>
-      <w:r>
-        <w:t>dfs</w:t>
-      </w:r>
-      <w:proofErr w:type="spellEnd"/>
-      <w:r>
-        <w:t xml:space="preserve"> number of u, </w:t>
+        <w:t xml:space="preserve">If low value of u is equal to dfs number of u, </w:t>
       </w:r>
       <w:r>
         <w:t>start popping all the vertices present in the stack and add them to a vector. This vector contains all the nodes of the component. This vector is then returned.</w:t>
@@ -2694,7 +2220,6 @@
           <w:lang w:eastAsia="x-none" w:bidi="x-none"/>
         </w:rPr>
       </w:pPr>
-      <w:proofErr w:type="spellStart"/>
       <w:r>
         <w:rPr>
           <w:rStyle w:val="Normal"/>
@@ -2711,7 +2236,6 @@
         </w:rPr>
         <w:t>Hhg</w:t>
       </w:r>
-      <w:proofErr w:type="spellEnd"/>
     </w:p>
     <w:p>
       <w:pPr>
@@ -2766,7 +2290,6 @@
           <w:lang w:eastAsia="x-none" w:bidi="x-none"/>
         </w:rPr>
       </w:pPr>
-      <w:proofErr w:type="spellStart"/>
       <w:r>
         <w:rPr>
           <w:rStyle w:val="Normal"/>
@@ -2783,7 +2306,6 @@
         </w:rPr>
         <w:t>Jhg</w:t>
       </w:r>
-      <w:proofErr w:type="spellEnd"/>
     </w:p>
     <w:p>
       <w:pPr>
@@ -3689,65 +3211,21 @@
         <w:jc w:val="both"/>
       </w:pPr>
       <w:r>
-        <w:t xml:space="preserve">The edges which are removed in the new Graph G’ are shown. After that, the adjacency list representation of the new graph is shown. Also </w:t>
-      </w:r>
-      <w:proofErr w:type="spellStart"/>
-      <w:r>
-        <w:t>graph.gv</w:t>
-      </w:r>
-      <w:proofErr w:type="spellEnd"/>
-      <w:r>
-        <w:t xml:space="preserve"> file is produced as the output which can be converted to image file using the command:</w:t>
-      </w:r>
-    </w:p>
-    <w:p>
-      <w:pPr>
-        <w:spacing w:after="0" w:line="240" w:lineRule="auto"/>
-        <w:rPr>
-          <w:b/>
-        </w:rPr>
-      </w:pPr>
-      <w:proofErr w:type="gramStart"/>
-      <w:r>
-        <w:rPr>
-          <w:b/>
-        </w:rPr>
-        <w:t>dot</w:t>
-      </w:r>
-      <w:proofErr w:type="gramEnd"/>
-      <w:r>
-        <w:rPr>
-          <w:b/>
-        </w:rPr>
-        <w:t xml:space="preserve"> -</w:t>
-      </w:r>
-      <w:proofErr w:type="spellStart"/>
-      <w:r>
-        <w:rPr>
-          <w:b/>
-        </w:rPr>
-        <w:t>Tpng</w:t>
-      </w:r>
-      <w:proofErr w:type="spellEnd"/>
-      <w:r>
-        <w:rPr>
-          <w:b/>
-        </w:rPr>
-        <w:t xml:space="preserve"> </w:t>
-      </w:r>
-      <w:proofErr w:type="spellStart"/>
-      <w:r>
-        <w:rPr>
-          <w:b/>
-        </w:rPr>
-        <w:t>graph.gv</w:t>
-      </w:r>
-      <w:proofErr w:type="spellEnd"/>
-      <w:r>
-        <w:rPr>
-          <w:b/>
-        </w:rPr>
-        <w:t xml:space="preserve"> -o compressed_graph.png</w:t>
+        <w:t>The edges which are removed in the new Graph G’ are shown. After that, the adjacency list representation of the new graph is shown. Also graph.gv file is produced as the output which can be converted to image file using the command:</w:t>
+      </w:r>
+    </w:p>
+    <w:p>
+      <w:pPr>
+        <w:spacing w:after="0" w:line="240" w:lineRule="auto"/>
+        <w:rPr>
+          <w:b/>
+        </w:rPr>
+      </w:pPr>
+      <w:r>
+        <w:rPr>
+          <w:b/>
+        </w:rPr>
+        <w:t>dot -Tpng graph.gv -o compressed_graph.png</w:t>
       </w:r>
     </w:p>
     <w:p>
@@ -3805,21 +3283,7 @@
         <w:rPr>
           <w:b/>
         </w:rPr>
-        <w:t>Graph *</w:t>
-      </w:r>
-      <w:proofErr w:type="spellStart"/>
-      <w:r>
-        <w:rPr>
-          <w:b/>
-        </w:rPr>
-        <w:t>compress_graph</w:t>
-      </w:r>
-      <w:proofErr w:type="spellEnd"/>
-      <w:r>
-        <w:rPr>
-          <w:b/>
-        </w:rPr>
-        <w:t>();</w:t>
+        <w:t>Graph *compress_graph();</w:t>
       </w:r>
     </w:p>
     <w:p>
@@ -3838,63 +3302,7 @@
         <w:rPr>
           <w:b/>
         </w:rPr>
-        <w:t xml:space="preserve">void </w:t>
-      </w:r>
-      <w:proofErr w:type="spellStart"/>
-      <w:r>
-        <w:rPr>
-          <w:b/>
-        </w:rPr>
-        <w:t>remove_edges_from_components</w:t>
-      </w:r>
-      <w:proofErr w:type="spellEnd"/>
-      <w:r>
-        <w:rPr>
-          <w:b/>
-        </w:rPr>
-        <w:t>(Graph *, vector&lt;vector&lt;</w:t>
-      </w:r>
-      <w:proofErr w:type="spellStart"/>
-      <w:r>
-        <w:rPr>
-          <w:b/>
-        </w:rPr>
-        <w:t>int</w:t>
-      </w:r>
-      <w:proofErr w:type="spellEnd"/>
-      <w:r>
-        <w:rPr>
-          <w:b/>
-        </w:rPr>
-        <w:t xml:space="preserve">&gt;&gt; *, </w:t>
-      </w:r>
-      <w:proofErr w:type="spellStart"/>
-      <w:r>
-        <w:rPr>
-          <w:b/>
-        </w:rPr>
-        <w:t>int</w:t>
-      </w:r>
-      <w:proofErr w:type="spellEnd"/>
-      <w:r>
-        <w:rPr>
-          <w:b/>
-        </w:rPr>
-        <w:t xml:space="preserve"> , </w:t>
-      </w:r>
-      <w:proofErr w:type="spellStart"/>
-      <w:r>
-        <w:rPr>
-          <w:b/>
-        </w:rPr>
-        <w:t>int</w:t>
-      </w:r>
-      <w:proofErr w:type="spellEnd"/>
-      <w:r>
-        <w:rPr>
-          <w:b/>
-        </w:rPr>
-        <w:t xml:space="preserve"> *);</w:t>
+        <w:t>void remove_edges_from_components(Graph *, vector&lt;vector&lt;int&gt;&gt; *, int , int *);</w:t>
       </w:r>
     </w:p>
     <w:p>
@@ -3913,21 +3321,7 @@
         <w:rPr>
           <w:b/>
         </w:rPr>
-        <w:t>Graph *</w:t>
-      </w:r>
-      <w:proofErr w:type="spellStart"/>
-      <w:r>
-        <w:rPr>
-          <w:b/>
-        </w:rPr>
-        <w:t>clone_graph</w:t>
-      </w:r>
-      <w:proofErr w:type="spellEnd"/>
-      <w:r>
-        <w:rPr>
-          <w:b/>
-        </w:rPr>
-        <w:t>();</w:t>
+        <w:t>Graph *clone_graph();</w:t>
       </w:r>
     </w:p>
     <w:p>
@@ -3946,35 +3340,7 @@
         <w:rPr>
           <w:b/>
         </w:rPr>
-        <w:t>vector&lt;vector&lt;</w:t>
-      </w:r>
-      <w:proofErr w:type="spellStart"/>
-      <w:r>
-        <w:rPr>
-          <w:b/>
-        </w:rPr>
-        <w:t>int</w:t>
-      </w:r>
-      <w:proofErr w:type="spellEnd"/>
-      <w:r>
-        <w:rPr>
-          <w:b/>
-        </w:rPr>
-        <w:t>&gt;&gt; *</w:t>
-      </w:r>
-      <w:proofErr w:type="spellStart"/>
-      <w:r>
-        <w:rPr>
-          <w:b/>
-        </w:rPr>
-        <w:t>find_scc</w:t>
-      </w:r>
-      <w:proofErr w:type="spellEnd"/>
-      <w:r>
-        <w:rPr>
-          <w:b/>
-        </w:rPr>
-        <w:t>();</w:t>
+        <w:t>vector&lt;vector&lt;int&gt;&gt; *find_scc();</w:t>
       </w:r>
     </w:p>
     <w:p>
@@ -3993,77 +3359,7 @@
         <w:rPr>
           <w:b/>
         </w:rPr>
-        <w:t xml:space="preserve">bool </w:t>
-      </w:r>
-      <w:proofErr w:type="spellStart"/>
-      <w:r>
-        <w:rPr>
-          <w:b/>
-        </w:rPr>
-        <w:t>path_possible</w:t>
-      </w:r>
-      <w:proofErr w:type="spellEnd"/>
-      <w:r>
-        <w:rPr>
-          <w:b/>
-        </w:rPr>
-        <w:t xml:space="preserve">(Graph *, </w:t>
-      </w:r>
-      <w:proofErr w:type="spellStart"/>
-      <w:r>
-        <w:rPr>
-          <w:b/>
-        </w:rPr>
-        <w:t>int</w:t>
-      </w:r>
-      <w:proofErr w:type="spellEnd"/>
-      <w:r>
-        <w:rPr>
-          <w:b/>
-        </w:rPr>
-        <w:t xml:space="preserve">, </w:t>
-      </w:r>
-      <w:proofErr w:type="spellStart"/>
-      <w:r>
-        <w:rPr>
-          <w:b/>
-        </w:rPr>
-        <w:t>int</w:t>
-      </w:r>
-      <w:proofErr w:type="spellEnd"/>
-      <w:r>
-        <w:rPr>
-          <w:b/>
-        </w:rPr>
-        <w:t xml:space="preserve">, </w:t>
-      </w:r>
-      <w:proofErr w:type="spellStart"/>
-      <w:r>
-        <w:rPr>
-          <w:b/>
-        </w:rPr>
-        <w:t>int</w:t>
-      </w:r>
-      <w:proofErr w:type="spellEnd"/>
-      <w:r>
-        <w:rPr>
-          <w:b/>
-        </w:rPr>
-        <w:t xml:space="preserve">, </w:t>
-      </w:r>
-      <w:proofErr w:type="spellStart"/>
-      <w:r>
-        <w:rPr>
-          <w:b/>
-        </w:rPr>
-        <w:t>int</w:t>
-      </w:r>
-      <w:proofErr w:type="spellEnd"/>
-      <w:r>
-        <w:rPr>
-          <w:b/>
-        </w:rPr>
-        <w:t>);</w:t>
+        <w:t>bool path_possible(Graph *, int, int, int, int);</w:t>
       </w:r>
     </w:p>
     <w:p>
@@ -4082,187 +3378,714 @@
         <w:rPr>
           <w:b/>
         </w:rPr>
-        <w:t xml:space="preserve">void </w:t>
-      </w:r>
-      <w:proofErr w:type="spellStart"/>
-      <w:r>
-        <w:rPr>
-          <w:b/>
-        </w:rPr>
+        <w:t>void remove_edge(int, int);</w:t>
+      </w:r>
+    </w:p>
+    <w:p>
+      <w:pPr>
+        <w:spacing w:after="0" w:line="240" w:lineRule="auto"/>
+        <w:rPr>
+          <w:b/>
+        </w:rPr>
+      </w:pPr>
+    </w:p>
+    <w:p>
+      <w:pPr>
+        <w:spacing w:after="0" w:line="240" w:lineRule="auto"/>
+        <w:rPr>
+          <w:b/>
+        </w:rPr>
+      </w:pPr>
+      <w:r>
+        <w:rPr>
+          <w:b/>
+        </w:rPr>
+        <w:t>Implementation:</w:t>
+      </w:r>
+    </w:p>
+    <w:p>
+      <w:pPr>
+        <w:spacing w:after="0" w:line="240" w:lineRule="auto"/>
+      </w:pPr>
+    </w:p>
+    <w:p>
+      <w:pPr>
+        <w:spacing w:after="0" w:line="240" w:lineRule="auto"/>
+        <w:jc w:val="both"/>
+      </w:pPr>
+      <w:r>
+        <w:t xml:space="preserve">At first compress_graph method is called. This creates a clone of the existing graph using clone_graph method. Strongly connected components are found out. All the vertices are then classified on the basis of components; this information is stored in scc_of_nodes array. For each </w:t>
+      </w:r>
+      <w:r>
+        <w:t>component we remove those</w:t>
+      </w:r>
+      <w:r>
+        <w:t xml:space="preserve"> edges from the new graph whose removal will not create any new SCC by calling </w:t>
+      </w:r>
+      <w:r>
+        <w:t>remove_edges_from_components</w:t>
+      </w:r>
+      <w:r>
+        <w:t xml:space="preserve"> method.</w:t>
+      </w:r>
+      <w:r>
+        <w:t xml:space="preserve"> This method will also remove the parallel edges connecting two different components.</w:t>
+      </w:r>
+    </w:p>
+    <w:p>
+      <w:pPr>
+        <w:spacing w:after="0" w:line="240" w:lineRule="auto"/>
+        <w:jc w:val="both"/>
+      </w:pPr>
+    </w:p>
+    <w:p>
+      <w:pPr>
+        <w:spacing w:after="0" w:line="240" w:lineRule="auto"/>
+        <w:jc w:val="both"/>
+      </w:pPr>
+      <w:r>
+        <w:t xml:space="preserve">Inside </w:t>
+      </w:r>
+      <w:r>
+        <w:t>remove_edges_from_components</w:t>
+      </w:r>
+      <w:r>
+        <w:t xml:space="preserve">, we iterate over all components. For a single component, we check </w:t>
+      </w:r>
+      <w:r>
+        <w:t xml:space="preserve">for all the edges (connecting two vertices of the same component) if by excluding them we do not lose a path from u to v or v to u. This is checked using </w:t>
+      </w:r>
+      <w:r>
+        <w:t>path_possible</w:t>
+      </w:r>
+      <w:r>
+        <w:t xml:space="preserve"> method. If u to v and v to u paths are possible excluding the edge, we imply remove the edge by calling </w:t>
+      </w:r>
+      <w:r>
         <w:t>remove_edge</w:t>
       </w:r>
-      <w:proofErr w:type="spellEnd"/>
-      <w:r>
-        <w:rPr>
-          <w:b/>
-        </w:rPr>
-        <w:t>(</w:t>
-      </w:r>
-      <w:proofErr w:type="spellStart"/>
-      <w:r>
-        <w:rPr>
-          <w:b/>
-        </w:rPr>
-        <w:t>int</w:t>
-      </w:r>
-      <w:proofErr w:type="spellEnd"/>
-      <w:r>
-        <w:rPr>
-          <w:b/>
-        </w:rPr>
-        <w:t xml:space="preserve">, </w:t>
-      </w:r>
-      <w:proofErr w:type="spellStart"/>
-      <w:r>
-        <w:rPr>
-          <w:b/>
-        </w:rPr>
-        <w:t>int</w:t>
-      </w:r>
-      <w:proofErr w:type="spellEnd"/>
-      <w:r>
-        <w:rPr>
-          <w:b/>
-        </w:rPr>
-        <w:t>);</w:t>
-      </w:r>
-    </w:p>
-    <w:p>
-      <w:pPr>
-        <w:spacing w:after="0" w:line="240" w:lineRule="auto"/>
-        <w:rPr>
-          <w:b/>
-        </w:rPr>
-      </w:pPr>
-    </w:p>
-    <w:p>
-      <w:pPr>
-        <w:spacing w:after="0" w:line="240" w:lineRule="auto"/>
-        <w:rPr>
-          <w:b/>
-        </w:rPr>
-      </w:pPr>
-      <w:r>
-        <w:rPr>
-          <w:b/>
-        </w:rPr>
-        <w:t>Implementation:</w:t>
-      </w:r>
-    </w:p>
-    <w:p>
-      <w:pPr>
-        <w:spacing w:after="0" w:line="240" w:lineRule="auto"/>
-      </w:pPr>
-    </w:p>
-    <w:p>
-      <w:pPr>
-        <w:spacing w:after="0" w:line="240" w:lineRule="auto"/>
-        <w:jc w:val="both"/>
-      </w:pPr>
-      <w:r>
-        <w:t xml:space="preserve">At first </w:t>
-      </w:r>
-      <w:proofErr w:type="spellStart"/>
-      <w:r>
-        <w:t>compress_graph</w:t>
-      </w:r>
-      <w:proofErr w:type="spellEnd"/>
-      <w:r>
-        <w:t xml:space="preserve"> method is called. This creates a clone of the existing graph using </w:t>
-      </w:r>
-      <w:proofErr w:type="spellStart"/>
-      <w:r>
-        <w:t>clone_graph</w:t>
-      </w:r>
-      <w:proofErr w:type="spellEnd"/>
-      <w:r>
-        <w:t xml:space="preserve"> method. Strongly connected components are found out. All the vertices are then classified on the basis of components; this information is st</w:t>
+      <w:r>
+        <w:t xml:space="preserve"> method. Suppose the edge connects two different components, we check if already there is an edge connecting the two components in the same direction. If there is already an edge, we simply remove the edge under consideration as this is a case of a parallel edge.</w:t>
+      </w:r>
+    </w:p>
+    <w:p>
+      <w:pPr>
+        <w:spacing w:after="0" w:line="240" w:lineRule="auto"/>
+      </w:pPr>
+    </w:p>
+    <w:p>
+      <w:pPr>
+        <w:spacing w:after="0" w:line="240" w:lineRule="auto"/>
+      </w:pPr>
+      <w:r>
+        <w:t>At the end, we return the newly created graph.</w:t>
+      </w:r>
+    </w:p>
+    <w:p>
+      <w:pPr>
+        <w:spacing w:after="0" w:line="240" w:lineRule="auto"/>
+      </w:pPr>
+    </w:p>
+    <w:p>
+      <w:pPr>
+        <w:spacing w:after="0" w:line="240" w:lineRule="auto"/>
+      </w:pPr>
+    </w:p>
+    <w:p>
+      <w:pPr>
+        <w:spacing w:after="0" w:line="240" w:lineRule="auto"/>
+      </w:pPr>
+    </w:p>
+    <w:p>
+      <w:pPr>
+        <w:spacing w:after="0" w:line="240" w:lineRule="auto"/>
+      </w:pPr>
+    </w:p>
+    <w:p>
+      <w:pPr>
+        <w:spacing w:after="0" w:line="240" w:lineRule="auto"/>
+      </w:pPr>
+    </w:p>
+    <w:p>
+      <w:pPr>
+        <w:spacing w:after="0" w:line="240" w:lineRule="auto"/>
+      </w:pPr>
+    </w:p>
+    <w:p>
+      <w:pPr>
+        <w:spacing w:after="0" w:line="240" w:lineRule="auto"/>
+      </w:pPr>
+    </w:p>
+    <w:p>
+      <w:pPr>
+        <w:spacing w:after="0" w:line="240" w:lineRule="auto"/>
+      </w:pPr>
+    </w:p>
+    <w:p>
+      <w:pPr>
+        <w:spacing w:after="0" w:line="240" w:lineRule="auto"/>
+      </w:pPr>
+    </w:p>
+    <w:p>
+      <w:pPr>
+        <w:spacing w:after="0" w:line="240" w:lineRule="auto"/>
+      </w:pPr>
+    </w:p>
+    <w:p>
+      <w:pPr>
+        <w:spacing w:after="0" w:line="240" w:lineRule="auto"/>
+      </w:pPr>
+    </w:p>
+    <w:p>
+      <w:pPr>
+        <w:spacing w:after="0" w:line="240" w:lineRule="auto"/>
+      </w:pPr>
+    </w:p>
+    <w:p>
+      <w:pPr>
+        <w:spacing w:after="0" w:line="240" w:lineRule="auto"/>
+      </w:pPr>
+    </w:p>
+    <w:p>
+      <w:pPr>
+        <w:spacing w:after="0" w:line="240" w:lineRule="auto"/>
+      </w:pPr>
+    </w:p>
+    <w:p>
+      <w:pPr>
+        <w:spacing w:after="0" w:line="240" w:lineRule="auto"/>
+      </w:pPr>
+    </w:p>
+    <w:p>
+      <w:pPr>
+        <w:spacing w:after="0" w:line="240" w:lineRule="auto"/>
+      </w:pPr>
+    </w:p>
+    <w:p>
+      <w:pPr>
+        <w:spacing w:after="0" w:line="240" w:lineRule="auto"/>
+      </w:pPr>
+    </w:p>
+    <w:p>
+      <w:pPr>
+        <w:spacing w:after="0" w:line="240" w:lineRule="auto"/>
+      </w:pPr>
+    </w:p>
+    <w:p>
+      <w:pPr>
+        <w:spacing w:after="0" w:line="240" w:lineRule="auto"/>
+      </w:pPr>
+    </w:p>
+    <w:p>
+      <w:pPr>
+        <w:spacing w:after="0" w:line="240" w:lineRule="auto"/>
+      </w:pPr>
+    </w:p>
+    <w:p>
+      <w:pPr>
+        <w:spacing w:after="0" w:line="240" w:lineRule="auto"/>
+      </w:pPr>
+    </w:p>
+    <w:p>
+      <w:pPr>
+        <w:spacing w:after="0" w:line="240" w:lineRule="auto"/>
+      </w:pPr>
+    </w:p>
+    <w:p>
+      <w:pPr>
+        <w:spacing w:after="0" w:line="240" w:lineRule="auto"/>
+      </w:pPr>
+    </w:p>
+    <w:p>
+      <w:pPr>
+        <w:spacing w:after="0" w:line="240" w:lineRule="auto"/>
+      </w:pPr>
+    </w:p>
+    <w:p>
+      <w:pPr>
+        <w:spacing w:after="0" w:line="240" w:lineRule="auto"/>
+      </w:pPr>
+    </w:p>
+    <w:p>
+      <w:pPr>
+        <w:pStyle w:val="Heading1"/>
+      </w:pPr>
+      <w:r>
+        <w:lastRenderedPageBreak/>
+        <w:t>Semi connected Component</w:t>
+      </w:r>
+    </w:p>
+    <w:p>
+      <w:pPr>
+        <w:rPr>
+          <w:b/>
+        </w:rPr>
+      </w:pPr>
+      <w:r>
+        <w:rPr>
+          <w:b/>
+        </w:rPr>
+        <w:t xml:space="preserve">Q4. A directed graph G = (V, E) is </w:t>
+      </w:r>
+      <w:r>
+        <w:rPr>
+          <w:b/>
+        </w:rPr>
+        <w:t>semi connected</w:t>
+      </w:r>
+      <w:r>
+        <w:rPr>
+          <w:b/>
+        </w:rPr>
+        <w:t xml:space="preserve"> if, for all pairs of vertices u, v in V, we have either a</w:t>
+      </w:r>
+      <w:r>
+        <w:rPr>
+          <w:b/>
+        </w:rPr>
+        <w:t xml:space="preserve"> </w:t>
+      </w:r>
+      <w:r>
+        <w:rPr>
+          <w:b/>
+        </w:rPr>
+        <w:t>path u ---&gt; v or a path v ---&gt; u. Design an efficient algorithm to determine whether or not G is</w:t>
+      </w:r>
+      <w:r>
+        <w:rPr>
+          <w:b/>
+        </w:rPr>
+        <w:t xml:space="preserve"> semi connected</w:t>
+      </w:r>
+      <w:r>
+        <w:rPr>
+          <w:b/>
+        </w:rPr>
+        <w:t xml:space="preserve">. Implement your algorithm and </w:t>
+      </w:r>
+      <w:r>
+        <w:rPr>
+          <w:b/>
+        </w:rPr>
+        <w:t>analyse</w:t>
+      </w:r>
+      <w:r>
+        <w:rPr>
+          <w:b/>
+        </w:rPr>
+        <w:t xml:space="preserve"> its running time.</w:t>
+      </w:r>
+    </w:p>
+    <w:p>
+      <w:r>
+        <w:t>To check whether a graph is semi connected, we use option 8 in the menu. The output is a single line printed in the terminal which says whether the graph is semi connected or not.</w:t>
+      </w:r>
+    </w:p>
+    <w:p>
+      <w:pPr>
+        <w:rPr>
+          <w:b/>
+        </w:rPr>
+      </w:pPr>
+      <w:r>
+        <w:rPr>
+          <w:b/>
+        </w:rPr>
+        <w:t>Example 1:</w:t>
+      </w:r>
+    </w:p>
+    <w:p>
+      <w:r>
+        <w:rPr>
+          <w:noProof/>
+          <w:lang w:eastAsia="en-IN"/>
+        </w:rPr>
+        <w:drawing>
+          <wp:inline distT="0" distB="0" distL="0" distR="0">
+            <wp:extent cx="1126541" cy="1102617"/>
+            <wp:effectExtent l="0" t="0" r="0" b="2540"/>
+            <wp:docPr id="21" name="Picture 21" descr="C:\Users\User\Desktop\IIT Guwahati\DS Lab\Assignments\Ass4\DSLAB_Assignment4\graph.png"/>
+            <wp:cNvGraphicFramePr>
+              <a:graphicFrameLocks xmlns:a="http://schemas.openxmlformats.org/drawingml/2006/main" noChangeAspect="1"/>
+            </wp:cNvGraphicFramePr>
+            <a:graphic xmlns:a="http://schemas.openxmlformats.org/drawingml/2006/main">
+              <a:graphicData uri="http://schemas.openxmlformats.org/drawingml/2006/picture">
+                <pic:pic xmlns:pic="http://schemas.openxmlformats.org/drawingml/2006/picture">
+                  <pic:nvPicPr>
+                    <pic:cNvPr id="0" name="Picture 5" descr="C:\Users\User\Desktop\IIT Guwahati\DS Lab\Assignments\Ass4\DSLAB_Assignment4\graph.png"/>
+                    <pic:cNvPicPr>
+                      <a:picLocks noChangeAspect="1" noChangeArrowheads="1"/>
+                    </pic:cNvPicPr>
+                  </pic:nvPicPr>
+                  <pic:blipFill>
+                    <a:blip r:embed="rId20">
+                      <a:extLst>
+                        <a:ext uri="{28A0092B-C50C-407E-A947-70E740481C1C}">
+                          <a14:useLocalDpi xmlns:a14="http://schemas.microsoft.com/office/drawing/2010/main" val="0"/>
+                        </a:ext>
+                      </a:extLst>
+                    </a:blip>
+                    <a:srcRect/>
+                    <a:stretch>
+                      <a:fillRect/>
+                    </a:stretch>
+                  </pic:blipFill>
+                  <pic:spPr bwMode="auto">
+                    <a:xfrm>
+                      <a:off x="0" y="0"/>
+                      <a:ext cx="1126729" cy="1102801"/>
+                    </a:xfrm>
+                    <a:prstGeom prst="rect">
+                      <a:avLst/>
+                    </a:prstGeom>
+                    <a:noFill/>
+                    <a:ln>
+                      <a:noFill/>
+                    </a:ln>
+                  </pic:spPr>
+                </pic:pic>
+              </a:graphicData>
+            </a:graphic>
+          </wp:inline>
+        </w:drawing>
+      </w:r>
+    </w:p>
+    <w:p>
+      <w:r>
+        <w:t xml:space="preserve">The output produced on the terminal </w:t>
+      </w:r>
+      <w:r>
+        <w:t xml:space="preserve">for option 8 </w:t>
+      </w:r>
+      <w:r>
+        <w:t>is:</w:t>
+      </w:r>
+    </w:p>
+    <w:p>
+      <w:r>
+        <w:rPr>
+          <w:noProof/>
+          <w:lang w:eastAsia="en-IN"/>
+        </w:rPr>
+        <w:drawing>
+          <wp:inline distT="0" distB="0" distL="0" distR="0" wp14:anchorId="6157EEFE" wp14:editId="79E31DF9">
+            <wp:extent cx="3667125" cy="495300"/>
+            <wp:effectExtent l="0" t="0" r="9525" b="0"/>
+            <wp:docPr id="22" name="Picture 22"/>
+            <wp:cNvGraphicFramePr>
+              <a:graphicFrameLocks xmlns:a="http://schemas.openxmlformats.org/drawingml/2006/main" noChangeAspect="1"/>
+            </wp:cNvGraphicFramePr>
+            <a:graphic xmlns:a="http://schemas.openxmlformats.org/drawingml/2006/main">
+              <a:graphicData uri="http://schemas.openxmlformats.org/drawingml/2006/picture">
+                <pic:pic xmlns:pic="http://schemas.openxmlformats.org/drawingml/2006/picture">
+                  <pic:nvPicPr>
+                    <pic:cNvPr id="0" name=""/>
+                    <pic:cNvPicPr/>
+                  </pic:nvPicPr>
+                  <pic:blipFill>
+                    <a:blip r:embed="rId21"/>
+                    <a:stretch>
+                      <a:fillRect/>
+                    </a:stretch>
+                  </pic:blipFill>
+                  <pic:spPr>
+                    <a:xfrm>
+                      <a:off x="0" y="0"/>
+                      <a:ext cx="3667125" cy="495300"/>
+                    </a:xfrm>
+                    <a:prstGeom prst="rect">
+                      <a:avLst/>
+                    </a:prstGeom>
+                  </pic:spPr>
+                </pic:pic>
+              </a:graphicData>
+            </a:graphic>
+          </wp:inline>
+        </w:drawing>
+      </w:r>
+    </w:p>
+    <w:p>
+      <w:r>
+        <w:t xml:space="preserve">There is a path from 0 to 1 and 2 to 1. But there is no path </w:t>
+      </w:r>
+      <w:r>
+        <w:t>between 0 and 2. Thus this graph is not semi connected.</w:t>
+      </w:r>
+    </w:p>
+    <w:p>
+      <w:pPr>
+        <w:rPr>
+          <w:b/>
+        </w:rPr>
+      </w:pPr>
+      <w:r>
+        <w:rPr>
+          <w:b/>
+        </w:rPr>
+        <w:t>Example 2:</w:t>
+      </w:r>
+    </w:p>
+    <w:p>
+      <w:r>
+        <w:rPr>
+          <w:noProof/>
+          <w:lang w:eastAsia="en-IN"/>
+        </w:rPr>
+        <w:drawing>
+          <wp:inline distT="0" distB="0" distL="0" distR="0">
+            <wp:extent cx="438912" cy="1540425"/>
+            <wp:effectExtent l="0" t="0" r="0" b="3175"/>
+            <wp:docPr id="23" name="Picture 23" descr="C:\Users\User\Desktop\IIT Guwahati\DS Lab\Assignments\Ass4\DSLAB_Assignment4\graph.png"/>
+            <wp:cNvGraphicFramePr>
+              <a:graphicFrameLocks xmlns:a="http://schemas.openxmlformats.org/drawingml/2006/main" noChangeAspect="1"/>
+            </wp:cNvGraphicFramePr>
+            <a:graphic xmlns:a="http://schemas.openxmlformats.org/drawingml/2006/main">
+              <a:graphicData uri="http://schemas.openxmlformats.org/drawingml/2006/picture">
+                <pic:pic xmlns:pic="http://schemas.openxmlformats.org/drawingml/2006/picture">
+                  <pic:nvPicPr>
+                    <pic:cNvPr id="0" name="Picture 6" descr="C:\Users\User\Desktop\IIT Guwahati\DS Lab\Assignments\Ass4\DSLAB_Assignment4\graph.png"/>
+                    <pic:cNvPicPr>
+                      <a:picLocks noChangeAspect="1" noChangeArrowheads="1"/>
+                    </pic:cNvPicPr>
+                  </pic:nvPicPr>
+                  <pic:blipFill>
+                    <a:blip r:embed="rId22">
+                      <a:extLst>
+                        <a:ext uri="{28A0092B-C50C-407E-A947-70E740481C1C}">
+                          <a14:useLocalDpi xmlns:a14="http://schemas.microsoft.com/office/drawing/2010/main" val="0"/>
+                        </a:ext>
+                      </a:extLst>
+                    </a:blip>
+                    <a:srcRect/>
+                    <a:stretch>
+                      <a:fillRect/>
+                    </a:stretch>
+                  </pic:blipFill>
+                  <pic:spPr bwMode="auto">
+                    <a:xfrm>
+                      <a:off x="0" y="0"/>
+                      <a:ext cx="438904" cy="1540397"/>
+                    </a:xfrm>
+                    <a:prstGeom prst="rect">
+                      <a:avLst/>
+                    </a:prstGeom>
+                    <a:noFill/>
+                    <a:ln>
+                      <a:noFill/>
+                    </a:ln>
+                  </pic:spPr>
+                </pic:pic>
+              </a:graphicData>
+            </a:graphic>
+          </wp:inline>
+        </w:drawing>
+      </w:r>
+    </w:p>
+    <w:p>
+      <w:r>
+        <w:t xml:space="preserve">The output produced on the terminal </w:t>
+      </w:r>
+      <w:r>
+        <w:t xml:space="preserve">for option 8 </w:t>
+      </w:r>
+      <w:r>
+        <w:t>is:</w:t>
+      </w:r>
+    </w:p>
+    <w:p>
+      <w:r>
+        <w:rPr>
+          <w:noProof/>
+          <w:lang w:eastAsia="en-IN"/>
+        </w:rPr>
+        <w:drawing>
+          <wp:inline distT="0" distB="0" distL="0" distR="0" wp14:anchorId="2B490971" wp14:editId="2BFC07E6">
+            <wp:extent cx="3667125" cy="495300"/>
+            <wp:effectExtent l="0" t="0" r="9525" b="0"/>
+            <wp:docPr id="20" name="Picture 20"/>
+            <wp:cNvGraphicFramePr>
+              <a:graphicFrameLocks xmlns:a="http://schemas.openxmlformats.org/drawingml/2006/main" noChangeAspect="1"/>
+            </wp:cNvGraphicFramePr>
+            <a:graphic xmlns:a="http://schemas.openxmlformats.org/drawingml/2006/main">
+              <a:graphicData uri="http://schemas.openxmlformats.org/drawingml/2006/picture">
+                <pic:pic xmlns:pic="http://schemas.openxmlformats.org/drawingml/2006/picture">
+                  <pic:nvPicPr>
+                    <pic:cNvPr id="0" name=""/>
+                    <pic:cNvPicPr/>
+                  </pic:nvPicPr>
+                  <pic:blipFill>
+                    <a:blip r:embed="rId23"/>
+                    <a:stretch>
+                      <a:fillRect/>
+                    </a:stretch>
+                  </pic:blipFill>
+                  <pic:spPr>
+                    <a:xfrm>
+                      <a:off x="0" y="0"/>
+                      <a:ext cx="3667125" cy="495300"/>
+                    </a:xfrm>
+                    <a:prstGeom prst="rect">
+                      <a:avLst/>
+                    </a:prstGeom>
+                  </pic:spPr>
+                </pic:pic>
+              </a:graphicData>
+            </a:graphic>
+          </wp:inline>
+        </w:drawing>
+      </w:r>
+    </w:p>
+    <w:p>
+      <w:r>
+        <w:t>There is a path from 0 to 1, 0 to 2 and 1 to 2. Thus this graph is semi connected.</w:t>
+      </w:r>
+    </w:p>
+    <w:p/>
+    <w:p>
+      <w:pPr>
+        <w:rPr>
+          <w:b/>
+        </w:rPr>
+      </w:pPr>
+    </w:p>
+    <w:p>
+      <w:pPr>
+        <w:rPr>
+          <w:b/>
+        </w:rPr>
+      </w:pPr>
+    </w:p>
+    <w:p>
+      <w:pPr>
+        <w:rPr>
+          <w:b/>
+        </w:rPr>
+      </w:pPr>
+      <w:r>
+        <w:rPr>
+          <w:b/>
+        </w:rPr>
+        <w:lastRenderedPageBreak/>
+        <w:t>Example 3:</w:t>
+      </w:r>
+    </w:p>
+    <w:p>
+      <w:pPr>
+        <w:rPr>
+          <w:b/>
+        </w:rPr>
+      </w:pPr>
+    </w:p>
+    <w:p>
+      <w:r>
+        <w:rPr>
+          <w:noProof/>
+          <w:lang w:eastAsia="en-IN"/>
+        </w:rPr>
+        <w:drawing>
+          <wp:inline distT="0" distB="0" distL="0" distR="0">
+            <wp:extent cx="1104595" cy="1081137"/>
+            <wp:effectExtent l="0" t="0" r="635" b="5080"/>
+            <wp:docPr id="24" name="Picture 24" descr="C:\Users\User\Desktop\IIT Guwahati\DS Lab\Assignments\Ass4\DSLAB_Assignment4\graph.png"/>
+            <wp:cNvGraphicFramePr>
+              <a:graphicFrameLocks xmlns:a="http://schemas.openxmlformats.org/drawingml/2006/main" noChangeAspect="1"/>
+            </wp:cNvGraphicFramePr>
+            <a:graphic xmlns:a="http://schemas.openxmlformats.org/drawingml/2006/main">
+              <a:graphicData uri="http://schemas.openxmlformats.org/drawingml/2006/picture">
+                <pic:pic xmlns:pic="http://schemas.openxmlformats.org/drawingml/2006/picture">
+                  <pic:nvPicPr>
+                    <pic:cNvPr id="0" name="Picture 7" descr="C:\Users\User\Desktop\IIT Guwahati\DS Lab\Assignments\Ass4\DSLAB_Assignment4\graph.png"/>
+                    <pic:cNvPicPr>
+                      <a:picLocks noChangeAspect="1" noChangeArrowheads="1"/>
+                    </pic:cNvPicPr>
+                  </pic:nvPicPr>
+                  <pic:blipFill>
+                    <a:blip r:embed="rId24">
+                      <a:extLst>
+                        <a:ext uri="{28A0092B-C50C-407E-A947-70E740481C1C}">
+                          <a14:useLocalDpi xmlns:a14="http://schemas.microsoft.com/office/drawing/2010/main" val="0"/>
+                        </a:ext>
+                      </a:extLst>
+                    </a:blip>
+                    <a:srcRect/>
+                    <a:stretch>
+                      <a:fillRect/>
+                    </a:stretch>
+                  </pic:blipFill>
+                  <pic:spPr bwMode="auto">
+                    <a:xfrm>
+                      <a:off x="0" y="0"/>
+                      <a:ext cx="1104780" cy="1081318"/>
+                    </a:xfrm>
+                    <a:prstGeom prst="rect">
+                      <a:avLst/>
+                    </a:prstGeom>
+                    <a:noFill/>
+                    <a:ln>
+                      <a:noFill/>
+                    </a:ln>
+                  </pic:spPr>
+                </pic:pic>
+              </a:graphicData>
+            </a:graphic>
+          </wp:inline>
+        </w:drawing>
+      </w:r>
+    </w:p>
+    <w:p>
+      <w:r>
+        <w:t>The output produced on the terminal for option 8 is:</w:t>
+      </w:r>
+    </w:p>
+    <w:p>
+      <w:r>
+        <w:rPr>
+          <w:noProof/>
+          <w:lang w:eastAsia="en-IN"/>
+        </w:rPr>
+        <w:drawing>
+          <wp:inline distT="0" distB="0" distL="0" distR="0" wp14:anchorId="68229175" wp14:editId="113320CE">
+            <wp:extent cx="3667125" cy="495300"/>
+            <wp:effectExtent l="0" t="0" r="9525" b="0"/>
+            <wp:docPr id="25" name="Picture 25"/>
+            <wp:cNvGraphicFramePr>
+              <a:graphicFrameLocks xmlns:a="http://schemas.openxmlformats.org/drawingml/2006/main" noChangeAspect="1"/>
+            </wp:cNvGraphicFramePr>
+            <a:graphic xmlns:a="http://schemas.openxmlformats.org/drawingml/2006/main">
+              <a:graphicData uri="http://schemas.openxmlformats.org/drawingml/2006/picture">
+                <pic:pic xmlns:pic="http://schemas.openxmlformats.org/drawingml/2006/picture">
+                  <pic:nvPicPr>
+                    <pic:cNvPr id="0" name=""/>
+                    <pic:cNvPicPr/>
+                  </pic:nvPicPr>
+                  <pic:blipFill>
+                    <a:blip r:embed="rId21"/>
+                    <a:stretch>
+                      <a:fillRect/>
+                    </a:stretch>
+                  </pic:blipFill>
+                  <pic:spPr>
+                    <a:xfrm>
+                      <a:off x="0" y="0"/>
+                      <a:ext cx="3667125" cy="495300"/>
+                    </a:xfrm>
+                    <a:prstGeom prst="rect">
+                      <a:avLst/>
+                    </a:prstGeom>
+                  </pic:spPr>
+                </pic:pic>
+              </a:graphicData>
+            </a:graphic>
+          </wp:inline>
+        </w:drawing>
+      </w:r>
+    </w:p>
+    <w:p>
+      <w:r>
+        <w:t>There is a path from 1 to 0 and 1 to 2. But there is no path between 0 and 2. Thus the graph is not semi connected.</w:t>
       </w:r>
       <w:bookmarkStart w:id="0" w:name="_GoBack"/>
       <w:bookmarkEnd w:id="0"/>
-      <w:r>
-        <w:t xml:space="preserve">ored in </w:t>
-      </w:r>
-      <w:proofErr w:type="spellStart"/>
-      <w:r>
-        <w:t>scc_of_nodes</w:t>
-      </w:r>
-      <w:proofErr w:type="spellEnd"/>
-      <w:r>
-        <w:t xml:space="preserve"> array. For each </w:t>
-      </w:r>
-      <w:r>
-        <w:t>component we remove those</w:t>
-      </w:r>
-      <w:r>
-        <w:t xml:space="preserve"> edges from the new graph whose removal will not create any new SCC by calling </w:t>
-      </w:r>
-      <w:proofErr w:type="spellStart"/>
-      <w:r>
-        <w:t>remove_edges_from_components</w:t>
-      </w:r>
-      <w:proofErr w:type="spellEnd"/>
-      <w:r>
-        <w:t xml:space="preserve"> method.</w:t>
-      </w:r>
-      <w:r>
-        <w:t xml:space="preserve"> This method will also remove the parallel edges connecting two different components.</w:t>
-      </w:r>
-    </w:p>
-    <w:p>
-      <w:pPr>
-        <w:spacing w:after="0" w:line="240" w:lineRule="auto"/>
-        <w:jc w:val="both"/>
-      </w:pPr>
-    </w:p>
-    <w:p>
-      <w:pPr>
-        <w:spacing w:after="0" w:line="240" w:lineRule="auto"/>
-        <w:jc w:val="both"/>
-      </w:pPr>
-      <w:r>
-        <w:t xml:space="preserve">Inside </w:t>
-      </w:r>
-      <w:proofErr w:type="spellStart"/>
-      <w:r>
-        <w:t>remove_edges_from_components</w:t>
-      </w:r>
-      <w:proofErr w:type="spellEnd"/>
-      <w:r>
-        <w:t xml:space="preserve">, we iterate over all components. For a single component, we check </w:t>
-      </w:r>
-      <w:r>
-        <w:t xml:space="preserve">for all the edges (connecting two vertices of the same component) if by excluding them we do not lose a path from u to v or v to u. This is checked using </w:t>
-      </w:r>
-      <w:proofErr w:type="spellStart"/>
-      <w:r>
-        <w:t>path_possible</w:t>
-      </w:r>
-      <w:proofErr w:type="spellEnd"/>
-      <w:r>
-        <w:t xml:space="preserve"> method. If u to v and v to u paths are possible excluding the edge, we imply remove the edge by calling </w:t>
-      </w:r>
-      <w:proofErr w:type="spellStart"/>
-      <w:r>
-        <w:t>remove_edge</w:t>
-      </w:r>
-      <w:proofErr w:type="spellEnd"/>
-      <w:r>
-        <w:t xml:space="preserve"> method. Suppose the edge connects two different components, we check if already there is an edge connecting the two components in the same direction. If there is already an edge, we simply remove the edge under consideration as this is a case of a parallel edge.</w:t>
-      </w:r>
-    </w:p>
-    <w:p>
-      <w:pPr>
-        <w:spacing w:after="0" w:line="240" w:lineRule="auto"/>
-      </w:pPr>
-    </w:p>
-    <w:p>
-      <w:pPr>
-        <w:spacing w:after="0" w:line="240" w:lineRule="auto"/>
-      </w:pPr>
-      <w:r>
-        <w:t>At the end, we return the newly created graph.</w:t>
-      </w:r>
     </w:p>
     <w:sectPr>
       <w:pgSz w:w="11906" w:h="16838"/>

</xml_diff>

<commit_message>
Made the topo_sort method private, completed problem 4
</commit_message>
<xml_diff>
--- a/Graph_Documentation.docx
+++ b/Graph_Documentation.docx
@@ -4084,6 +4084,717 @@
       <w:r>
         <w:t>There is a path from 1 to 0 and 1 to 2. But there is no path between 0 and 2. Thus the graph is not semi connected.</w:t>
       </w:r>
+    </w:p>
+    <w:p>
+      <w:pPr>
+        <w:rPr>
+          <w:b/>
+        </w:rPr>
+      </w:pPr>
+    </w:p>
+    <w:p>
+      <w:pPr>
+        <w:rPr>
+          <w:b/>
+        </w:rPr>
+      </w:pPr>
+      <w:r>
+        <w:rPr>
+          <w:b/>
+        </w:rPr>
+        <w:t>Logic and Time Complexity Analysis</w:t>
+      </w:r>
+      <w:r>
+        <w:rPr>
+          <w:b/>
+        </w:rPr>
+        <w:t>:</w:t>
+      </w:r>
+    </w:p>
+    <w:p>
+      <w:r>
+        <w:t>Suppose we have a DAG and we have a topological ordering of it. It is semi connected if there is an edge ( v</w:t>
+      </w:r>
+      <w:r>
+        <w:rPr>
+          <w:vertAlign w:val="subscript"/>
+        </w:rPr>
+        <w:t>i</w:t>
+      </w:r>
+      <w:r>
+        <w:rPr>
+          <w:vertAlign w:val="subscript"/>
+        </w:rPr>
+        <w:t xml:space="preserve"> </w:t>
+      </w:r>
+      <w:r>
+        <w:t>, v</w:t>
+      </w:r>
+      <w:r>
+        <w:rPr>
+          <w:vertAlign w:val="subscript"/>
+        </w:rPr>
+        <w:t>i+1</w:t>
+      </w:r>
+      <w:r>
+        <w:rPr>
+          <w:vertAlign w:val="subscript"/>
+        </w:rPr>
+        <w:t xml:space="preserve"> </w:t>
+      </w:r>
+      <w:r>
+        <w:t>) for each i.</w:t>
+      </w:r>
+      <w:r>
+        <w:t xml:space="preserve"> If there is no edge </w:t>
+      </w:r>
+      <w:r>
+        <w:t>( v</w:t>
+      </w:r>
+      <w:r>
+        <w:rPr>
+          <w:vertAlign w:val="subscript"/>
+        </w:rPr>
+        <w:t>i</w:t>
+      </w:r>
+      <w:r>
+        <w:rPr>
+          <w:vertAlign w:val="subscript"/>
+        </w:rPr>
+        <w:t xml:space="preserve"> </w:t>
+      </w:r>
+      <w:r>
+        <w:t>, v</w:t>
+      </w:r>
+      <w:r>
+        <w:rPr>
+          <w:vertAlign w:val="subscript"/>
+        </w:rPr>
+        <w:t>i+1</w:t>
+      </w:r>
+      <w:r>
+        <w:rPr>
+          <w:vertAlign w:val="subscript"/>
+        </w:rPr>
+        <w:t xml:space="preserve"> </w:t>
+      </w:r>
+      <w:r>
+        <w:t>)</w:t>
+      </w:r>
+      <w:r>
+        <w:t xml:space="preserve">, then there cannot be a path from </w:t>
+      </w:r>
+      <w:r>
+        <w:t>v</w:t>
+      </w:r>
+      <w:r>
+        <w:rPr>
+          <w:vertAlign w:val="subscript"/>
+        </w:rPr>
+        <w:t>i</w:t>
+      </w:r>
+      <w:r>
+        <w:rPr>
+          <w:vertAlign w:val="subscript"/>
+        </w:rPr>
+        <w:t xml:space="preserve"> </w:t>
+      </w:r>
+      <w:r>
+        <w:t xml:space="preserve"> to</w:t>
+      </w:r>
+      <w:r>
+        <w:t xml:space="preserve"> v</w:t>
+      </w:r>
+      <w:r>
+        <w:rPr>
+          <w:vertAlign w:val="subscript"/>
+        </w:rPr>
+        <w:t>i+1</w:t>
+      </w:r>
+      <w:r>
+        <w:rPr>
+          <w:vertAlign w:val="subscript"/>
+        </w:rPr>
+        <w:t xml:space="preserve"> </w:t>
+      </w:r>
+      <w:r>
+        <w:t xml:space="preserve">or </w:t>
+      </w:r>
+      <w:r>
+        <w:t>v</w:t>
+      </w:r>
+      <w:r>
+        <w:rPr>
+          <w:vertAlign w:val="subscript"/>
+        </w:rPr>
+        <w:t>i+1</w:t>
+      </w:r>
+      <w:r>
+        <w:rPr>
+          <w:vertAlign w:val="subscript"/>
+        </w:rPr>
+        <w:t xml:space="preserve"> </w:t>
+      </w:r>
+      <w:r>
+        <w:t xml:space="preserve">to </w:t>
+      </w:r>
+      <w:r>
+        <w:t>v</w:t>
+      </w:r>
+      <w:r>
+        <w:rPr>
+          <w:vertAlign w:val="subscript"/>
+        </w:rPr>
+        <w:t>i</w:t>
+      </w:r>
+      <w:r>
+        <w:rPr>
+          <w:vertAlign w:val="subscript"/>
+        </w:rPr>
+        <w:t xml:space="preserve"> </w:t>
+      </w:r>
+      <w:r>
+        <w:t xml:space="preserve"> as in a topological order, back edges are not present. Hence it cannot be a semi connected graph. If for every I there is an edge </w:t>
+      </w:r>
+      <w:r>
+        <w:t>( v</w:t>
+      </w:r>
+      <w:r>
+        <w:rPr>
+          <w:vertAlign w:val="subscript"/>
+        </w:rPr>
+        <w:t>i</w:t>
+      </w:r>
+      <w:r>
+        <w:rPr>
+          <w:vertAlign w:val="subscript"/>
+        </w:rPr>
+        <w:t xml:space="preserve"> </w:t>
+      </w:r>
+      <w:r>
+        <w:t>, v</w:t>
+      </w:r>
+      <w:r>
+        <w:rPr>
+          <w:vertAlign w:val="subscript"/>
+        </w:rPr>
+        <w:t>i+1</w:t>
+      </w:r>
+      <w:r>
+        <w:rPr>
+          <w:vertAlign w:val="subscript"/>
+        </w:rPr>
+        <w:t xml:space="preserve"> </w:t>
+      </w:r>
+      <w:r>
+        <w:t>),</w:t>
+      </w:r>
+      <w:r>
+        <w:t xml:space="preserve"> then for each i, j (i&lt;j) there is a path v</w:t>
+      </w:r>
+      <w:r>
+        <w:rPr>
+          <w:vertAlign w:val="subscript"/>
+        </w:rPr>
+        <w:t>i</w:t>
+      </w:r>
+      <w:r>
+        <w:t xml:space="preserve"> -&gt; v</w:t>
+      </w:r>
+      <w:r>
+        <w:rPr>
+          <w:vertAlign w:val="subscript"/>
+        </w:rPr>
+        <w:t>i+1</w:t>
+      </w:r>
+      <w:r>
+        <w:t xml:space="preserve"> -&gt; …-&gt;v</w:t>
+      </w:r>
+      <w:r>
+        <w:rPr>
+          <w:vertAlign w:val="subscript"/>
+        </w:rPr>
+        <w:t>j</w:t>
+      </w:r>
+      <w:r>
+        <w:t>, and the graph is semi connected.</w:t>
+      </w:r>
+    </w:p>
+    <w:p>
+      <w:r>
+        <w:t>Suppose G has strongly connected components C</w:t>
+      </w:r>
+      <w:r>
+        <w:rPr>
+          <w:vertAlign w:val="subscript"/>
+        </w:rPr>
+        <w:t>1</w:t>
+      </w:r>
+      <w:r>
+        <w:t>, C</w:t>
+      </w:r>
+      <w:r>
+        <w:rPr>
+          <w:vertAlign w:val="subscript"/>
+        </w:rPr>
+        <w:t>2</w:t>
+      </w:r>
+      <w:r>
+        <w:t>, … , C</w:t>
+      </w:r>
+      <w:r>
+        <w:rPr>
+          <w:vertAlign w:val="subscript"/>
+        </w:rPr>
+        <w:t>k</w:t>
+      </w:r>
+      <w:r>
+        <w:t xml:space="preserve">. </w:t>
+      </w:r>
+      <w:r>
+        <w:t>The</w:t>
+      </w:r>
+      <w:r>
+        <w:t xml:space="preserve"> </w:t>
+      </w:r>
+      <w:r>
+        <w:t>vertex set V</w:t>
+      </w:r>
+      <w:r>
+        <w:rPr>
+          <w:vertAlign w:val="superscript"/>
+        </w:rPr>
+        <w:t>SCC</w:t>
+      </w:r>
+      <w:r>
+        <w:t xml:space="preserve"> is {v</w:t>
+      </w:r>
+      <w:r>
+        <w:rPr>
+          <w:vertAlign w:val="subscript"/>
+        </w:rPr>
+        <w:t>1</w:t>
+      </w:r>
+      <w:r>
+        <w:t>, v</w:t>
+      </w:r>
+      <w:r>
+        <w:rPr>
+          <w:vertAlign w:val="subscript"/>
+        </w:rPr>
+        <w:t>2</w:t>
+      </w:r>
+      <w:r>
+        <w:t>, …, v</w:t>
+      </w:r>
+      <w:r>
+        <w:rPr>
+          <w:vertAlign w:val="subscript"/>
+        </w:rPr>
+        <w:t>k</w:t>
+      </w:r>
+      <w:r>
+        <w:t>} and it contains a vertex v</w:t>
+      </w:r>
+      <w:r>
+        <w:rPr>
+          <w:vertAlign w:val="subscript"/>
+        </w:rPr>
+        <w:t>i</w:t>
+      </w:r>
+      <w:r>
+        <w:t xml:space="preserve"> for each</w:t>
+      </w:r>
+      <w:r>
+        <w:t xml:space="preserve"> </w:t>
+      </w:r>
+      <w:r>
+        <w:t>strongly connected component C</w:t>
+      </w:r>
+      <w:r>
+        <w:rPr>
+          <w:vertAlign w:val="subscript"/>
+        </w:rPr>
+        <w:t>i</w:t>
+      </w:r>
+      <w:r>
+        <w:t xml:space="preserve"> of G. There is an edge (i, j) ϵ E</w:t>
+      </w:r>
+      <w:r>
+        <w:rPr>
+          <w:vertAlign w:val="superscript"/>
+        </w:rPr>
+        <w:t>SCC</w:t>
+      </w:r>
+      <w:r>
+        <w:t xml:space="preserve"> if G</w:t>
+      </w:r>
+      <w:r>
+        <w:t xml:space="preserve"> </w:t>
+      </w:r>
+      <w:r>
+        <w:t>contains a directed edge (x, y) for some x ϵ C</w:t>
+      </w:r>
+      <w:r>
+        <w:rPr>
+          <w:vertAlign w:val="subscript"/>
+        </w:rPr>
+        <w:t>i</w:t>
+      </w:r>
+      <w:r>
+        <w:t xml:space="preserve"> and some y ϵ C</w:t>
+      </w:r>
+      <w:r>
+        <w:rPr>
+          <w:vertAlign w:val="subscript"/>
+        </w:rPr>
+        <w:t>j</w:t>
+      </w:r>
+      <w:r>
+        <w:t>.</w:t>
+      </w:r>
+    </w:p>
+    <w:p>
+      <w:r>
+        <w:t>Having thus defined component graph, we state that component graph is a DAG. Thus we can apply the above concepts of DAG and semi connected graphs to find out if the graph is semi connected.</w:t>
+      </w:r>
+    </w:p>
+    <w:p>
+      <w:r>
+        <w:t>The Algorithm:</w:t>
+      </w:r>
+    </w:p>
+    <w:p>
+      <w:pPr>
+        <w:pStyle w:val="ListParagraph"/>
+        <w:numPr>
+          <w:ilvl w:val="0"/>
+          <w:numId w:val="10"/>
+        </w:numPr>
+      </w:pPr>
+      <w:r>
+        <w:t>Find SCCs in the graph.</w:t>
+      </w:r>
+    </w:p>
+    <w:p>
+      <w:pPr>
+        <w:pStyle w:val="ListParagraph"/>
+        <w:numPr>
+          <w:ilvl w:val="0"/>
+          <w:numId w:val="10"/>
+        </w:numPr>
+      </w:pPr>
+      <w:r>
+        <w:t>Build the component graph. Each node in the component graph corresponds to a component in the original graph and it represents the set of vertices belonging to the component.</w:t>
+      </w:r>
+    </w:p>
+    <w:p>
+      <w:pPr>
+        <w:pStyle w:val="ListParagraph"/>
+        <w:numPr>
+          <w:ilvl w:val="0"/>
+          <w:numId w:val="10"/>
+        </w:numPr>
+      </w:pPr>
+      <w:r>
+        <w:t>Perform</w:t>
+      </w:r>
+      <w:r>
+        <w:t xml:space="preserve"> Topological Sort on the component graph</w:t>
+      </w:r>
+      <w:r>
+        <w:t xml:space="preserve"> and store the order of components.</w:t>
+      </w:r>
+    </w:p>
+    <w:p>
+      <w:pPr>
+        <w:pStyle w:val="ListParagraph"/>
+        <w:numPr>
+          <w:ilvl w:val="0"/>
+          <w:numId w:val="10"/>
+        </w:numPr>
+      </w:pPr>
+      <w:r>
+        <w:t xml:space="preserve">Check if for every i, there is edge </w:t>
+      </w:r>
+      <w:r>
+        <w:t>( v</w:t>
+      </w:r>
+      <w:r>
+        <w:rPr>
+          <w:vertAlign w:val="subscript"/>
+        </w:rPr>
+        <w:t xml:space="preserve">i </w:t>
+      </w:r>
+      <w:r>
+        <w:t>, v</w:t>
+      </w:r>
+      <w:r>
+        <w:rPr>
+          <w:vertAlign w:val="subscript"/>
+        </w:rPr>
+        <w:t>i+1</w:t>
+      </w:r>
+      <w:r>
+        <w:t>)</w:t>
+      </w:r>
+      <w:r>
+        <w:t>.</w:t>
+      </w:r>
+      <w:r>
+        <w:t xml:space="preserve"> </w:t>
+      </w:r>
+      <w:r>
+        <w:t xml:space="preserve">If for any i, the edge </w:t>
+      </w:r>
+      <w:r>
+        <w:t>( v</w:t>
+      </w:r>
+      <w:r>
+        <w:rPr>
+          <w:vertAlign w:val="subscript"/>
+        </w:rPr>
+        <w:t xml:space="preserve">i </w:t>
+      </w:r>
+      <w:r>
+        <w:t>, v</w:t>
+      </w:r>
+      <w:r>
+        <w:rPr>
+          <w:vertAlign w:val="subscript"/>
+        </w:rPr>
+        <w:t>i+1</w:t>
+      </w:r>
+      <w:r>
+        <w:t>)</w:t>
+      </w:r>
+      <w:r>
+        <w:t xml:space="preserve"> does not exist, declare the graph to be not semi connected. Otherwise it is semi connected.</w:t>
+      </w:r>
+    </w:p>
+    <w:p/>
+    <w:p/>
+    <w:p>
+      <w:r>
+        <w:lastRenderedPageBreak/>
+        <w:t>Running Time Analysis:</w:t>
+      </w:r>
+    </w:p>
+    <w:p>
+      <w:r>
+        <w:t>Step 1 can be done using Tarjan’s Algorithm for finding SCCs. This step takes O (V+E) time.</w:t>
+      </w:r>
+    </w:p>
+    <w:p>
+      <w:r>
+        <w:t xml:space="preserve">Step 2 can be done in O (V+E) time as we are just traversing all the edges of the original graph and adding the edge in the component graph if required. </w:t>
+      </w:r>
+    </w:p>
+    <w:p>
+      <w:r>
+        <w:t>Step 3 is Topological Sort which consists of a DFS Traversal and it takes O (V+E).</w:t>
+      </w:r>
+    </w:p>
+    <w:p>
+      <w:r>
+        <w:t>Step 4 takes O</w:t>
+      </w:r>
+      <w:r>
+        <w:t xml:space="preserve"> </w:t>
+      </w:r>
+      <w:r>
+        <w:t>(V+E) because for each vertex v</w:t>
+      </w:r>
+      <w:r>
+        <w:rPr>
+          <w:vertAlign w:val="subscript"/>
+        </w:rPr>
+        <w:t>i</w:t>
+      </w:r>
+      <w:r>
+        <w:t xml:space="preserve"> in component graph, we check if there is an edge to v</w:t>
+      </w:r>
+      <w:r>
+        <w:rPr>
+          <w:vertAlign w:val="subscript"/>
+        </w:rPr>
+        <w:t>i+1</w:t>
+      </w:r>
+      <w:r>
+        <w:t>. Since we iterate for each vertex of component graph and check for all the edges, the time can be at max O (V+E).</w:t>
+      </w:r>
+    </w:p>
+    <w:p>
+      <w:pPr>
+        <w:rPr>
+          <w:b/>
+        </w:rPr>
+      </w:pPr>
+      <w:r>
+        <w:rPr>
+          <w:b/>
+        </w:rPr>
+        <w:t>Since all the steps take O (V+E), we can hence conclude that the overall time complexity of this algorithm is O (V+E).</w:t>
+      </w:r>
+    </w:p>
+    <w:p>
+      <w:pPr>
+        <w:rPr>
+          <w:b/>
+        </w:rPr>
+      </w:pPr>
+      <w:r>
+        <w:rPr>
+          <w:b/>
+        </w:rPr>
+        <w:t>Functions Used:</w:t>
+      </w:r>
+    </w:p>
+    <w:p>
+      <w:pPr>
+        <w:pStyle w:val="ListParagraph"/>
+        <w:numPr>
+          <w:ilvl w:val="0"/>
+          <w:numId w:val="11"/>
+        </w:numPr>
+        <w:rPr>
+          <w:b/>
+        </w:rPr>
+      </w:pPr>
+      <w:r>
+        <w:rPr>
+          <w:b/>
+        </w:rPr>
+        <w:t>bool is_semi_connected();</w:t>
+      </w:r>
+    </w:p>
+    <w:p>
+      <w:pPr>
+        <w:pStyle w:val="ListParagraph"/>
+        <w:numPr>
+          <w:ilvl w:val="0"/>
+          <w:numId w:val="11"/>
+        </w:numPr>
+        <w:rPr>
+          <w:b/>
+        </w:rPr>
+      </w:pPr>
+      <w:r>
+        <w:rPr>
+          <w:b/>
+        </w:rPr>
+        <w:t>vector&lt;vector&lt;int&gt;&gt; *find_scc();</w:t>
+      </w:r>
+    </w:p>
+    <w:p>
+      <w:pPr>
+        <w:pStyle w:val="ListParagraph"/>
+        <w:numPr>
+          <w:ilvl w:val="0"/>
+          <w:numId w:val="11"/>
+        </w:numPr>
+        <w:rPr>
+          <w:b/>
+        </w:rPr>
+      </w:pPr>
+      <w:r>
+        <w:rPr>
+          <w:b/>
+        </w:rPr>
+        <w:t>int *topo_sort(Graph *graph);</w:t>
+      </w:r>
+    </w:p>
+    <w:p>
+      <w:pPr>
+        <w:pStyle w:val="ListParagraph"/>
+        <w:numPr>
+          <w:ilvl w:val="0"/>
+          <w:numId w:val="11"/>
+        </w:numPr>
+        <w:rPr>
+          <w:b/>
+        </w:rPr>
+      </w:pPr>
+      <w:r>
+        <w:rPr>
+          <w:b/>
+        </w:rPr>
+        <w:t>void topoSortUtil(int, Graph *, stack&lt;int&gt; *, bool[]);</w:t>
+      </w:r>
+    </w:p>
+    <w:p>
+      <w:pPr>
+        <w:rPr>
+          <w:b/>
+        </w:rPr>
+      </w:pPr>
+      <w:r>
+        <w:rPr>
+          <w:b/>
+        </w:rPr>
+        <w:t>Implementation:</w:t>
+      </w:r>
+    </w:p>
+    <w:p>
+      <w:r>
+        <w:t xml:space="preserve">The method </w:t>
+      </w:r>
+      <w:r>
+        <w:rPr>
+          <w:b/>
+        </w:rPr>
+        <w:t>is_semi_connected</w:t>
+      </w:r>
+      <w:r>
+        <w:t xml:space="preserve"> implements this problem. First Tarjan’s SCC algorithm (via find_scc method) is used to find the list of all connected components. Then the component graph is created. There is an edge in the component graph if in the original graph there is an edge (u, v) such that u and v belong to different components. In this way all the edges of the original graph are traversed through and required edges are added to the component graph.</w:t>
+      </w:r>
+    </w:p>
+    <w:p>
+      <w:r>
+        <w:t xml:space="preserve">Then topological order of the component graph is found out using </w:t>
+      </w:r>
+      <w:r>
+        <w:rPr>
+          <w:b/>
+        </w:rPr>
+        <w:t>topo_sort</w:t>
+      </w:r>
+      <w:r>
+        <w:t xml:space="preserve"> method. </w:t>
+      </w:r>
+    </w:p>
+    <w:p>
+      <w:r>
+        <w:t>In the order found in topo sort, we iterate through all the vertices and check if there is an edge between two vertices v</w:t>
+      </w:r>
+      <w:r>
+        <w:rPr>
+          <w:vertAlign w:val="subscript"/>
+        </w:rPr>
+        <w:t>i</w:t>
+      </w:r>
+      <w:r>
+        <w:t xml:space="preserve"> and v</w:t>
+      </w:r>
+      <w:r>
+        <w:rPr>
+          <w:vertAlign w:val="subscript"/>
+        </w:rPr>
+        <w:t>i+1</w:t>
+      </w:r>
+      <w:r>
+        <w:t>. If in any case we find that such an edge does not exist, we declare the graph to be not semi connected. Otherwise we declare it to be semi connected.</w:t>
+      </w:r>
+    </w:p>
+    <w:p/>
+    <w:p/>
+    <w:p/>
+    <w:p/>
+    <w:p/>
+    <w:p/>
+    <w:p/>
+    <w:p/>
+    <w:p>
       <w:bookmarkStart w:id="0" w:name="_GoBack"/>
       <w:bookmarkEnd w:id="0"/>
     </w:p>
@@ -4741,6 +5452,92 @@
     </w:lvl>
   </w:abstractNum>
   <w:abstractNum w:abstractNumId="7">
+    <w:nsid w:val="5BBB6783"/>
+    <w:multiLevelType w:val="hybridMultilevel"/>
+    <w:tmpl w:val="B4AE1B46"/>
+    <w:lvl w:ilvl="0" w:tplc="4009000F">
+      <w:start w:val="1"/>
+      <w:numFmt w:val="decimal"/>
+      <w:lvlText w:val="%1."/>
+      <w:lvlJc w:val="left"/>
+      <w:pPr>
+        <w:ind w:left="720" w:hanging="360"/>
+      </w:pPr>
+    </w:lvl>
+    <w:lvl w:ilvl="1" w:tplc="40090019" w:tentative="1">
+      <w:start w:val="1"/>
+      <w:numFmt w:val="lowerLetter"/>
+      <w:lvlText w:val="%2."/>
+      <w:lvlJc w:val="left"/>
+      <w:pPr>
+        <w:ind w:left="1440" w:hanging="360"/>
+      </w:pPr>
+    </w:lvl>
+    <w:lvl w:ilvl="2" w:tplc="4009001B" w:tentative="1">
+      <w:start w:val="1"/>
+      <w:numFmt w:val="lowerRoman"/>
+      <w:lvlText w:val="%3."/>
+      <w:lvlJc w:val="right"/>
+      <w:pPr>
+        <w:ind w:left="2160" w:hanging="180"/>
+      </w:pPr>
+    </w:lvl>
+    <w:lvl w:ilvl="3" w:tplc="4009000F" w:tentative="1">
+      <w:start w:val="1"/>
+      <w:numFmt w:val="decimal"/>
+      <w:lvlText w:val="%4."/>
+      <w:lvlJc w:val="left"/>
+      <w:pPr>
+        <w:ind w:left="2880" w:hanging="360"/>
+      </w:pPr>
+    </w:lvl>
+    <w:lvl w:ilvl="4" w:tplc="40090019" w:tentative="1">
+      <w:start w:val="1"/>
+      <w:numFmt w:val="lowerLetter"/>
+      <w:lvlText w:val="%5."/>
+      <w:lvlJc w:val="left"/>
+      <w:pPr>
+        <w:ind w:left="3600" w:hanging="360"/>
+      </w:pPr>
+    </w:lvl>
+    <w:lvl w:ilvl="5" w:tplc="4009001B" w:tentative="1">
+      <w:start w:val="1"/>
+      <w:numFmt w:val="lowerRoman"/>
+      <w:lvlText w:val="%6."/>
+      <w:lvlJc w:val="right"/>
+      <w:pPr>
+        <w:ind w:left="4320" w:hanging="180"/>
+      </w:pPr>
+    </w:lvl>
+    <w:lvl w:ilvl="6" w:tplc="4009000F" w:tentative="1">
+      <w:start w:val="1"/>
+      <w:numFmt w:val="decimal"/>
+      <w:lvlText w:val="%7."/>
+      <w:lvlJc w:val="left"/>
+      <w:pPr>
+        <w:ind w:left="5040" w:hanging="360"/>
+      </w:pPr>
+    </w:lvl>
+    <w:lvl w:ilvl="7" w:tplc="40090019" w:tentative="1">
+      <w:start w:val="1"/>
+      <w:numFmt w:val="lowerLetter"/>
+      <w:lvlText w:val="%8."/>
+      <w:lvlJc w:val="left"/>
+      <w:pPr>
+        <w:ind w:left="5760" w:hanging="360"/>
+      </w:pPr>
+    </w:lvl>
+    <w:lvl w:ilvl="8" w:tplc="4009001B" w:tentative="1">
+      <w:start w:val="1"/>
+      <w:numFmt w:val="lowerRoman"/>
+      <w:lvlText w:val="%9."/>
+      <w:lvlJc w:val="right"/>
+      <w:pPr>
+        <w:ind w:left="6480" w:hanging="180"/>
+      </w:pPr>
+    </w:lvl>
+  </w:abstractNum>
+  <w:abstractNum w:abstractNumId="8">
     <w:nsid w:val="5F406B0C"/>
     <w:multiLevelType w:val="hybridMultilevel"/>
     <w:tmpl w:val="FE0A58F8"/>
@@ -4829,7 +5626,96 @@
       </w:pPr>
     </w:lvl>
   </w:abstractNum>
-  <w:abstractNum w:abstractNumId="8">
+  <w:abstractNum w:abstractNumId="9">
+    <w:nsid w:val="664F3722"/>
+    <w:multiLevelType w:val="hybridMultilevel"/>
+    <w:tmpl w:val="13BC6BBA"/>
+    <w:lvl w:ilvl="0" w:tplc="4009000F">
+      <w:start w:val="1"/>
+      <w:numFmt w:val="decimal"/>
+      <w:lvlText w:val="%1."/>
+      <w:lvlJc w:val="left"/>
+      <w:pPr>
+        <w:ind w:left="720" w:hanging="360"/>
+      </w:pPr>
+      <w:rPr>
+        <w:rFonts w:hint="default"/>
+      </w:rPr>
+    </w:lvl>
+    <w:lvl w:ilvl="1" w:tplc="40090019" w:tentative="1">
+      <w:start w:val="1"/>
+      <w:numFmt w:val="lowerLetter"/>
+      <w:lvlText w:val="%2."/>
+      <w:lvlJc w:val="left"/>
+      <w:pPr>
+        <w:ind w:left="1440" w:hanging="360"/>
+      </w:pPr>
+    </w:lvl>
+    <w:lvl w:ilvl="2" w:tplc="4009001B" w:tentative="1">
+      <w:start w:val="1"/>
+      <w:numFmt w:val="lowerRoman"/>
+      <w:lvlText w:val="%3."/>
+      <w:lvlJc w:val="right"/>
+      <w:pPr>
+        <w:ind w:left="2160" w:hanging="180"/>
+      </w:pPr>
+    </w:lvl>
+    <w:lvl w:ilvl="3" w:tplc="4009000F" w:tentative="1">
+      <w:start w:val="1"/>
+      <w:numFmt w:val="decimal"/>
+      <w:lvlText w:val="%4."/>
+      <w:lvlJc w:val="left"/>
+      <w:pPr>
+        <w:ind w:left="2880" w:hanging="360"/>
+      </w:pPr>
+    </w:lvl>
+    <w:lvl w:ilvl="4" w:tplc="40090019" w:tentative="1">
+      <w:start w:val="1"/>
+      <w:numFmt w:val="lowerLetter"/>
+      <w:lvlText w:val="%5."/>
+      <w:lvlJc w:val="left"/>
+      <w:pPr>
+        <w:ind w:left="3600" w:hanging="360"/>
+      </w:pPr>
+    </w:lvl>
+    <w:lvl w:ilvl="5" w:tplc="4009001B" w:tentative="1">
+      <w:start w:val="1"/>
+      <w:numFmt w:val="lowerRoman"/>
+      <w:lvlText w:val="%6."/>
+      <w:lvlJc w:val="right"/>
+      <w:pPr>
+        <w:ind w:left="4320" w:hanging="180"/>
+      </w:pPr>
+    </w:lvl>
+    <w:lvl w:ilvl="6" w:tplc="4009000F" w:tentative="1">
+      <w:start w:val="1"/>
+      <w:numFmt w:val="decimal"/>
+      <w:lvlText w:val="%7."/>
+      <w:lvlJc w:val="left"/>
+      <w:pPr>
+        <w:ind w:left="5040" w:hanging="360"/>
+      </w:pPr>
+    </w:lvl>
+    <w:lvl w:ilvl="7" w:tplc="40090019" w:tentative="1">
+      <w:start w:val="1"/>
+      <w:numFmt w:val="lowerLetter"/>
+      <w:lvlText w:val="%8."/>
+      <w:lvlJc w:val="left"/>
+      <w:pPr>
+        <w:ind w:left="5760" w:hanging="360"/>
+      </w:pPr>
+    </w:lvl>
+    <w:lvl w:ilvl="8" w:tplc="4009001B" w:tentative="1">
+      <w:start w:val="1"/>
+      <w:numFmt w:val="lowerRoman"/>
+      <w:lvlText w:val="%9."/>
+      <w:lvlJc w:val="right"/>
+      <w:pPr>
+        <w:ind w:left="6480" w:hanging="180"/>
+      </w:pPr>
+    </w:lvl>
+  </w:abstractNum>
+  <w:abstractNum w:abstractNumId="10">
     <w:nsid w:val="66EF1F60"/>
     <w:multiLevelType w:val="hybridMultilevel"/>
     <w:tmpl w:val="A0BA9E40"/>
@@ -4922,7 +5808,7 @@
     <w:abstractNumId w:val="4"/>
   </w:num>
   <w:num w:numId="3">
-    <w:abstractNumId w:val="8"/>
+    <w:abstractNumId w:val="10"/>
   </w:num>
   <w:num w:numId="4">
     <w:abstractNumId w:val="3"/>
@@ -4931,7 +5817,7 @@
     <w:abstractNumId w:val="1"/>
   </w:num>
   <w:num w:numId="6">
-    <w:abstractNumId w:val="7"/>
+    <w:abstractNumId w:val="8"/>
   </w:num>
   <w:num w:numId="7">
     <w:abstractNumId w:val="2"/>
@@ -4941,6 +5827,12 @@
   </w:num>
   <w:num w:numId="9">
     <w:abstractNumId w:val="6"/>
+  </w:num>
+  <w:num w:numId="10">
+    <w:abstractNumId w:val="9"/>
+  </w:num>
+  <w:num w:numId="11">
+    <w:abstractNumId w:val="7"/>
   </w:num>
 </w:numbering>
 </file>

</xml_diff>

<commit_message>
Fixed a problem in dijstra's algo by eliminating unnecesary edge relaxations and updated doc
</commit_message>
<xml_diff>
--- a/Graph_Documentation.docx
+++ b/Graph_Documentation.docx
@@ -83,12 +83,28 @@
           <w:sz w:val="44"/>
         </w:rPr>
       </w:pPr>
+      <w:proofErr w:type="spellStart"/>
       <w:r>
         <w:rPr>
           <w:sz w:val="44"/>
         </w:rPr>
-        <w:t>Abhijeet Padhy</w:t>
-      </w:r>
+        <w:t>Abhijeet</w:t>
+      </w:r>
+      <w:proofErr w:type="spellEnd"/>
+      <w:r>
+        <w:rPr>
+          <w:sz w:val="44"/>
+        </w:rPr>
+        <w:t xml:space="preserve"> </w:t>
+      </w:r>
+      <w:proofErr w:type="spellStart"/>
+      <w:r>
+        <w:rPr>
+          <w:sz w:val="44"/>
+        </w:rPr>
+        <w:t>Padhy</w:t>
+      </w:r>
+      <w:proofErr w:type="spellEnd"/>
     </w:p>
     <w:p>
       <w:pPr>
@@ -172,7 +188,15 @@
         </w:numPr>
       </w:pPr>
       <w:r>
-        <w:t>Strongly connected components using Tarjan’s Algorithm</w:t>
+        <w:t xml:space="preserve">Strongly connected components using </w:t>
+      </w:r>
+      <w:proofErr w:type="spellStart"/>
+      <w:r>
+        <w:t>Tarjan’s</w:t>
+      </w:r>
+      <w:proofErr w:type="spellEnd"/>
+      <w:r>
+        <w:t xml:space="preserve"> Algorithm</w:t>
       </w:r>
     </w:p>
     <w:p>
@@ -207,8 +231,13 @@
           <w:numId w:val="1"/>
         </w:numPr>
       </w:pPr>
-      <w:r>
-        <w:t>Dijsktra’s shortest path algorithm</w:t>
+      <w:proofErr w:type="spellStart"/>
+      <w:r>
+        <w:t>Dijsktra’s</w:t>
+      </w:r>
+      <w:proofErr w:type="spellEnd"/>
+      <w:r>
+        <w:t xml:space="preserve"> shortest path algorithm</w:t>
       </w:r>
     </w:p>
     <w:p/>
@@ -471,7 +500,23 @@
     </w:p>
     <w:p>
       <w:r>
-        <w:t>Here everything is same as the previous case except the fact that each row now contains a weight value. Thus each row consists of &lt;src vertex&gt; &lt;dest vertex&gt; &lt;weight of the edge&gt;.</w:t>
+        <w:t>Here everything is same as the previous case except the fact that each row now contains a weight value. Thus each row consists of &lt;</w:t>
+      </w:r>
+      <w:proofErr w:type="spellStart"/>
+      <w:r>
+        <w:t>src</w:t>
+      </w:r>
+      <w:proofErr w:type="spellEnd"/>
+      <w:r>
+        <w:t xml:space="preserve"> vertex&gt; &lt;</w:t>
+      </w:r>
+      <w:proofErr w:type="spellStart"/>
+      <w:r>
+        <w:t>dest</w:t>
+      </w:r>
+      <w:proofErr w:type="spellEnd"/>
+      <w:r>
+        <w:t xml:space="preserve"> vertex&gt; &lt;weight of the edge&gt;.</w:t>
       </w:r>
     </w:p>
     <w:p>
@@ -961,11 +1006,75 @@
         </w:rPr>
         <w:tab/>
       </w:r>
-      <w:r>
-        <w:rPr>
-          <w:b/>
-        </w:rPr>
-        <w:t>void dfs_traversal(bool[], int[], int[], int, FILE *);</w:t>
+      <w:proofErr w:type="gramStart"/>
+      <w:r>
+        <w:rPr>
+          <w:b/>
+        </w:rPr>
+        <w:t>void</w:t>
+      </w:r>
+      <w:proofErr w:type="gramEnd"/>
+      <w:r>
+        <w:rPr>
+          <w:b/>
+        </w:rPr>
+        <w:t xml:space="preserve"> </w:t>
+      </w:r>
+      <w:proofErr w:type="spellStart"/>
+      <w:r>
+        <w:rPr>
+          <w:b/>
+        </w:rPr>
+        <w:t>dfs_traversal</w:t>
+      </w:r>
+      <w:proofErr w:type="spellEnd"/>
+      <w:r>
+        <w:rPr>
+          <w:b/>
+        </w:rPr>
+        <w:t xml:space="preserve">(bool[], </w:t>
+      </w:r>
+      <w:proofErr w:type="spellStart"/>
+      <w:r>
+        <w:rPr>
+          <w:b/>
+        </w:rPr>
+        <w:t>int</w:t>
+      </w:r>
+      <w:proofErr w:type="spellEnd"/>
+      <w:r>
+        <w:rPr>
+          <w:b/>
+        </w:rPr>
+        <w:t xml:space="preserve">[], </w:t>
+      </w:r>
+      <w:proofErr w:type="spellStart"/>
+      <w:r>
+        <w:rPr>
+          <w:b/>
+        </w:rPr>
+        <w:t>int</w:t>
+      </w:r>
+      <w:proofErr w:type="spellEnd"/>
+      <w:r>
+        <w:rPr>
+          <w:b/>
+        </w:rPr>
+        <w:t xml:space="preserve">[], </w:t>
+      </w:r>
+      <w:proofErr w:type="spellStart"/>
+      <w:r>
+        <w:rPr>
+          <w:b/>
+        </w:rPr>
+        <w:t>int</w:t>
+      </w:r>
+      <w:proofErr w:type="spellEnd"/>
+      <w:r>
+        <w:rPr>
+          <w:b/>
+        </w:rPr>
+        <w:t>, FILE *);</w:t>
       </w:r>
     </w:p>
     <w:p>
@@ -981,11 +1090,47 @@
         </w:rPr>
         <w:tab/>
       </w:r>
-      <w:r>
-        <w:rPr>
-          <w:b/>
-        </w:rPr>
-        <w:t>void dfs_traversal(int);</w:t>
+      <w:proofErr w:type="gramStart"/>
+      <w:r>
+        <w:rPr>
+          <w:b/>
+        </w:rPr>
+        <w:t>void</w:t>
+      </w:r>
+      <w:proofErr w:type="gramEnd"/>
+      <w:r>
+        <w:rPr>
+          <w:b/>
+        </w:rPr>
+        <w:t xml:space="preserve"> </w:t>
+      </w:r>
+      <w:proofErr w:type="spellStart"/>
+      <w:r>
+        <w:rPr>
+          <w:b/>
+        </w:rPr>
+        <w:t>dfs_traversal</w:t>
+      </w:r>
+      <w:proofErr w:type="spellEnd"/>
+      <w:r>
+        <w:rPr>
+          <w:b/>
+        </w:rPr>
+        <w:t>(</w:t>
+      </w:r>
+      <w:proofErr w:type="spellStart"/>
+      <w:r>
+        <w:rPr>
+          <w:b/>
+        </w:rPr>
+        <w:t>int</w:t>
+      </w:r>
+      <w:proofErr w:type="spellEnd"/>
+      <w:r>
+        <w:rPr>
+          <w:b/>
+        </w:rPr>
+        <w:t>);</w:t>
       </w:r>
     </w:p>
     <w:p>
@@ -1011,8 +1156,13 @@
         </w:numPr>
         <w:spacing w:after="0" w:line="240" w:lineRule="auto"/>
       </w:pPr>
-      <w:r>
-        <w:t>visited array is used to keep track of nodes that are already visited.</w:t>
+      <w:proofErr w:type="gramStart"/>
+      <w:r>
+        <w:t>visited</w:t>
+      </w:r>
+      <w:proofErr w:type="gramEnd"/>
+      <w:r>
+        <w:t xml:space="preserve"> array is used to keep track of nodes that are already visited.</w:t>
       </w:r>
     </w:p>
     <w:p>
@@ -1024,9 +1174,13 @@
         </w:numPr>
         <w:spacing w:after="0" w:line="240" w:lineRule="auto"/>
       </w:pPr>
+      <w:proofErr w:type="spellStart"/>
+      <w:proofErr w:type="gramStart"/>
       <w:r>
         <w:t>discovery_time</w:t>
       </w:r>
+      <w:proofErr w:type="spellEnd"/>
+      <w:proofErr w:type="gramEnd"/>
       <w:r>
         <w:t xml:space="preserve"> array is used to store the time when the node was visited for the first time.</w:t>
       </w:r>
@@ -1040,9 +1194,13 @@
         </w:numPr>
         <w:spacing w:after="0" w:line="240" w:lineRule="auto"/>
       </w:pPr>
+      <w:proofErr w:type="spellStart"/>
+      <w:proofErr w:type="gramStart"/>
       <w:r>
         <w:t>finish_time</w:t>
       </w:r>
+      <w:proofErr w:type="spellEnd"/>
+      <w:proofErr w:type="gramEnd"/>
       <w:r>
         <w:t xml:space="preserve"> array is used to store the time when the traversal leaves the node.</w:t>
       </w:r>
@@ -1057,7 +1215,15 @@
         <w:spacing w:after="0" w:line="240" w:lineRule="auto"/>
       </w:pPr>
       <w:r>
-        <w:t>First call dfs traversal on the vertex provided by user.</w:t>
+        <w:t xml:space="preserve">First call </w:t>
+      </w:r>
+      <w:proofErr w:type="spellStart"/>
+      <w:r>
+        <w:t>dfs</w:t>
+      </w:r>
+      <w:proofErr w:type="spellEnd"/>
+      <w:r>
+        <w:t xml:space="preserve"> traversal on the vertex provided by user.</w:t>
       </w:r>
     </w:p>
     <w:p>
@@ -1070,7 +1236,15 @@
         <w:spacing w:after="0" w:line="240" w:lineRule="auto"/>
       </w:pPr>
       <w:r>
-        <w:t>In case the graph has disconnected components, we need to call traversal on them too. So we make use of a loop to run dfs traversal on those nodes which are not visited.</w:t>
+        <w:t xml:space="preserve">In case the graph has disconnected components, we need to call traversal on them too. So we make use of a loop to run </w:t>
+      </w:r>
+      <w:proofErr w:type="spellStart"/>
+      <w:r>
+        <w:t>dfs</w:t>
+      </w:r>
+      <w:proofErr w:type="spellEnd"/>
+      <w:r>
+        <w:t xml:space="preserve"> traversal on those nodes which are not visited.</w:t>
       </w:r>
     </w:p>
     <w:p>
@@ -1096,7 +1270,15 @@
         <w:spacing w:after="0" w:line="240" w:lineRule="auto"/>
       </w:pPr>
       <w:r>
-        <w:t>Update the discovery_time.</w:t>
+        <w:t xml:space="preserve">Update the </w:t>
+      </w:r>
+      <w:proofErr w:type="spellStart"/>
+      <w:r>
+        <w:t>discovery_time</w:t>
+      </w:r>
+      <w:proofErr w:type="spellEnd"/>
+      <w:r>
+        <w:t>.</w:t>
       </w:r>
     </w:p>
     <w:p>
@@ -1109,7 +1291,15 @@
         <w:spacing w:after="0" w:line="240" w:lineRule="auto"/>
       </w:pPr>
       <w:r>
-        <w:t>We call further dfs traversal on nodes adjacent to the current node provided the adjacent node is not already visited.</w:t>
+        <w:t xml:space="preserve">We call further </w:t>
+      </w:r>
+      <w:proofErr w:type="spellStart"/>
+      <w:r>
+        <w:t>dfs</w:t>
+      </w:r>
+      <w:proofErr w:type="spellEnd"/>
+      <w:r>
+        <w:t xml:space="preserve"> traversal on nodes adjacent to the current node provided the adjacent node is not already visited.</w:t>
       </w:r>
     </w:p>
     <w:p>
@@ -1122,8 +1312,21 @@
         <w:spacing w:after="0" w:line="240" w:lineRule="auto"/>
       </w:pPr>
       <w:r>
-        <w:t>Before leaving the current vertex, at the end of the function call, we update the finish_time .</w:t>
-      </w:r>
+        <w:t xml:space="preserve">Before leaving the current vertex, at the end of the function call, we update the </w:t>
+      </w:r>
+      <w:proofErr w:type="spellStart"/>
+      <w:r>
+        <w:t>finish_</w:t>
+      </w:r>
+      <w:proofErr w:type="gramStart"/>
+      <w:r>
+        <w:t>time</w:t>
+      </w:r>
+      <w:proofErr w:type="spellEnd"/>
+      <w:r>
+        <w:t xml:space="preserve"> .</w:t>
+      </w:r>
+      <w:proofErr w:type="gramEnd"/>
     </w:p>
     <w:p>
       <w:pPr>
@@ -1411,7 +1614,15 @@
       </w:pPr>
       <w:r>
         <w:lastRenderedPageBreak/>
-        <w:t>Strongly connected components using Tarjan’s Algorithm</w:t>
+        <w:t xml:space="preserve">Strongly connected components using </w:t>
+      </w:r>
+      <w:proofErr w:type="spellStart"/>
+      <w:r>
+        <w:t>Tarjan’s</w:t>
+      </w:r>
+      <w:proofErr w:type="spellEnd"/>
+      <w:r>
+        <w:t xml:space="preserve"> Algorithm</w:t>
       </w:r>
     </w:p>
     <w:p>
@@ -1500,12 +1711,34 @@
         <w:rPr>
           <w:b/>
         </w:rPr>
-        <w:t>Q2. Find all strongly connected components using Tarjan’s algorithm.</w:t>
-      </w:r>
-    </w:p>
-    <w:p>
-      <w:r>
-        <w:t xml:space="preserve">Use option 6 to find out the strongly connected components using Tarjan’s Algorithm. The output of this method produces an image of the form shown in </w:t>
+        <w:t xml:space="preserve">Q2. Find all strongly connected components using </w:t>
+      </w:r>
+      <w:proofErr w:type="spellStart"/>
+      <w:r>
+        <w:rPr>
+          <w:b/>
+        </w:rPr>
+        <w:t>Tarjan’s</w:t>
+      </w:r>
+      <w:proofErr w:type="spellEnd"/>
+      <w:r>
+        <w:rPr>
+          <w:b/>
+        </w:rPr>
+        <w:t xml:space="preserve"> algorithm.</w:t>
+      </w:r>
+    </w:p>
+    <w:p>
+      <w:r>
+        <w:t xml:space="preserve">Use option 6 to find out the strongly connected components using </w:t>
+      </w:r>
+      <w:proofErr w:type="spellStart"/>
+      <w:r>
+        <w:t>Tarjan’s</w:t>
+      </w:r>
+      <w:proofErr w:type="spellEnd"/>
+      <w:r>
+        <w:t xml:space="preserve"> Algorithm. The output of this method produces an image of the form shown in </w:t>
       </w:r>
       <w:r>
         <w:t>right</w:t>
@@ -1534,11 +1767,47 @@
           <w:b/>
         </w:rPr>
       </w:pPr>
-      <w:r>
-        <w:rPr>
-          <w:b/>
-        </w:rPr>
-        <w:t>vector&lt;vector&lt;int&gt;&gt; *find_scc();</w:t>
+      <w:proofErr w:type="gramStart"/>
+      <w:r>
+        <w:rPr>
+          <w:b/>
+        </w:rPr>
+        <w:t>vector&lt;</w:t>
+      </w:r>
+      <w:proofErr w:type="gramEnd"/>
+      <w:r>
+        <w:rPr>
+          <w:b/>
+        </w:rPr>
+        <w:t>vector&lt;</w:t>
+      </w:r>
+      <w:proofErr w:type="spellStart"/>
+      <w:r>
+        <w:rPr>
+          <w:b/>
+        </w:rPr>
+        <w:t>int</w:t>
+      </w:r>
+      <w:proofErr w:type="spellEnd"/>
+      <w:r>
+        <w:rPr>
+          <w:b/>
+        </w:rPr>
+        <w:t>&gt;&gt; *</w:t>
+      </w:r>
+      <w:proofErr w:type="spellStart"/>
+      <w:r>
+        <w:rPr>
+          <w:b/>
+        </w:rPr>
+        <w:t>find_scc</w:t>
+      </w:r>
+      <w:proofErr w:type="spellEnd"/>
+      <w:r>
+        <w:rPr>
+          <w:b/>
+        </w:rPr>
+        <w:t>();</w:t>
       </w:r>
     </w:p>
     <w:p>
@@ -1560,11 +1829,103 @@
           <w:b/>
         </w:rPr>
       </w:pPr>
-      <w:r>
-        <w:rPr>
-          <w:b/>
-        </w:rPr>
-        <w:t>void find_scc(int, bool[], int[], bool[], stack&lt;int&gt;*, int[], vector&lt;vector&lt;int&gt;&gt;*);</w:t>
+      <w:proofErr w:type="gramStart"/>
+      <w:r>
+        <w:rPr>
+          <w:b/>
+        </w:rPr>
+        <w:t>void</w:t>
+      </w:r>
+      <w:proofErr w:type="gramEnd"/>
+      <w:r>
+        <w:rPr>
+          <w:b/>
+        </w:rPr>
+        <w:t xml:space="preserve"> </w:t>
+      </w:r>
+      <w:proofErr w:type="spellStart"/>
+      <w:r>
+        <w:rPr>
+          <w:b/>
+        </w:rPr>
+        <w:t>find_scc</w:t>
+      </w:r>
+      <w:proofErr w:type="spellEnd"/>
+      <w:r>
+        <w:rPr>
+          <w:b/>
+        </w:rPr>
+        <w:t>(</w:t>
+      </w:r>
+      <w:proofErr w:type="spellStart"/>
+      <w:r>
+        <w:rPr>
+          <w:b/>
+        </w:rPr>
+        <w:t>int</w:t>
+      </w:r>
+      <w:proofErr w:type="spellEnd"/>
+      <w:r>
+        <w:rPr>
+          <w:b/>
+        </w:rPr>
+        <w:t xml:space="preserve">, bool[], </w:t>
+      </w:r>
+      <w:proofErr w:type="spellStart"/>
+      <w:r>
+        <w:rPr>
+          <w:b/>
+        </w:rPr>
+        <w:t>int</w:t>
+      </w:r>
+      <w:proofErr w:type="spellEnd"/>
+      <w:r>
+        <w:rPr>
+          <w:b/>
+        </w:rPr>
+        <w:t>[], bool[], stack&lt;</w:t>
+      </w:r>
+      <w:proofErr w:type="spellStart"/>
+      <w:r>
+        <w:rPr>
+          <w:b/>
+        </w:rPr>
+        <w:t>int</w:t>
+      </w:r>
+      <w:proofErr w:type="spellEnd"/>
+      <w:r>
+        <w:rPr>
+          <w:b/>
+        </w:rPr>
+        <w:t xml:space="preserve">&gt;*, </w:t>
+      </w:r>
+      <w:proofErr w:type="spellStart"/>
+      <w:r>
+        <w:rPr>
+          <w:b/>
+        </w:rPr>
+        <w:t>int</w:t>
+      </w:r>
+      <w:proofErr w:type="spellEnd"/>
+      <w:r>
+        <w:rPr>
+          <w:b/>
+        </w:rPr>
+        <w:t>[], vector&lt;vector&lt;</w:t>
+      </w:r>
+      <w:proofErr w:type="spellStart"/>
+      <w:r>
+        <w:rPr>
+          <w:b/>
+        </w:rPr>
+        <w:t>int</w:t>
+      </w:r>
+      <w:proofErr w:type="spellEnd"/>
+      <w:r>
+        <w:rPr>
+          <w:b/>
+        </w:rPr>
+        <w:t>&gt;&gt;*);</w:t>
       </w:r>
     </w:p>
     <w:p>
@@ -1586,11 +1947,47 @@
           <w:b/>
         </w:rPr>
       </w:pPr>
-      <w:r>
-        <w:rPr>
-          <w:b/>
-        </w:rPr>
-        <w:t>void output_scc(vector&lt;vector&lt;int&gt;&gt; *);</w:t>
+      <w:proofErr w:type="gramStart"/>
+      <w:r>
+        <w:rPr>
+          <w:b/>
+        </w:rPr>
+        <w:t>void</w:t>
+      </w:r>
+      <w:proofErr w:type="gramEnd"/>
+      <w:r>
+        <w:rPr>
+          <w:b/>
+        </w:rPr>
+        <w:t xml:space="preserve"> </w:t>
+      </w:r>
+      <w:proofErr w:type="spellStart"/>
+      <w:r>
+        <w:rPr>
+          <w:b/>
+        </w:rPr>
+        <w:t>output_scc</w:t>
+      </w:r>
+      <w:proofErr w:type="spellEnd"/>
+      <w:r>
+        <w:rPr>
+          <w:b/>
+        </w:rPr>
+        <w:t>(vector&lt;vector&lt;</w:t>
+      </w:r>
+      <w:proofErr w:type="spellStart"/>
+      <w:r>
+        <w:rPr>
+          <w:b/>
+        </w:rPr>
+        <w:t>int</w:t>
+      </w:r>
+      <w:proofErr w:type="spellEnd"/>
+      <w:r>
+        <w:rPr>
+          <w:b/>
+        </w:rPr>
+        <w:t>&gt;&gt; *);</w:t>
       </w:r>
     </w:p>
     <w:p>
@@ -1634,29 +2031,44 @@
       <w:pPr>
         <w:spacing w:after="0" w:line="240" w:lineRule="auto"/>
       </w:pPr>
-      <w:r>
-        <w:t>Low(v) is the lowest numbered vertex that is reachable from v</w:t>
-      </w:r>
-    </w:p>
-    <w:p>
-      <w:pPr>
-        <w:spacing w:after="0" w:line="240" w:lineRule="auto"/>
-      </w:pPr>
-      <w:r>
-        <w:t>by taking zero or more tree edges and then possibly one back edge (in that order).</w:t>
-      </w:r>
-    </w:p>
-    <w:p>
-      <w:pPr>
-        <w:spacing w:after="0" w:line="240" w:lineRule="auto"/>
-      </w:pPr>
-    </w:p>
-    <w:p>
-      <w:pPr>
-        <w:spacing w:after="0" w:line="240" w:lineRule="auto"/>
-      </w:pPr>
-      <w:r>
-        <w:t xml:space="preserve">Low(v) is the minimum of </w:t>
+      <w:proofErr w:type="gramStart"/>
+      <w:r>
+        <w:t>Low(</w:t>
+      </w:r>
+      <w:proofErr w:type="gramEnd"/>
+      <w:r>
+        <w:t>v) is the lowest numbered vertex that is reachable from v</w:t>
+      </w:r>
+    </w:p>
+    <w:p>
+      <w:pPr>
+        <w:spacing w:after="0" w:line="240" w:lineRule="auto"/>
+      </w:pPr>
+      <w:proofErr w:type="gramStart"/>
+      <w:r>
+        <w:t>by</w:t>
+      </w:r>
+      <w:proofErr w:type="gramEnd"/>
+      <w:r>
+        <w:t xml:space="preserve"> taking zero or more tree edges and then possibly one back edge (in that order).</w:t>
+      </w:r>
+    </w:p>
+    <w:p>
+      <w:pPr>
+        <w:spacing w:after="0" w:line="240" w:lineRule="auto"/>
+      </w:pPr>
+    </w:p>
+    <w:p>
+      <w:pPr>
+        <w:spacing w:after="0" w:line="240" w:lineRule="auto"/>
+      </w:pPr>
+      <w:proofErr w:type="gramStart"/>
+      <w:r>
+        <w:t>Low(</w:t>
+      </w:r>
+      <w:proofErr w:type="gramEnd"/>
+      <w:r>
+        <w:t xml:space="preserve">v) is the minimum of </w:t>
       </w:r>
     </w:p>
     <w:p>
@@ -1682,7 +2094,15 @@
         <w:spacing w:after="0" w:line="240" w:lineRule="auto"/>
       </w:pPr>
       <w:r>
-        <w:t>The lowest DFS number of all w’s such that (v,w) is a back edge</w:t>
+        <w:t>The lowest DFS number of all w’s such that (</w:t>
+      </w:r>
+      <w:proofErr w:type="spellStart"/>
+      <w:r>
+        <w:t>v,w</w:t>
+      </w:r>
+      <w:proofErr w:type="spellEnd"/>
+      <w:r>
+        <w:t>) is a back edge</w:t>
       </w:r>
     </w:p>
     <w:p>
@@ -1695,7 +2115,15 @@
         <w:spacing w:after="0" w:line="240" w:lineRule="auto"/>
       </w:pPr>
       <w:r>
-        <w:t>The lowest Low(v) among all tree edges(v, w).</w:t>
+        <w:t xml:space="preserve">The lowest </w:t>
+      </w:r>
+      <w:proofErr w:type="gramStart"/>
+      <w:r>
+        <w:t>Low(</w:t>
+      </w:r>
+      <w:proofErr w:type="gramEnd"/>
+      <w:r>
+        <w:t>v) among all tree edges(v, w).</w:t>
       </w:r>
     </w:p>
     <w:p>
@@ -1708,11 +2136,16 @@
       <w:pPr>
         <w:spacing w:after="0" w:line="240" w:lineRule="auto"/>
       </w:pPr>
+      <w:proofErr w:type="gramStart"/>
       <w:r>
         <w:t>v</w:t>
       </w:r>
       <w:r>
-        <w:t xml:space="preserve">isited array stores whether a vertex is visited or not. </w:t>
+        <w:t>isited</w:t>
+      </w:r>
+      <w:proofErr w:type="gramEnd"/>
+      <w:r>
+        <w:t xml:space="preserve"> array stores whether a vertex is visited or not. </w:t>
       </w:r>
       <w:r>
         <w:t>Initially all the vertices are unvisited.</w:t>
@@ -1722,11 +2155,16 @@
       <w:pPr>
         <w:spacing w:after="0" w:line="240" w:lineRule="auto"/>
       </w:pPr>
+      <w:proofErr w:type="gramStart"/>
       <w:r>
         <w:t>d</w:t>
       </w:r>
       <w:r>
-        <w:t xml:space="preserve">isc array stores </w:t>
+        <w:t>isc</w:t>
+      </w:r>
+      <w:proofErr w:type="gramEnd"/>
+      <w:r>
+        <w:t xml:space="preserve"> array stores </w:t>
       </w:r>
       <w:r>
         <w:t>DFS number of a vertex.</w:t>
@@ -1736,16 +2174,28 @@
       <w:pPr>
         <w:spacing w:after="0" w:line="240" w:lineRule="auto"/>
       </w:pPr>
-      <w:r>
-        <w:t>low array stores low number of a vertex.</w:t>
-      </w:r>
-    </w:p>
-    <w:p>
-      <w:pPr>
-        <w:spacing w:after="0" w:line="240" w:lineRule="auto"/>
-      </w:pPr>
-      <w:r>
-        <w:t>stk is a stack which stores the elements of a particular component.</w:t>
+      <w:proofErr w:type="gramStart"/>
+      <w:r>
+        <w:t>low</w:t>
+      </w:r>
+      <w:proofErr w:type="gramEnd"/>
+      <w:r>
+        <w:t xml:space="preserve"> array stores low number of a vertex.</w:t>
+      </w:r>
+    </w:p>
+    <w:p>
+      <w:pPr>
+        <w:spacing w:after="0" w:line="240" w:lineRule="auto"/>
+      </w:pPr>
+      <w:proofErr w:type="spellStart"/>
+      <w:proofErr w:type="gramStart"/>
+      <w:r>
+        <w:t>stk</w:t>
+      </w:r>
+      <w:proofErr w:type="spellEnd"/>
+      <w:proofErr w:type="gramEnd"/>
+      <w:r>
+        <w:t xml:space="preserve"> is a stack which stores the elements of a particular component.</w:t>
       </w:r>
     </w:p>
     <w:p>
@@ -1803,7 +2253,15 @@
         <w:spacing w:after="0" w:line="240" w:lineRule="auto"/>
       </w:pPr>
       <w:r>
-        <w:t>Update visited and DFS number. Set low value as dfs number when it is visited for the first time. Add the node to stack.</w:t>
+        <w:t xml:space="preserve">Update visited and DFS number. Set low value as </w:t>
+      </w:r>
+      <w:proofErr w:type="spellStart"/>
+      <w:r>
+        <w:t>dfs</w:t>
+      </w:r>
+      <w:proofErr w:type="spellEnd"/>
+      <w:r>
+        <w:t xml:space="preserve"> number when it is visited for the first time. Add the node to stack.</w:t>
       </w:r>
     </w:p>
     <w:p>
@@ -1842,7 +2300,15 @@
         <w:spacing w:after="0" w:line="240" w:lineRule="auto"/>
       </w:pPr>
       <w:r>
-        <w:t>If it is a back edge, update low value of u as the minimum of low value of u and dfs number of v.</w:t>
+        <w:t xml:space="preserve">If it is a back edge, update low value of u as the minimum of low value of u and </w:t>
+      </w:r>
+      <w:proofErr w:type="spellStart"/>
+      <w:r>
+        <w:t>dfs</w:t>
+      </w:r>
+      <w:proofErr w:type="spellEnd"/>
+      <w:r>
+        <w:t xml:space="preserve"> number of v.</w:t>
       </w:r>
     </w:p>
     <w:p>
@@ -1855,7 +2321,15 @@
         <w:spacing w:after="0" w:line="240" w:lineRule="auto"/>
       </w:pPr>
       <w:r>
-        <w:t xml:space="preserve">If low value of u is equal to dfs number of u, </w:t>
+        <w:t xml:space="preserve">If low value of u is equal to </w:t>
+      </w:r>
+      <w:proofErr w:type="spellStart"/>
+      <w:r>
+        <w:t>dfs</w:t>
+      </w:r>
+      <w:proofErr w:type="spellEnd"/>
+      <w:r>
+        <w:t xml:space="preserve"> number of u, </w:t>
       </w:r>
       <w:r>
         <w:t>start popping all the vertices present in the stack and add them to a vector. This vector contains all the nodes of the component. This vector is then returned.</w:t>
@@ -2220,6 +2694,7 @@
           <w:lang w:eastAsia="x-none" w:bidi="x-none"/>
         </w:rPr>
       </w:pPr>
+      <w:proofErr w:type="spellStart"/>
       <w:r>
         <w:rPr>
           <w:rStyle w:val="Normal"/>
@@ -2236,6 +2711,7 @@
         </w:rPr>
         <w:t>Hhg</w:t>
       </w:r>
+      <w:proofErr w:type="spellEnd"/>
     </w:p>
     <w:p>
       <w:pPr>
@@ -2290,6 +2766,7 @@
           <w:lang w:eastAsia="x-none" w:bidi="x-none"/>
         </w:rPr>
       </w:pPr>
+      <w:proofErr w:type="spellStart"/>
       <w:r>
         <w:rPr>
           <w:rStyle w:val="Normal"/>
@@ -2306,6 +2783,7 @@
         </w:rPr>
         <w:t>Jhg</w:t>
       </w:r>
+      <w:proofErr w:type="spellEnd"/>
     </w:p>
     <w:p>
       <w:pPr>
@@ -3211,21 +3689,65 @@
         <w:jc w:val="both"/>
       </w:pPr>
       <w:r>
-        <w:t>The edges which are removed in the new Graph G’ are shown. After that, the adjacency list representation of the new graph is shown. Also graph.gv file is produced as the output which can be converted to image file using the command:</w:t>
-      </w:r>
-    </w:p>
-    <w:p>
-      <w:pPr>
-        <w:spacing w:after="0" w:line="240" w:lineRule="auto"/>
-        <w:rPr>
-          <w:b/>
-        </w:rPr>
-      </w:pPr>
-      <w:r>
-        <w:rPr>
-          <w:b/>
-        </w:rPr>
-        <w:t>dot -Tpng graph.gv -o compressed_graph.png</w:t>
+        <w:t xml:space="preserve">The edges which are removed in the new Graph G’ are shown. After that, the adjacency list representation of the new graph is shown. Also </w:t>
+      </w:r>
+      <w:proofErr w:type="spellStart"/>
+      <w:r>
+        <w:t>graph.gv</w:t>
+      </w:r>
+      <w:proofErr w:type="spellEnd"/>
+      <w:r>
+        <w:t xml:space="preserve"> file is produced as the output which can be converted to image file using the command:</w:t>
+      </w:r>
+    </w:p>
+    <w:p>
+      <w:pPr>
+        <w:spacing w:after="0" w:line="240" w:lineRule="auto"/>
+        <w:rPr>
+          <w:b/>
+        </w:rPr>
+      </w:pPr>
+      <w:proofErr w:type="gramStart"/>
+      <w:r>
+        <w:rPr>
+          <w:b/>
+        </w:rPr>
+        <w:t>dot</w:t>
+      </w:r>
+      <w:proofErr w:type="gramEnd"/>
+      <w:r>
+        <w:rPr>
+          <w:b/>
+        </w:rPr>
+        <w:t xml:space="preserve"> -</w:t>
+      </w:r>
+      <w:proofErr w:type="spellStart"/>
+      <w:r>
+        <w:rPr>
+          <w:b/>
+        </w:rPr>
+        <w:t>Tpng</w:t>
+      </w:r>
+      <w:proofErr w:type="spellEnd"/>
+      <w:r>
+        <w:rPr>
+          <w:b/>
+        </w:rPr>
+        <w:t xml:space="preserve"> </w:t>
+      </w:r>
+      <w:proofErr w:type="spellStart"/>
+      <w:r>
+        <w:rPr>
+          <w:b/>
+        </w:rPr>
+        <w:t>graph.gv</w:t>
+      </w:r>
+      <w:proofErr w:type="spellEnd"/>
+      <w:r>
+        <w:rPr>
+          <w:b/>
+        </w:rPr>
+        <w:t xml:space="preserve"> -o compressed_graph.png</w:t>
       </w:r>
     </w:p>
     <w:p>
@@ -3283,7 +3805,21 @@
         <w:rPr>
           <w:b/>
         </w:rPr>
-        <w:t>Graph *compress_graph();</w:t>
+        <w:t>Graph *</w:t>
+      </w:r>
+      <w:proofErr w:type="spellStart"/>
+      <w:r>
+        <w:rPr>
+          <w:b/>
+        </w:rPr>
+        <w:t>compress_graph</w:t>
+      </w:r>
+      <w:proofErr w:type="spellEnd"/>
+      <w:r>
+        <w:rPr>
+          <w:b/>
+        </w:rPr>
+        <w:t>();</w:t>
       </w:r>
     </w:p>
     <w:p>
@@ -3302,7 +3838,63 @@
         <w:rPr>
           <w:b/>
         </w:rPr>
-        <w:t>void remove_edges_from_components(Graph *, vector&lt;vector&lt;int&gt;&gt; *, int , int *);</w:t>
+        <w:t xml:space="preserve">void </w:t>
+      </w:r>
+      <w:proofErr w:type="spellStart"/>
+      <w:r>
+        <w:rPr>
+          <w:b/>
+        </w:rPr>
+        <w:t>remove_edges_from_components</w:t>
+      </w:r>
+      <w:proofErr w:type="spellEnd"/>
+      <w:r>
+        <w:rPr>
+          <w:b/>
+        </w:rPr>
+        <w:t>(Graph *, vector&lt;vector&lt;</w:t>
+      </w:r>
+      <w:proofErr w:type="spellStart"/>
+      <w:r>
+        <w:rPr>
+          <w:b/>
+        </w:rPr>
+        <w:t>int</w:t>
+      </w:r>
+      <w:proofErr w:type="spellEnd"/>
+      <w:r>
+        <w:rPr>
+          <w:b/>
+        </w:rPr>
+        <w:t xml:space="preserve">&gt;&gt; *, </w:t>
+      </w:r>
+      <w:proofErr w:type="spellStart"/>
+      <w:r>
+        <w:rPr>
+          <w:b/>
+        </w:rPr>
+        <w:t>int</w:t>
+      </w:r>
+      <w:proofErr w:type="spellEnd"/>
+      <w:r>
+        <w:rPr>
+          <w:b/>
+        </w:rPr>
+        <w:t xml:space="preserve"> , </w:t>
+      </w:r>
+      <w:proofErr w:type="spellStart"/>
+      <w:r>
+        <w:rPr>
+          <w:b/>
+        </w:rPr>
+        <w:t>int</w:t>
+      </w:r>
+      <w:proofErr w:type="spellEnd"/>
+      <w:r>
+        <w:rPr>
+          <w:b/>
+        </w:rPr>
+        <w:t xml:space="preserve"> *);</w:t>
       </w:r>
     </w:p>
     <w:p>
@@ -3321,7 +3913,21 @@
         <w:rPr>
           <w:b/>
         </w:rPr>
-        <w:t>Graph *clone_graph();</w:t>
+        <w:t>Graph *</w:t>
+      </w:r>
+      <w:proofErr w:type="spellStart"/>
+      <w:r>
+        <w:rPr>
+          <w:b/>
+        </w:rPr>
+        <w:t>clone_graph</w:t>
+      </w:r>
+      <w:proofErr w:type="spellEnd"/>
+      <w:r>
+        <w:rPr>
+          <w:b/>
+        </w:rPr>
+        <w:t>();</w:t>
       </w:r>
     </w:p>
     <w:p>
@@ -3340,7 +3946,35 @@
         <w:rPr>
           <w:b/>
         </w:rPr>
-        <w:t>vector&lt;vector&lt;int&gt;&gt; *find_scc();</w:t>
+        <w:t>vector&lt;vector&lt;</w:t>
+      </w:r>
+      <w:proofErr w:type="spellStart"/>
+      <w:r>
+        <w:rPr>
+          <w:b/>
+        </w:rPr>
+        <w:t>int</w:t>
+      </w:r>
+      <w:proofErr w:type="spellEnd"/>
+      <w:r>
+        <w:rPr>
+          <w:b/>
+        </w:rPr>
+        <w:t>&gt;&gt; *</w:t>
+      </w:r>
+      <w:proofErr w:type="spellStart"/>
+      <w:r>
+        <w:rPr>
+          <w:b/>
+        </w:rPr>
+        <w:t>find_scc</w:t>
+      </w:r>
+      <w:proofErr w:type="spellEnd"/>
+      <w:r>
+        <w:rPr>
+          <w:b/>
+        </w:rPr>
+        <w:t>();</w:t>
       </w:r>
     </w:p>
     <w:p>
@@ -3359,7 +3993,77 @@
         <w:rPr>
           <w:b/>
         </w:rPr>
-        <w:t>bool path_possible(Graph *, int, int, int, int);</w:t>
+        <w:t xml:space="preserve">bool </w:t>
+      </w:r>
+      <w:proofErr w:type="spellStart"/>
+      <w:r>
+        <w:rPr>
+          <w:b/>
+        </w:rPr>
+        <w:t>path_possible</w:t>
+      </w:r>
+      <w:proofErr w:type="spellEnd"/>
+      <w:r>
+        <w:rPr>
+          <w:b/>
+        </w:rPr>
+        <w:t xml:space="preserve">(Graph *, </w:t>
+      </w:r>
+      <w:proofErr w:type="spellStart"/>
+      <w:r>
+        <w:rPr>
+          <w:b/>
+        </w:rPr>
+        <w:t>int</w:t>
+      </w:r>
+      <w:proofErr w:type="spellEnd"/>
+      <w:r>
+        <w:rPr>
+          <w:b/>
+        </w:rPr>
+        <w:t xml:space="preserve">, </w:t>
+      </w:r>
+      <w:proofErr w:type="spellStart"/>
+      <w:r>
+        <w:rPr>
+          <w:b/>
+        </w:rPr>
+        <w:t>int</w:t>
+      </w:r>
+      <w:proofErr w:type="spellEnd"/>
+      <w:r>
+        <w:rPr>
+          <w:b/>
+        </w:rPr>
+        <w:t xml:space="preserve">, </w:t>
+      </w:r>
+      <w:proofErr w:type="spellStart"/>
+      <w:r>
+        <w:rPr>
+          <w:b/>
+        </w:rPr>
+        <w:t>int</w:t>
+      </w:r>
+      <w:proofErr w:type="spellEnd"/>
+      <w:r>
+        <w:rPr>
+          <w:b/>
+        </w:rPr>
+        <w:t xml:space="preserve">, </w:t>
+      </w:r>
+      <w:proofErr w:type="spellStart"/>
+      <w:r>
+        <w:rPr>
+          <w:b/>
+        </w:rPr>
+        <w:t>int</w:t>
+      </w:r>
+      <w:proofErr w:type="spellEnd"/>
+      <w:r>
+        <w:rPr>
+          <w:b/>
+        </w:rPr>
+        <w:t>);</w:t>
       </w:r>
     </w:p>
     <w:p>
@@ -3378,7 +4082,49 @@
         <w:rPr>
           <w:b/>
         </w:rPr>
-        <w:t>void remove_edge(int, int);</w:t>
+        <w:t xml:space="preserve">void </w:t>
+      </w:r>
+      <w:proofErr w:type="spellStart"/>
+      <w:r>
+        <w:rPr>
+          <w:b/>
+        </w:rPr>
+        <w:t>remove_edge</w:t>
+      </w:r>
+      <w:proofErr w:type="spellEnd"/>
+      <w:r>
+        <w:rPr>
+          <w:b/>
+        </w:rPr>
+        <w:t>(</w:t>
+      </w:r>
+      <w:proofErr w:type="spellStart"/>
+      <w:r>
+        <w:rPr>
+          <w:b/>
+        </w:rPr>
+        <w:t>int</w:t>
+      </w:r>
+      <w:proofErr w:type="spellEnd"/>
+      <w:r>
+        <w:rPr>
+          <w:b/>
+        </w:rPr>
+        <w:t xml:space="preserve">, </w:t>
+      </w:r>
+      <w:proofErr w:type="spellStart"/>
+      <w:r>
+        <w:rPr>
+          <w:b/>
+        </w:rPr>
+        <w:t>int</w:t>
+      </w:r>
+      <w:proofErr w:type="spellEnd"/>
+      <w:r>
+        <w:rPr>
+          <w:b/>
+        </w:rPr>
+        <w:t>);</w:t>
       </w:r>
     </w:p>
     <w:p>
@@ -3414,7 +4160,31 @@
         <w:jc w:val="both"/>
       </w:pPr>
       <w:r>
-        <w:t xml:space="preserve">At first compress_graph method is called. This creates a clone of the existing graph using clone_graph method. Strongly connected components are found out. All the vertices are then classified on the basis of components; this information is stored in scc_of_nodes array. For each </w:t>
+        <w:t xml:space="preserve">At first </w:t>
+      </w:r>
+      <w:proofErr w:type="spellStart"/>
+      <w:r>
+        <w:t>compress_graph</w:t>
+      </w:r>
+      <w:proofErr w:type="spellEnd"/>
+      <w:r>
+        <w:t xml:space="preserve"> method is called. This creates a clone of the existing graph using </w:t>
+      </w:r>
+      <w:proofErr w:type="spellStart"/>
+      <w:r>
+        <w:t>clone_graph</w:t>
+      </w:r>
+      <w:proofErr w:type="spellEnd"/>
+      <w:r>
+        <w:t xml:space="preserve"> method. Strongly connected components are found out. All the vertices are then classified on the basis of components; this information is stored in </w:t>
+      </w:r>
+      <w:proofErr w:type="spellStart"/>
+      <w:r>
+        <w:t>scc_of_nodes</w:t>
+      </w:r>
+      <w:proofErr w:type="spellEnd"/>
+      <w:r>
+        <w:t xml:space="preserve"> array. For each </w:t>
       </w:r>
       <w:r>
         <w:t>component we remove those</w:t>
@@ -3422,9 +4192,11 @@
       <w:r>
         <w:t xml:space="preserve"> edges from the new graph whose removal will not create any new SCC by calling </w:t>
       </w:r>
+      <w:proofErr w:type="spellStart"/>
       <w:r>
         <w:t>remove_edges_from_components</w:t>
       </w:r>
+      <w:proofErr w:type="spellEnd"/>
       <w:r>
         <w:t xml:space="preserve"> method.</w:t>
       </w:r>
@@ -3446,24 +4218,30 @@
       <w:r>
         <w:t xml:space="preserve">Inside </w:t>
       </w:r>
+      <w:proofErr w:type="spellStart"/>
       <w:r>
         <w:t>remove_edges_from_components</w:t>
       </w:r>
+      <w:proofErr w:type="spellEnd"/>
       <w:r>
         <w:t xml:space="preserve">, we iterate over all components. For a single component, we check </w:t>
       </w:r>
       <w:r>
         <w:t xml:space="preserve">for all the edges (connecting two vertices of the same component) if by excluding them we do not lose a path from u to v or v to u. This is checked using </w:t>
       </w:r>
+      <w:proofErr w:type="spellStart"/>
       <w:r>
         <w:t>path_possible</w:t>
       </w:r>
+      <w:proofErr w:type="spellEnd"/>
       <w:r>
         <w:t xml:space="preserve"> method. If u to v and v to u paths are possible excluding the edge, we imply remove the edge by calling </w:t>
       </w:r>
+      <w:proofErr w:type="spellStart"/>
       <w:r>
         <w:t>remove_edge</w:t>
       </w:r>
+      <w:proofErr w:type="spellEnd"/>
       <w:r>
         <w:t xml:space="preserve"> method. Suppose the edge connects two different components, we check if already there is an edge connecting the two components in the same direction. If there is already an edge, we simply remove the edge under consideration as this is a case of a parallel edge.</w:t>
       </w:r>
@@ -4113,7 +4891,11 @@
     </w:p>
     <w:p>
       <w:r>
-        <w:t>Suppose we have a DAG and we have a topological ordering of it. It is semi connected if there is an edge ( v</w:t>
+        <w:t xml:space="preserve">Suppose we have a DAG and we have a topological ordering of it. It is semi connected if there is an edge </w:t>
+      </w:r>
+      <w:proofErr w:type="gramStart"/>
+      <w:r>
+        <w:t>( v</w:t>
       </w:r>
       <w:r>
         <w:rPr>
@@ -4121,6 +4903,7 @@
         </w:rPr>
         <w:t>i</w:t>
       </w:r>
+      <w:proofErr w:type="gramEnd"/>
       <w:r>
         <w:rPr>
           <w:vertAlign w:val="subscript"/>
@@ -4220,6 +5003,7 @@
       <w:r>
         <w:t xml:space="preserve">or </w:t>
       </w:r>
+      <w:proofErr w:type="spellStart"/>
       <w:r>
         <w:t>v</w:t>
       </w:r>
@@ -4227,6 +5011,64 @@
         <w:rPr>
           <w:vertAlign w:val="subscript"/>
         </w:rPr>
+        <w:t>i</w:t>
+      </w:r>
+      <w:proofErr w:type="spellEnd"/>
+      <w:r>
+        <w:rPr>
+          <w:vertAlign w:val="subscript"/>
+        </w:rPr>
+        <w:t>+1</w:t>
+      </w:r>
+      <w:r>
+        <w:rPr>
+          <w:vertAlign w:val="subscript"/>
+        </w:rPr>
+        <w:t xml:space="preserve"> </w:t>
+      </w:r>
+      <w:r>
+        <w:t xml:space="preserve">to </w:t>
+      </w:r>
+      <w:r>
+        <w:t>v</w:t>
+      </w:r>
+      <w:r>
+        <w:rPr>
+          <w:vertAlign w:val="subscript"/>
+        </w:rPr>
+        <w:t>i</w:t>
+      </w:r>
+      <w:r>
+        <w:rPr>
+          <w:vertAlign w:val="subscript"/>
+        </w:rPr>
+        <w:t xml:space="preserve"> </w:t>
+      </w:r>
+      <w:r>
+        <w:t xml:space="preserve"> as in a topological order, back edges are not present. Hence it cannot be a semi connected graph. If for every I there is an edge </w:t>
+      </w:r>
+      <w:r>
+        <w:t>( v</w:t>
+      </w:r>
+      <w:r>
+        <w:rPr>
+          <w:vertAlign w:val="subscript"/>
+        </w:rPr>
+        <w:t>i</w:t>
+      </w:r>
+      <w:r>
+        <w:rPr>
+          <w:vertAlign w:val="subscript"/>
+        </w:rPr>
+        <w:t xml:space="preserve"> </w:t>
+      </w:r>
+      <w:r>
+        <w:t>, v</w:t>
+      </w:r>
+      <w:r>
+        <w:rPr>
+          <w:vertAlign w:val="subscript"/>
+        </w:rPr>
         <w:t>i+1</w:t>
       </w:r>
       <w:r>
@@ -4236,8 +5078,30 @@
         <w:t xml:space="preserve"> </w:t>
       </w:r>
       <w:r>
-        <w:t xml:space="preserve">to </w:t>
-      </w:r>
+        <w:t>),</w:t>
+      </w:r>
+      <w:r>
+        <w:t xml:space="preserve"> then for each i, j (i&lt;j) there is a path v</w:t>
+      </w:r>
+      <w:r>
+        <w:rPr>
+          <w:vertAlign w:val="subscript"/>
+        </w:rPr>
+        <w:t>i</w:t>
+      </w:r>
+      <w:r>
+        <w:t xml:space="preserve"> -&gt; v</w:t>
+      </w:r>
+      <w:r>
+        <w:rPr>
+          <w:vertAlign w:val="subscript"/>
+        </w:rPr>
+        <w:t>i+1</w:t>
+      </w:r>
+      <w:r>
+        <w:t xml:space="preserve"> -&gt; …-&gt;</w:t>
+      </w:r>
+      <w:proofErr w:type="spellStart"/>
       <w:r>
         <w:t>v</w:t>
       </w:r>
@@ -4245,19 +5109,154 @@
         <w:rPr>
           <w:vertAlign w:val="subscript"/>
         </w:rPr>
+        <w:t>j</w:t>
+      </w:r>
+      <w:proofErr w:type="spellEnd"/>
+      <w:r>
+        <w:t>, and the graph is semi connected.</w:t>
+      </w:r>
+    </w:p>
+    <w:p>
+      <w:r>
+        <w:t>Suppose G has strongly connected components C</w:t>
+      </w:r>
+      <w:r>
+        <w:rPr>
+          <w:vertAlign w:val="subscript"/>
+        </w:rPr>
+        <w:t>1</w:t>
+      </w:r>
+      <w:r>
+        <w:t>, C</w:t>
+      </w:r>
+      <w:r>
+        <w:rPr>
+          <w:vertAlign w:val="subscript"/>
+        </w:rPr>
+        <w:t>2</w:t>
+      </w:r>
+      <w:r>
+        <w:t xml:space="preserve">, </w:t>
+      </w:r>
+      <w:proofErr w:type="gramStart"/>
+      <w:r>
+        <w:t>… ,</w:t>
+      </w:r>
+      <w:proofErr w:type="gramEnd"/>
+      <w:r>
+        <w:t xml:space="preserve"> C</w:t>
+      </w:r>
+      <w:r>
+        <w:rPr>
+          <w:vertAlign w:val="subscript"/>
+        </w:rPr>
+        <w:t>k</w:t>
+      </w:r>
+      <w:r>
+        <w:t xml:space="preserve">. </w:t>
+      </w:r>
+      <w:r>
+        <w:t>The</w:t>
+      </w:r>
+      <w:r>
+        <w:t xml:space="preserve"> </w:t>
+      </w:r>
+      <w:r>
+        <w:t>vertex set V</w:t>
+      </w:r>
+      <w:r>
+        <w:rPr>
+          <w:vertAlign w:val="superscript"/>
+        </w:rPr>
+        <w:t>SCC</w:t>
+      </w:r>
+      <w:r>
+        <w:t xml:space="preserve"> is {v</w:t>
+      </w:r>
+      <w:r>
+        <w:rPr>
+          <w:vertAlign w:val="subscript"/>
+        </w:rPr>
+        <w:t>1</w:t>
+      </w:r>
+      <w:r>
+        <w:t>, v</w:t>
+      </w:r>
+      <w:r>
+        <w:rPr>
+          <w:vertAlign w:val="subscript"/>
+        </w:rPr>
+        <w:t>2</w:t>
+      </w:r>
+      <w:proofErr w:type="gramStart"/>
+      <w:r>
+        <w:t>, …,</w:t>
+      </w:r>
+      <w:proofErr w:type="gramEnd"/>
+      <w:r>
+        <w:t xml:space="preserve"> </w:t>
+      </w:r>
+      <w:proofErr w:type="spellStart"/>
+      <w:r>
+        <w:t>v</w:t>
+      </w:r>
+      <w:r>
+        <w:rPr>
+          <w:vertAlign w:val="subscript"/>
+        </w:rPr>
+        <w:t>k</w:t>
+      </w:r>
+      <w:proofErr w:type="spellEnd"/>
+      <w:r>
+        <w:t>} and it contains a vertex v</w:t>
+      </w:r>
+      <w:r>
+        <w:rPr>
+          <w:vertAlign w:val="subscript"/>
+        </w:rPr>
         <w:t>i</w:t>
       </w:r>
       <w:r>
+        <w:t xml:space="preserve"> for each</w:t>
+      </w:r>
+      <w:r>
+        <w:t xml:space="preserve"> </w:t>
+      </w:r>
+      <w:r>
+        <w:t xml:space="preserve">strongly connected component </w:t>
+      </w:r>
+      <w:proofErr w:type="spellStart"/>
+      <w:r>
+        <w:t>C</w:t>
+      </w:r>
+      <w:r>
         <w:rPr>
           <w:vertAlign w:val="subscript"/>
         </w:rPr>
+        <w:t>i</w:t>
+      </w:r>
+      <w:proofErr w:type="spellEnd"/>
+      <w:r>
+        <w:t xml:space="preserve"> of G. There is an edge (i, j) ϵ E</w:t>
+      </w:r>
+      <w:r>
+        <w:rPr>
+          <w:vertAlign w:val="superscript"/>
+        </w:rPr>
+        <w:t>SCC</w:t>
+      </w:r>
+      <w:r>
+        <w:t xml:space="preserve"> if G</w:t>
+      </w:r>
+      <w:r>
         <w:t xml:space="preserve"> </w:t>
       </w:r>
       <w:r>
-        <w:t xml:space="preserve"> as in a topological order, back edges are not present. Hence it cannot be a semi connected graph. If for every I there is an edge </w:t>
-      </w:r>
-      <w:r>
-        <w:t>( v</w:t>
+        <w:t xml:space="preserve">contains a directed edge (x, y) for some x ϵ </w:t>
+      </w:r>
+      <w:proofErr w:type="spellStart"/>
+      <w:r>
+        <w:t>C</w:t>
       </w:r>
       <w:r>
         <w:rPr>
@@ -4265,191 +5264,21 @@
         </w:rPr>
         <w:t>i</w:t>
       </w:r>
+      <w:proofErr w:type="spellEnd"/>
+      <w:r>
+        <w:t xml:space="preserve"> and some y ϵ </w:t>
+      </w:r>
+      <w:proofErr w:type="spellStart"/>
+      <w:r>
+        <w:t>C</w:t>
+      </w:r>
       <w:r>
         <w:rPr>
           <w:vertAlign w:val="subscript"/>
         </w:rPr>
-        <w:t xml:space="preserve"> </w:t>
-      </w:r>
-      <w:r>
-        <w:t>, v</w:t>
-      </w:r>
-      <w:r>
-        <w:rPr>
-          <w:vertAlign w:val="subscript"/>
-        </w:rPr>
-        <w:t>i+1</w:t>
-      </w:r>
-      <w:r>
-        <w:rPr>
-          <w:vertAlign w:val="subscript"/>
-        </w:rPr>
-        <w:t xml:space="preserve"> </w:t>
-      </w:r>
-      <w:r>
-        <w:t>),</w:t>
-      </w:r>
-      <w:r>
-        <w:t xml:space="preserve"> then for each i, j (i&lt;j) there is a path v</w:t>
-      </w:r>
-      <w:r>
-        <w:rPr>
-          <w:vertAlign w:val="subscript"/>
-        </w:rPr>
-        <w:t>i</w:t>
-      </w:r>
-      <w:r>
-        <w:t xml:space="preserve"> -&gt; v</w:t>
-      </w:r>
-      <w:r>
-        <w:rPr>
-          <w:vertAlign w:val="subscript"/>
-        </w:rPr>
-        <w:t>i+1</w:t>
-      </w:r>
-      <w:r>
-        <w:t xml:space="preserve"> -&gt; …-&gt;v</w:t>
-      </w:r>
-      <w:r>
-        <w:rPr>
-          <w:vertAlign w:val="subscript"/>
-        </w:rPr>
         <w:t>j</w:t>
       </w:r>
-      <w:r>
-        <w:t>, and the graph is semi connected.</w:t>
-      </w:r>
-    </w:p>
-    <w:p>
-      <w:r>
-        <w:t>Suppose G has strongly connected components C</w:t>
-      </w:r>
-      <w:r>
-        <w:rPr>
-          <w:vertAlign w:val="subscript"/>
-        </w:rPr>
-        <w:t>1</w:t>
-      </w:r>
-      <w:r>
-        <w:t>, C</w:t>
-      </w:r>
-      <w:r>
-        <w:rPr>
-          <w:vertAlign w:val="subscript"/>
-        </w:rPr>
-        <w:t>2</w:t>
-      </w:r>
-      <w:r>
-        <w:t>, … , C</w:t>
-      </w:r>
-      <w:r>
-        <w:rPr>
-          <w:vertAlign w:val="subscript"/>
-        </w:rPr>
-        <w:t>k</w:t>
-      </w:r>
-      <w:r>
-        <w:t xml:space="preserve">. </w:t>
-      </w:r>
-      <w:r>
-        <w:t>The</w:t>
-      </w:r>
-      <w:r>
-        <w:t xml:space="preserve"> </w:t>
-      </w:r>
-      <w:r>
-        <w:t>vertex set V</w:t>
-      </w:r>
-      <w:r>
-        <w:rPr>
-          <w:vertAlign w:val="superscript"/>
-        </w:rPr>
-        <w:t>SCC</w:t>
-      </w:r>
-      <w:r>
-        <w:t xml:space="preserve"> is {v</w:t>
-      </w:r>
-      <w:r>
-        <w:rPr>
-          <w:vertAlign w:val="subscript"/>
-        </w:rPr>
-        <w:t>1</w:t>
-      </w:r>
-      <w:r>
-        <w:t>, v</w:t>
-      </w:r>
-      <w:r>
-        <w:rPr>
-          <w:vertAlign w:val="subscript"/>
-        </w:rPr>
-        <w:t>2</w:t>
-      </w:r>
-      <w:r>
-        <w:t>, …, v</w:t>
-      </w:r>
-      <w:r>
-        <w:rPr>
-          <w:vertAlign w:val="subscript"/>
-        </w:rPr>
-        <w:t>k</w:t>
-      </w:r>
-      <w:r>
-        <w:t>} and it contains a vertex v</w:t>
-      </w:r>
-      <w:r>
-        <w:rPr>
-          <w:vertAlign w:val="subscript"/>
-        </w:rPr>
-        <w:t>i</w:t>
-      </w:r>
-      <w:r>
-        <w:t xml:space="preserve"> for each</w:t>
-      </w:r>
-      <w:r>
-        <w:t xml:space="preserve"> </w:t>
-      </w:r>
-      <w:r>
-        <w:t>strongly connected component C</w:t>
-      </w:r>
-      <w:r>
-        <w:rPr>
-          <w:vertAlign w:val="subscript"/>
-        </w:rPr>
-        <w:t>i</w:t>
-      </w:r>
-      <w:r>
-        <w:t xml:space="preserve"> of G. There is an edge (i, j) ϵ E</w:t>
-      </w:r>
-      <w:r>
-        <w:rPr>
-          <w:vertAlign w:val="superscript"/>
-        </w:rPr>
-        <w:t>SCC</w:t>
-      </w:r>
-      <w:r>
-        <w:t xml:space="preserve"> if G</w:t>
-      </w:r>
-      <w:r>
-        <w:t xml:space="preserve"> </w:t>
-      </w:r>
-      <w:r>
-        <w:t>contains a directed edge (x, y) for some x ϵ C</w:t>
-      </w:r>
-      <w:r>
-        <w:rPr>
-          <w:vertAlign w:val="subscript"/>
-        </w:rPr>
-        <w:t>i</w:t>
-      </w:r>
-      <w:r>
-        <w:t xml:space="preserve"> and some y ϵ C</w:t>
-      </w:r>
-      <w:r>
-        <w:rPr>
-          <w:vertAlign w:val="subscript"/>
-        </w:rPr>
-        <w:t>j</w:t>
-      </w:r>
+      <w:proofErr w:type="spellEnd"/>
       <w:r>
         <w:t>.</w:t>
       </w:r>
@@ -4517,6 +5346,7 @@
       <w:r>
         <w:t xml:space="preserve">Check if for every i, there is edge </w:t>
       </w:r>
+      <w:proofErr w:type="gramStart"/>
       <w:r>
         <w:t>( v</w:t>
       </w:r>
@@ -4524,7 +5354,14 @@
         <w:rPr>
           <w:vertAlign w:val="subscript"/>
         </w:rPr>
-        <w:t xml:space="preserve">i </w:t>
+        <w:t>i</w:t>
+      </w:r>
+      <w:proofErr w:type="gramEnd"/>
+      <w:r>
+        <w:rPr>
+          <w:vertAlign w:val="subscript"/>
+        </w:rPr>
+        <w:t xml:space="preserve"> </w:t>
       </w:r>
       <w:r>
         <w:t>, v</w:t>
@@ -4547,6 +5384,7 @@
       <w:r>
         <w:t xml:space="preserve">If for any i, the edge </w:t>
       </w:r>
+      <w:proofErr w:type="gramStart"/>
       <w:r>
         <w:t>( v</w:t>
       </w:r>
@@ -4554,7 +5392,14 @@
         <w:rPr>
           <w:vertAlign w:val="subscript"/>
         </w:rPr>
-        <w:t xml:space="preserve">i </w:t>
+        <w:t>i</w:t>
+      </w:r>
+      <w:proofErr w:type="gramEnd"/>
+      <w:r>
+        <w:rPr>
+          <w:vertAlign w:val="subscript"/>
+        </w:rPr>
+        <w:t xml:space="preserve"> </w:t>
       </w:r>
       <w:r>
         <w:t>, v</w:t>
@@ -4582,7 +5427,15 @@
     </w:p>
     <w:p>
       <w:r>
-        <w:t>Step 1 can be done using Tarjan’s Algorithm for finding SCCs. This step takes O (V+E) time.</w:t>
+        <w:t xml:space="preserve">Step 1 can be done using </w:t>
+      </w:r>
+      <w:proofErr w:type="spellStart"/>
+      <w:r>
+        <w:t>Tarjan’s</w:t>
+      </w:r>
+      <w:proofErr w:type="spellEnd"/>
+      <w:r>
+        <w:t xml:space="preserve"> Algorithm for finding SCCs. This step takes O (V+E) time.</w:t>
       </w:r>
     </w:p>
     <w:p>
@@ -4603,7 +5456,11 @@
         <w:t xml:space="preserve"> </w:t>
       </w:r>
       <w:r>
-        <w:t>(V+E) because for each vertex v</w:t>
+        <w:t xml:space="preserve">(V+E) because for each vertex </w:t>
+      </w:r>
+      <w:proofErr w:type="gramStart"/>
+      <w:r>
+        <w:t>v</w:t>
       </w:r>
       <w:r>
         <w:rPr>
@@ -4611,6 +5468,7 @@
         </w:rPr>
         <w:t>i</w:t>
       </w:r>
+      <w:proofErr w:type="gramEnd"/>
       <w:r>
         <w:t xml:space="preserve"> in component graph, we check if there is an edge to v</w:t>
       </w:r>
@@ -4665,7 +5523,21 @@
         <w:rPr>
           <w:b/>
         </w:rPr>
-        <w:t>bool is_semi_connected();</w:t>
+        <w:t xml:space="preserve">bool </w:t>
+      </w:r>
+      <w:proofErr w:type="spellStart"/>
+      <w:r>
+        <w:rPr>
+          <w:b/>
+        </w:rPr>
+        <w:t>is_semi_connected</w:t>
+      </w:r>
+      <w:proofErr w:type="spellEnd"/>
+      <w:r>
+        <w:rPr>
+          <w:b/>
+        </w:rPr>
+        <w:t>();</w:t>
       </w:r>
     </w:p>
     <w:p>
@@ -4683,7 +5555,35 @@
         <w:rPr>
           <w:b/>
         </w:rPr>
-        <w:t>vector&lt;vector&lt;int&gt;&gt; *find_scc();</w:t>
+        <w:t>vector&lt;vector&lt;</w:t>
+      </w:r>
+      <w:proofErr w:type="spellStart"/>
+      <w:r>
+        <w:rPr>
+          <w:b/>
+        </w:rPr>
+        <w:t>int</w:t>
+      </w:r>
+      <w:proofErr w:type="spellEnd"/>
+      <w:r>
+        <w:rPr>
+          <w:b/>
+        </w:rPr>
+        <w:t>&gt;&gt; *</w:t>
+      </w:r>
+      <w:proofErr w:type="spellStart"/>
+      <w:r>
+        <w:rPr>
+          <w:b/>
+        </w:rPr>
+        <w:t>find_scc</w:t>
+      </w:r>
+      <w:proofErr w:type="spellEnd"/>
+      <w:r>
+        <w:rPr>
+          <w:b/>
+        </w:rPr>
+        <w:t>();</w:t>
       </w:r>
     </w:p>
     <w:p>
@@ -4697,11 +5597,33 @@
           <w:b/>
         </w:rPr>
       </w:pPr>
-      <w:r>
-        <w:rPr>
-          <w:b/>
-        </w:rPr>
-        <w:t>int *topo_sort(Graph *graph);</w:t>
+      <w:proofErr w:type="spellStart"/>
+      <w:r>
+        <w:rPr>
+          <w:b/>
+        </w:rPr>
+        <w:t>int</w:t>
+      </w:r>
+      <w:proofErr w:type="spellEnd"/>
+      <w:r>
+        <w:rPr>
+          <w:b/>
+        </w:rPr>
+        <w:t xml:space="preserve"> *</w:t>
+      </w:r>
+      <w:proofErr w:type="spellStart"/>
+      <w:r>
+        <w:rPr>
+          <w:b/>
+        </w:rPr>
+        <w:t>topo_sort</w:t>
+      </w:r>
+      <w:proofErr w:type="spellEnd"/>
+      <w:r>
+        <w:rPr>
+          <w:b/>
+        </w:rPr>
+        <w:t>(Graph *graph);</w:t>
       </w:r>
     </w:p>
     <w:p>
@@ -4719,7 +5641,49 @@
         <w:rPr>
           <w:b/>
         </w:rPr>
-        <w:t>void topoSortUtil(int, Graph *, stack&lt;int&gt; *, bool[]);</w:t>
+        <w:t xml:space="preserve">void </w:t>
+      </w:r>
+      <w:proofErr w:type="spellStart"/>
+      <w:r>
+        <w:rPr>
+          <w:b/>
+        </w:rPr>
+        <w:t>topoSortUtil</w:t>
+      </w:r>
+      <w:proofErr w:type="spellEnd"/>
+      <w:r>
+        <w:rPr>
+          <w:b/>
+        </w:rPr>
+        <w:t>(</w:t>
+      </w:r>
+      <w:proofErr w:type="spellStart"/>
+      <w:r>
+        <w:rPr>
+          <w:b/>
+        </w:rPr>
+        <w:t>int</w:t>
+      </w:r>
+      <w:proofErr w:type="spellEnd"/>
+      <w:r>
+        <w:rPr>
+          <w:b/>
+        </w:rPr>
+        <w:t>, Graph *, stack&lt;</w:t>
+      </w:r>
+      <w:proofErr w:type="spellStart"/>
+      <w:r>
+        <w:rPr>
+          <w:b/>
+        </w:rPr>
+        <w:t>int</w:t>
+      </w:r>
+      <w:proofErr w:type="spellEnd"/>
+      <w:r>
+        <w:rPr>
+          <w:b/>
+        </w:rPr>
+        <w:t>&gt; *, bool[]);</w:t>
       </w:r>
     </w:p>
     <w:p>
@@ -4739,33 +5703,65 @@
       <w:r>
         <w:t xml:space="preserve">The method </w:t>
       </w:r>
+      <w:proofErr w:type="spellStart"/>
       <w:r>
         <w:rPr>
           <w:b/>
         </w:rPr>
         <w:t>is_semi_connected</w:t>
       </w:r>
-      <w:r>
-        <w:t xml:space="preserve"> implements this problem. First Tarjan’s SCC algorithm (via find_scc method) is used to find the list of all connected components. Then the component graph is created. There is an edge in the component graph if in the original graph there is an edge (u, v) such that u and v belong to different components. In this way all the edges of the original graph are traversed through and required edges are added to the component graph.</w:t>
+      <w:proofErr w:type="spellEnd"/>
+      <w:r>
+        <w:t xml:space="preserve"> implements this problem. First </w:t>
+      </w:r>
+      <w:proofErr w:type="spellStart"/>
+      <w:r>
+        <w:t>Tarjan’s</w:t>
+      </w:r>
+      <w:proofErr w:type="spellEnd"/>
+      <w:r>
+        <w:t xml:space="preserve"> SCC algorithm (via </w:t>
+      </w:r>
+      <w:proofErr w:type="spellStart"/>
+      <w:r>
+        <w:t>find_scc</w:t>
+      </w:r>
+      <w:proofErr w:type="spellEnd"/>
+      <w:r>
+        <w:t xml:space="preserve"> method) is used to find the list of all connected components. Then the component graph is created. There is an edge in the component graph if in the original graph there is an edge (u, v) such that u and v belong to different components. In this way all the edges of the original graph are traversed through and required edges are added to the component graph.</w:t>
       </w:r>
     </w:p>
     <w:p>
       <w:r>
         <w:t xml:space="preserve">Then topological order of the component graph is found out using </w:t>
       </w:r>
+      <w:proofErr w:type="spellStart"/>
       <w:r>
         <w:rPr>
           <w:b/>
         </w:rPr>
         <w:t>topo_sort</w:t>
       </w:r>
+      <w:proofErr w:type="spellEnd"/>
       <w:r>
         <w:t xml:space="preserve"> method. </w:t>
       </w:r>
     </w:p>
     <w:p>
       <w:r>
-        <w:t>In the order found in topo sort, we iterate through all the vertices and check if there is an edge between two vertices v</w:t>
+        <w:t xml:space="preserve">In the order found in </w:t>
+      </w:r>
+      <w:proofErr w:type="spellStart"/>
+      <w:r>
+        <w:t>topo</w:t>
+      </w:r>
+      <w:proofErr w:type="spellEnd"/>
+      <w:r>
+        <w:t xml:space="preserve"> sort, we iterate through all the vertices and check if there is an edge between two vertices </w:t>
+      </w:r>
+      <w:proofErr w:type="gramStart"/>
+      <w:r>
+        <w:t>v</w:t>
       </w:r>
       <w:r>
         <w:rPr>
@@ -4773,6 +5769,7 @@
         </w:rPr>
         <w:t>i</w:t>
       </w:r>
+      <w:proofErr w:type="gramEnd"/>
       <w:r>
         <w:t xml:space="preserve"> and v</w:t>
       </w:r>
@@ -4795,6 +5792,730 @@
     <w:p/>
     <w:p/>
     <w:p>
+      <w:pPr>
+        <w:pStyle w:val="Heading1"/>
+      </w:pPr>
+      <w:proofErr w:type="spellStart"/>
+      <w:r>
+        <w:lastRenderedPageBreak/>
+        <w:t>Dijsktra’s</w:t>
+      </w:r>
+      <w:proofErr w:type="spellEnd"/>
+      <w:r>
+        <w:t xml:space="preserve"> shortest path algorithm</w:t>
+      </w:r>
+    </w:p>
+    <w:p>
+      <w:pPr>
+        <w:rPr>
+          <w:b/>
+        </w:rPr>
+      </w:pPr>
+    </w:p>
+    <w:p>
+      <w:pPr>
+        <w:rPr>
+          <w:b/>
+        </w:rPr>
+      </w:pPr>
+      <w:r>
+        <w:rPr>
+          <w:b/>
+        </w:rPr>
+        <w:t xml:space="preserve">Q5. Implement </w:t>
+      </w:r>
+      <w:proofErr w:type="spellStart"/>
+      <w:r>
+        <w:rPr>
+          <w:b/>
+        </w:rPr>
+        <w:t>Dijkstra’s</w:t>
+      </w:r>
+      <w:proofErr w:type="spellEnd"/>
+      <w:r>
+        <w:rPr>
+          <w:b/>
+        </w:rPr>
+        <w:t xml:space="preserve"> shortest path algorithm (in O</w:t>
+      </w:r>
+      <w:r>
+        <w:rPr>
+          <w:b/>
+        </w:rPr>
+        <w:t xml:space="preserve"> </w:t>
+      </w:r>
+      <w:r>
+        <w:rPr>
+          <w:b/>
+        </w:rPr>
+        <w:t>(E</w:t>
+      </w:r>
+      <w:r>
+        <w:rPr>
+          <w:b/>
+        </w:rPr>
+        <w:t xml:space="preserve"> </w:t>
+      </w:r>
+      <w:r>
+        <w:rPr>
+          <w:b/>
+        </w:rPr>
+        <w:t>log V) using a priority queue) to find a shortest</w:t>
+      </w:r>
+      <w:r>
+        <w:rPr>
+          <w:b/>
+        </w:rPr>
+        <w:t xml:space="preserve"> </w:t>
+      </w:r>
+      <w:r>
+        <w:rPr>
+          <w:b/>
+        </w:rPr>
+        <w:t>cost path between a source vertex s to any target vertex t.</w:t>
+      </w:r>
+    </w:p>
+    <w:p>
+      <w:r>
+        <w:t xml:space="preserve">Use option 9 to compute shortest cost path from a source node to all other nodes or a particular node using </w:t>
+      </w:r>
+      <w:proofErr w:type="spellStart"/>
+      <w:r>
+        <w:t>Dijsktra’s</w:t>
+      </w:r>
+      <w:proofErr w:type="spellEnd"/>
+      <w:r>
+        <w:t xml:space="preserve"> algorithm. </w:t>
+      </w:r>
+    </w:p>
+    <w:p/>
+    <w:p>
+      <w:r>
+        <w:rPr>
+          <w:noProof/>
+          <w:lang w:eastAsia="en-IN"/>
+        </w:rPr>
+        <w:drawing>
+          <wp:inline distT="0" distB="0" distL="0" distR="0">
+            <wp:extent cx="1013647" cy="2706624"/>
+            <wp:effectExtent l="0" t="0" r="0" b="0"/>
+            <wp:docPr id="26" name="Picture 26" descr="C:\Users\User\Desktop\IIT Guwahati\DS Lab\Assignments\Ass4\DSLAB_Assignment4\graph.png"/>
+            <wp:cNvGraphicFramePr>
+              <a:graphicFrameLocks xmlns:a="http://schemas.openxmlformats.org/drawingml/2006/main" noChangeAspect="1"/>
+            </wp:cNvGraphicFramePr>
+            <a:graphic xmlns:a="http://schemas.openxmlformats.org/drawingml/2006/main">
+              <a:graphicData uri="http://schemas.openxmlformats.org/drawingml/2006/picture">
+                <pic:pic xmlns:pic="http://schemas.openxmlformats.org/drawingml/2006/picture">
+                  <pic:nvPicPr>
+                    <pic:cNvPr id="0" name="Picture 8" descr="C:\Users\User\Desktop\IIT Guwahati\DS Lab\Assignments\Ass4\DSLAB_Assignment4\graph.png"/>
+                    <pic:cNvPicPr>
+                      <a:picLocks noChangeAspect="1" noChangeArrowheads="1"/>
+                    </pic:cNvPicPr>
+                  </pic:nvPicPr>
+                  <pic:blipFill>
+                    <a:blip r:embed="rId25">
+                      <a:extLst>
+                        <a:ext uri="{28A0092B-C50C-407E-A947-70E740481C1C}">
+                          <a14:useLocalDpi xmlns:a14="http://schemas.microsoft.com/office/drawing/2010/main" val="0"/>
+                        </a:ext>
+                      </a:extLst>
+                    </a:blip>
+                    <a:srcRect/>
+                    <a:stretch>
+                      <a:fillRect/>
+                    </a:stretch>
+                  </pic:blipFill>
+                  <pic:spPr bwMode="auto">
+                    <a:xfrm>
+                      <a:off x="0" y="0"/>
+                      <a:ext cx="1013785" cy="2706993"/>
+                    </a:xfrm>
+                    <a:prstGeom prst="rect">
+                      <a:avLst/>
+                    </a:prstGeom>
+                    <a:noFill/>
+                    <a:ln>
+                      <a:noFill/>
+                    </a:ln>
+                  </pic:spPr>
+                </pic:pic>
+              </a:graphicData>
+            </a:graphic>
+          </wp:inline>
+        </w:drawing>
+      </w:r>
+      <w:r>
+        <w:t xml:space="preserve"> </w:t>
+      </w:r>
+      <w:r>
+        <w:t xml:space="preserve">                               </w:t>
+      </w:r>
+      <w:r>
+        <w:t xml:space="preserve"> </w:t>
+      </w:r>
+      <w:r>
+        <w:rPr>
+          <w:noProof/>
+          <w:lang w:eastAsia="en-IN"/>
+        </w:rPr>
+        <w:drawing>
+          <wp:inline distT="0" distB="0" distL="0" distR="0">
+            <wp:extent cx="1203621" cy="2696906"/>
+            <wp:effectExtent l="0" t="0" r="0" b="8255"/>
+            <wp:docPr id="28" name="Picture 28" descr="C:\Users\User\Desktop\IIT Guwahati\DS Lab\Assignments\Ass4\DSLAB_Assignment4\dijsktra_output.png"/>
+            <wp:cNvGraphicFramePr>
+              <a:graphicFrameLocks xmlns:a="http://schemas.openxmlformats.org/drawingml/2006/main" noChangeAspect="1"/>
+            </wp:cNvGraphicFramePr>
+            <a:graphic xmlns:a="http://schemas.openxmlformats.org/drawingml/2006/main">
+              <a:graphicData uri="http://schemas.openxmlformats.org/drawingml/2006/picture">
+                <pic:pic xmlns:pic="http://schemas.openxmlformats.org/drawingml/2006/picture">
+                  <pic:nvPicPr>
+                    <pic:cNvPr id="0" name="Picture 9" descr="C:\Users\User\Desktop\IIT Guwahati\DS Lab\Assignments\Ass4\DSLAB_Assignment4\dijsktra_output.png"/>
+                    <pic:cNvPicPr>
+                      <a:picLocks noChangeAspect="1" noChangeArrowheads="1"/>
+                    </pic:cNvPicPr>
+                  </pic:nvPicPr>
+                  <pic:blipFill>
+                    <a:blip r:embed="rId26">
+                      <a:extLst>
+                        <a:ext uri="{28A0092B-C50C-407E-A947-70E740481C1C}">
+                          <a14:useLocalDpi xmlns:a14="http://schemas.microsoft.com/office/drawing/2010/main" val="0"/>
+                        </a:ext>
+                      </a:extLst>
+                    </a:blip>
+                    <a:srcRect/>
+                    <a:stretch>
+                      <a:fillRect/>
+                    </a:stretch>
+                  </pic:blipFill>
+                  <pic:spPr bwMode="auto">
+                    <a:xfrm>
+                      <a:off x="0" y="0"/>
+                      <a:ext cx="1207727" cy="2706105"/>
+                    </a:xfrm>
+                    <a:prstGeom prst="rect">
+                      <a:avLst/>
+                    </a:prstGeom>
+                    <a:noFill/>
+                    <a:ln>
+                      <a:noFill/>
+                    </a:ln>
+                  </pic:spPr>
+                </pic:pic>
+              </a:graphicData>
+            </a:graphic>
+          </wp:inline>
+        </w:drawing>
+      </w:r>
+      <w:r>
+        <w:t xml:space="preserve">                       </w:t>
+      </w:r>
+      <w:r>
+        <w:rPr>
+          <w:noProof/>
+          <w:lang w:eastAsia="en-IN"/>
+        </w:rPr>
+        <w:drawing>
+          <wp:inline distT="0" distB="0" distL="0" distR="0">
+            <wp:extent cx="1123712" cy="2626156"/>
+            <wp:effectExtent l="0" t="0" r="635" b="3175"/>
+            <wp:docPr id="29" name="Picture 29" descr="C:\Users\User\Desktop\IIT Guwahati\DS Lab\Assignments\Ass4\DSLAB_Assignment4\dijsktra_output.png"/>
+            <wp:cNvGraphicFramePr>
+              <a:graphicFrameLocks xmlns:a="http://schemas.openxmlformats.org/drawingml/2006/main" noChangeAspect="1"/>
+            </wp:cNvGraphicFramePr>
+            <a:graphic xmlns:a="http://schemas.openxmlformats.org/drawingml/2006/main">
+              <a:graphicData uri="http://schemas.openxmlformats.org/drawingml/2006/picture">
+                <pic:pic xmlns:pic="http://schemas.openxmlformats.org/drawingml/2006/picture">
+                  <pic:nvPicPr>
+                    <pic:cNvPr id="0" name="Picture 10" descr="C:\Users\User\Desktop\IIT Guwahati\DS Lab\Assignments\Ass4\DSLAB_Assignment4\dijsktra_output.png"/>
+                    <pic:cNvPicPr>
+                      <a:picLocks noChangeAspect="1" noChangeArrowheads="1"/>
+                    </pic:cNvPicPr>
+                  </pic:nvPicPr>
+                  <pic:blipFill>
+                    <a:blip r:embed="rId27">
+                      <a:extLst>
+                        <a:ext uri="{28A0092B-C50C-407E-A947-70E740481C1C}">
+                          <a14:useLocalDpi xmlns:a14="http://schemas.microsoft.com/office/drawing/2010/main" val="0"/>
+                        </a:ext>
+                      </a:extLst>
+                    </a:blip>
+                    <a:srcRect/>
+                    <a:stretch>
+                      <a:fillRect/>
+                    </a:stretch>
+                  </pic:blipFill>
+                  <pic:spPr bwMode="auto">
+                    <a:xfrm>
+                      <a:off x="0" y="0"/>
+                      <a:ext cx="1123915" cy="2626630"/>
+                    </a:xfrm>
+                    <a:prstGeom prst="rect">
+                      <a:avLst/>
+                    </a:prstGeom>
+                    <a:noFill/>
+                    <a:ln>
+                      <a:noFill/>
+                    </a:ln>
+                  </pic:spPr>
+                </pic:pic>
+              </a:graphicData>
+            </a:graphic>
+          </wp:inline>
+        </w:drawing>
+      </w:r>
+    </w:p>
+    <w:p>
+      <w:pPr>
+        <w:spacing w:after="0" w:line="240" w:lineRule="auto"/>
+      </w:pPr>
+      <w:r>
+        <w:t xml:space="preserve">Normal Graph Output            </w:t>
+      </w:r>
+      <w:proofErr w:type="spellStart"/>
+      <w:r>
+        <w:t>Output</w:t>
+      </w:r>
+      <w:proofErr w:type="spellEnd"/>
+      <w:r>
+        <w:t xml:space="preserve"> produced by </w:t>
+      </w:r>
+      <w:proofErr w:type="spellStart"/>
+      <w:r>
+        <w:t>Dijkstra’s</w:t>
+      </w:r>
+      <w:proofErr w:type="spellEnd"/>
+      <w:r>
+        <w:t xml:space="preserve">                 Output produced by </w:t>
+      </w:r>
+      <w:proofErr w:type="spellStart"/>
+      <w:r>
+        <w:t>Dijkstra’s</w:t>
+      </w:r>
+      <w:proofErr w:type="spellEnd"/>
+      <w:r>
+        <w:t xml:space="preserve"> </w:t>
+      </w:r>
+    </w:p>
+    <w:p>
+      <w:pPr>
+        <w:spacing w:after="0" w:line="240" w:lineRule="auto"/>
+      </w:pPr>
+      <w:r>
+        <w:t xml:space="preserve">                                                   Algorithm with </w:t>
+      </w:r>
+      <w:proofErr w:type="spellStart"/>
+      <w:r>
+        <w:t>src</w:t>
+      </w:r>
+      <w:proofErr w:type="spellEnd"/>
+      <w:r>
+        <w:t xml:space="preserve"> = 0, </w:t>
+      </w:r>
+      <w:proofErr w:type="spellStart"/>
+      <w:r>
+        <w:t>dest</w:t>
+      </w:r>
+      <w:proofErr w:type="spellEnd"/>
+      <w:r>
+        <w:t xml:space="preserve"> = 3             Algorithm with </w:t>
+      </w:r>
+      <w:proofErr w:type="spellStart"/>
+      <w:r>
+        <w:t>src</w:t>
+      </w:r>
+      <w:proofErr w:type="spellEnd"/>
+      <w:r>
+        <w:t xml:space="preserve"> = 0 and no </w:t>
+      </w:r>
+      <w:proofErr w:type="spellStart"/>
+      <w:r>
+        <w:t>dest</w:t>
+      </w:r>
+      <w:proofErr w:type="spellEnd"/>
+      <w:r>
+        <w:t xml:space="preserve"> </w:t>
+      </w:r>
+    </w:p>
+    <w:p>
+      <w:pPr>
+        <w:spacing w:after="0" w:line="240" w:lineRule="auto"/>
+      </w:pPr>
+    </w:p>
+    <w:p>
+      <w:r>
+        <w:rPr>
+          <w:noProof/>
+          <w:lang w:eastAsia="en-IN"/>
+        </w:rPr>
+        <w:drawing>
+          <wp:inline distT="0" distB="0" distL="0" distR="0" wp14:anchorId="581E2627" wp14:editId="03DDD451">
+            <wp:extent cx="4008730" cy="2921884"/>
+            <wp:effectExtent l="0" t="0" r="0" b="0"/>
+            <wp:docPr id="27" name="Picture 27"/>
+            <wp:cNvGraphicFramePr>
+              <a:graphicFrameLocks xmlns:a="http://schemas.openxmlformats.org/drawingml/2006/main" noChangeAspect="1"/>
+            </wp:cNvGraphicFramePr>
+            <a:graphic xmlns:a="http://schemas.openxmlformats.org/drawingml/2006/main">
+              <a:graphicData uri="http://schemas.openxmlformats.org/drawingml/2006/picture">
+                <pic:pic xmlns:pic="http://schemas.openxmlformats.org/drawingml/2006/picture">
+                  <pic:nvPicPr>
+                    <pic:cNvPr id="0" name=""/>
+                    <pic:cNvPicPr/>
+                  </pic:nvPicPr>
+                  <pic:blipFill>
+                    <a:blip r:embed="rId28"/>
+                    <a:stretch>
+                      <a:fillRect/>
+                    </a:stretch>
+                  </pic:blipFill>
+                  <pic:spPr>
+                    <a:xfrm>
+                      <a:off x="0" y="0"/>
+                      <a:ext cx="4009336" cy="2922326"/>
+                    </a:xfrm>
+                    <a:prstGeom prst="rect">
+                      <a:avLst/>
+                    </a:prstGeom>
+                  </pic:spPr>
+                </pic:pic>
+              </a:graphicData>
+            </a:graphic>
+          </wp:inline>
+        </w:drawing>
+      </w:r>
+    </w:p>
+    <w:p>
+      <w:pPr>
+        <w:jc w:val="both"/>
+      </w:pPr>
+      <w:r>
+        <w:t xml:space="preserve">When we select option 9, we have to provide the source vertex. After that we have to choose whether or not we want to provide a destination vertex. If we do not provide a destination vertex, </w:t>
+      </w:r>
+      <w:r>
+        <w:lastRenderedPageBreak/>
+        <w:t xml:space="preserve">shortest distance is calculated for all the nodes as usual and is written inside the node in the graph output. However if we choose to provide a destination vertex, apart from the work shortest distance calculation for all the vertices, the shortest cost path from source vertex to destination vertex is also displayed using a red line. Note that source vertex is represented using a </w:t>
+      </w:r>
+      <w:r>
+        <w:t>double octagon coloured red. The destination vertex is represented using a double octagon coloured brown.</w:t>
+      </w:r>
+    </w:p>
+    <w:p>
+      <w:pPr>
+        <w:jc w:val="both"/>
+      </w:pPr>
+      <w:r>
+        <w:t xml:space="preserve">3/11 inside the node means that 3 is the node’s name and 11 is the shortest path from source vertex. Labels present on the </w:t>
+      </w:r>
+      <w:r>
+        <w:t>edges represent the edge weights.</w:t>
+      </w:r>
+    </w:p>
+    <w:p>
+      <w:pPr>
+        <w:jc w:val="both"/>
+      </w:pPr>
+      <w:r>
+        <w:t>The terminal also displays the distance of all vertices from source vertex. The source vertex always has a distance of 0.</w:t>
+      </w:r>
+    </w:p>
+    <w:p>
+      <w:pPr>
+        <w:jc w:val="both"/>
+        <w:rPr>
+          <w:b/>
+        </w:rPr>
+      </w:pPr>
+      <w:r>
+        <w:rPr>
+          <w:b/>
+        </w:rPr>
+        <w:t>Functions used:</w:t>
+      </w:r>
+    </w:p>
+    <w:p>
+      <w:pPr>
+        <w:pStyle w:val="ListParagraph"/>
+        <w:numPr>
+          <w:ilvl w:val="0"/>
+          <w:numId w:val="12"/>
+        </w:numPr>
+        <w:jc w:val="both"/>
+        <w:rPr>
+          <w:b/>
+        </w:rPr>
+      </w:pPr>
+      <w:r>
+        <w:rPr>
+          <w:b/>
+        </w:rPr>
+        <w:t xml:space="preserve">void </w:t>
+      </w:r>
+      <w:proofErr w:type="spellStart"/>
+      <w:r>
+        <w:rPr>
+          <w:b/>
+        </w:rPr>
+        <w:t>dijsktras_shortest_path_algorithm</w:t>
+      </w:r>
+      <w:proofErr w:type="spellEnd"/>
+      <w:r>
+        <w:rPr>
+          <w:b/>
+        </w:rPr>
+        <w:t>(</w:t>
+      </w:r>
+      <w:proofErr w:type="spellStart"/>
+      <w:r>
+        <w:rPr>
+          <w:b/>
+        </w:rPr>
+        <w:t>int</w:t>
+      </w:r>
+      <w:proofErr w:type="spellEnd"/>
+      <w:r>
+        <w:rPr>
+          <w:b/>
+        </w:rPr>
+        <w:t>);</w:t>
+      </w:r>
+    </w:p>
+    <w:p>
+      <w:pPr>
+        <w:pStyle w:val="ListParagraph"/>
+        <w:numPr>
+          <w:ilvl w:val="0"/>
+          <w:numId w:val="12"/>
+        </w:numPr>
+        <w:jc w:val="both"/>
+        <w:rPr>
+          <w:b/>
+        </w:rPr>
+      </w:pPr>
+      <w:r>
+        <w:rPr>
+          <w:b/>
+        </w:rPr>
+        <w:t xml:space="preserve">void </w:t>
+      </w:r>
+      <w:proofErr w:type="spellStart"/>
+      <w:r>
+        <w:rPr>
+          <w:b/>
+        </w:rPr>
+        <w:t>dijsktras_shortest_path_algorithm</w:t>
+      </w:r>
+      <w:proofErr w:type="spellEnd"/>
+      <w:r>
+        <w:rPr>
+          <w:b/>
+        </w:rPr>
+        <w:t>(</w:t>
+      </w:r>
+      <w:proofErr w:type="spellStart"/>
+      <w:r>
+        <w:rPr>
+          <w:b/>
+        </w:rPr>
+        <w:t>int</w:t>
+      </w:r>
+      <w:proofErr w:type="spellEnd"/>
+      <w:r>
+        <w:rPr>
+          <w:b/>
+        </w:rPr>
+        <w:t xml:space="preserve">, </w:t>
+      </w:r>
+      <w:proofErr w:type="spellStart"/>
+      <w:r>
+        <w:rPr>
+          <w:b/>
+        </w:rPr>
+        <w:t>int</w:t>
+      </w:r>
+      <w:proofErr w:type="spellEnd"/>
+      <w:r>
+        <w:rPr>
+          <w:b/>
+        </w:rPr>
+        <w:t>);</w:t>
+      </w:r>
+    </w:p>
+    <w:p>
+      <w:pPr>
+        <w:pStyle w:val="ListParagraph"/>
+        <w:numPr>
+          <w:ilvl w:val="0"/>
+          <w:numId w:val="12"/>
+        </w:numPr>
+        <w:jc w:val="both"/>
+        <w:rPr>
+          <w:b/>
+        </w:rPr>
+      </w:pPr>
+      <w:r>
+        <w:rPr>
+          <w:b/>
+        </w:rPr>
+        <w:t xml:space="preserve">void </w:t>
+      </w:r>
+      <w:proofErr w:type="spellStart"/>
+      <w:r>
+        <w:rPr>
+          <w:b/>
+        </w:rPr>
+        <w:t>output_dijsktra</w:t>
+      </w:r>
+      <w:proofErr w:type="spellEnd"/>
+      <w:r>
+        <w:rPr>
+          <w:b/>
+        </w:rPr>
+        <w:t>(</w:t>
+      </w:r>
+      <w:proofErr w:type="spellStart"/>
+      <w:r>
+        <w:rPr>
+          <w:b/>
+        </w:rPr>
+        <w:t>int</w:t>
+      </w:r>
+      <w:proofErr w:type="spellEnd"/>
+      <w:r>
+        <w:rPr>
+          <w:b/>
+        </w:rPr>
+        <w:t xml:space="preserve">[], </w:t>
+      </w:r>
+      <w:proofErr w:type="spellStart"/>
+      <w:r>
+        <w:rPr>
+          <w:b/>
+        </w:rPr>
+        <w:t>int</w:t>
+      </w:r>
+      <w:proofErr w:type="spellEnd"/>
+      <w:r>
+        <w:rPr>
+          <w:b/>
+        </w:rPr>
+        <w:t xml:space="preserve">[], </w:t>
+      </w:r>
+      <w:proofErr w:type="spellStart"/>
+      <w:r>
+        <w:rPr>
+          <w:b/>
+        </w:rPr>
+        <w:t>int</w:t>
+      </w:r>
+      <w:proofErr w:type="spellEnd"/>
+      <w:r>
+        <w:rPr>
+          <w:b/>
+        </w:rPr>
+        <w:t xml:space="preserve">, </w:t>
+      </w:r>
+      <w:proofErr w:type="spellStart"/>
+      <w:r>
+        <w:rPr>
+          <w:b/>
+        </w:rPr>
+        <w:t>int</w:t>
+      </w:r>
+      <w:proofErr w:type="spellEnd"/>
+      <w:r>
+        <w:rPr>
+          <w:b/>
+        </w:rPr>
+        <w:t>);</w:t>
+      </w:r>
+    </w:p>
+    <w:p>
+      <w:pPr>
+        <w:jc w:val="both"/>
+        <w:rPr>
+          <w:b/>
+        </w:rPr>
+      </w:pPr>
+      <w:r>
+        <w:rPr>
+          <w:b/>
+        </w:rPr>
+        <w:t>Implementation:</w:t>
+      </w:r>
+    </w:p>
+    <w:p>
+      <w:pPr>
+        <w:jc w:val="both"/>
+      </w:pPr>
+      <w:r>
+        <w:t xml:space="preserve">First </w:t>
+      </w:r>
+      <w:r>
+        <w:t xml:space="preserve">we create a min heap. The min heap is used to store the vertices for which the shortest distance has not been found out yet. The </w:t>
+      </w:r>
+      <w:proofErr w:type="spellStart"/>
+      <w:r>
+        <w:rPr>
+          <w:b/>
+        </w:rPr>
+        <w:t>dist</w:t>
+      </w:r>
+      <w:proofErr w:type="spellEnd"/>
+      <w:r>
+        <w:t xml:space="preserve"> array stores the distance of each vertex from source vertex. </w:t>
+      </w:r>
+      <w:r>
+        <w:t xml:space="preserve">Initially all vertices except the source vertex have INT_MAX stored in </w:t>
+      </w:r>
+      <w:proofErr w:type="spellStart"/>
+      <w:r>
+        <w:rPr>
+          <w:b/>
+        </w:rPr>
+        <w:t>dist</w:t>
+      </w:r>
+      <w:proofErr w:type="spellEnd"/>
+      <w:r>
+        <w:t xml:space="preserve"> array. Source vertex has value 0 stored in </w:t>
+      </w:r>
+      <w:proofErr w:type="spellStart"/>
+      <w:r>
+        <w:rPr>
+          <w:b/>
+        </w:rPr>
+        <w:t>dist</w:t>
+      </w:r>
+      <w:proofErr w:type="spellEnd"/>
+      <w:r>
+        <w:t xml:space="preserve"> array. </w:t>
+      </w:r>
+      <w:r>
+        <w:t xml:space="preserve">Value of </w:t>
+      </w:r>
+      <w:r>
+        <w:rPr>
+          <w:b/>
+        </w:rPr>
+        <w:t>parent</w:t>
+      </w:r>
+      <w:r>
+        <w:t>[v] for a vertex v stores parent vertex of v in shortest path.</w:t>
+      </w:r>
+      <w:r>
+        <w:t xml:space="preserve"> Initially push the source vertex to the min heap.</w:t>
+      </w:r>
+    </w:p>
+    <w:p>
+      <w:pPr>
+        <w:jc w:val="both"/>
+      </w:pPr>
+      <w:r>
+        <w:t>Pop an element from the min heap till the heap is not empty. After popping the element, we try to relax all out going edges from the vertex. If for an edge (u, v), the sum of distance of u and weight of the edge is less than distance of v, we relax the edge, there by performing a decrease key operation on vertex v present in the heap.</w:t>
+      </w:r>
+      <w:r>
+        <w:t xml:space="preserve"> Note that if minimum distance to a particular vertex v has been finalised, we do not relax an edge pointing towards v.</w:t>
+      </w:r>
       <w:bookmarkStart w:id="0" w:name="_GoBack"/>
       <w:bookmarkEnd w:id="0"/>
     </w:p>
@@ -5452,6 +7173,92 @@
     </w:lvl>
   </w:abstractNum>
   <w:abstractNum w:abstractNumId="7">
+    <w:nsid w:val="46FC7883"/>
+    <w:multiLevelType w:val="hybridMultilevel"/>
+    <w:tmpl w:val="FBA8F1AA"/>
+    <w:lvl w:ilvl="0" w:tplc="4009000F">
+      <w:start w:val="1"/>
+      <w:numFmt w:val="decimal"/>
+      <w:lvlText w:val="%1."/>
+      <w:lvlJc w:val="left"/>
+      <w:pPr>
+        <w:ind w:left="720" w:hanging="360"/>
+      </w:pPr>
+    </w:lvl>
+    <w:lvl w:ilvl="1" w:tplc="40090019" w:tentative="1">
+      <w:start w:val="1"/>
+      <w:numFmt w:val="lowerLetter"/>
+      <w:lvlText w:val="%2."/>
+      <w:lvlJc w:val="left"/>
+      <w:pPr>
+        <w:ind w:left="1440" w:hanging="360"/>
+      </w:pPr>
+    </w:lvl>
+    <w:lvl w:ilvl="2" w:tplc="4009001B" w:tentative="1">
+      <w:start w:val="1"/>
+      <w:numFmt w:val="lowerRoman"/>
+      <w:lvlText w:val="%3."/>
+      <w:lvlJc w:val="right"/>
+      <w:pPr>
+        <w:ind w:left="2160" w:hanging="180"/>
+      </w:pPr>
+    </w:lvl>
+    <w:lvl w:ilvl="3" w:tplc="4009000F" w:tentative="1">
+      <w:start w:val="1"/>
+      <w:numFmt w:val="decimal"/>
+      <w:lvlText w:val="%4."/>
+      <w:lvlJc w:val="left"/>
+      <w:pPr>
+        <w:ind w:left="2880" w:hanging="360"/>
+      </w:pPr>
+    </w:lvl>
+    <w:lvl w:ilvl="4" w:tplc="40090019" w:tentative="1">
+      <w:start w:val="1"/>
+      <w:numFmt w:val="lowerLetter"/>
+      <w:lvlText w:val="%5."/>
+      <w:lvlJc w:val="left"/>
+      <w:pPr>
+        <w:ind w:left="3600" w:hanging="360"/>
+      </w:pPr>
+    </w:lvl>
+    <w:lvl w:ilvl="5" w:tplc="4009001B" w:tentative="1">
+      <w:start w:val="1"/>
+      <w:numFmt w:val="lowerRoman"/>
+      <w:lvlText w:val="%6."/>
+      <w:lvlJc w:val="right"/>
+      <w:pPr>
+        <w:ind w:left="4320" w:hanging="180"/>
+      </w:pPr>
+    </w:lvl>
+    <w:lvl w:ilvl="6" w:tplc="4009000F" w:tentative="1">
+      <w:start w:val="1"/>
+      <w:numFmt w:val="decimal"/>
+      <w:lvlText w:val="%7."/>
+      <w:lvlJc w:val="left"/>
+      <w:pPr>
+        <w:ind w:left="5040" w:hanging="360"/>
+      </w:pPr>
+    </w:lvl>
+    <w:lvl w:ilvl="7" w:tplc="40090019" w:tentative="1">
+      <w:start w:val="1"/>
+      <w:numFmt w:val="lowerLetter"/>
+      <w:lvlText w:val="%8."/>
+      <w:lvlJc w:val="left"/>
+      <w:pPr>
+        <w:ind w:left="5760" w:hanging="360"/>
+      </w:pPr>
+    </w:lvl>
+    <w:lvl w:ilvl="8" w:tplc="4009001B" w:tentative="1">
+      <w:start w:val="1"/>
+      <w:numFmt w:val="lowerRoman"/>
+      <w:lvlText w:val="%9."/>
+      <w:lvlJc w:val="right"/>
+      <w:pPr>
+        <w:ind w:left="6480" w:hanging="180"/>
+      </w:pPr>
+    </w:lvl>
+  </w:abstractNum>
+  <w:abstractNum w:abstractNumId="8">
     <w:nsid w:val="5BBB6783"/>
     <w:multiLevelType w:val="hybridMultilevel"/>
     <w:tmpl w:val="B4AE1B46"/>
@@ -5537,7 +7344,7 @@
       </w:pPr>
     </w:lvl>
   </w:abstractNum>
-  <w:abstractNum w:abstractNumId="8">
+  <w:abstractNum w:abstractNumId="9">
     <w:nsid w:val="5F406B0C"/>
     <w:multiLevelType w:val="hybridMultilevel"/>
     <w:tmpl w:val="FE0A58F8"/>
@@ -5626,7 +7433,7 @@
       </w:pPr>
     </w:lvl>
   </w:abstractNum>
-  <w:abstractNum w:abstractNumId="9">
+  <w:abstractNum w:abstractNumId="10">
     <w:nsid w:val="664F3722"/>
     <w:multiLevelType w:val="hybridMultilevel"/>
     <w:tmpl w:val="13BC6BBA"/>
@@ -5715,7 +7522,7 @@
       </w:pPr>
     </w:lvl>
   </w:abstractNum>
-  <w:abstractNum w:abstractNumId="10">
+  <w:abstractNum w:abstractNumId="11">
     <w:nsid w:val="66EF1F60"/>
     <w:multiLevelType w:val="hybridMultilevel"/>
     <w:tmpl w:val="A0BA9E40"/>
@@ -5808,7 +7615,7 @@
     <w:abstractNumId w:val="4"/>
   </w:num>
   <w:num w:numId="3">
-    <w:abstractNumId w:val="10"/>
+    <w:abstractNumId w:val="11"/>
   </w:num>
   <w:num w:numId="4">
     <w:abstractNumId w:val="3"/>
@@ -5817,7 +7624,7 @@
     <w:abstractNumId w:val="1"/>
   </w:num>
   <w:num w:numId="6">
-    <w:abstractNumId w:val="8"/>
+    <w:abstractNumId w:val="9"/>
   </w:num>
   <w:num w:numId="7">
     <w:abstractNumId w:val="2"/>
@@ -5829,9 +7636,12 @@
     <w:abstractNumId w:val="6"/>
   </w:num>
   <w:num w:numId="10">
-    <w:abstractNumId w:val="9"/>
+    <w:abstractNumId w:val="10"/>
   </w:num>
   <w:num w:numId="11">
+    <w:abstractNumId w:val="8"/>
+  </w:num>
+  <w:num w:numId="12">
     <w:abstractNumId w:val="7"/>
   </w:num>
 </w:numbering>

</xml_diff>

<commit_message>
1. Path Print in Dijkstra algo 2. Menu change 3. Doc Update
</commit_message>
<xml_diff>
--- a/Graph_Documentation.docx
+++ b/Graph_Documentation.docx
@@ -271,7 +271,6 @@
         <w:t>Basic Information</w:t>
       </w:r>
     </w:p>
-    <w:p/>
     <w:p>
       <w:r>
         <w:t>The program starts with the following menu:</w:t>
@@ -322,12 +321,13 @@
     </w:p>
     <w:p>
       <w:r>
-        <w:t>Option 1: Use this to enter the edges of the graph manually.</w:t>
-      </w:r>
-    </w:p>
-    <w:p>
-      <w:r>
-        <w:t>Option 2: Use this to take file input to initialise the edges of the graph.</w:t>
+        <w:rPr>
+          <w:b/>
+        </w:rPr>
+        <w:t>Option 1:</w:t>
+      </w:r>
+      <w:r>
+        <w:t xml:space="preserve"> Use this to enter the edges of the graph manually.</w:t>
       </w:r>
     </w:p>
     <w:p>
@@ -337,10 +337,10 @@
           <w:lang w:eastAsia="en-IN"/>
         </w:rPr>
         <w:drawing>
-          <wp:inline distT="0" distB="0" distL="0" distR="0" wp14:anchorId="76EA9DD2" wp14:editId="493027CC">
-            <wp:extent cx="3474720" cy="1688232"/>
-            <wp:effectExtent l="0" t="0" r="0" b="7620"/>
-            <wp:docPr id="2" name="Picture 2"/>
+          <wp:inline distT="0" distB="0" distL="0" distR="0" wp14:anchorId="0F16A447" wp14:editId="53CCB974">
+            <wp:extent cx="4695825" cy="2438400"/>
+            <wp:effectExtent l="0" t="0" r="9525" b="0"/>
+            <wp:docPr id="32" name="Picture 32"/>
             <wp:cNvGraphicFramePr>
               <a:graphicFrameLocks xmlns:a="http://schemas.openxmlformats.org/drawingml/2006/main" noChangeAspect="1"/>
             </wp:cNvGraphicFramePr>
@@ -360,7 +360,7 @@
                   <pic:spPr>
                     <a:xfrm>
                       <a:off x="0" y="0"/>
-                      <a:ext cx="3476043" cy="1688875"/>
+                      <a:ext cx="4695825" cy="2438400"/>
                     </a:xfrm>
                     <a:prstGeom prst="rect">
                       <a:avLst/>
@@ -375,23 +375,26 @@
     </w:p>
     <w:p>
       <w:r>
-        <w:t>Enter the name of the input file. It then asks if the input file also contains weights. Press 1 if input file contains weights. Press 0 if input file does not contain weights. The format of the input file is shown below:</w:t>
-      </w:r>
-    </w:p>
-    <w:p>
-      <w:pPr>
-        <w:jc w:val="center"/>
-      </w:pPr>
+        <w:rPr>
+          <w:b/>
+        </w:rPr>
+        <w:t>Option 2:</w:t>
+      </w:r>
+      <w:r>
+        <w:t xml:space="preserve"> Use this to take file input to initialise the edges of the graph.</w:t>
+      </w:r>
+    </w:p>
+    <w:p>
       <w:r>
         <w:rPr>
           <w:noProof/>
           <w:lang w:eastAsia="en-IN"/>
         </w:rPr>
         <w:drawing>
-          <wp:inline distT="0" distB="0" distL="0" distR="0" wp14:anchorId="7DDB2ADC" wp14:editId="41D8D8E3">
-            <wp:extent cx="1228725" cy="1771650"/>
-            <wp:effectExtent l="0" t="0" r="9525" b="0"/>
-            <wp:docPr id="3" name="Picture 3"/>
+          <wp:inline distT="0" distB="0" distL="0" distR="0" wp14:anchorId="76EA9DD2" wp14:editId="493027CC">
+            <wp:extent cx="3474720" cy="1688232"/>
+            <wp:effectExtent l="0" t="0" r="0" b="7620"/>
+            <wp:docPr id="2" name="Picture 2"/>
             <wp:cNvGraphicFramePr>
               <a:graphicFrameLocks xmlns:a="http://schemas.openxmlformats.org/drawingml/2006/main" noChangeAspect="1"/>
             </wp:cNvGraphicFramePr>
@@ -411,7 +414,7 @@
                   <pic:spPr>
                     <a:xfrm>
                       <a:off x="0" y="0"/>
-                      <a:ext cx="1228725" cy="1771650"/>
+                      <a:ext cx="3476043" cy="1688875"/>
                     </a:xfrm>
                     <a:prstGeom prst="rect">
                       <a:avLst/>
@@ -425,23 +428,8 @@
       </w:r>
     </w:p>
     <w:p>
-      <w:pPr>
-        <w:jc w:val="center"/>
-      </w:pPr>
-      <w:r>
-        <w:t>Input file without weights</w:t>
-      </w:r>
-    </w:p>
-    <w:p>
-      <w:r>
-        <w:lastRenderedPageBreak/>
-        <w:t xml:space="preserve"> The first line contains two numbers (4 and 7 in this example). The first number of first line is the number of vertices in the graph. The second number is the number of edges. The lines following the first line contain the edge information. Each row consists of two numbers, source vertex and destination vertex of the edge. In the above example, there are 4 vertices and 7 edges. Since edge weight is not specified, for each edge, the weight is 1.</w:t>
-      </w:r>
-    </w:p>
-    <w:p/>
-    <w:p>
-      <w:r>
-        <w:t xml:space="preserve">However, if we choose to provide the edge weights, the option 2 should be used in the menu and the input file format corresponding to this is: </w:t>
+      <w:r>
+        <w:t>Enter the name of the input file. It then asks if the input file also contains weights. Press 1 if input file contains weights. Press 0 if input file does not contain weights. The format of the input file is shown below:</w:t>
       </w:r>
     </w:p>
     <w:p>
@@ -453,11 +441,12 @@
           <w:noProof/>
           <w:lang w:eastAsia="en-IN"/>
         </w:rPr>
+        <w:lastRenderedPageBreak/>
         <w:drawing>
-          <wp:inline distT="0" distB="0" distL="0" distR="0" wp14:anchorId="79042527" wp14:editId="6BB531E9">
+          <wp:inline distT="0" distB="0" distL="0" distR="0" wp14:anchorId="7DDB2ADC" wp14:editId="41D8D8E3">
             <wp:extent cx="1228725" cy="1771650"/>
             <wp:effectExtent l="0" t="0" r="9525" b="0"/>
-            <wp:docPr id="4" name="Picture 4"/>
+            <wp:docPr id="3" name="Picture 3"/>
             <wp:cNvGraphicFramePr>
               <a:graphicFrameLocks xmlns:a="http://schemas.openxmlformats.org/drawingml/2006/main" noChangeAspect="1"/>
             </wp:cNvGraphicFramePr>
@@ -495,51 +484,33 @@
         <w:jc w:val="center"/>
       </w:pPr>
       <w:r>
-        <w:t>Input file with weights.</w:t>
-      </w:r>
-    </w:p>
-    <w:p>
-      <w:r>
-        <w:t>Here everything is same as the previous case except the fact that each row now contains a weight value. Thus each row consists of &lt;</w:t>
-      </w:r>
-      <w:proofErr w:type="spellStart"/>
-      <w:r>
-        <w:t>src</w:t>
-      </w:r>
-      <w:proofErr w:type="spellEnd"/>
-      <w:r>
-        <w:t xml:space="preserve"> vertex&gt; &lt;</w:t>
-      </w:r>
-      <w:proofErr w:type="spellStart"/>
-      <w:r>
-        <w:t>dest</w:t>
-      </w:r>
-      <w:proofErr w:type="spellEnd"/>
-      <w:r>
-        <w:t xml:space="preserve"> vertex&gt; &lt;weight of the edge&gt;.</w:t>
-      </w:r>
-    </w:p>
-    <w:p>
-      <w:r>
-        <w:t>Once file input is completed, the graph is initialised. We can then perform various operations on it.</w:t>
-      </w:r>
-    </w:p>
-    <w:p>
-      <w:r>
-        <w:t>Option 3: If we want to print the adjacency list representation of the graph, use this option. The output produced is as such:</w:t>
-      </w:r>
-    </w:p>
-    <w:p>
+        <w:t>Input file without weights</w:t>
+      </w:r>
+    </w:p>
+    <w:p>
+      <w:r>
+        <w:t xml:space="preserve"> The first line contains two numbers (4 and 7 in this example). The first number of first line is the number of vertices in the graph. The second number is the number of edges. The lines following the first line contain the edge information. Each row consists of two numbers, source vertex and destination vertex of the edge. In the above example, there are 4 vertices and 7 edges. Since edge weight is not specified, for each edge, the weight is 1.</w:t>
+      </w:r>
+    </w:p>
+    <w:p>
+      <w:r>
+        <w:t xml:space="preserve">However, if we choose to provide the edge weights, the option 2 should be used in the menu and the input file format corresponding to this is: </w:t>
+      </w:r>
+    </w:p>
+    <w:p>
+      <w:pPr>
+        <w:jc w:val="center"/>
+      </w:pPr>
       <w:r>
         <w:rPr>
           <w:noProof/>
           <w:lang w:eastAsia="en-IN"/>
         </w:rPr>
         <w:drawing>
-          <wp:inline distT="0" distB="0" distL="0" distR="0" wp14:anchorId="2C208EAB" wp14:editId="4C569B42">
-            <wp:extent cx="3629025" cy="1247775"/>
-            <wp:effectExtent l="0" t="0" r="9525" b="9525"/>
-            <wp:docPr id="9" name="Picture 9"/>
+          <wp:inline distT="0" distB="0" distL="0" distR="0" wp14:anchorId="79042527" wp14:editId="6BB531E9">
+            <wp:extent cx="1228725" cy="1771650"/>
+            <wp:effectExtent l="0" t="0" r="9525" b="0"/>
+            <wp:docPr id="4" name="Picture 4"/>
             <wp:cNvGraphicFramePr>
               <a:graphicFrameLocks xmlns:a="http://schemas.openxmlformats.org/drawingml/2006/main" noChangeAspect="1"/>
             </wp:cNvGraphicFramePr>
@@ -559,6 +530,94 @@
                   <pic:spPr>
                     <a:xfrm>
                       <a:off x="0" y="0"/>
+                      <a:ext cx="1228725" cy="1771650"/>
+                    </a:xfrm>
+                    <a:prstGeom prst="rect">
+                      <a:avLst/>
+                    </a:prstGeom>
+                  </pic:spPr>
+                </pic:pic>
+              </a:graphicData>
+            </a:graphic>
+          </wp:inline>
+        </w:drawing>
+      </w:r>
+    </w:p>
+    <w:p>
+      <w:pPr>
+        <w:jc w:val="center"/>
+      </w:pPr>
+      <w:r>
+        <w:t>Input file with weights.</w:t>
+      </w:r>
+    </w:p>
+    <w:p>
+      <w:r>
+        <w:t>Here everything is same as the previous case except the fact that each row now contains a weight value. Thus each row consists of &lt;</w:t>
+      </w:r>
+      <w:proofErr w:type="spellStart"/>
+      <w:r>
+        <w:t>src</w:t>
+      </w:r>
+      <w:proofErr w:type="spellEnd"/>
+      <w:r>
+        <w:t xml:space="preserve"> vertex&gt; &lt;</w:t>
+      </w:r>
+      <w:proofErr w:type="spellStart"/>
+      <w:r>
+        <w:t>dest</w:t>
+      </w:r>
+      <w:proofErr w:type="spellEnd"/>
+      <w:r>
+        <w:t xml:space="preserve"> vertex&gt; &lt;weight of the edge&gt;.</w:t>
+      </w:r>
+    </w:p>
+    <w:p>
+      <w:r>
+        <w:t>Once file input is completed, the graph is initialised. We can then perform various operations on it.</w:t>
+      </w:r>
+    </w:p>
+    <w:p>
+      <w:r>
+        <w:rPr>
+          <w:b/>
+        </w:rPr>
+        <w:t>Option 3:</w:t>
+      </w:r>
+      <w:r>
+        <w:t xml:space="preserve"> If we want to print the adjacency list representation of the graph, use this option. The output produced is as such:</w:t>
+      </w:r>
+    </w:p>
+    <w:p>
+      <w:r>
+        <w:rPr>
+          <w:noProof/>
+          <w:lang w:eastAsia="en-IN"/>
+        </w:rPr>
+        <w:drawing>
+          <wp:inline distT="0" distB="0" distL="0" distR="0" wp14:anchorId="2C208EAB" wp14:editId="4C569B42">
+            <wp:extent cx="3629025" cy="1247775"/>
+            <wp:effectExtent l="0" t="0" r="9525" b="9525"/>
+            <wp:docPr id="9" name="Picture 9"/>
+            <wp:cNvGraphicFramePr>
+              <a:graphicFrameLocks xmlns:a="http://schemas.openxmlformats.org/drawingml/2006/main" noChangeAspect="1"/>
+            </wp:cNvGraphicFramePr>
+            <a:graphic xmlns:a="http://schemas.openxmlformats.org/drawingml/2006/main">
+              <a:graphicData uri="http://schemas.openxmlformats.org/drawingml/2006/picture">
+                <pic:pic xmlns:pic="http://schemas.openxmlformats.org/drawingml/2006/picture">
+                  <pic:nvPicPr>
+                    <pic:cNvPr id="0" name=""/>
+                    <pic:cNvPicPr/>
+                  </pic:nvPicPr>
+                  <pic:blipFill>
+                    <a:blip r:embed="rId11"/>
+                    <a:stretch>
+                      <a:fillRect/>
+                    </a:stretch>
+                  </pic:blipFill>
+                  <pic:spPr>
+                    <a:xfrm>
+                      <a:off x="0" y="0"/>
                       <a:ext cx="3629025" cy="1247775"/>
                     </a:xfrm>
                     <a:prstGeom prst="rect">
@@ -574,12 +633,94 @@
     </w:p>
     <w:p>
       <w:r>
+        <w:lastRenderedPageBreak/>
         <w:t>Each row corresponds to a vertex. The first number of a row is the source vertex number to all the edges going out from it. The numbers following the first number are the destination vertices of the edges going out from the source vertex. Thus vertex 1 has an edge to vertex 0, vertex 2 and vertex 4.</w:t>
       </w:r>
     </w:p>
     <w:p>
       <w:r>
-        <w:t>Options 4 to 6 will be explained in detailed in the following sections.</w:t>
+        <w:rPr>
+          <w:b/>
+        </w:rPr>
+        <w:t xml:space="preserve">Option 4: </w:t>
+      </w:r>
+      <w:r>
+        <w:t>Use this option to print an ordinary image of the graph. An image looks like this:</w:t>
+      </w:r>
+    </w:p>
+    <w:p>
+      <w:r>
+        <w:rPr>
+          <w:noProof/>
+          <w:lang w:eastAsia="en-IN"/>
+        </w:rPr>
+        <w:drawing>
+          <wp:inline distT="0" distB="0" distL="0" distR="0">
+            <wp:extent cx="958291" cy="2558813"/>
+            <wp:effectExtent l="0" t="0" r="0" b="0"/>
+            <wp:docPr id="33" name="Picture 33" descr="C:\Users\User\Desktop\IIT Guwahati\DS Lab\Assignments\Ass4\DSLAB_Assignment4\graph.png"/>
+            <wp:cNvGraphicFramePr>
+              <a:graphicFrameLocks xmlns:a="http://schemas.openxmlformats.org/drawingml/2006/main" noChangeAspect="1"/>
+            </wp:cNvGraphicFramePr>
+            <a:graphic xmlns:a="http://schemas.openxmlformats.org/drawingml/2006/main">
+              <a:graphicData uri="http://schemas.openxmlformats.org/drawingml/2006/picture">
+                <pic:pic xmlns:pic="http://schemas.openxmlformats.org/drawingml/2006/picture">
+                  <pic:nvPicPr>
+                    <pic:cNvPr id="0" name="Picture 11" descr="C:\Users\User\Desktop\IIT Guwahati\DS Lab\Assignments\Ass4\DSLAB_Assignment4\graph.png"/>
+                    <pic:cNvPicPr>
+                      <a:picLocks noChangeAspect="1" noChangeArrowheads="1"/>
+                    </pic:cNvPicPr>
+                  </pic:nvPicPr>
+                  <pic:blipFill>
+                    <a:blip r:embed="rId12">
+                      <a:extLst>
+                        <a:ext uri="{28A0092B-C50C-407E-A947-70E740481C1C}">
+                          <a14:useLocalDpi xmlns:a14="http://schemas.microsoft.com/office/drawing/2010/main" val="0"/>
+                        </a:ext>
+                      </a:extLst>
+                    </a:blip>
+                    <a:srcRect/>
+                    <a:stretch>
+                      <a:fillRect/>
+                    </a:stretch>
+                  </pic:blipFill>
+                  <pic:spPr bwMode="auto">
+                    <a:xfrm>
+                      <a:off x="0" y="0"/>
+                      <a:ext cx="958421" cy="2559161"/>
+                    </a:xfrm>
+                    <a:prstGeom prst="rect">
+                      <a:avLst/>
+                    </a:prstGeom>
+                    <a:noFill/>
+                    <a:ln>
+                      <a:noFill/>
+                    </a:ln>
+                  </pic:spPr>
+                </pic:pic>
+              </a:graphicData>
+            </a:graphic>
+          </wp:inline>
+        </w:drawing>
+      </w:r>
+    </w:p>
+    <w:p>
+      <w:r>
+        <w:t>Vertex names are written inside the nodes. The edge weights are written as labels next to the edges.</w:t>
+      </w:r>
+    </w:p>
+    <w:p>
+      <w:r>
+        <w:rPr>
+          <w:b/>
+        </w:rPr>
+        <w:t>Options 5 to 9</w:t>
+      </w:r>
+      <w:r>
+        <w:t xml:space="preserve"> will be explained in detail</w:t>
+      </w:r>
+      <w:r>
+        <w:t xml:space="preserve"> in the following sections.</w:t>
       </w:r>
     </w:p>
     <w:p>
@@ -594,6 +735,83 @@
         </w:rPr>
         <w:t>Note: If number of vertices in the graph is N, vertices can only have names from 0 to N-1. No other vertex number is allowed.</w:t>
       </w:r>
+    </w:p>
+    <w:p>
+      <w:pPr>
+        <w:rPr>
+          <w:b/>
+        </w:rPr>
+      </w:pPr>
+    </w:p>
+    <w:p>
+      <w:pPr>
+        <w:rPr>
+          <w:b/>
+        </w:rPr>
+      </w:pPr>
+    </w:p>
+    <w:p>
+      <w:pPr>
+        <w:rPr>
+          <w:b/>
+        </w:rPr>
+      </w:pPr>
+    </w:p>
+    <w:p>
+      <w:pPr>
+        <w:rPr>
+          <w:b/>
+        </w:rPr>
+      </w:pPr>
+    </w:p>
+    <w:p>
+      <w:pPr>
+        <w:rPr>
+          <w:b/>
+        </w:rPr>
+      </w:pPr>
+    </w:p>
+    <w:p>
+      <w:pPr>
+        <w:rPr>
+          <w:b/>
+        </w:rPr>
+      </w:pPr>
+    </w:p>
+    <w:p>
+      <w:pPr>
+        <w:rPr>
+          <w:b/>
+        </w:rPr>
+      </w:pPr>
+    </w:p>
+    <w:p>
+      <w:pPr>
+        <w:rPr>
+          <w:b/>
+        </w:rPr>
+      </w:pPr>
+    </w:p>
+    <w:p>
+      <w:pPr>
+        <w:rPr>
+          <w:b/>
+        </w:rPr>
+      </w:pPr>
+    </w:p>
+    <w:p>
+      <w:pPr>
+        <w:rPr>
+          <w:b/>
+        </w:rPr>
+      </w:pPr>
+    </w:p>
+    <w:p>
+      <w:pPr>
+        <w:rPr>
+          <w:b/>
+        </w:rPr>
+      </w:pPr>
     </w:p>
     <w:p>
       <w:pPr>
@@ -626,7 +844,10 @@
     </w:p>
     <w:p>
       <w:r>
-        <w:t>Use option 4 to run DFS Tra</w:t>
+        <w:t>Use option 5</w:t>
+      </w:r>
+      <w:r>
+        <w:t xml:space="preserve"> to run DFS Tra</w:t>
       </w:r>
       <w:r>
         <w:t xml:space="preserve">versal on the graph. </w:t>
@@ -668,7 +889,7 @@
                     </pic:cNvPicPr>
                   </pic:nvPicPr>
                   <pic:blipFill>
-                    <a:blip r:embed="rId11">
+                    <a:blip r:embed="rId13">
                       <a:extLst>
                         <a:ext uri="{28A0092B-C50C-407E-A947-70E740481C1C}">
                           <a14:useLocalDpi xmlns:a14="http://schemas.microsoft.com/office/drawing/2010/main" val="0"/>
@@ -1141,8 +1362,14 @@
     <w:p>
       <w:pPr>
         <w:spacing w:after="0" w:line="240" w:lineRule="auto"/>
-      </w:pPr>
-      <w:r>
+        <w:rPr>
+          <w:b/>
+        </w:rPr>
+      </w:pPr>
+      <w:r>
+        <w:rPr>
+          <w:b/>
+        </w:rPr>
         <w:lastRenderedPageBreak/>
         <w:t>Implementation:</w:t>
       </w:r>
@@ -1371,7 +1598,7 @@
                     <pic:cNvPicPr/>
                   </pic:nvPicPr>
                   <pic:blipFill>
-                    <a:blip r:embed="rId12"/>
+                    <a:blip r:embed="rId14"/>
                     <a:stretch>
                       <a:fillRect/>
                     </a:stretch>
@@ -1403,14 +1630,66 @@
         <w:pStyle w:val="ListParagraph"/>
         <w:spacing w:after="0" w:line="240" w:lineRule="auto"/>
         <w:ind w:left="0"/>
-      </w:pPr>
+        <w:rPr>
+          <w:b/>
+          <w:u w:val="single"/>
+        </w:rPr>
+      </w:pPr>
+      <w:r>
+        <w:rPr>
+          <w:b/>
+          <w:u w:val="single"/>
+        </w:rPr>
+        <w:t>Output:</w:t>
+      </w:r>
     </w:p>
     <w:p>
       <w:pPr>
         <w:pStyle w:val="ListParagraph"/>
         <w:spacing w:after="0" w:line="240" w:lineRule="auto"/>
         <w:ind w:left="0"/>
-      </w:pPr>
+        <w:rPr>
+          <w:b/>
+          <w:u w:val="single"/>
+        </w:rPr>
+      </w:pPr>
+    </w:p>
+    <w:p>
+      <w:pPr>
+        <w:spacing w:after="0" w:line="240" w:lineRule="auto"/>
+      </w:pPr>
+      <w:r>
+        <w:t>Please run the below command to create the image:</w:t>
+      </w:r>
+    </w:p>
+    <w:p>
+      <w:pPr>
+        <w:spacing w:after="0" w:line="240" w:lineRule="auto"/>
+      </w:pPr>
+      <w:proofErr w:type="gramStart"/>
+      <w:r>
+        <w:t>step</w:t>
+      </w:r>
+      <w:proofErr w:type="gramEnd"/>
+      <w:r>
+        <w:t xml:space="preserve"> 1: dot -</w:t>
+      </w:r>
+      <w:proofErr w:type="spellStart"/>
+      <w:r>
+        <w:t>Tpng</w:t>
+      </w:r>
+      <w:proofErr w:type="spellEnd"/>
+      <w:r>
+        <w:t xml:space="preserve"> </w:t>
+      </w:r>
+      <w:proofErr w:type="spellStart"/>
+      <w:r>
+        <w:t>dfs_traversal.gv</w:t>
+      </w:r>
+      <w:proofErr w:type="spellEnd"/>
+      <w:r>
+        <w:t xml:space="preserve"> -o dfs_traversal.png</w:t>
+      </w:r>
     </w:p>
     <w:p>
       <w:pPr>
@@ -1418,6 +1697,14 @@
         <w:spacing w:after="0" w:line="240" w:lineRule="auto"/>
         <w:ind w:left="0"/>
       </w:pPr>
+      <w:proofErr w:type="gramStart"/>
+      <w:r>
+        <w:t>step</w:t>
+      </w:r>
+      <w:proofErr w:type="gramEnd"/>
+      <w:r>
+        <w:t xml:space="preserve"> 2: Open the file dfs_traversal.png to view the output.</w:t>
+      </w:r>
     </w:p>
     <w:p>
       <w:pPr>
@@ -1432,6 +1719,9 @@
         <w:spacing w:after="0" w:line="240" w:lineRule="auto"/>
         <w:ind w:left="0"/>
       </w:pPr>
+      <w:r>
+        <w:t>All the required information regarding DFS Traversal can be seen from the image.</w:t>
+      </w:r>
     </w:p>
     <w:p>
       <w:pPr>
@@ -1596,25 +1886,14 @@
     </w:p>
     <w:p>
       <w:pPr>
-        <w:pStyle w:val="ListParagraph"/>
-        <w:spacing w:after="0" w:line="240" w:lineRule="auto"/>
-        <w:ind w:left="0"/>
-      </w:pPr>
-    </w:p>
-    <w:p>
-      <w:pPr>
-        <w:pStyle w:val="ListParagraph"/>
-        <w:spacing w:after="0" w:line="240" w:lineRule="auto"/>
-        <w:ind w:left="0"/>
-      </w:pPr>
-    </w:p>
-    <w:p>
-      <w:pPr>
         <w:pStyle w:val="Heading1"/>
       </w:pPr>
       <w:r>
         <w:lastRenderedPageBreak/>
-        <w:t xml:space="preserve">Strongly connected components using </w:t>
+        <w:t>S</w:t>
+      </w:r>
+      <w:r>
+        <w:t xml:space="preserve">trongly connected components using </w:t>
       </w:r>
       <w:proofErr w:type="spellStart"/>
       <w:r>
@@ -1670,7 +1949,7 @@
                     </pic:cNvPicPr>
                   </pic:nvPicPr>
                   <pic:blipFill>
-                    <a:blip r:embed="rId13">
+                    <a:blip r:embed="rId15">
                       <a:extLst>
                         <a:ext uri="{28A0092B-C50C-407E-A947-70E740481C1C}">
                           <a14:useLocalDpi xmlns:a14="http://schemas.microsoft.com/office/drawing/2010/main" val="0"/>
@@ -1755,31 +2034,100 @@
         </w:rPr>
       </w:pPr>
       <w:r>
+        <w:rPr>
+          <w:b/>
+        </w:rPr>
         <w:t xml:space="preserve">Function Prototypes: </w:t>
       </w:r>
     </w:p>
     <w:p>
       <w:pPr>
         <w:pStyle w:val="ListParagraph"/>
+        <w:numPr>
+          <w:ilvl w:val="0"/>
+          <w:numId w:val="13"/>
+        </w:numPr>
+        <w:spacing w:after="0" w:line="240" w:lineRule="auto"/>
+        <w:rPr>
+          <w:b/>
+        </w:rPr>
+      </w:pPr>
+      <w:r>
+        <w:rPr>
+          <w:b/>
+        </w:rPr>
+        <w:t>vector&lt;vector&lt;</w:t>
+      </w:r>
+      <w:proofErr w:type="spellStart"/>
+      <w:r>
+        <w:rPr>
+          <w:b/>
+        </w:rPr>
+        <w:t>int</w:t>
+      </w:r>
+      <w:proofErr w:type="spellEnd"/>
+      <w:r>
+        <w:rPr>
+          <w:b/>
+        </w:rPr>
+        <w:t>&gt;&gt; *</w:t>
+      </w:r>
+      <w:proofErr w:type="spellStart"/>
+      <w:r>
+        <w:rPr>
+          <w:b/>
+        </w:rPr>
+        <w:t>find_scc</w:t>
+      </w:r>
+      <w:proofErr w:type="spellEnd"/>
+      <w:r>
+        <w:rPr>
+          <w:b/>
+        </w:rPr>
+        <w:t>();</w:t>
+      </w:r>
+    </w:p>
+    <w:p>
+      <w:pPr>
+        <w:pStyle w:val="ListParagraph"/>
         <w:spacing w:after="0" w:line="240" w:lineRule="auto"/>
         <w:ind w:left="0"/>
         <w:rPr>
           <w:b/>
         </w:rPr>
       </w:pPr>
-      <w:proofErr w:type="gramStart"/>
-      <w:r>
-        <w:rPr>
-          <w:b/>
-        </w:rPr>
-        <w:t>vector&lt;</w:t>
-      </w:r>
-      <w:proofErr w:type="gramEnd"/>
-      <w:r>
-        <w:rPr>
-          <w:b/>
-        </w:rPr>
-        <w:t>vector&lt;</w:t>
+    </w:p>
+    <w:p>
+      <w:pPr>
+        <w:pStyle w:val="ListParagraph"/>
+        <w:numPr>
+          <w:ilvl w:val="0"/>
+          <w:numId w:val="13"/>
+        </w:numPr>
+        <w:spacing w:after="0" w:line="240" w:lineRule="auto"/>
+        <w:rPr>
+          <w:b/>
+        </w:rPr>
+      </w:pPr>
+      <w:r>
+        <w:rPr>
+          <w:b/>
+        </w:rPr>
+        <w:t xml:space="preserve">void </w:t>
+      </w:r>
+      <w:proofErr w:type="spellStart"/>
+      <w:r>
+        <w:rPr>
+          <w:b/>
+        </w:rPr>
+        <w:t>find_scc</w:t>
+      </w:r>
+      <w:proofErr w:type="spellEnd"/>
+      <w:r>
+        <w:rPr>
+          <w:b/>
+        </w:rPr>
+        <w:t>(</w:t>
       </w:r>
       <w:proofErr w:type="spellStart"/>
       <w:r>
@@ -1793,21 +2141,63 @@
         <w:rPr>
           <w:b/>
         </w:rPr>
-        <w:t>&gt;&gt; *</w:t>
-      </w:r>
-      <w:proofErr w:type="spellStart"/>
-      <w:r>
-        <w:rPr>
-          <w:b/>
-        </w:rPr>
-        <w:t>find_scc</w:t>
-      </w:r>
-      <w:proofErr w:type="spellEnd"/>
-      <w:r>
-        <w:rPr>
-          <w:b/>
-        </w:rPr>
-        <w:t>();</w:t>
+        <w:t xml:space="preserve">, bool[], </w:t>
+      </w:r>
+      <w:proofErr w:type="spellStart"/>
+      <w:r>
+        <w:rPr>
+          <w:b/>
+        </w:rPr>
+        <w:t>int</w:t>
+      </w:r>
+      <w:proofErr w:type="spellEnd"/>
+      <w:r>
+        <w:rPr>
+          <w:b/>
+        </w:rPr>
+        <w:t>[], bool[], stack&lt;</w:t>
+      </w:r>
+      <w:proofErr w:type="spellStart"/>
+      <w:r>
+        <w:rPr>
+          <w:b/>
+        </w:rPr>
+        <w:t>int</w:t>
+      </w:r>
+      <w:proofErr w:type="spellEnd"/>
+      <w:r>
+        <w:rPr>
+          <w:b/>
+        </w:rPr>
+        <w:t xml:space="preserve">&gt;*, </w:t>
+      </w:r>
+      <w:proofErr w:type="spellStart"/>
+      <w:r>
+        <w:rPr>
+          <w:b/>
+        </w:rPr>
+        <w:t>int</w:t>
+      </w:r>
+      <w:proofErr w:type="spellEnd"/>
+      <w:r>
+        <w:rPr>
+          <w:b/>
+        </w:rPr>
+        <w:t>[], vector&lt;vector&lt;</w:t>
+      </w:r>
+      <w:proofErr w:type="spellStart"/>
+      <w:r>
+        <w:rPr>
+          <w:b/>
+        </w:rPr>
+        <w:t>int</w:t>
+      </w:r>
+      <w:proofErr w:type="spellEnd"/>
+      <w:r>
+        <w:rPr>
+          <w:b/>
+        </w:rPr>
+        <w:t>&gt;&gt;*);</w:t>
       </w:r>
     </w:p>
     <w:p>
@@ -1823,143 +2213,20 @@
     <w:p>
       <w:pPr>
         <w:pStyle w:val="ListParagraph"/>
-        <w:spacing w:after="0" w:line="240" w:lineRule="auto"/>
-        <w:ind w:left="0"/>
-        <w:rPr>
-          <w:b/>
-        </w:rPr>
-      </w:pPr>
-      <w:proofErr w:type="gramStart"/>
-      <w:r>
-        <w:rPr>
-          <w:b/>
-        </w:rPr>
-        <w:t>void</w:t>
-      </w:r>
-      <w:proofErr w:type="gramEnd"/>
-      <w:r>
-        <w:rPr>
-          <w:b/>
-        </w:rPr>
-        <w:t xml:space="preserve"> </w:t>
-      </w:r>
-      <w:proofErr w:type="spellStart"/>
-      <w:r>
-        <w:rPr>
-          <w:b/>
-        </w:rPr>
-        <w:t>find_scc</w:t>
-      </w:r>
-      <w:proofErr w:type="spellEnd"/>
-      <w:r>
-        <w:rPr>
-          <w:b/>
-        </w:rPr>
-        <w:t>(</w:t>
-      </w:r>
-      <w:proofErr w:type="spellStart"/>
-      <w:r>
-        <w:rPr>
-          <w:b/>
-        </w:rPr>
-        <w:t>int</w:t>
-      </w:r>
-      <w:proofErr w:type="spellEnd"/>
-      <w:r>
-        <w:rPr>
-          <w:b/>
-        </w:rPr>
-        <w:t xml:space="preserve">, bool[], </w:t>
-      </w:r>
-      <w:proofErr w:type="spellStart"/>
-      <w:r>
-        <w:rPr>
-          <w:b/>
-        </w:rPr>
-        <w:t>int</w:t>
-      </w:r>
-      <w:proofErr w:type="spellEnd"/>
-      <w:r>
-        <w:rPr>
-          <w:b/>
-        </w:rPr>
-        <w:t>[], bool[], stack&lt;</w:t>
-      </w:r>
-      <w:proofErr w:type="spellStart"/>
-      <w:r>
-        <w:rPr>
-          <w:b/>
-        </w:rPr>
-        <w:t>int</w:t>
-      </w:r>
-      <w:proofErr w:type="spellEnd"/>
-      <w:r>
-        <w:rPr>
-          <w:b/>
-        </w:rPr>
-        <w:t xml:space="preserve">&gt;*, </w:t>
-      </w:r>
-      <w:proofErr w:type="spellStart"/>
-      <w:r>
-        <w:rPr>
-          <w:b/>
-        </w:rPr>
-        <w:t>int</w:t>
-      </w:r>
-      <w:proofErr w:type="spellEnd"/>
-      <w:r>
-        <w:rPr>
-          <w:b/>
-        </w:rPr>
-        <w:t>[], vector&lt;vector&lt;</w:t>
-      </w:r>
-      <w:proofErr w:type="spellStart"/>
-      <w:r>
-        <w:rPr>
-          <w:b/>
-        </w:rPr>
-        <w:t>int</w:t>
-      </w:r>
-      <w:proofErr w:type="spellEnd"/>
-      <w:r>
-        <w:rPr>
-          <w:b/>
-        </w:rPr>
-        <w:t>&gt;&gt;*);</w:t>
-      </w:r>
-    </w:p>
-    <w:p>
-      <w:pPr>
-        <w:pStyle w:val="ListParagraph"/>
-        <w:spacing w:after="0" w:line="240" w:lineRule="auto"/>
-        <w:ind w:left="0"/>
-        <w:rPr>
-          <w:b/>
-        </w:rPr>
-      </w:pPr>
-    </w:p>
-    <w:p>
-      <w:pPr>
-        <w:pStyle w:val="ListParagraph"/>
-        <w:spacing w:after="0" w:line="240" w:lineRule="auto"/>
-        <w:ind w:left="0"/>
-        <w:rPr>
-          <w:b/>
-        </w:rPr>
-      </w:pPr>
-      <w:proofErr w:type="gramStart"/>
-      <w:r>
-        <w:rPr>
-          <w:b/>
-        </w:rPr>
-        <w:t>void</w:t>
-      </w:r>
-      <w:proofErr w:type="gramEnd"/>
-      <w:r>
-        <w:rPr>
-          <w:b/>
-        </w:rPr>
-        <w:t xml:space="preserve"> </w:t>
+        <w:numPr>
+          <w:ilvl w:val="0"/>
+          <w:numId w:val="13"/>
+        </w:numPr>
+        <w:spacing w:after="0" w:line="240" w:lineRule="auto"/>
+        <w:rPr>
+          <w:b/>
+        </w:rPr>
+      </w:pPr>
+      <w:r>
+        <w:rPr>
+          <w:b/>
+        </w:rPr>
+        <w:t xml:space="preserve">void </w:t>
       </w:r>
       <w:proofErr w:type="spellStart"/>
       <w:r>
@@ -2357,18 +2624,178 @@
     <w:p>
       <w:pPr>
         <w:spacing w:after="0" w:line="240" w:lineRule="auto"/>
-      </w:pPr>
-    </w:p>
-    <w:p>
-      <w:pPr>
-        <w:spacing w:after="0" w:line="240" w:lineRule="auto"/>
-      </w:pPr>
-    </w:p>
-    <w:p>
-      <w:pPr>
-        <w:spacing w:after="0" w:line="240" w:lineRule="auto"/>
-      </w:pPr>
-    </w:p>
+        <w:rPr>
+          <w:b/>
+          <w:u w:val="single"/>
+        </w:rPr>
+      </w:pPr>
+    </w:p>
+    <w:p>
+      <w:pPr>
+        <w:spacing w:after="0" w:line="240" w:lineRule="auto"/>
+        <w:rPr>
+          <w:b/>
+          <w:u w:val="single"/>
+        </w:rPr>
+      </w:pPr>
+    </w:p>
+    <w:p>
+      <w:pPr>
+        <w:spacing w:after="0" w:line="240" w:lineRule="auto"/>
+        <w:rPr>
+          <w:b/>
+          <w:u w:val="single"/>
+        </w:rPr>
+      </w:pPr>
+    </w:p>
+    <w:p>
+      <w:pPr>
+        <w:spacing w:after="0" w:line="240" w:lineRule="auto"/>
+        <w:rPr>
+          <w:b/>
+          <w:u w:val="single"/>
+        </w:rPr>
+      </w:pPr>
+      <w:r>
+        <w:rPr>
+          <w:b/>
+          <w:u w:val="single"/>
+        </w:rPr>
+        <w:lastRenderedPageBreak/>
+        <w:t>Output:</w:t>
+      </w:r>
+    </w:p>
+    <w:p>
+      <w:pPr>
+        <w:spacing w:after="0" w:line="240" w:lineRule="auto"/>
+      </w:pPr>
+    </w:p>
+    <w:p>
+      <w:pPr>
+        <w:spacing w:after="0" w:line="240" w:lineRule="auto"/>
+      </w:pPr>
+      <w:r>
+        <w:rPr>
+          <w:noProof/>
+          <w:lang w:eastAsia="en-IN"/>
+        </w:rPr>
+        <w:drawing>
+          <wp:inline distT="0" distB="0" distL="0" distR="0" wp14:anchorId="05763AC3" wp14:editId="23B8EC8F">
+            <wp:extent cx="4248150" cy="1562100"/>
+            <wp:effectExtent l="0" t="0" r="0" b="0"/>
+            <wp:docPr id="31" name="Picture 31"/>
+            <wp:cNvGraphicFramePr>
+              <a:graphicFrameLocks xmlns:a="http://schemas.openxmlformats.org/drawingml/2006/main" noChangeAspect="1"/>
+            </wp:cNvGraphicFramePr>
+            <a:graphic xmlns:a="http://schemas.openxmlformats.org/drawingml/2006/main">
+              <a:graphicData uri="http://schemas.openxmlformats.org/drawingml/2006/picture">
+                <pic:pic xmlns:pic="http://schemas.openxmlformats.org/drawingml/2006/picture">
+                  <pic:nvPicPr>
+                    <pic:cNvPr id="0" name=""/>
+                    <pic:cNvPicPr/>
+                  </pic:nvPicPr>
+                  <pic:blipFill>
+                    <a:blip r:embed="rId16"/>
+                    <a:stretch>
+                      <a:fillRect/>
+                    </a:stretch>
+                  </pic:blipFill>
+                  <pic:spPr>
+                    <a:xfrm>
+                      <a:off x="0" y="0"/>
+                      <a:ext cx="4248150" cy="1562100"/>
+                    </a:xfrm>
+                    <a:prstGeom prst="rect">
+                      <a:avLst/>
+                    </a:prstGeom>
+                  </pic:spPr>
+                </pic:pic>
+              </a:graphicData>
+            </a:graphic>
+          </wp:inline>
+        </w:drawing>
+      </w:r>
+    </w:p>
+    <w:p>
+      <w:pPr>
+        <w:spacing w:after="0" w:line="240" w:lineRule="auto"/>
+      </w:pPr>
+    </w:p>
+    <w:p>
+      <w:pPr>
+        <w:spacing w:after="0" w:line="240" w:lineRule="auto"/>
+      </w:pPr>
+      <w:r>
+        <w:t xml:space="preserve">The vertices present in each component are displayed on the terminal. </w:t>
+      </w:r>
+    </w:p>
+    <w:p>
+      <w:pPr>
+        <w:spacing w:after="0" w:line="240" w:lineRule="auto"/>
+      </w:pPr>
+      <w:r>
+        <w:t>Please run the below command to create the image:</w:t>
+      </w:r>
+    </w:p>
+    <w:p>
+      <w:pPr>
+        <w:spacing w:after="0" w:line="240" w:lineRule="auto"/>
+      </w:pPr>
+      <w:proofErr w:type="gramStart"/>
+      <w:r>
+        <w:t>step</w:t>
+      </w:r>
+      <w:proofErr w:type="gramEnd"/>
+      <w:r>
+        <w:t xml:space="preserve"> 1: dot -</w:t>
+      </w:r>
+      <w:proofErr w:type="spellStart"/>
+      <w:r>
+        <w:t>Tpng</w:t>
+      </w:r>
+      <w:proofErr w:type="spellEnd"/>
+      <w:r>
+        <w:t xml:space="preserve"> </w:t>
+      </w:r>
+      <w:proofErr w:type="spellStart"/>
+      <w:r>
+        <w:t>tarjan.gv</w:t>
+      </w:r>
+      <w:proofErr w:type="spellEnd"/>
+      <w:r>
+        <w:t xml:space="preserve"> -o tarjan.png</w:t>
+      </w:r>
+    </w:p>
+    <w:p>
+      <w:pPr>
+        <w:spacing w:after="0" w:line="240" w:lineRule="auto"/>
+      </w:pPr>
+      <w:proofErr w:type="gramStart"/>
+      <w:r>
+        <w:t>step</w:t>
+      </w:r>
+      <w:proofErr w:type="gramEnd"/>
+      <w:r>
+        <w:t xml:space="preserve"> 2: Open the file tarjan.png to view the output.</w:t>
+      </w:r>
+    </w:p>
+    <w:p/>
+    <w:p/>
+    <w:p/>
+    <w:p/>
+    <w:p/>
+    <w:p/>
+    <w:p/>
+    <w:p/>
+    <w:p/>
+    <w:p/>
+    <w:p/>
+    <w:p/>
+    <w:p/>
+    <w:p/>
+    <w:p/>
+    <w:p/>
+    <w:p/>
     <w:p>
       <w:pPr>
         <w:pStyle w:val="Heading1"/>
@@ -2515,7 +2942,7 @@
                     </pic:cNvPicPr>
                   </pic:nvPicPr>
                   <pic:blipFill>
-                    <a:blip r:embed="rId14">
+                    <a:blip r:embed="rId17">
                       <a:extLst>
                         <a:ext uri="{28A0092B-C50C-407E-A947-70E740481C1C}">
                           <a14:useLocalDpi xmlns:a14="http://schemas.microsoft.com/office/drawing/2010/main" val="0"/>
@@ -2598,7 +3025,7 @@
                     </pic:cNvPicPr>
                   </pic:nvPicPr>
                   <pic:blipFill>
-                    <a:blip r:embed="rId15">
+                    <a:blip r:embed="rId18">
                       <a:extLst>
                         <a:ext uri="{28A0092B-C50C-407E-A947-70E740481C1C}">
                           <a14:useLocalDpi xmlns:a14="http://schemas.microsoft.com/office/drawing/2010/main" val="0"/>
@@ -3384,7 +3811,7 @@
                     <pic:cNvPicPr/>
                   </pic:nvPicPr>
                   <pic:blipFill>
-                    <a:blip r:embed="rId16"/>
+                    <a:blip r:embed="rId19"/>
                     <a:stretch>
                       <a:fillRect/>
                     </a:stretch>
@@ -3452,7 +3879,7 @@
                     <pic:cNvPicPr/>
                   </pic:nvPicPr>
                   <pic:blipFill>
-                    <a:blip r:embed="rId17"/>
+                    <a:blip r:embed="rId20"/>
                     <a:stretch>
                       <a:fillRect/>
                     </a:stretch>
@@ -3566,7 +3993,7 @@
                     <pic:cNvPicPr/>
                   </pic:nvPicPr>
                   <pic:blipFill>
-                    <a:blip r:embed="rId18"/>
+                    <a:blip r:embed="rId21"/>
                     <a:stretch>
                       <a:fillRect/>
                     </a:stretch>
@@ -3598,7 +4025,7 @@
         <w:rPr>
           <w:b/>
         </w:rPr>
-        <w:t>Terminal Output:</w:t>
+        <w:t>Output:</w:t>
       </w:r>
     </w:p>
     <w:p>
@@ -3650,7 +4077,7 @@
                     <pic:cNvPicPr/>
                   </pic:nvPicPr>
                   <pic:blipFill>
-                    <a:blip r:embed="rId19">
+                    <a:blip r:embed="rId22">
                       <a:extLst>
                         <a:ext uri="{28A0092B-C50C-407E-A947-70E740481C1C}">
                           <a14:useLocalDpi xmlns:a14="http://schemas.microsoft.com/office/drawing/2010/main" val="0"/>
@@ -3753,39 +4180,41 @@
     <w:p>
       <w:pPr>
         <w:spacing w:after="0" w:line="240" w:lineRule="auto"/>
-        <w:rPr>
-          <w:b/>
-        </w:rPr>
-      </w:pPr>
-    </w:p>
-    <w:p>
-      <w:pPr>
-        <w:spacing w:after="0" w:line="240" w:lineRule="auto"/>
-        <w:rPr>
-          <w:b/>
-        </w:rPr>
-      </w:pPr>
-    </w:p>
-    <w:p>
-      <w:pPr>
-        <w:spacing w:after="0" w:line="240" w:lineRule="auto"/>
-        <w:rPr>
-          <w:b/>
-        </w:rPr>
-      </w:pPr>
-    </w:p>
-    <w:p>
-      <w:pPr>
-        <w:spacing w:after="0" w:line="240" w:lineRule="auto"/>
-        <w:rPr>
-          <w:b/>
-        </w:rPr>
-      </w:pPr>
-      <w:r>
-        <w:rPr>
-          <w:b/>
-        </w:rPr>
-        <w:lastRenderedPageBreak/>
+      </w:pPr>
+      <w:r>
+        <w:t>After this s</w:t>
+      </w:r>
+      <w:r>
+        <w:t>tep, open the image file compressed_graph.png to view the output.</w:t>
+      </w:r>
+    </w:p>
+    <w:p>
+      <w:pPr>
+        <w:spacing w:after="0" w:line="240" w:lineRule="auto"/>
+        <w:rPr>
+          <w:b/>
+        </w:rPr>
+      </w:pPr>
+    </w:p>
+    <w:p>
+      <w:pPr>
+        <w:spacing w:after="0" w:line="240" w:lineRule="auto"/>
+        <w:rPr>
+          <w:b/>
+        </w:rPr>
+      </w:pPr>
+    </w:p>
+    <w:p>
+      <w:pPr>
+        <w:spacing w:after="0" w:line="240" w:lineRule="auto"/>
+        <w:rPr>
+          <w:b/>
+        </w:rPr>
+      </w:pPr>
+      <w:r>
+        <w:rPr>
+          <w:b/>
+        </w:rPr>
         <w:t>Functions used:</w:t>
       </w:r>
     </w:p>
@@ -4258,16 +4687,6 @@
       <w:r>
         <w:t>At the end, we return the newly created graph.</w:t>
       </w:r>
-    </w:p>
-    <w:p>
-      <w:pPr>
-        <w:spacing w:after="0" w:line="240" w:lineRule="auto"/>
-      </w:pPr>
-    </w:p>
-    <w:p>
-      <w:pPr>
-        <w:spacing w:after="0" w:line="240" w:lineRule="auto"/>
-      </w:pPr>
     </w:p>
     <w:p>
       <w:pPr>
@@ -4496,7 +4915,7 @@
                     </pic:cNvPicPr>
                   </pic:nvPicPr>
                   <pic:blipFill>
-                    <a:blip r:embed="rId20">
+                    <a:blip r:embed="rId23">
                       <a:extLst>
                         <a:ext uri="{28A0092B-C50C-407E-A947-70E740481C1C}">
                           <a14:useLocalDpi xmlns:a14="http://schemas.microsoft.com/office/drawing/2010/main" val="0"/>
@@ -4561,7 +4980,7 @@
                     <pic:cNvPicPr/>
                   </pic:nvPicPr>
                   <pic:blipFill>
-                    <a:blip r:embed="rId21"/>
+                    <a:blip r:embed="rId24"/>
                     <a:stretch>
                       <a:fillRect/>
                     </a:stretch>
@@ -4627,7 +5046,7 @@
                     </pic:cNvPicPr>
                   </pic:nvPicPr>
                   <pic:blipFill>
-                    <a:blip r:embed="rId22">
+                    <a:blip r:embed="rId25">
                       <a:extLst>
                         <a:ext uri="{28A0092B-C50C-407E-A947-70E740481C1C}">
                           <a14:useLocalDpi xmlns:a14="http://schemas.microsoft.com/office/drawing/2010/main" val="0"/>
@@ -4692,7 +5111,7 @@
                     <pic:cNvPicPr/>
                   </pic:nvPicPr>
                   <pic:blipFill>
-                    <a:blip r:embed="rId23"/>
+                    <a:blip r:embed="rId26"/>
                     <a:stretch>
                       <a:fillRect/>
                     </a:stretch>
@@ -4778,7 +5197,7 @@
                     </pic:cNvPicPr>
                   </pic:nvPicPr>
                   <pic:blipFill>
-                    <a:blip r:embed="rId24">
+                    <a:blip r:embed="rId27">
                       <a:extLst>
                         <a:ext uri="{28A0092B-C50C-407E-A947-70E740481C1C}">
                           <a14:useLocalDpi xmlns:a14="http://schemas.microsoft.com/office/drawing/2010/main" val="0"/>
@@ -4837,7 +5256,7 @@
                     <pic:cNvPicPr/>
                   </pic:nvPicPr>
                   <pic:blipFill>
-                    <a:blip r:embed="rId21"/>
+                    <a:blip r:embed="rId24"/>
                     <a:stretch>
                       <a:fillRect/>
                     </a:stretch>
@@ -5289,7 +5708,15 @@
       </w:r>
     </w:p>
     <w:p>
-      <w:r>
+      <w:pPr>
+        <w:rPr>
+          <w:b/>
+        </w:rPr>
+      </w:pPr>
+      <w:r>
+        <w:rPr>
+          <w:b/>
+        </w:rPr>
         <w:t>The Algorithm:</w:t>
       </w:r>
     </w:p>
@@ -5420,7 +5847,15 @@
     <w:p/>
     <w:p/>
     <w:p>
-      <w:r>
+      <w:pPr>
+        <w:rPr>
+          <w:b/>
+        </w:rPr>
+      </w:pPr>
+      <w:r>
+        <w:rPr>
+          <w:b/>
+        </w:rPr>
         <w:lastRenderedPageBreak/>
         <w:t>Running Time Analysis:</w:t>
       </w:r>
@@ -5499,11 +5934,13 @@
       <w:pPr>
         <w:rPr>
           <w:b/>
-        </w:rPr>
-      </w:pPr>
-      <w:r>
-        <w:rPr>
-          <w:b/>
+          <w:u w:val="single"/>
+        </w:rPr>
+      </w:pPr>
+      <w:r>
+        <w:rPr>
+          <w:b/>
+          <w:u w:val="single"/>
         </w:rPr>
         <w:t>Functions Used:</w:t>
       </w:r>
@@ -5690,11 +6127,13 @@
       <w:pPr>
         <w:rPr>
           <w:b/>
-        </w:rPr>
-      </w:pPr>
-      <w:r>
-        <w:rPr>
-          <w:b/>
+          <w:u w:val="single"/>
+        </w:rPr>
+      </w:pPr>
+      <w:r>
+        <w:rPr>
+          <w:b/>
+          <w:u w:val="single"/>
         </w:rPr>
         <w:t>Implementation:</w:t>
       </w:r>
@@ -5798,7 +6237,12 @@
       <w:proofErr w:type="spellStart"/>
       <w:r>
         <w:lastRenderedPageBreak/>
-        <w:t>Dijsktra’s</w:t>
+        <w:t>Dijsktra’</w:t>
+      </w:r>
+      <w:bookmarkStart w:id="0" w:name="_GoBack"/>
+      <w:bookmarkEnd w:id="0"/>
+      <w:r>
+        <w:t>s</w:t>
       </w:r>
       <w:proofErr w:type="spellEnd"/>
       <w:r>
@@ -5913,7 +6357,7 @@
                     </pic:cNvPicPr>
                   </pic:nvPicPr>
                   <pic:blipFill>
-                    <a:blip r:embed="rId25">
+                    <a:blip r:embed="rId12">
                       <a:extLst>
                         <a:ext uri="{28A0092B-C50C-407E-A947-70E740481C1C}">
                           <a14:useLocalDpi xmlns:a14="http://schemas.microsoft.com/office/drawing/2010/main" val="0"/>
@@ -5976,7 +6420,7 @@
                     </pic:cNvPicPr>
                   </pic:nvPicPr>
                   <pic:blipFill>
-                    <a:blip r:embed="rId26">
+                    <a:blip r:embed="rId28">
                       <a:extLst>
                         <a:ext uri="{28A0092B-C50C-407E-A947-70E740481C1C}">
                           <a14:useLocalDpi xmlns:a14="http://schemas.microsoft.com/office/drawing/2010/main" val="0"/>
@@ -6033,7 +6477,7 @@
                     </pic:cNvPicPr>
                   </pic:nvPicPr>
                   <pic:blipFill>
-                    <a:blip r:embed="rId27">
+                    <a:blip r:embed="rId29">
                       <a:extLst>
                         <a:ext uri="{28A0092B-C50C-407E-A947-70E740481C1C}">
                           <a14:useLocalDpi xmlns:a14="http://schemas.microsoft.com/office/drawing/2010/main" val="0"/>
@@ -6149,10 +6593,10 @@
           <w:lang w:eastAsia="en-IN"/>
         </w:rPr>
         <w:drawing>
-          <wp:inline distT="0" distB="0" distL="0" distR="0" wp14:anchorId="581E2627" wp14:editId="03DDD451">
-            <wp:extent cx="4008730" cy="2921884"/>
-            <wp:effectExtent l="0" t="0" r="0" b="0"/>
-            <wp:docPr id="27" name="Picture 27"/>
+          <wp:inline distT="0" distB="0" distL="0" distR="0" wp14:anchorId="608DAAF9" wp14:editId="35E50B8B">
+            <wp:extent cx="4403750" cy="3556875"/>
+            <wp:effectExtent l="0" t="0" r="0" b="5715"/>
+            <wp:docPr id="30" name="Picture 30"/>
             <wp:cNvGraphicFramePr>
               <a:graphicFrameLocks xmlns:a="http://schemas.openxmlformats.org/drawingml/2006/main" noChangeAspect="1"/>
             </wp:cNvGraphicFramePr>
@@ -6164,7 +6608,7 @@
                     <pic:cNvPicPr/>
                   </pic:nvPicPr>
                   <pic:blipFill>
-                    <a:blip r:embed="rId28"/>
+                    <a:blip r:embed="rId30"/>
                     <a:stretch>
                       <a:fillRect/>
                     </a:stretch>
@@ -6172,7 +6616,7 @@
                   <pic:spPr>
                     <a:xfrm>
                       <a:off x="0" y="0"/>
-                      <a:ext cx="4009336" cy="2922326"/>
+                      <a:ext cx="4404292" cy="3557313"/>
                     </a:xfrm>
                     <a:prstGeom prst="rect">
                       <a:avLst/>
@@ -6190,11 +6634,8 @@
         <w:jc w:val="both"/>
       </w:pPr>
       <w:r>
-        <w:t xml:space="preserve">When we select option 9, we have to provide the source vertex. After that we have to choose whether or not we want to provide a destination vertex. If we do not provide a destination vertex, </w:t>
-      </w:r>
-      <w:r>
         <w:lastRenderedPageBreak/>
-        <w:t xml:space="preserve">shortest distance is calculated for all the nodes as usual and is written inside the node in the graph output. However if we choose to provide a destination vertex, apart from the work shortest distance calculation for all the vertices, the shortest cost path from source vertex to destination vertex is also displayed using a red line. Note that source vertex is represented using a </w:t>
+        <w:t xml:space="preserve">When we select option 9, we have to provide the source vertex. After that we have to choose whether or not we want to provide a destination vertex. If we do not provide a destination vertex, shortest distance is calculated for all the nodes as usual and is written inside the node in the graph output. However if we choose to provide a destination vertex, apart from the work shortest distance calculation for all the vertices, the shortest cost path from source vertex to destination vertex is also displayed using a red line. Note that source vertex is represented using a </w:t>
       </w:r>
       <w:r>
         <w:t>double octagon coloured red. The destination vertex is represented using a double octagon coloured brown.</w:t>
@@ -6437,6 +6878,30 @@
           <w:b/>
         </w:rPr>
       </w:pPr>
+      <w:proofErr w:type="spellStart"/>
+      <w:proofErr w:type="gramStart"/>
+      <w:r>
+        <w:rPr>
+          <w:b/>
+        </w:rPr>
+        <w:t>min_heap</w:t>
+      </w:r>
+      <w:proofErr w:type="spellEnd"/>
+      <w:proofErr w:type="gramEnd"/>
+      <w:r>
+        <w:rPr>
+          <w:b/>
+        </w:rPr>
+        <w:t xml:space="preserve"> class is used to maintain the min heap data structure.</w:t>
+      </w:r>
+    </w:p>
+    <w:p>
+      <w:pPr>
+        <w:jc w:val="both"/>
+        <w:rPr>
+          <w:b/>
+        </w:rPr>
+      </w:pPr>
       <w:r>
         <w:rPr>
           <w:b/>
@@ -6452,7 +6917,21 @@
         <w:t xml:space="preserve">First </w:t>
       </w:r>
       <w:r>
-        <w:t xml:space="preserve">we create a min heap. The min heap is used to store the vertices for which the shortest distance has not been found out yet. The </w:t>
+        <w:t xml:space="preserve">we create a min heap. The min heap is used to store the vertices for which the shortest distance has not been found out yet. </w:t>
+      </w:r>
+      <w:r>
+        <w:t xml:space="preserve">So initially the min heap will contain all the vertices </w:t>
+      </w:r>
+      <w:r>
+        <w:t>present in the graph. The distance value of a vertex is also stored which is the key value used to do the comparisons between the vertices in a heap. Initially all vertices have INT_MAX value as the key except the source vertex which has 0 value as the key.</w:t>
+      </w:r>
+    </w:p>
+    <w:p>
+      <w:pPr>
+        <w:jc w:val="both"/>
+      </w:pPr>
+      <w:r>
+        <w:t xml:space="preserve">The </w:t>
       </w:r>
       <w:proofErr w:type="spellStart"/>
       <w:r>
@@ -6516,8 +6995,227 @@
       <w:r>
         <w:t xml:space="preserve"> Note that if minimum distance to a particular vertex v has been finalised, we do not relax an edge pointing towards v.</w:t>
       </w:r>
-      <w:bookmarkStart w:id="0" w:name="_GoBack"/>
-      <w:bookmarkEnd w:id="0"/>
+      <w:r>
+        <w:t xml:space="preserve"> We also update the </w:t>
+      </w:r>
+      <w:proofErr w:type="spellStart"/>
+      <w:r>
+        <w:rPr>
+          <w:b/>
+        </w:rPr>
+        <w:t>dist</w:t>
+      </w:r>
+      <w:proofErr w:type="spellEnd"/>
+      <w:r>
+        <w:t xml:space="preserve"> array and the </w:t>
+      </w:r>
+      <w:r>
+        <w:rPr>
+          <w:b/>
+        </w:rPr>
+        <w:t>parent</w:t>
+      </w:r>
+      <w:r>
+        <w:t xml:space="preserve"> after relaxation. </w:t>
+      </w:r>
+    </w:p>
+    <w:p>
+      <w:pPr>
+        <w:jc w:val="both"/>
+      </w:pPr>
+      <w:r>
+        <w:t xml:space="preserve">To perform the decrease key operation in log v time, we follow an approach. </w:t>
+      </w:r>
+      <w:r>
+        <w:t xml:space="preserve">We have the name of the node for which we want to decrease the distance value (or key value in a min heap). We need to find the location of the node present in the heap in O (1) time. This can be done using an array called </w:t>
+      </w:r>
+      <w:proofErr w:type="spellStart"/>
+      <w:r>
+        <w:rPr>
+          <w:b/>
+        </w:rPr>
+        <w:t>location_of_node</w:t>
+      </w:r>
+      <w:proofErr w:type="spellEnd"/>
+      <w:r>
+        <w:rPr>
+          <w:b/>
+        </w:rPr>
+        <w:t xml:space="preserve"> </w:t>
+      </w:r>
+      <w:r>
+        <w:t xml:space="preserve">present inside the </w:t>
+      </w:r>
+      <w:proofErr w:type="spellStart"/>
+      <w:r>
+        <w:rPr>
+          <w:b/>
+        </w:rPr>
+        <w:t>min_heap</w:t>
+      </w:r>
+      <w:proofErr w:type="spellEnd"/>
+      <w:r>
+        <w:t xml:space="preserve"> class. Thus we the location of the node for which we want to update the key value. We then decrease the key value of the vertex and keep on swapping with the parent till we find a parent having lower key value than the vertex under consideration. This </w:t>
+      </w:r>
+      <w:r>
+        <w:lastRenderedPageBreak/>
+        <w:t>step can take place height number of times in a heap which is O (log v). Thus this decrease key step takes O (log v) time.</w:t>
+      </w:r>
+    </w:p>
+    <w:p>
+      <w:pPr>
+        <w:jc w:val="both"/>
+      </w:pPr>
+      <w:r>
+        <w:t xml:space="preserve">At the end, there will not be any vertex present in the min heap. This is the time we quit the algorithm. The </w:t>
+      </w:r>
+      <w:proofErr w:type="spellStart"/>
+      <w:r>
+        <w:t>output_dijsktra</w:t>
+      </w:r>
+      <w:proofErr w:type="spellEnd"/>
+      <w:r>
+        <w:t xml:space="preserve"> method is then called to produce the output.</w:t>
+      </w:r>
+    </w:p>
+    <w:p>
+      <w:pPr>
+        <w:jc w:val="both"/>
+        <w:rPr>
+          <w:b/>
+        </w:rPr>
+      </w:pPr>
+      <w:r>
+        <w:rPr>
+          <w:b/>
+        </w:rPr>
+        <w:t>Time Complexity Analysis:</w:t>
+      </w:r>
+    </w:p>
+    <w:p>
+      <w:pPr>
+        <w:jc w:val="both"/>
+      </w:pPr>
+      <w:r>
+        <w:t xml:space="preserve">Since the purpose of the algorithm is to relax all the edges, the loops run for O (E + V) time. The inner loop has decrease key operation which takes O (log V) time. So overall time complexity is </w:t>
+      </w:r>
+    </w:p>
+    <w:p>
+      <w:pPr>
+        <w:jc w:val="both"/>
+        <w:rPr>
+          <w:b/>
+        </w:rPr>
+      </w:pPr>
+      <w:r>
+        <w:rPr>
+          <w:b/>
+        </w:rPr>
+        <w:t>O ((E + V) x log V) = O</w:t>
+      </w:r>
+      <w:r>
+        <w:rPr>
+          <w:b/>
+        </w:rPr>
+        <w:t xml:space="preserve"> </w:t>
+      </w:r>
+      <w:r>
+        <w:rPr>
+          <w:b/>
+        </w:rPr>
+        <w:t>(E log V)</w:t>
+      </w:r>
+    </w:p>
+    <w:p>
+      <w:pPr>
+        <w:jc w:val="both"/>
+        <w:rPr>
+          <w:b/>
+          <w:u w:val="single"/>
+        </w:rPr>
+      </w:pPr>
+      <w:r>
+        <w:rPr>
+          <w:b/>
+          <w:u w:val="single"/>
+        </w:rPr>
+        <w:t>Output:</w:t>
+      </w:r>
+    </w:p>
+    <w:p>
+      <w:pPr>
+        <w:jc w:val="both"/>
+      </w:pPr>
+      <w:r>
+        <w:t xml:space="preserve">The shortest distances of all the nodes from source vertex are displayed on the terminal. If a destination node was provided, the path is also printed. </w:t>
+      </w:r>
+      <w:r>
+        <w:t xml:space="preserve"> </w:t>
+      </w:r>
+      <w:r>
+        <w:t xml:space="preserve">Apart from that </w:t>
+      </w:r>
+      <w:proofErr w:type="spellStart"/>
+      <w:r>
+        <w:t>dijsktra_output.gv</w:t>
+      </w:r>
+      <w:proofErr w:type="spellEnd"/>
+      <w:r>
+        <w:t xml:space="preserve"> is also produced which must be converted to an image file manually by running the following command in another terminal:</w:t>
+      </w:r>
+    </w:p>
+    <w:p>
+      <w:pPr>
+        <w:spacing w:after="0" w:line="240" w:lineRule="auto"/>
+        <w:jc w:val="both"/>
+      </w:pPr>
+      <w:r>
+        <w:t>Please run the below command to create the image:</w:t>
+      </w:r>
+    </w:p>
+    <w:p>
+      <w:pPr>
+        <w:spacing w:after="0" w:line="240" w:lineRule="auto"/>
+        <w:jc w:val="both"/>
+      </w:pPr>
+      <w:proofErr w:type="gramStart"/>
+      <w:r>
+        <w:t>step</w:t>
+      </w:r>
+      <w:proofErr w:type="gramEnd"/>
+      <w:r>
+        <w:t xml:space="preserve"> 1: dot -</w:t>
+      </w:r>
+      <w:proofErr w:type="spellStart"/>
+      <w:r>
+        <w:t>Tpng</w:t>
+      </w:r>
+      <w:proofErr w:type="spellEnd"/>
+      <w:r>
+        <w:t xml:space="preserve"> </w:t>
+      </w:r>
+      <w:proofErr w:type="spellStart"/>
+      <w:r>
+        <w:t>dijsktra_output.gv</w:t>
+      </w:r>
+      <w:proofErr w:type="spellEnd"/>
+      <w:r>
+        <w:t xml:space="preserve"> -o dijsktra_output.png</w:t>
+      </w:r>
+    </w:p>
+    <w:p>
+      <w:pPr>
+        <w:spacing w:after="0" w:line="240" w:lineRule="auto"/>
+        <w:jc w:val="both"/>
+      </w:pPr>
+      <w:proofErr w:type="gramStart"/>
+      <w:r>
+        <w:t>step</w:t>
+      </w:r>
+      <w:proofErr w:type="gramEnd"/>
+      <w:r>
+        <w:t xml:space="preserve"> 2: Open the file dijsktra_output.png to view the output.</w:t>
+      </w:r>
     </w:p>
     <w:sectPr>
       <w:pgSz w:w="11906" w:h="16838"/>
@@ -6998,6 +7696,92 @@
     </w:lvl>
   </w:abstractNum>
   <w:abstractNum w:abstractNumId="5">
+    <w:nsid w:val="4170195B"/>
+    <w:multiLevelType w:val="hybridMultilevel"/>
+    <w:tmpl w:val="E8BCF892"/>
+    <w:lvl w:ilvl="0" w:tplc="4009000F">
+      <w:start w:val="1"/>
+      <w:numFmt w:val="decimal"/>
+      <w:lvlText w:val="%1."/>
+      <w:lvlJc w:val="left"/>
+      <w:pPr>
+        <w:ind w:left="720" w:hanging="360"/>
+      </w:pPr>
+    </w:lvl>
+    <w:lvl w:ilvl="1" w:tplc="40090019" w:tentative="1">
+      <w:start w:val="1"/>
+      <w:numFmt w:val="lowerLetter"/>
+      <w:lvlText w:val="%2."/>
+      <w:lvlJc w:val="left"/>
+      <w:pPr>
+        <w:ind w:left="1440" w:hanging="360"/>
+      </w:pPr>
+    </w:lvl>
+    <w:lvl w:ilvl="2" w:tplc="4009001B" w:tentative="1">
+      <w:start w:val="1"/>
+      <w:numFmt w:val="lowerRoman"/>
+      <w:lvlText w:val="%3."/>
+      <w:lvlJc w:val="right"/>
+      <w:pPr>
+        <w:ind w:left="2160" w:hanging="180"/>
+      </w:pPr>
+    </w:lvl>
+    <w:lvl w:ilvl="3" w:tplc="4009000F" w:tentative="1">
+      <w:start w:val="1"/>
+      <w:numFmt w:val="decimal"/>
+      <w:lvlText w:val="%4."/>
+      <w:lvlJc w:val="left"/>
+      <w:pPr>
+        <w:ind w:left="2880" w:hanging="360"/>
+      </w:pPr>
+    </w:lvl>
+    <w:lvl w:ilvl="4" w:tplc="40090019" w:tentative="1">
+      <w:start w:val="1"/>
+      <w:numFmt w:val="lowerLetter"/>
+      <w:lvlText w:val="%5."/>
+      <w:lvlJc w:val="left"/>
+      <w:pPr>
+        <w:ind w:left="3600" w:hanging="360"/>
+      </w:pPr>
+    </w:lvl>
+    <w:lvl w:ilvl="5" w:tplc="4009001B" w:tentative="1">
+      <w:start w:val="1"/>
+      <w:numFmt w:val="lowerRoman"/>
+      <w:lvlText w:val="%6."/>
+      <w:lvlJc w:val="right"/>
+      <w:pPr>
+        <w:ind w:left="4320" w:hanging="180"/>
+      </w:pPr>
+    </w:lvl>
+    <w:lvl w:ilvl="6" w:tplc="4009000F" w:tentative="1">
+      <w:start w:val="1"/>
+      <w:numFmt w:val="decimal"/>
+      <w:lvlText w:val="%7."/>
+      <w:lvlJc w:val="left"/>
+      <w:pPr>
+        <w:ind w:left="5040" w:hanging="360"/>
+      </w:pPr>
+    </w:lvl>
+    <w:lvl w:ilvl="7" w:tplc="40090019" w:tentative="1">
+      <w:start w:val="1"/>
+      <w:numFmt w:val="lowerLetter"/>
+      <w:lvlText w:val="%8."/>
+      <w:lvlJc w:val="left"/>
+      <w:pPr>
+        <w:ind w:left="5760" w:hanging="360"/>
+      </w:pPr>
+    </w:lvl>
+    <w:lvl w:ilvl="8" w:tplc="4009001B" w:tentative="1">
+      <w:start w:val="1"/>
+      <w:numFmt w:val="lowerRoman"/>
+      <w:lvlText w:val="%9."/>
+      <w:lvlJc w:val="right"/>
+      <w:pPr>
+        <w:ind w:left="6480" w:hanging="180"/>
+      </w:pPr>
+    </w:lvl>
+  </w:abstractNum>
+  <w:abstractNum w:abstractNumId="6">
     <w:nsid w:val="42365AA7"/>
     <w:multiLevelType w:val="hybridMultilevel"/>
     <w:tmpl w:val="FC12E782"/>
@@ -7086,7 +7870,7 @@
       </w:pPr>
     </w:lvl>
   </w:abstractNum>
-  <w:abstractNum w:abstractNumId="6">
+  <w:abstractNum w:abstractNumId="7">
     <w:nsid w:val="46AE47CC"/>
     <w:multiLevelType w:val="hybridMultilevel"/>
     <w:tmpl w:val="41945C50"/>
@@ -7172,7 +7956,7 @@
       </w:pPr>
     </w:lvl>
   </w:abstractNum>
-  <w:abstractNum w:abstractNumId="7">
+  <w:abstractNum w:abstractNumId="8">
     <w:nsid w:val="46FC7883"/>
     <w:multiLevelType w:val="hybridMultilevel"/>
     <w:tmpl w:val="FBA8F1AA"/>
@@ -7258,7 +8042,7 @@
       </w:pPr>
     </w:lvl>
   </w:abstractNum>
-  <w:abstractNum w:abstractNumId="8">
+  <w:abstractNum w:abstractNumId="9">
     <w:nsid w:val="5BBB6783"/>
     <w:multiLevelType w:val="hybridMultilevel"/>
     <w:tmpl w:val="B4AE1B46"/>
@@ -7344,7 +8128,7 @@
       </w:pPr>
     </w:lvl>
   </w:abstractNum>
-  <w:abstractNum w:abstractNumId="9">
+  <w:abstractNum w:abstractNumId="10">
     <w:nsid w:val="5F406B0C"/>
     <w:multiLevelType w:val="hybridMultilevel"/>
     <w:tmpl w:val="FE0A58F8"/>
@@ -7433,7 +8217,7 @@
       </w:pPr>
     </w:lvl>
   </w:abstractNum>
-  <w:abstractNum w:abstractNumId="10">
+  <w:abstractNum w:abstractNumId="11">
     <w:nsid w:val="664F3722"/>
     <w:multiLevelType w:val="hybridMultilevel"/>
     <w:tmpl w:val="13BC6BBA"/>
@@ -7522,7 +8306,7 @@
       </w:pPr>
     </w:lvl>
   </w:abstractNum>
-  <w:abstractNum w:abstractNumId="11">
+  <w:abstractNum w:abstractNumId="12">
     <w:nsid w:val="66EF1F60"/>
     <w:multiLevelType w:val="hybridMultilevel"/>
     <w:tmpl w:val="A0BA9E40"/>
@@ -7609,13 +8393,13 @@
     </w:lvl>
   </w:abstractNum>
   <w:num w:numId="1">
-    <w:abstractNumId w:val="5"/>
+    <w:abstractNumId w:val="6"/>
   </w:num>
   <w:num w:numId="2">
     <w:abstractNumId w:val="4"/>
   </w:num>
   <w:num w:numId="3">
-    <w:abstractNumId w:val="11"/>
+    <w:abstractNumId w:val="12"/>
   </w:num>
   <w:num w:numId="4">
     <w:abstractNumId w:val="3"/>
@@ -7624,7 +8408,7 @@
     <w:abstractNumId w:val="1"/>
   </w:num>
   <w:num w:numId="6">
-    <w:abstractNumId w:val="9"/>
+    <w:abstractNumId w:val="10"/>
   </w:num>
   <w:num w:numId="7">
     <w:abstractNumId w:val="2"/>
@@ -7633,16 +8417,19 @@
     <w:abstractNumId w:val="0"/>
   </w:num>
   <w:num w:numId="9">
-    <w:abstractNumId w:val="6"/>
+    <w:abstractNumId w:val="7"/>
   </w:num>
   <w:num w:numId="10">
-    <w:abstractNumId w:val="10"/>
+    <w:abstractNumId w:val="11"/>
   </w:num>
   <w:num w:numId="11">
+    <w:abstractNumId w:val="9"/>
+  </w:num>
+  <w:num w:numId="12">
     <w:abstractNumId w:val="8"/>
   </w:num>
-  <w:num w:numId="12">
-    <w:abstractNumId w:val="7"/>
+  <w:num w:numId="13">
+    <w:abstractNumId w:val="5"/>
   </w:num>
 </w:numbering>
 </file>

</xml_diff>

<commit_message>
Generated pdf file, makefile
</commit_message>
<xml_diff>
--- a/Graph_Documentation.docx
+++ b/Graph_Documentation.docx
@@ -153,18 +153,6 @@
       </w:pPr>
       <w:r>
         <w:t>Basic Information</w:t>
-      </w:r>
-    </w:p>
-    <w:p>
-      <w:pPr>
-        <w:pStyle w:val="ListParagraph"/>
-        <w:numPr>
-          <w:ilvl w:val="0"/>
-          <w:numId w:val="1"/>
-        </w:numPr>
-      </w:pPr>
-      <w:r>
-        <w:t>Class Implementation</w:t>
       </w:r>
     </w:p>
     <w:p>
@@ -747,22 +735,99 @@
       <w:pPr>
         <w:rPr>
           <w:b/>
-        </w:rPr>
-      </w:pPr>
-    </w:p>
-    <w:p>
-      <w:pPr>
-        <w:rPr>
-          <w:b/>
-        </w:rPr>
-      </w:pPr>
-    </w:p>
-    <w:p>
-      <w:pPr>
-        <w:rPr>
-          <w:b/>
-        </w:rPr>
-      </w:pPr>
+          <w:u w:val="single"/>
+        </w:rPr>
+      </w:pPr>
+      <w:r>
+        <w:rPr>
+          <w:b/>
+          <w:u w:val="single"/>
+        </w:rPr>
+        <w:t>Class Implementation</w:t>
+      </w:r>
+    </w:p>
+    <w:p>
+      <w:r>
+        <w:t>The Graph Data Structure is implemented in the form of a class. It has two member variables:</w:t>
+      </w:r>
+    </w:p>
+    <w:p>
+      <w:pPr>
+        <w:pStyle w:val="ListParagraph"/>
+        <w:numPr>
+          <w:ilvl w:val="0"/>
+          <w:numId w:val="14"/>
+        </w:numPr>
+        <w:rPr>
+          <w:b/>
+        </w:rPr>
+      </w:pPr>
+      <w:proofErr w:type="spellStart"/>
+      <w:r>
+        <w:rPr>
+          <w:b/>
+        </w:rPr>
+        <w:t>int</w:t>
+      </w:r>
+      <w:proofErr w:type="spellEnd"/>
+      <w:r>
+        <w:rPr>
+          <w:b/>
+        </w:rPr>
+        <w:t xml:space="preserve"> V; // stores number of vertices</w:t>
+      </w:r>
+    </w:p>
+    <w:p>
+      <w:pPr>
+        <w:pStyle w:val="ListParagraph"/>
+        <w:numPr>
+          <w:ilvl w:val="0"/>
+          <w:numId w:val="14"/>
+        </w:numPr>
+        <w:rPr>
+          <w:b/>
+        </w:rPr>
+      </w:pPr>
+      <w:r>
+        <w:rPr>
+          <w:b/>
+        </w:rPr>
+        <w:t>vector&lt;pair&lt;</w:t>
+      </w:r>
+      <w:proofErr w:type="spellStart"/>
+      <w:r>
+        <w:rPr>
+          <w:b/>
+        </w:rPr>
+        <w:t>int,int</w:t>
+      </w:r>
+      <w:proofErr w:type="spellEnd"/>
+      <w:r>
+        <w:rPr>
+          <w:b/>
+        </w:rPr>
+        <w:t xml:space="preserve">&gt; &gt;* </w:t>
+      </w:r>
+      <w:proofErr w:type="spellStart"/>
+      <w:r>
+        <w:rPr>
+          <w:b/>
+        </w:rPr>
+        <w:t>adj</w:t>
+      </w:r>
+      <w:proofErr w:type="spellEnd"/>
+      <w:r>
+        <w:rPr>
+          <w:b/>
+        </w:rPr>
+        <w:t>;</w:t>
+      </w:r>
+      <w:r>
+        <w:rPr>
+          <w:b/>
+        </w:rPr>
+        <w:t xml:space="preserve"> // stores the adjacency list</w:t>
+      </w:r>
     </w:p>
     <w:p>
       <w:pPr>
@@ -2841,19 +2906,7 @@
         <w:rPr>
           <w:b/>
         </w:rPr>
-        <w:t>that (a) G’ has the same strongly connected components as G, (b) G’ has the same component graph as</w:t>
-      </w:r>
-      <w:r>
-        <w:rPr>
-          <w:b/>
-        </w:rPr>
-        <w:t xml:space="preserve"> </w:t>
-      </w:r>
-      <w:r>
-        <w:rPr>
-          <w:b/>
-        </w:rPr>
-        <w:t>G, and (c) E’ is as small as possible.</w:t>
+        <w:t>that (a) G’ has the same strongly connected components as G, (b) G’ has the same component graph as G, and (c) E’ is as small as possible.</w:t>
       </w:r>
     </w:p>
     <w:p>
@@ -2890,7 +2943,6 @@
       <w:pPr>
         <w:spacing w:after="0" w:line="240" w:lineRule="auto"/>
         <w:rPr>
-          <w:rStyle w:val="Normal"/>
           <w:rFonts w:ascii="Times New Roman" w:eastAsia="Times New Roman" w:hAnsi="Times New Roman" w:cs="Times New Roman"/>
           <w:snapToGrid w:val="0"/>
           <w:color w:val="000000"/>
@@ -3071,7 +3123,6 @@
       </w:r>
       <w:r>
         <w:rPr>
-          <w:rStyle w:val="Normal"/>
           <w:rFonts w:ascii="Times New Roman" w:eastAsia="Times New Roman" w:hAnsi="Times New Roman" w:cs="Times New Roman"/>
           <w:snapToGrid w:val="0"/>
           <w:color w:val="000000"/>
@@ -3090,7 +3141,6 @@
       <w:pPr>
         <w:spacing w:after="0" w:line="240" w:lineRule="auto"/>
         <w:rPr>
-          <w:rStyle w:val="Normal"/>
           <w:rFonts w:ascii="Times New Roman" w:eastAsia="Times New Roman" w:hAnsi="Times New Roman" w:cs="Times New Roman"/>
           <w:snapToGrid w:val="0"/>
           <w:color w:val="000000"/>
@@ -3108,7 +3158,6 @@
       <w:pPr>
         <w:spacing w:after="0" w:line="240" w:lineRule="auto"/>
         <w:rPr>
-          <w:rStyle w:val="Normal"/>
           <w:rFonts w:ascii="Times New Roman" w:eastAsia="Times New Roman" w:hAnsi="Times New Roman" w:cs="Times New Roman"/>
           <w:snapToGrid w:val="0"/>
           <w:color w:val="000000"/>
@@ -3124,7 +3173,6 @@
       <w:proofErr w:type="spellStart"/>
       <w:r>
         <w:rPr>
-          <w:rStyle w:val="Normal"/>
           <w:rFonts w:ascii="Times New Roman" w:eastAsia="Times New Roman" w:hAnsi="Times New Roman" w:cs="Times New Roman"/>
           <w:snapToGrid w:val="0"/>
           <w:color w:val="000000"/>
@@ -3144,7 +3192,6 @@
       <w:pPr>
         <w:spacing w:after="0" w:line="240" w:lineRule="auto"/>
         <w:rPr>
-          <w:rStyle w:val="Normal"/>
           <w:rFonts w:ascii="Times New Roman" w:eastAsia="Times New Roman" w:hAnsi="Times New Roman" w:cs="Times New Roman"/>
           <w:snapToGrid w:val="0"/>
           <w:color w:val="000000"/>
@@ -3162,7 +3209,6 @@
       <w:pPr>
         <w:spacing w:after="0" w:line="240" w:lineRule="auto"/>
         <w:rPr>
-          <w:rStyle w:val="Normal"/>
           <w:rFonts w:ascii="Times New Roman" w:eastAsia="Times New Roman" w:hAnsi="Times New Roman" w:cs="Times New Roman"/>
           <w:snapToGrid w:val="0"/>
           <w:color w:val="000000"/>
@@ -3180,7 +3226,6 @@
       <w:pPr>
         <w:spacing w:after="0" w:line="240" w:lineRule="auto"/>
         <w:rPr>
-          <w:rStyle w:val="Normal"/>
           <w:rFonts w:ascii="Times New Roman" w:eastAsia="Times New Roman" w:hAnsi="Times New Roman" w:cs="Times New Roman"/>
           <w:snapToGrid w:val="0"/>
           <w:color w:val="000000"/>
@@ -3196,7 +3241,6 @@
       <w:proofErr w:type="spellStart"/>
       <w:r>
         <w:rPr>
-          <w:rStyle w:val="Normal"/>
           <w:rFonts w:ascii="Times New Roman" w:eastAsia="Times New Roman" w:hAnsi="Times New Roman" w:cs="Times New Roman"/>
           <w:snapToGrid w:val="0"/>
           <w:color w:val="000000"/>
@@ -3216,7 +3260,6 @@
       <w:pPr>
         <w:spacing w:after="0" w:line="240" w:lineRule="auto"/>
         <w:rPr>
-          <w:rStyle w:val="Normal"/>
           <w:rFonts w:ascii="Times New Roman" w:eastAsia="Times New Roman" w:hAnsi="Times New Roman" w:cs="Times New Roman"/>
           <w:snapToGrid w:val="0"/>
           <w:color w:val="000000"/>
@@ -3234,7 +3277,6 @@
       <w:pPr>
         <w:spacing w:after="0" w:line="240" w:lineRule="auto"/>
         <w:rPr>
-          <w:rStyle w:val="Normal"/>
           <w:rFonts w:ascii="Times New Roman" w:eastAsia="Times New Roman" w:hAnsi="Times New Roman" w:cs="Times New Roman"/>
           <w:snapToGrid w:val="0"/>
           <w:color w:val="000000"/>
@@ -3252,7 +3294,6 @@
       <w:pPr>
         <w:spacing w:after="0" w:line="240" w:lineRule="auto"/>
         <w:rPr>
-          <w:rStyle w:val="Normal"/>
           <w:rFonts w:ascii="Times New Roman" w:eastAsia="Times New Roman" w:hAnsi="Times New Roman" w:cs="Times New Roman"/>
           <w:snapToGrid w:val="0"/>
           <w:color w:val="000000"/>
@@ -3270,7 +3311,6 @@
       <w:pPr>
         <w:spacing w:after="0" w:line="240" w:lineRule="auto"/>
         <w:rPr>
-          <w:rStyle w:val="Normal"/>
           <w:rFonts w:ascii="Times New Roman" w:eastAsia="Times New Roman" w:hAnsi="Times New Roman" w:cs="Times New Roman"/>
           <w:snapToGrid w:val="0"/>
           <w:color w:val="000000"/>
@@ -3288,7 +3328,6 @@
       <w:pPr>
         <w:spacing w:after="0" w:line="240" w:lineRule="auto"/>
         <w:rPr>
-          <w:rStyle w:val="Normal"/>
           <w:rFonts w:ascii="Times New Roman" w:eastAsia="Times New Roman" w:hAnsi="Times New Roman" w:cs="Times New Roman"/>
           <w:snapToGrid w:val="0"/>
           <w:color w:val="000000"/>
@@ -3306,7 +3345,6 @@
       <w:pPr>
         <w:spacing w:after="0" w:line="240" w:lineRule="auto"/>
         <w:rPr>
-          <w:rStyle w:val="Normal"/>
           <w:rFonts w:ascii="Times New Roman" w:eastAsia="Times New Roman" w:hAnsi="Times New Roman" w:cs="Times New Roman"/>
           <w:snapToGrid w:val="0"/>
           <w:color w:val="000000"/>
@@ -3324,7 +3362,6 @@
       <w:pPr>
         <w:spacing w:after="0" w:line="240" w:lineRule="auto"/>
         <w:rPr>
-          <w:rStyle w:val="Normal"/>
           <w:rFonts w:ascii="Times New Roman" w:eastAsia="Times New Roman" w:hAnsi="Times New Roman" w:cs="Times New Roman"/>
           <w:snapToGrid w:val="0"/>
           <w:color w:val="000000"/>
@@ -3342,7 +3379,6 @@
       <w:pPr>
         <w:spacing w:after="0" w:line="240" w:lineRule="auto"/>
         <w:rPr>
-          <w:rStyle w:val="Normal"/>
           <w:rFonts w:ascii="Times New Roman" w:eastAsia="Times New Roman" w:hAnsi="Times New Roman" w:cs="Times New Roman"/>
           <w:snapToGrid w:val="0"/>
           <w:color w:val="000000"/>
@@ -3360,7 +3396,6 @@
       <w:pPr>
         <w:spacing w:after="0" w:line="240" w:lineRule="auto"/>
         <w:rPr>
-          <w:rStyle w:val="Normal"/>
           <w:rFonts w:ascii="Times New Roman" w:eastAsia="Times New Roman" w:hAnsi="Times New Roman" w:cs="Times New Roman"/>
           <w:snapToGrid w:val="0"/>
           <w:color w:val="000000"/>
@@ -3378,7 +3413,6 @@
       <w:pPr>
         <w:spacing w:after="0" w:line="240" w:lineRule="auto"/>
         <w:rPr>
-          <w:rStyle w:val="Normal"/>
           <w:rFonts w:ascii="Times New Roman" w:eastAsia="Times New Roman" w:hAnsi="Times New Roman" w:cs="Times New Roman"/>
           <w:snapToGrid w:val="0"/>
           <w:color w:val="000000"/>
@@ -3396,7 +3430,6 @@
       <w:pPr>
         <w:spacing w:after="0" w:line="240" w:lineRule="auto"/>
         <w:rPr>
-          <w:rStyle w:val="Normal"/>
           <w:rFonts w:ascii="Times New Roman" w:eastAsia="Times New Roman" w:hAnsi="Times New Roman" w:cs="Times New Roman"/>
           <w:snapToGrid w:val="0"/>
           <w:color w:val="000000"/>
@@ -3414,7 +3447,6 @@
       <w:pPr>
         <w:spacing w:after="0" w:line="240" w:lineRule="auto"/>
         <w:rPr>
-          <w:rStyle w:val="Normal"/>
           <w:rFonts w:ascii="Times New Roman" w:eastAsia="Times New Roman" w:hAnsi="Times New Roman" w:cs="Times New Roman"/>
           <w:snapToGrid w:val="0"/>
           <w:color w:val="000000"/>
@@ -3432,7 +3464,6 @@
       <w:pPr>
         <w:spacing w:after="0" w:line="240" w:lineRule="auto"/>
         <w:rPr>
-          <w:rStyle w:val="Normal"/>
           <w:rFonts w:ascii="Times New Roman" w:eastAsia="Times New Roman" w:hAnsi="Times New Roman" w:cs="Times New Roman"/>
           <w:snapToGrid w:val="0"/>
           <w:color w:val="000000"/>
@@ -3450,7 +3481,6 @@
       <w:pPr>
         <w:spacing w:after="0" w:line="240" w:lineRule="auto"/>
         <w:rPr>
-          <w:rStyle w:val="Normal"/>
           <w:rFonts w:ascii="Times New Roman" w:eastAsia="Times New Roman" w:hAnsi="Times New Roman" w:cs="Times New Roman"/>
           <w:snapToGrid w:val="0"/>
           <w:color w:val="000000"/>
@@ -3468,7 +3498,6 @@
       <w:pPr>
         <w:spacing w:after="0" w:line="240" w:lineRule="auto"/>
         <w:rPr>
-          <w:rStyle w:val="Normal"/>
           <w:rFonts w:ascii="Times New Roman" w:eastAsia="Times New Roman" w:hAnsi="Times New Roman" w:cs="Times New Roman"/>
           <w:snapToGrid w:val="0"/>
           <w:color w:val="000000"/>
@@ -3486,7 +3515,6 @@
       <w:pPr>
         <w:spacing w:after="0" w:line="240" w:lineRule="auto"/>
         <w:rPr>
-          <w:rStyle w:val="Normal"/>
           <w:rFonts w:ascii="Times New Roman" w:eastAsia="Times New Roman" w:hAnsi="Times New Roman" w:cs="Times New Roman"/>
           <w:snapToGrid w:val="0"/>
           <w:color w:val="000000"/>
@@ -3504,7 +3532,6 @@
       <w:pPr>
         <w:spacing w:after="0" w:line="240" w:lineRule="auto"/>
         <w:rPr>
-          <w:rStyle w:val="Normal"/>
           <w:rFonts w:ascii="Times New Roman" w:eastAsia="Times New Roman" w:hAnsi="Times New Roman" w:cs="Times New Roman"/>
           <w:snapToGrid w:val="0"/>
           <w:color w:val="000000"/>
@@ -3522,7 +3549,6 @@
       <w:pPr>
         <w:spacing w:after="0" w:line="240" w:lineRule="auto"/>
         <w:rPr>
-          <w:rStyle w:val="Normal"/>
           <w:rFonts w:ascii="Times New Roman" w:eastAsia="Times New Roman" w:hAnsi="Times New Roman" w:cs="Times New Roman"/>
           <w:snapToGrid w:val="0"/>
           <w:color w:val="000000"/>
@@ -3540,7 +3566,6 @@
       <w:pPr>
         <w:spacing w:after="0" w:line="240" w:lineRule="auto"/>
         <w:rPr>
-          <w:rStyle w:val="Normal"/>
           <w:rFonts w:ascii="Times New Roman" w:eastAsia="Times New Roman" w:hAnsi="Times New Roman" w:cs="Times New Roman"/>
           <w:snapToGrid w:val="0"/>
           <w:color w:val="000000"/>
@@ -3558,7 +3583,6 @@
       <w:pPr>
         <w:spacing w:after="0" w:line="240" w:lineRule="auto"/>
         <w:rPr>
-          <w:rStyle w:val="Normal"/>
           <w:rFonts w:ascii="Times New Roman" w:eastAsia="Times New Roman" w:hAnsi="Times New Roman" w:cs="Times New Roman"/>
           <w:snapToGrid w:val="0"/>
           <w:color w:val="000000"/>
@@ -3576,7 +3600,6 @@
       <w:pPr>
         <w:spacing w:after="0" w:line="240" w:lineRule="auto"/>
         <w:rPr>
-          <w:rStyle w:val="Normal"/>
           <w:rFonts w:ascii="Times New Roman" w:eastAsia="Times New Roman" w:hAnsi="Times New Roman" w:cs="Times New Roman"/>
           <w:snapToGrid w:val="0"/>
           <w:color w:val="000000"/>
@@ -3594,7 +3617,6 @@
       <w:pPr>
         <w:spacing w:after="0" w:line="240" w:lineRule="auto"/>
         <w:rPr>
-          <w:rStyle w:val="Normal"/>
           <w:rFonts w:ascii="Times New Roman" w:eastAsia="Times New Roman" w:hAnsi="Times New Roman" w:cs="Times New Roman"/>
           <w:snapToGrid w:val="0"/>
           <w:color w:val="000000"/>
@@ -3612,7 +3634,6 @@
       <w:pPr>
         <w:spacing w:after="0" w:line="240" w:lineRule="auto"/>
         <w:rPr>
-          <w:rStyle w:val="Normal"/>
           <w:rFonts w:ascii="Times New Roman" w:eastAsia="Times New Roman" w:hAnsi="Times New Roman" w:cs="Times New Roman"/>
           <w:snapToGrid w:val="0"/>
           <w:color w:val="000000"/>
@@ -3630,7 +3651,6 @@
       <w:pPr>
         <w:spacing w:after="0" w:line="240" w:lineRule="auto"/>
         <w:rPr>
-          <w:rStyle w:val="Normal"/>
           <w:rFonts w:ascii="Times New Roman" w:eastAsia="Times New Roman" w:hAnsi="Times New Roman" w:cs="Times New Roman"/>
           <w:snapToGrid w:val="0"/>
           <w:color w:val="000000"/>
@@ -4822,55 +4842,7 @@
         <w:rPr>
           <w:b/>
         </w:rPr>
-        <w:t xml:space="preserve">Q4. A directed graph G = (V, E) is </w:t>
-      </w:r>
-      <w:r>
-        <w:rPr>
-          <w:b/>
-        </w:rPr>
-        <w:t>semi connected</w:t>
-      </w:r>
-      <w:r>
-        <w:rPr>
-          <w:b/>
-        </w:rPr>
-        <w:t xml:space="preserve"> if, for all pairs of vertices u, v in V, we have either a</w:t>
-      </w:r>
-      <w:r>
-        <w:rPr>
-          <w:b/>
-        </w:rPr>
-        <w:t xml:space="preserve"> </w:t>
-      </w:r>
-      <w:r>
-        <w:rPr>
-          <w:b/>
-        </w:rPr>
-        <w:t>path u ---&gt; v or a path v ---&gt; u. Design an efficient algorithm to determine whether or not G is</w:t>
-      </w:r>
-      <w:r>
-        <w:rPr>
-          <w:b/>
-        </w:rPr>
-        <w:t xml:space="preserve"> semi connected</w:t>
-      </w:r>
-      <w:r>
-        <w:rPr>
-          <w:b/>
-        </w:rPr>
-        <w:t xml:space="preserve">. Implement your algorithm and </w:t>
-      </w:r>
-      <w:r>
-        <w:rPr>
-          <w:b/>
-        </w:rPr>
-        <w:t>analyse</w:t>
-      </w:r>
-      <w:r>
-        <w:rPr>
-          <w:b/>
-        </w:rPr>
-        <w:t xml:space="preserve"> its running time.</w:t>
+        <w:t>Q4. A directed graph G = (V, E) is semi connected if, for all pairs of vertices u, v in V, we have either a path u ---&gt; v or a path v ---&gt; u. Design an efficient algorithm to determine whether or not G is semi connected. Implement your algorithm and analyse its running time.</w:t>
       </w:r>
     </w:p>
     <w:p>
@@ -5080,13 +5052,7 @@
     </w:p>
     <w:p>
       <w:r>
-        <w:t xml:space="preserve">The output produced on the terminal </w:t>
-      </w:r>
-      <w:r>
-        <w:t xml:space="preserve">for option 8 </w:t>
-      </w:r>
-      <w:r>
-        <w:t>is:</w:t>
+        <w:t>The output produced on the terminal for option 8 is:</w:t>
       </w:r>
     </w:p>
     <w:p>
@@ -5348,10 +5314,7 @@
         <w:t>) for each i.</w:t>
       </w:r>
       <w:r>
-        <w:t xml:space="preserve"> If there is no edge </w:t>
-      </w:r>
-      <w:r>
-        <w:t>( v</w:t>
+        <w:t xml:space="preserve"> If there is no edge ( v</w:t>
       </w:r>
       <w:r>
         <w:rPr>
@@ -5381,11 +5344,39 @@
         <w:t xml:space="preserve"> </w:t>
       </w:r>
       <w:r>
-        <w:t>)</w:t>
-      </w:r>
-      <w:r>
-        <w:t xml:space="preserve">, then there cannot be a path from </w:t>
-      </w:r>
+        <w:t>), then there cannot be a path from v</w:t>
+      </w:r>
+      <w:r>
+        <w:rPr>
+          <w:vertAlign w:val="subscript"/>
+        </w:rPr>
+        <w:t>i</w:t>
+      </w:r>
+      <w:r>
+        <w:rPr>
+          <w:vertAlign w:val="subscript"/>
+        </w:rPr>
+        <w:t xml:space="preserve"> </w:t>
+      </w:r>
+      <w:r>
+        <w:t xml:space="preserve"> to v</w:t>
+      </w:r>
+      <w:r>
+        <w:rPr>
+          <w:vertAlign w:val="subscript"/>
+        </w:rPr>
+        <w:t>i+1</w:t>
+      </w:r>
+      <w:r>
+        <w:rPr>
+          <w:vertAlign w:val="subscript"/>
+        </w:rPr>
+        <w:t xml:space="preserve"> </w:t>
+      </w:r>
+      <w:r>
+        <w:t xml:space="preserve">or </w:t>
+      </w:r>
+      <w:proofErr w:type="spellStart"/>
       <w:r>
         <w:t>v</w:t>
       </w:r>
@@ -5395,22 +5386,56 @@
         </w:rPr>
         <w:t>i</w:t>
       </w:r>
+      <w:proofErr w:type="spellEnd"/>
       <w:r>
         <w:rPr>
           <w:vertAlign w:val="subscript"/>
         </w:rPr>
+        <w:t>+1</w:t>
+      </w:r>
+      <w:r>
+        <w:rPr>
+          <w:vertAlign w:val="subscript"/>
+        </w:rPr>
         <w:t xml:space="preserve"> </w:t>
       </w:r>
       <w:r>
-        <w:t xml:space="preserve"> to</w:t>
-      </w:r>
-      <w:r>
-        <w:t xml:space="preserve"> v</w:t>
+        <w:t>to v</w:t>
       </w:r>
       <w:r>
         <w:rPr>
           <w:vertAlign w:val="subscript"/>
         </w:rPr>
+        <w:t>i</w:t>
+      </w:r>
+      <w:r>
+        <w:rPr>
+          <w:vertAlign w:val="subscript"/>
+        </w:rPr>
+        <w:t xml:space="preserve"> </w:t>
+      </w:r>
+      <w:r>
+        <w:t xml:space="preserve"> as in a topological order, back edges are not present. Hence it cannot be a semi connected graph. If for every I there is an edge ( v</w:t>
+      </w:r>
+      <w:r>
+        <w:rPr>
+          <w:vertAlign w:val="subscript"/>
+        </w:rPr>
+        <w:t>i</w:t>
+      </w:r>
+      <w:r>
+        <w:rPr>
+          <w:vertAlign w:val="subscript"/>
+        </w:rPr>
+        <w:t xml:space="preserve"> </w:t>
+      </w:r>
+      <w:r>
+        <w:t>, v</w:t>
+      </w:r>
+      <w:r>
+        <w:rPr>
+          <w:vertAlign w:val="subscript"/>
+        </w:rPr>
         <w:t>i+1</w:t>
       </w:r>
       <w:r>
@@ -5420,7 +5445,25 @@
         <w:t xml:space="preserve"> </w:t>
       </w:r>
       <w:r>
-        <w:t xml:space="preserve">or </w:t>
+        <w:t>), then for each i, j (i&lt;j) there is a path v</w:t>
+      </w:r>
+      <w:r>
+        <w:rPr>
+          <w:vertAlign w:val="subscript"/>
+        </w:rPr>
+        <w:t>i</w:t>
+      </w:r>
+      <w:r>
+        <w:t xml:space="preserve"> -&gt; v</w:t>
+      </w:r>
+      <w:r>
+        <w:rPr>
+          <w:vertAlign w:val="subscript"/>
+        </w:rPr>
+        <w:t>i+1</w:t>
+      </w:r>
+      <w:r>
+        <w:t xml:space="preserve"> -&gt; …-&gt;</w:t>
       </w:r>
       <w:proofErr w:type="spellStart"/>
       <w:r>
@@ -5430,158 +5473,120 @@
         <w:rPr>
           <w:vertAlign w:val="subscript"/>
         </w:rPr>
+        <w:t>j</w:t>
+      </w:r>
+      <w:proofErr w:type="spellEnd"/>
+      <w:r>
+        <w:t>, and the graph is semi connected.</w:t>
+      </w:r>
+    </w:p>
+    <w:p>
+      <w:r>
+        <w:t>Suppose G has strongly connected components C</w:t>
+      </w:r>
+      <w:r>
+        <w:rPr>
+          <w:vertAlign w:val="subscript"/>
+        </w:rPr>
+        <w:t>1</w:t>
+      </w:r>
+      <w:r>
+        <w:t>, C</w:t>
+      </w:r>
+      <w:r>
+        <w:rPr>
+          <w:vertAlign w:val="subscript"/>
+        </w:rPr>
+        <w:t>2</w:t>
+      </w:r>
+      <w:r>
+        <w:t xml:space="preserve">, </w:t>
+      </w:r>
+      <w:proofErr w:type="gramStart"/>
+      <w:r>
+        <w:t>… ,</w:t>
+      </w:r>
+      <w:proofErr w:type="gramEnd"/>
+      <w:r>
+        <w:t xml:space="preserve"> C</w:t>
+      </w:r>
+      <w:r>
+        <w:rPr>
+          <w:vertAlign w:val="subscript"/>
+        </w:rPr>
+        <w:t>k</w:t>
+      </w:r>
+      <w:r>
+        <w:t>. The vertex set V</w:t>
+      </w:r>
+      <w:r>
+        <w:rPr>
+          <w:vertAlign w:val="superscript"/>
+        </w:rPr>
+        <w:t>SCC</w:t>
+      </w:r>
+      <w:r>
+        <w:t xml:space="preserve"> is {v</w:t>
+      </w:r>
+      <w:r>
+        <w:rPr>
+          <w:vertAlign w:val="subscript"/>
+        </w:rPr>
+        <w:t>1</w:t>
+      </w:r>
+      <w:r>
+        <w:t>, v</w:t>
+      </w:r>
+      <w:r>
+        <w:rPr>
+          <w:vertAlign w:val="subscript"/>
+        </w:rPr>
+        <w:t>2</w:t>
+      </w:r>
+      <w:proofErr w:type="gramStart"/>
+      <w:r>
+        <w:t>, …,</w:t>
+      </w:r>
+      <w:proofErr w:type="gramEnd"/>
+      <w:r>
+        <w:t xml:space="preserve"> </w:t>
+      </w:r>
+      <w:proofErr w:type="spellStart"/>
+      <w:r>
+        <w:t>v</w:t>
+      </w:r>
+      <w:r>
+        <w:rPr>
+          <w:vertAlign w:val="subscript"/>
+        </w:rPr>
+        <w:t>k</w:t>
+      </w:r>
+      <w:proofErr w:type="spellEnd"/>
+      <w:r>
+        <w:t>} and it contains a vertex v</w:t>
+      </w:r>
+      <w:r>
+        <w:rPr>
+          <w:vertAlign w:val="subscript"/>
+        </w:rPr>
         <w:t>i</w:t>
       </w:r>
-      <w:proofErr w:type="spellEnd"/>
+      <w:r>
+        <w:t xml:space="preserve"> for each strongly connected component </w:t>
+      </w:r>
+      <w:proofErr w:type="spellStart"/>
+      <w:r>
+        <w:t>C</w:t>
+      </w:r>
       <w:r>
         <w:rPr>
           <w:vertAlign w:val="subscript"/>
         </w:rPr>
-        <w:t>+1</w:t>
-      </w:r>
-      <w:r>
-        <w:rPr>
-          <w:vertAlign w:val="subscript"/>
-        </w:rPr>
-        <w:t xml:space="preserve"> </w:t>
-      </w:r>
-      <w:r>
-        <w:t xml:space="preserve">to </w:t>
-      </w:r>
-      <w:r>
-        <w:t>v</w:t>
-      </w:r>
-      <w:r>
-        <w:rPr>
-          <w:vertAlign w:val="subscript"/>
-        </w:rPr>
         <w:t>i</w:t>
       </w:r>
-      <w:r>
-        <w:rPr>
-          <w:vertAlign w:val="subscript"/>
-        </w:rPr>
-        <w:t xml:space="preserve"> </w:t>
-      </w:r>
-      <w:r>
-        <w:t xml:space="preserve"> as in a topological order, back edges are not present. Hence it cannot be a semi connected graph. If for every I there is an edge </w:t>
-      </w:r>
-      <w:r>
-        <w:t>( v</w:t>
-      </w:r>
-      <w:r>
-        <w:rPr>
-          <w:vertAlign w:val="subscript"/>
-        </w:rPr>
-        <w:t>i</w:t>
-      </w:r>
-      <w:r>
-        <w:rPr>
-          <w:vertAlign w:val="subscript"/>
-        </w:rPr>
-        <w:t xml:space="preserve"> </w:t>
-      </w:r>
-      <w:r>
-        <w:t>, v</w:t>
-      </w:r>
-      <w:r>
-        <w:rPr>
-          <w:vertAlign w:val="subscript"/>
-        </w:rPr>
-        <w:t>i+1</w:t>
-      </w:r>
-      <w:r>
-        <w:rPr>
-          <w:vertAlign w:val="subscript"/>
-        </w:rPr>
-        <w:t xml:space="preserve"> </w:t>
-      </w:r>
-      <w:r>
-        <w:t>),</w:t>
-      </w:r>
-      <w:r>
-        <w:t xml:space="preserve"> then for each i, j (i&lt;j) there is a path v</w:t>
-      </w:r>
-      <w:r>
-        <w:rPr>
-          <w:vertAlign w:val="subscript"/>
-        </w:rPr>
-        <w:t>i</w:t>
-      </w:r>
-      <w:r>
-        <w:t xml:space="preserve"> -&gt; v</w:t>
-      </w:r>
-      <w:r>
-        <w:rPr>
-          <w:vertAlign w:val="subscript"/>
-        </w:rPr>
-        <w:t>i+1</w:t>
-      </w:r>
-      <w:r>
-        <w:t xml:space="preserve"> -&gt; …-&gt;</w:t>
-      </w:r>
-      <w:proofErr w:type="spellStart"/>
-      <w:r>
-        <w:t>v</w:t>
-      </w:r>
-      <w:r>
-        <w:rPr>
-          <w:vertAlign w:val="subscript"/>
-        </w:rPr>
-        <w:t>j</w:t>
-      </w:r>
-      <w:proofErr w:type="spellEnd"/>
-      <w:r>
-        <w:t>, and the graph is semi connected.</w:t>
-      </w:r>
-    </w:p>
-    <w:p>
-      <w:r>
-        <w:t>Suppose G has strongly connected components C</w:t>
-      </w:r>
-      <w:r>
-        <w:rPr>
-          <w:vertAlign w:val="subscript"/>
-        </w:rPr>
-        <w:t>1</w:t>
-      </w:r>
-      <w:r>
-        <w:t>, C</w:t>
-      </w:r>
-      <w:r>
-        <w:rPr>
-          <w:vertAlign w:val="subscript"/>
-        </w:rPr>
-        <w:t>2</w:t>
-      </w:r>
-      <w:r>
-        <w:t xml:space="preserve">, </w:t>
-      </w:r>
-      <w:proofErr w:type="gramStart"/>
-      <w:r>
-        <w:t>… ,</w:t>
-      </w:r>
-      <w:proofErr w:type="gramEnd"/>
-      <w:r>
-        <w:t xml:space="preserve"> C</w:t>
-      </w:r>
-      <w:r>
-        <w:rPr>
-          <w:vertAlign w:val="subscript"/>
-        </w:rPr>
-        <w:t>k</w:t>
-      </w:r>
-      <w:r>
-        <w:t xml:space="preserve">. </w:t>
-      </w:r>
-      <w:r>
-        <w:t>The</w:t>
-      </w:r>
-      <w:r>
-        <w:t xml:space="preserve"> </w:t>
-      </w:r>
-      <w:r>
-        <w:t>vertex set V</w:t>
+      <w:proofErr w:type="spellEnd"/>
+      <w:r>
+        <w:t xml:space="preserve"> of G. There is an edge (i, j) ϵ E</w:t>
       </w:r>
       <w:r>
         <w:rPr>
@@ -5590,88 +5595,7 @@
         <w:t>SCC</w:t>
       </w:r>
       <w:r>
-        <w:t xml:space="preserve"> is {v</w:t>
-      </w:r>
-      <w:r>
-        <w:rPr>
-          <w:vertAlign w:val="subscript"/>
-        </w:rPr>
-        <w:t>1</w:t>
-      </w:r>
-      <w:r>
-        <w:t>, v</w:t>
-      </w:r>
-      <w:r>
-        <w:rPr>
-          <w:vertAlign w:val="subscript"/>
-        </w:rPr>
-        <w:t>2</w:t>
-      </w:r>
-      <w:proofErr w:type="gramStart"/>
-      <w:r>
-        <w:t>, …,</w:t>
-      </w:r>
-      <w:proofErr w:type="gramEnd"/>
-      <w:r>
-        <w:t xml:space="preserve"> </w:t>
-      </w:r>
-      <w:proofErr w:type="spellStart"/>
-      <w:r>
-        <w:t>v</w:t>
-      </w:r>
-      <w:r>
-        <w:rPr>
-          <w:vertAlign w:val="subscript"/>
-        </w:rPr>
-        <w:t>k</w:t>
-      </w:r>
-      <w:proofErr w:type="spellEnd"/>
-      <w:r>
-        <w:t>} and it contains a vertex v</w:t>
-      </w:r>
-      <w:r>
-        <w:rPr>
-          <w:vertAlign w:val="subscript"/>
-        </w:rPr>
-        <w:t>i</w:t>
-      </w:r>
-      <w:r>
-        <w:t xml:space="preserve"> for each</w:t>
-      </w:r>
-      <w:r>
-        <w:t xml:space="preserve"> </w:t>
-      </w:r>
-      <w:r>
-        <w:t xml:space="preserve">strongly connected component </w:t>
-      </w:r>
-      <w:proofErr w:type="spellStart"/>
-      <w:r>
-        <w:t>C</w:t>
-      </w:r>
-      <w:r>
-        <w:rPr>
-          <w:vertAlign w:val="subscript"/>
-        </w:rPr>
-        <w:t>i</w:t>
-      </w:r>
-      <w:proofErr w:type="spellEnd"/>
-      <w:r>
-        <w:t xml:space="preserve"> of G. There is an edge (i, j) ϵ E</w:t>
-      </w:r>
-      <w:r>
-        <w:rPr>
-          <w:vertAlign w:val="superscript"/>
-        </w:rPr>
-        <w:t>SCC</w:t>
-      </w:r>
-      <w:r>
-        <w:t xml:space="preserve"> if G</w:t>
-      </w:r>
-      <w:r>
-        <w:t xml:space="preserve"> </w:t>
-      </w:r>
-      <w:r>
-        <w:t xml:space="preserve">contains a directed edge (x, y) for some x ϵ </w:t>
+        <w:t xml:space="preserve"> if G contains a directed edge (x, y) for some x ϵ </w:t>
       </w:r>
       <w:proofErr w:type="spellStart"/>
       <w:r>
@@ -5838,10 +5762,7 @@
         <w:t>i+1</w:t>
       </w:r>
       <w:r>
-        <w:t>)</w:t>
-      </w:r>
-      <w:r>
-        <w:t xml:space="preserve"> does not exist, declare the graph to be not semi connected. Otherwise it is semi connected.</w:t>
+        <w:t>) does not exist, declare the graph to be not semi connected. Otherwise it is semi connected.</w:t>
       </w:r>
     </w:p>
     <w:p/>
@@ -6237,12 +6158,7 @@
       <w:proofErr w:type="spellStart"/>
       <w:r>
         <w:lastRenderedPageBreak/>
-        <w:t>Dijsktra’</w:t>
-      </w:r>
-      <w:bookmarkStart w:id="0" w:name="_GoBack"/>
-      <w:bookmarkEnd w:id="0"/>
-      <w:r>
-        <w:t>s</w:t>
+        <w:t>Dijsktra’s</w:t>
       </w:r>
       <w:proofErr w:type="spellEnd"/>
       <w:r>
@@ -6897,11 +6813,358 @@
     </w:p>
     <w:p>
       <w:pPr>
+        <w:pStyle w:val="ListParagraph"/>
+        <w:numPr>
+          <w:ilvl w:val="0"/>
+          <w:numId w:val="15"/>
+        </w:numPr>
         <w:jc w:val="both"/>
         <w:rPr>
           <w:b/>
         </w:rPr>
       </w:pPr>
+      <w:proofErr w:type="spellStart"/>
+      <w:r>
+        <w:rPr>
+          <w:b/>
+        </w:rPr>
+        <w:t>min_heap</w:t>
+      </w:r>
+      <w:proofErr w:type="spellEnd"/>
+      <w:r>
+        <w:rPr>
+          <w:b/>
+        </w:rPr>
+        <w:t>(</w:t>
+      </w:r>
+      <w:proofErr w:type="spellStart"/>
+      <w:r>
+        <w:rPr>
+          <w:b/>
+        </w:rPr>
+        <w:t>int</w:t>
+      </w:r>
+      <w:proofErr w:type="spellEnd"/>
+      <w:r>
+        <w:rPr>
+          <w:b/>
+        </w:rPr>
+        <w:t xml:space="preserve"> V);</w:t>
+      </w:r>
+      <w:r>
+        <w:rPr>
+          <w:b/>
+        </w:rPr>
+        <w:t xml:space="preserve"> //constructor</w:t>
+      </w:r>
+    </w:p>
+    <w:p>
+      <w:pPr>
+        <w:pStyle w:val="ListParagraph"/>
+        <w:numPr>
+          <w:ilvl w:val="0"/>
+          <w:numId w:val="15"/>
+        </w:numPr>
+        <w:jc w:val="both"/>
+        <w:rPr>
+          <w:b/>
+        </w:rPr>
+      </w:pPr>
+      <w:proofErr w:type="spellStart"/>
+      <w:r>
+        <w:rPr>
+          <w:b/>
+        </w:rPr>
+        <w:t>int</w:t>
+      </w:r>
+      <w:proofErr w:type="spellEnd"/>
+      <w:r>
+        <w:rPr>
+          <w:b/>
+        </w:rPr>
+        <w:t xml:space="preserve"> parent(</w:t>
+      </w:r>
+      <w:proofErr w:type="spellStart"/>
+      <w:r>
+        <w:rPr>
+          <w:b/>
+        </w:rPr>
+        <w:t>int</w:t>
+      </w:r>
+      <w:proofErr w:type="spellEnd"/>
+      <w:r>
+        <w:rPr>
+          <w:b/>
+        </w:rPr>
+        <w:t>);</w:t>
+      </w:r>
+    </w:p>
+    <w:p>
+      <w:pPr>
+        <w:pStyle w:val="ListParagraph"/>
+        <w:numPr>
+          <w:ilvl w:val="0"/>
+          <w:numId w:val="15"/>
+        </w:numPr>
+        <w:jc w:val="both"/>
+        <w:rPr>
+          <w:b/>
+        </w:rPr>
+      </w:pPr>
+      <w:r>
+        <w:rPr>
+          <w:b/>
+        </w:rPr>
+        <w:t>pair&lt;</w:t>
+      </w:r>
+      <w:proofErr w:type="spellStart"/>
+      <w:r>
+        <w:rPr>
+          <w:b/>
+        </w:rPr>
+        <w:t>int</w:t>
+      </w:r>
+      <w:proofErr w:type="spellEnd"/>
+      <w:r>
+        <w:rPr>
+          <w:b/>
+        </w:rPr>
+        <w:t xml:space="preserve">, </w:t>
+      </w:r>
+      <w:proofErr w:type="spellStart"/>
+      <w:r>
+        <w:rPr>
+          <w:b/>
+        </w:rPr>
+        <w:t>int</w:t>
+      </w:r>
+      <w:proofErr w:type="spellEnd"/>
+      <w:r>
+        <w:rPr>
+          <w:b/>
+        </w:rPr>
+        <w:t>&gt; pop();</w:t>
+      </w:r>
+      <w:r>
+        <w:rPr>
+          <w:b/>
+        </w:rPr>
+        <w:t xml:space="preserve"> // takes O(log V) time</w:t>
+      </w:r>
+    </w:p>
+    <w:p>
+      <w:pPr>
+        <w:pStyle w:val="ListParagraph"/>
+        <w:numPr>
+          <w:ilvl w:val="0"/>
+          <w:numId w:val="15"/>
+        </w:numPr>
+        <w:jc w:val="both"/>
+        <w:rPr>
+          <w:b/>
+        </w:rPr>
+      </w:pPr>
+      <w:r>
+        <w:rPr>
+          <w:b/>
+        </w:rPr>
+        <w:t>void push(pair&lt;</w:t>
+      </w:r>
+      <w:proofErr w:type="spellStart"/>
+      <w:r>
+        <w:rPr>
+          <w:b/>
+        </w:rPr>
+        <w:t>int,int</w:t>
+      </w:r>
+      <w:proofErr w:type="spellEnd"/>
+      <w:r>
+        <w:rPr>
+          <w:b/>
+        </w:rPr>
+        <w:t>&gt;);</w:t>
+      </w:r>
+      <w:r>
+        <w:rPr>
+          <w:b/>
+        </w:rPr>
+        <w:t xml:space="preserve"> // takes O(log V) time</w:t>
+      </w:r>
+    </w:p>
+    <w:p>
+      <w:pPr>
+        <w:pStyle w:val="ListParagraph"/>
+        <w:numPr>
+          <w:ilvl w:val="0"/>
+          <w:numId w:val="15"/>
+        </w:numPr>
+        <w:jc w:val="both"/>
+        <w:rPr>
+          <w:b/>
+        </w:rPr>
+      </w:pPr>
+      <w:r>
+        <w:rPr>
+          <w:b/>
+        </w:rPr>
+        <w:t xml:space="preserve">void </w:t>
+      </w:r>
+      <w:proofErr w:type="spellStart"/>
+      <w:r>
+        <w:rPr>
+          <w:b/>
+        </w:rPr>
+        <w:t>decrease_key</w:t>
+      </w:r>
+      <w:proofErr w:type="spellEnd"/>
+      <w:r>
+        <w:rPr>
+          <w:b/>
+        </w:rPr>
+        <w:t>(</w:t>
+      </w:r>
+      <w:proofErr w:type="spellStart"/>
+      <w:r>
+        <w:rPr>
+          <w:b/>
+        </w:rPr>
+        <w:t>int</w:t>
+      </w:r>
+      <w:proofErr w:type="spellEnd"/>
+      <w:r>
+        <w:rPr>
+          <w:b/>
+        </w:rPr>
+        <w:t xml:space="preserve">, </w:t>
+      </w:r>
+      <w:proofErr w:type="spellStart"/>
+      <w:r>
+        <w:rPr>
+          <w:b/>
+        </w:rPr>
+        <w:t>int</w:t>
+      </w:r>
+      <w:proofErr w:type="spellEnd"/>
+      <w:r>
+        <w:rPr>
+          <w:b/>
+        </w:rPr>
+        <w:t>);</w:t>
+      </w:r>
+      <w:r>
+        <w:rPr>
+          <w:b/>
+        </w:rPr>
+        <w:t xml:space="preserve"> // takes O(log V) time</w:t>
+      </w:r>
+    </w:p>
+    <w:p>
+      <w:pPr>
+        <w:pStyle w:val="ListParagraph"/>
+        <w:numPr>
+          <w:ilvl w:val="0"/>
+          <w:numId w:val="15"/>
+        </w:numPr>
+        <w:jc w:val="both"/>
+        <w:rPr>
+          <w:b/>
+        </w:rPr>
+      </w:pPr>
+      <w:r>
+        <w:rPr>
+          <w:b/>
+        </w:rPr>
+        <w:t>void swap(</w:t>
+      </w:r>
+      <w:proofErr w:type="spellStart"/>
+      <w:r>
+        <w:rPr>
+          <w:b/>
+        </w:rPr>
+        <w:t>int</w:t>
+      </w:r>
+      <w:proofErr w:type="spellEnd"/>
+      <w:r>
+        <w:rPr>
+          <w:b/>
+        </w:rPr>
+        <w:t xml:space="preserve">, </w:t>
+      </w:r>
+      <w:proofErr w:type="spellStart"/>
+      <w:r>
+        <w:rPr>
+          <w:b/>
+        </w:rPr>
+        <w:t>int</w:t>
+      </w:r>
+      <w:proofErr w:type="spellEnd"/>
+      <w:r>
+        <w:rPr>
+          <w:b/>
+        </w:rPr>
+        <w:t>);</w:t>
+      </w:r>
+    </w:p>
+    <w:p>
+      <w:pPr>
+        <w:pStyle w:val="ListParagraph"/>
+        <w:numPr>
+          <w:ilvl w:val="0"/>
+          <w:numId w:val="15"/>
+        </w:numPr>
+        <w:jc w:val="both"/>
+        <w:rPr>
+          <w:b/>
+        </w:rPr>
+      </w:pPr>
+      <w:r>
+        <w:rPr>
+          <w:b/>
+        </w:rPr>
+        <w:t xml:space="preserve">void </w:t>
+      </w:r>
+      <w:proofErr w:type="spellStart"/>
+      <w:r>
+        <w:rPr>
+          <w:b/>
+        </w:rPr>
+        <w:t>min_heapify</w:t>
+      </w:r>
+      <w:proofErr w:type="spellEnd"/>
+      <w:r>
+        <w:rPr>
+          <w:b/>
+        </w:rPr>
+        <w:t>(</w:t>
+      </w:r>
+      <w:proofErr w:type="spellStart"/>
+      <w:r>
+        <w:rPr>
+          <w:b/>
+        </w:rPr>
+        <w:t>int</w:t>
+      </w:r>
+      <w:proofErr w:type="spellEnd"/>
+      <w:r>
+        <w:rPr>
+          <w:b/>
+        </w:rPr>
+        <w:t>);</w:t>
+      </w:r>
+      <w:r>
+        <w:rPr>
+          <w:b/>
+        </w:rPr>
+        <w:t xml:space="preserve"> // takes O(log V) time</w:t>
+      </w:r>
+    </w:p>
+    <w:p>
+      <w:pPr>
+        <w:jc w:val="both"/>
+        <w:rPr>
+          <w:b/>
+        </w:rPr>
+      </w:pPr>
       <w:r>
         <w:rPr>
           <w:b/>
@@ -6993,7 +7256,11 @@
         <w:t>Pop an element from the min heap till the heap is not empty. After popping the element, we try to relax all out going edges from the vertex. If for an edge (u, v), the sum of distance of u and weight of the edge is less than distance of v, we relax the edge, there by performing a decrease key operation on vertex v present in the heap.</w:t>
       </w:r>
       <w:r>
-        <w:t xml:space="preserve"> Note that if minimum distance to a particular vertex v has been finalised, we do not relax an edge pointing towards v.</w:t>
+        <w:t xml:space="preserve"> Note that if minimum distance to a particular vertex v has been </w:t>
+      </w:r>
+      <w:r>
+        <w:lastRenderedPageBreak/>
+        <w:t>finalised, we do not relax an edge pointing towards v.</w:t>
       </w:r>
       <w:r>
         <w:t xml:space="preserve"> We also update the </w:t>
@@ -7055,11 +7322,7 @@
       </w:r>
       <w:proofErr w:type="spellEnd"/>
       <w:r>
-        <w:t xml:space="preserve"> class. Thus we the location of the node for which we want to update the key value. We then decrease the key value of the vertex and keep on swapping with the parent till we find a parent having lower key value than the vertex under consideration. This </w:t>
-      </w:r>
-      <w:r>
-        <w:lastRenderedPageBreak/>
-        <w:t>step can take place height number of times in a heap which is O (log v). Thus this decrease key step takes O (log v) time.</w:t>
+        <w:t xml:space="preserve"> class. Thus we the location of the node for which we want to update the key value. We then decrease the key value of the vertex and keep on swapping with the parent till we find a parent having lower key value than the vertex under consideration. This step can take place height number of times in a heap which is O (log v). Thus this decrease key step takes O (log v) time.</w:t>
       </w:r>
     </w:p>
     <w:p>
@@ -7129,6 +7392,44 @@
     <w:p>
       <w:pPr>
         <w:jc w:val="both"/>
+      </w:pPr>
+      <w:r>
+        <w:t xml:space="preserve">In the beginning, we inserted V elements into heap. Each insert took no more than </w:t>
+      </w:r>
+      <w:proofErr w:type="gramStart"/>
+      <w:r>
+        <w:t>O(</w:t>
+      </w:r>
+      <w:proofErr w:type="gramEnd"/>
+      <w:r>
+        <w:t>log V) time. Thus for all insert operations, time taken is O (V log V).</w:t>
+      </w:r>
+    </w:p>
+    <w:p>
+      <w:pPr>
+        <w:jc w:val="both"/>
+      </w:pPr>
+      <w:r>
+        <w:t xml:space="preserve">Thus final time complexity is </w:t>
+      </w:r>
+    </w:p>
+    <w:p>
+      <w:pPr>
+        <w:jc w:val="both"/>
+      </w:pPr>
+      <w:r>
+        <w:t xml:space="preserve">O (E log V) + O (V log V) = </w:t>
+      </w:r>
+      <w:r>
+        <w:rPr>
+          <w:b/>
+        </w:rPr>
+        <w:t>O (E log V)</w:t>
+      </w:r>
+    </w:p>
+    <w:p>
+      <w:pPr>
+        <w:jc w:val="both"/>
         <w:rPr>
           <w:b/>
           <w:u w:val="single"/>
@@ -7147,7 +7448,12 @@
         <w:jc w:val="both"/>
       </w:pPr>
       <w:r>
-        <w:t xml:space="preserve">The shortest distances of all the nodes from source vertex are displayed on the terminal. If a destination node was provided, the path is also printed. </w:t>
+        <w:t>The shortest distances of all the nodes from</w:t>
+      </w:r>
+      <w:bookmarkStart w:id="0" w:name="_GoBack"/>
+      <w:bookmarkEnd w:id="0"/>
+      <w:r>
+        <w:t xml:space="preserve"> source vertex are displayed on the terminal. If a destination node was provided, the path is also printed. </w:t>
       </w:r>
       <w:r>
         <w:t xml:space="preserve"> </w:t>
@@ -7432,6 +7738,92 @@
     </w:lvl>
   </w:abstractNum>
   <w:abstractNum w:abstractNumId="2">
+    <w:nsid w:val="15CD0471"/>
+    <w:multiLevelType w:val="hybridMultilevel"/>
+    <w:tmpl w:val="23085470"/>
+    <w:lvl w:ilvl="0" w:tplc="4009000F">
+      <w:start w:val="1"/>
+      <w:numFmt w:val="decimal"/>
+      <w:lvlText w:val="%1."/>
+      <w:lvlJc w:val="left"/>
+      <w:pPr>
+        <w:ind w:left="720" w:hanging="360"/>
+      </w:pPr>
+    </w:lvl>
+    <w:lvl w:ilvl="1" w:tplc="40090019" w:tentative="1">
+      <w:start w:val="1"/>
+      <w:numFmt w:val="lowerLetter"/>
+      <w:lvlText w:val="%2."/>
+      <w:lvlJc w:val="left"/>
+      <w:pPr>
+        <w:ind w:left="1440" w:hanging="360"/>
+      </w:pPr>
+    </w:lvl>
+    <w:lvl w:ilvl="2" w:tplc="4009001B" w:tentative="1">
+      <w:start w:val="1"/>
+      <w:numFmt w:val="lowerRoman"/>
+      <w:lvlText w:val="%3."/>
+      <w:lvlJc w:val="right"/>
+      <w:pPr>
+        <w:ind w:left="2160" w:hanging="180"/>
+      </w:pPr>
+    </w:lvl>
+    <w:lvl w:ilvl="3" w:tplc="4009000F" w:tentative="1">
+      <w:start w:val="1"/>
+      <w:numFmt w:val="decimal"/>
+      <w:lvlText w:val="%4."/>
+      <w:lvlJc w:val="left"/>
+      <w:pPr>
+        <w:ind w:left="2880" w:hanging="360"/>
+      </w:pPr>
+    </w:lvl>
+    <w:lvl w:ilvl="4" w:tplc="40090019" w:tentative="1">
+      <w:start w:val="1"/>
+      <w:numFmt w:val="lowerLetter"/>
+      <w:lvlText w:val="%5."/>
+      <w:lvlJc w:val="left"/>
+      <w:pPr>
+        <w:ind w:left="3600" w:hanging="360"/>
+      </w:pPr>
+    </w:lvl>
+    <w:lvl w:ilvl="5" w:tplc="4009001B" w:tentative="1">
+      <w:start w:val="1"/>
+      <w:numFmt w:val="lowerRoman"/>
+      <w:lvlText w:val="%6."/>
+      <w:lvlJc w:val="right"/>
+      <w:pPr>
+        <w:ind w:left="4320" w:hanging="180"/>
+      </w:pPr>
+    </w:lvl>
+    <w:lvl w:ilvl="6" w:tplc="4009000F" w:tentative="1">
+      <w:start w:val="1"/>
+      <w:numFmt w:val="decimal"/>
+      <w:lvlText w:val="%7."/>
+      <w:lvlJc w:val="left"/>
+      <w:pPr>
+        <w:ind w:left="5040" w:hanging="360"/>
+      </w:pPr>
+    </w:lvl>
+    <w:lvl w:ilvl="7" w:tplc="40090019" w:tentative="1">
+      <w:start w:val="1"/>
+      <w:numFmt w:val="lowerLetter"/>
+      <w:lvlText w:val="%8."/>
+      <w:lvlJc w:val="left"/>
+      <w:pPr>
+        <w:ind w:left="5760" w:hanging="360"/>
+      </w:pPr>
+    </w:lvl>
+    <w:lvl w:ilvl="8" w:tplc="4009001B" w:tentative="1">
+      <w:start w:val="1"/>
+      <w:numFmt w:val="lowerRoman"/>
+      <w:lvlText w:val="%9."/>
+      <w:lvlJc w:val="right"/>
+      <w:pPr>
+        <w:ind w:left="6480" w:hanging="180"/>
+      </w:pPr>
+    </w:lvl>
+  </w:abstractNum>
+  <w:abstractNum w:abstractNumId="3">
     <w:nsid w:val="188D1888"/>
     <w:multiLevelType w:val="hybridMultilevel"/>
     <w:tmpl w:val="99CE0940"/>
@@ -7520,7 +7912,93 @@
       </w:pPr>
     </w:lvl>
   </w:abstractNum>
-  <w:abstractNum w:abstractNumId="3">
+  <w:abstractNum w:abstractNumId="4">
+    <w:nsid w:val="258E6A0E"/>
+    <w:multiLevelType w:val="hybridMultilevel"/>
+    <w:tmpl w:val="C0DE855E"/>
+    <w:lvl w:ilvl="0" w:tplc="4009000F">
+      <w:start w:val="1"/>
+      <w:numFmt w:val="decimal"/>
+      <w:lvlText w:val="%1."/>
+      <w:lvlJc w:val="left"/>
+      <w:pPr>
+        <w:ind w:left="720" w:hanging="360"/>
+      </w:pPr>
+    </w:lvl>
+    <w:lvl w:ilvl="1" w:tplc="40090019" w:tentative="1">
+      <w:start w:val="1"/>
+      <w:numFmt w:val="lowerLetter"/>
+      <w:lvlText w:val="%2."/>
+      <w:lvlJc w:val="left"/>
+      <w:pPr>
+        <w:ind w:left="1440" w:hanging="360"/>
+      </w:pPr>
+    </w:lvl>
+    <w:lvl w:ilvl="2" w:tplc="4009001B" w:tentative="1">
+      <w:start w:val="1"/>
+      <w:numFmt w:val="lowerRoman"/>
+      <w:lvlText w:val="%3."/>
+      <w:lvlJc w:val="right"/>
+      <w:pPr>
+        <w:ind w:left="2160" w:hanging="180"/>
+      </w:pPr>
+    </w:lvl>
+    <w:lvl w:ilvl="3" w:tplc="4009000F" w:tentative="1">
+      <w:start w:val="1"/>
+      <w:numFmt w:val="decimal"/>
+      <w:lvlText w:val="%4."/>
+      <w:lvlJc w:val="left"/>
+      <w:pPr>
+        <w:ind w:left="2880" w:hanging="360"/>
+      </w:pPr>
+    </w:lvl>
+    <w:lvl w:ilvl="4" w:tplc="40090019" w:tentative="1">
+      <w:start w:val="1"/>
+      <w:numFmt w:val="lowerLetter"/>
+      <w:lvlText w:val="%5."/>
+      <w:lvlJc w:val="left"/>
+      <w:pPr>
+        <w:ind w:left="3600" w:hanging="360"/>
+      </w:pPr>
+    </w:lvl>
+    <w:lvl w:ilvl="5" w:tplc="4009001B" w:tentative="1">
+      <w:start w:val="1"/>
+      <w:numFmt w:val="lowerRoman"/>
+      <w:lvlText w:val="%6."/>
+      <w:lvlJc w:val="right"/>
+      <w:pPr>
+        <w:ind w:left="4320" w:hanging="180"/>
+      </w:pPr>
+    </w:lvl>
+    <w:lvl w:ilvl="6" w:tplc="4009000F" w:tentative="1">
+      <w:start w:val="1"/>
+      <w:numFmt w:val="decimal"/>
+      <w:lvlText w:val="%7."/>
+      <w:lvlJc w:val="left"/>
+      <w:pPr>
+        <w:ind w:left="5040" w:hanging="360"/>
+      </w:pPr>
+    </w:lvl>
+    <w:lvl w:ilvl="7" w:tplc="40090019" w:tentative="1">
+      <w:start w:val="1"/>
+      <w:numFmt w:val="lowerLetter"/>
+      <w:lvlText w:val="%8."/>
+      <w:lvlJc w:val="left"/>
+      <w:pPr>
+        <w:ind w:left="5760" w:hanging="360"/>
+      </w:pPr>
+    </w:lvl>
+    <w:lvl w:ilvl="8" w:tplc="4009001B" w:tentative="1">
+      <w:start w:val="1"/>
+      <w:numFmt w:val="lowerRoman"/>
+      <w:lvlText w:val="%9."/>
+      <w:lvlJc w:val="right"/>
+      <w:pPr>
+        <w:ind w:left="6480" w:hanging="180"/>
+      </w:pPr>
+    </w:lvl>
+  </w:abstractNum>
+  <w:abstractNum w:abstractNumId="5">
     <w:nsid w:val="33EA64F2"/>
     <w:multiLevelType w:val="hybridMultilevel"/>
     <w:tmpl w:val="F676D586"/>
@@ -7609,7 +8087,7 @@
       </w:pPr>
     </w:lvl>
   </w:abstractNum>
-  <w:abstractNum w:abstractNumId="4">
+  <w:abstractNum w:abstractNumId="6">
     <w:nsid w:val="34EF7384"/>
     <w:multiLevelType w:val="hybridMultilevel"/>
     <w:tmpl w:val="D5EA04E0"/>
@@ -7695,7 +8173,7 @@
       </w:pPr>
     </w:lvl>
   </w:abstractNum>
-  <w:abstractNum w:abstractNumId="5">
+  <w:abstractNum w:abstractNumId="7">
     <w:nsid w:val="4170195B"/>
     <w:multiLevelType w:val="hybridMultilevel"/>
     <w:tmpl w:val="E8BCF892"/>
@@ -7781,7 +8259,7 @@
       </w:pPr>
     </w:lvl>
   </w:abstractNum>
-  <w:abstractNum w:abstractNumId="6">
+  <w:abstractNum w:abstractNumId="8">
     <w:nsid w:val="42365AA7"/>
     <w:multiLevelType w:val="hybridMultilevel"/>
     <w:tmpl w:val="FC12E782"/>
@@ -7870,7 +8348,7 @@
       </w:pPr>
     </w:lvl>
   </w:abstractNum>
-  <w:abstractNum w:abstractNumId="7">
+  <w:abstractNum w:abstractNumId="9">
     <w:nsid w:val="46AE47CC"/>
     <w:multiLevelType w:val="hybridMultilevel"/>
     <w:tmpl w:val="41945C50"/>
@@ -7956,7 +8434,7 @@
       </w:pPr>
     </w:lvl>
   </w:abstractNum>
-  <w:abstractNum w:abstractNumId="8">
+  <w:abstractNum w:abstractNumId="10">
     <w:nsid w:val="46FC7883"/>
     <w:multiLevelType w:val="hybridMultilevel"/>
     <w:tmpl w:val="FBA8F1AA"/>
@@ -8042,7 +8520,7 @@
       </w:pPr>
     </w:lvl>
   </w:abstractNum>
-  <w:abstractNum w:abstractNumId="9">
+  <w:abstractNum w:abstractNumId="11">
     <w:nsid w:val="5BBB6783"/>
     <w:multiLevelType w:val="hybridMultilevel"/>
     <w:tmpl w:val="B4AE1B46"/>
@@ -8128,7 +8606,7 @@
       </w:pPr>
     </w:lvl>
   </w:abstractNum>
-  <w:abstractNum w:abstractNumId="10">
+  <w:abstractNum w:abstractNumId="12">
     <w:nsid w:val="5F406B0C"/>
     <w:multiLevelType w:val="hybridMultilevel"/>
     <w:tmpl w:val="FE0A58F8"/>
@@ -8217,7 +8695,7 @@
       </w:pPr>
     </w:lvl>
   </w:abstractNum>
-  <w:abstractNum w:abstractNumId="11">
+  <w:abstractNum w:abstractNumId="13">
     <w:nsid w:val="664F3722"/>
     <w:multiLevelType w:val="hybridMultilevel"/>
     <w:tmpl w:val="13BC6BBA"/>
@@ -8306,7 +8784,7 @@
       </w:pPr>
     </w:lvl>
   </w:abstractNum>
-  <w:abstractNum w:abstractNumId="12">
+  <w:abstractNum w:abstractNumId="14">
     <w:nsid w:val="66EF1F60"/>
     <w:multiLevelType w:val="hybridMultilevel"/>
     <w:tmpl w:val="A0BA9E40"/>
@@ -8393,43 +8871,49 @@
     </w:lvl>
   </w:abstractNum>
   <w:num w:numId="1">
+    <w:abstractNumId w:val="8"/>
+  </w:num>
+  <w:num w:numId="2">
     <w:abstractNumId w:val="6"/>
   </w:num>
-  <w:num w:numId="2">
-    <w:abstractNumId w:val="4"/>
-  </w:num>
   <w:num w:numId="3">
-    <w:abstractNumId w:val="12"/>
+    <w:abstractNumId w:val="14"/>
   </w:num>
   <w:num w:numId="4">
-    <w:abstractNumId w:val="3"/>
+    <w:abstractNumId w:val="5"/>
   </w:num>
   <w:num w:numId="5">
     <w:abstractNumId w:val="1"/>
   </w:num>
   <w:num w:numId="6">
-    <w:abstractNumId w:val="10"/>
+    <w:abstractNumId w:val="12"/>
   </w:num>
   <w:num w:numId="7">
-    <w:abstractNumId w:val="2"/>
+    <w:abstractNumId w:val="3"/>
   </w:num>
   <w:num w:numId="8">
     <w:abstractNumId w:val="0"/>
   </w:num>
   <w:num w:numId="9">
+    <w:abstractNumId w:val="9"/>
+  </w:num>
+  <w:num w:numId="10">
+    <w:abstractNumId w:val="13"/>
+  </w:num>
+  <w:num w:numId="11">
+    <w:abstractNumId w:val="11"/>
+  </w:num>
+  <w:num w:numId="12">
+    <w:abstractNumId w:val="10"/>
+  </w:num>
+  <w:num w:numId="13">
     <w:abstractNumId w:val="7"/>
   </w:num>
-  <w:num w:numId="10">
-    <w:abstractNumId w:val="11"/>
+  <w:num w:numId="14">
+    <w:abstractNumId w:val="4"/>
   </w:num>
-  <w:num w:numId="11">
-    <w:abstractNumId w:val="9"/>
-  </w:num>
-  <w:num w:numId="12">
-    <w:abstractNumId w:val="8"/>
-  </w:num>
-  <w:num w:numId="13">
-    <w:abstractNumId w:val="5"/>
+  <w:num w:numId="15">
+    <w:abstractNumId w:val="2"/>
   </w:num>
 </w:numbering>
 </file>

</xml_diff>